<commit_message>
updated iterative search docx
</commit_message>
<xml_diff>
--- a/Iterative Searches Analysis Assignment.docx
+++ b/Iterative Searches Analysis Assignment.docx
@@ -51,7 +51,25 @@
           <w:sz w:val="22"/>
           <w:szCs w:val="27"/>
         </w:rPr>
-        <w:t xml:space="preserve">A Searching Algorithm will allow you to identify if a specific value exists within a given array of information. The Linear Sort is the simpler of the 2 we will be looking at. Either build your own array for these </w:t>
+        <w:t xml:space="preserve">A Searching Algorithm will allow </w:t>
+      </w:r>
+      <w:r>
+        <w:rPr>
+          <w:rFonts w:ascii="Arial" w:hAnsi="Arial" w:cs="Arial"/>
+          <w:color w:val="000000"/>
+          <w:sz w:val="22"/>
+          <w:szCs w:val="27"/>
+        </w:rPr>
+        <w:t>you to identify if a specific value exists within a given array</w:t>
+      </w:r>
+      <w:r>
+        <w:rPr>
+          <w:rFonts w:ascii="Arial" w:hAnsi="Arial" w:cs="Arial"/>
+          <w:color w:val="000000"/>
+          <w:sz w:val="22"/>
+          <w:szCs w:val="27"/>
+        </w:rPr>
+        <w:t xml:space="preserve"> of information. The Linear Sort is the simpler of the 2 we will be looking at. Either build your own array for these </w:t>
       </w:r>
       <w:r>
         <w:rPr>
@@ -144,27 +162,7 @@
           <w:szCs w:val="20"/>
           <w:shd w:val="clear" w:color="auto" w:fill="E8F2FE"/>
         </w:rPr>
-        <w:t>[] = {</w:t>
-      </w:r>
-      <w:r>
-        <w:rPr>
-          <w:rFonts w:ascii="Consolas" w:hAnsi="Consolas" w:cs="Consolas"/>
-          <w:color w:val="000000"/>
-          <w:sz w:val="20"/>
-          <w:szCs w:val="20"/>
-          <w:shd w:val="clear" w:color="auto" w:fill="E8F2FE"/>
-        </w:rPr>
-        <w:t>4,10,6,1,8,10,9,12,14,6,15,6,7,10,8,2,7,3,9,1</w:t>
-      </w:r>
-      <w:r>
-        <w:rPr>
-          <w:rFonts w:ascii="Consolas" w:hAnsi="Consolas" w:cs="Consolas"/>
-          <w:color w:val="000000"/>
-          <w:sz w:val="20"/>
-          <w:szCs w:val="20"/>
-          <w:shd w:val="clear" w:color="auto" w:fill="E8F2FE"/>
-        </w:rPr>
-        <w:t>};</w:t>
+        <w:t>[] = {4,10,6,1,8,10,9,12,14,6,15,6,7,10,8,2,7,3,9,1};</w:t>
       </w:r>
     </w:p>
     <w:p>
@@ -206,25 +204,2187 @@
           <w:sz w:val="22"/>
           <w:szCs w:val="27"/>
         </w:rPr>
-        <w:t xml:space="preserve">Identify the amount of instances of the selected value </w:t>
-      </w:r>
-      <w:r>
-        <w:rPr>
-          <w:rFonts w:ascii="Arial" w:hAnsi="Arial" w:cs="Arial"/>
-          <w:color w:val="000000"/>
-          <w:sz w:val="22"/>
-          <w:szCs w:val="27"/>
-        </w:rPr>
-        <w:t>which</w:t>
-      </w:r>
-      <w:r>
-        <w:rPr>
-          <w:rFonts w:ascii="Arial" w:hAnsi="Arial" w:cs="Arial"/>
-          <w:color w:val="000000"/>
-          <w:sz w:val="22"/>
-          <w:szCs w:val="27"/>
-        </w:rPr>
-        <w:t xml:space="preserve"> exist within the array.</w:t>
+        <w:t>Identify the amount of instances of the selected value which exist within the array.</w:t>
+      </w:r>
+    </w:p>
+    <w:tbl>
+      <w:tblPr>
+        <w:tblStyle w:val="TableGrid"/>
+        <w:tblW w:w="12060" w:type="dxa"/>
+        <w:tblInd w:w="-1355" w:type="dxa"/>
+        <w:tblLook w:val="04A0" w:firstRow="1" w:lastRow="0" w:firstColumn="1" w:lastColumn="0" w:noHBand="0" w:noVBand="1"/>
+      </w:tblPr>
+      <w:tblGrid>
+        <w:gridCol w:w="12060"/>
+      </w:tblGrid>
+      <w:tr>
+        <w:tc>
+          <w:tcPr>
+            <w:tcW w:w="12060" w:type="dxa"/>
+          </w:tcPr>
+          <w:p>
+            <w:pPr>
+              <w:autoSpaceDE w:val="0"/>
+              <w:autoSpaceDN w:val="0"/>
+              <w:adjustRightInd w:val="0"/>
+              <w:rPr>
+                <w:rFonts w:ascii="Consolas" w:hAnsi="Consolas" w:cs="Consolas"/>
+                <w:sz w:val="20"/>
+                <w:szCs w:val="20"/>
+              </w:rPr>
+            </w:pPr>
+            <w:r>
+              <w:rPr>
+                <w:rFonts w:ascii="Consolas" w:hAnsi="Consolas" w:cs="Consolas"/>
+                <w:sz w:val="20"/>
+                <w:szCs w:val="20"/>
+              </w:rPr>
+              <w:t xml:space="preserve">static Scanner </w:t>
+            </w:r>
+            <w:r>
+              <w:rPr>
+                <w:rFonts w:ascii="Consolas" w:hAnsi="Consolas" w:cs="Consolas"/>
+                <w:i/>
+                <w:iCs/>
+                <w:sz w:val="20"/>
+                <w:szCs w:val="20"/>
+              </w:rPr>
+              <w:t>input</w:t>
+            </w:r>
+            <w:r>
+              <w:rPr>
+                <w:rFonts w:ascii="Consolas" w:hAnsi="Consolas" w:cs="Consolas"/>
+                <w:sz w:val="20"/>
+                <w:szCs w:val="20"/>
+              </w:rPr>
+              <w:t xml:space="preserve"> = new Scanner(System.</w:t>
+            </w:r>
+            <w:r>
+              <w:rPr>
+                <w:rFonts w:ascii="Consolas" w:hAnsi="Consolas" w:cs="Consolas"/>
+                <w:b/>
+                <w:bCs/>
+                <w:i/>
+                <w:iCs/>
+                <w:sz w:val="20"/>
+                <w:szCs w:val="20"/>
+              </w:rPr>
+              <w:t>in</w:t>
+            </w:r>
+            <w:r>
+              <w:rPr>
+                <w:rFonts w:ascii="Consolas" w:hAnsi="Consolas" w:cs="Consolas"/>
+                <w:sz w:val="20"/>
+                <w:szCs w:val="20"/>
+              </w:rPr>
+              <w:t>);</w:t>
+            </w:r>
+          </w:p>
+          <w:p>
+            <w:pPr>
+              <w:autoSpaceDE w:val="0"/>
+              <w:autoSpaceDN w:val="0"/>
+              <w:adjustRightInd w:val="0"/>
+              <w:rPr>
+                <w:rFonts w:ascii="Consolas" w:hAnsi="Consolas" w:cs="Consolas"/>
+                <w:sz w:val="20"/>
+                <w:szCs w:val="20"/>
+              </w:rPr>
+            </w:pPr>
+            <w:r>
+              <w:rPr>
+                <w:rFonts w:ascii="Consolas" w:hAnsi="Consolas" w:cs="Consolas"/>
+                <w:sz w:val="20"/>
+                <w:szCs w:val="20"/>
+              </w:rPr>
+              <w:tab/>
+            </w:r>
+          </w:p>
+          <w:p>
+            <w:pPr>
+              <w:autoSpaceDE w:val="0"/>
+              <w:autoSpaceDN w:val="0"/>
+              <w:adjustRightInd w:val="0"/>
+              <w:rPr>
+                <w:rFonts w:ascii="Consolas" w:hAnsi="Consolas" w:cs="Consolas"/>
+                <w:sz w:val="20"/>
+                <w:szCs w:val="20"/>
+              </w:rPr>
+            </w:pPr>
+            <w:r>
+              <w:rPr>
+                <w:rFonts w:ascii="Consolas" w:hAnsi="Consolas" w:cs="Consolas"/>
+                <w:sz w:val="20"/>
+                <w:szCs w:val="20"/>
+              </w:rPr>
+              <w:tab/>
+              <w:t xml:space="preserve">static void </w:t>
+            </w:r>
+            <w:proofErr w:type="spellStart"/>
+            <w:r>
+              <w:rPr>
+                <w:rFonts w:ascii="Consolas" w:hAnsi="Consolas" w:cs="Consolas"/>
+                <w:sz w:val="20"/>
+                <w:szCs w:val="20"/>
+              </w:rPr>
+              <w:t>iterativeSearch</w:t>
+            </w:r>
+            <w:proofErr w:type="spellEnd"/>
+            <w:r>
+              <w:rPr>
+                <w:rFonts w:ascii="Consolas" w:hAnsi="Consolas" w:cs="Consolas"/>
+                <w:sz w:val="20"/>
+                <w:szCs w:val="20"/>
+              </w:rPr>
+              <w:t>(</w:t>
+            </w:r>
+            <w:proofErr w:type="spellStart"/>
+            <w:r>
+              <w:rPr>
+                <w:rFonts w:ascii="Consolas" w:hAnsi="Consolas" w:cs="Consolas"/>
+                <w:sz w:val="20"/>
+                <w:szCs w:val="20"/>
+              </w:rPr>
+              <w:t>int</w:t>
+            </w:r>
+            <w:proofErr w:type="spellEnd"/>
+            <w:r>
+              <w:rPr>
+                <w:rFonts w:ascii="Consolas" w:hAnsi="Consolas" w:cs="Consolas"/>
+                <w:sz w:val="20"/>
+                <w:szCs w:val="20"/>
+              </w:rPr>
+              <w:t>[] a) {</w:t>
+            </w:r>
+          </w:p>
+          <w:p>
+            <w:pPr>
+              <w:autoSpaceDE w:val="0"/>
+              <w:autoSpaceDN w:val="0"/>
+              <w:adjustRightInd w:val="0"/>
+              <w:rPr>
+                <w:rFonts w:ascii="Consolas" w:hAnsi="Consolas" w:cs="Consolas"/>
+                <w:sz w:val="20"/>
+                <w:szCs w:val="20"/>
+              </w:rPr>
+            </w:pPr>
+            <w:r>
+              <w:rPr>
+                <w:rFonts w:ascii="Consolas" w:hAnsi="Consolas" w:cs="Consolas"/>
+                <w:sz w:val="20"/>
+                <w:szCs w:val="20"/>
+              </w:rPr>
+              <w:tab/>
+            </w:r>
+            <w:r>
+              <w:rPr>
+                <w:rFonts w:ascii="Consolas" w:hAnsi="Consolas" w:cs="Consolas"/>
+                <w:sz w:val="20"/>
+                <w:szCs w:val="20"/>
+              </w:rPr>
+              <w:tab/>
+            </w:r>
+            <w:proofErr w:type="spellStart"/>
+            <w:r>
+              <w:rPr>
+                <w:rFonts w:ascii="Consolas" w:hAnsi="Consolas" w:cs="Consolas"/>
+                <w:sz w:val="20"/>
+                <w:szCs w:val="20"/>
+              </w:rPr>
+              <w:t>System.</w:t>
+            </w:r>
+            <w:r>
+              <w:rPr>
+                <w:rFonts w:ascii="Consolas" w:hAnsi="Consolas" w:cs="Consolas"/>
+                <w:b/>
+                <w:bCs/>
+                <w:i/>
+                <w:iCs/>
+                <w:sz w:val="20"/>
+                <w:szCs w:val="20"/>
+              </w:rPr>
+              <w:t>out</w:t>
+            </w:r>
+            <w:r>
+              <w:rPr>
+                <w:rFonts w:ascii="Consolas" w:hAnsi="Consolas" w:cs="Consolas"/>
+                <w:sz w:val="20"/>
+                <w:szCs w:val="20"/>
+              </w:rPr>
+              <w:t>.println</w:t>
+            </w:r>
+            <w:proofErr w:type="spellEnd"/>
+            <w:r>
+              <w:rPr>
+                <w:rFonts w:ascii="Consolas" w:hAnsi="Consolas" w:cs="Consolas"/>
+                <w:sz w:val="20"/>
+                <w:szCs w:val="20"/>
+              </w:rPr>
+              <w:t>("Input a number to search: ");</w:t>
+            </w:r>
+          </w:p>
+          <w:p>
+            <w:pPr>
+              <w:autoSpaceDE w:val="0"/>
+              <w:autoSpaceDN w:val="0"/>
+              <w:adjustRightInd w:val="0"/>
+              <w:rPr>
+                <w:rFonts w:ascii="Consolas" w:hAnsi="Consolas" w:cs="Consolas"/>
+                <w:sz w:val="20"/>
+                <w:szCs w:val="20"/>
+              </w:rPr>
+            </w:pPr>
+            <w:r>
+              <w:rPr>
+                <w:rFonts w:ascii="Consolas" w:hAnsi="Consolas" w:cs="Consolas"/>
+                <w:sz w:val="20"/>
+                <w:szCs w:val="20"/>
+              </w:rPr>
+              <w:tab/>
+            </w:r>
+            <w:r>
+              <w:rPr>
+                <w:rFonts w:ascii="Consolas" w:hAnsi="Consolas" w:cs="Consolas"/>
+                <w:sz w:val="20"/>
+                <w:szCs w:val="20"/>
+              </w:rPr>
+              <w:tab/>
+            </w:r>
+            <w:proofErr w:type="spellStart"/>
+            <w:r>
+              <w:rPr>
+                <w:rFonts w:ascii="Consolas" w:hAnsi="Consolas" w:cs="Consolas"/>
+                <w:sz w:val="20"/>
+                <w:szCs w:val="20"/>
+              </w:rPr>
+              <w:t>int</w:t>
+            </w:r>
+            <w:proofErr w:type="spellEnd"/>
+            <w:r>
+              <w:rPr>
+                <w:rFonts w:ascii="Consolas" w:hAnsi="Consolas" w:cs="Consolas"/>
+                <w:sz w:val="20"/>
+                <w:szCs w:val="20"/>
+              </w:rPr>
+              <w:t xml:space="preserve"> </w:t>
+            </w:r>
+            <w:proofErr w:type="spellStart"/>
+            <w:r>
+              <w:rPr>
+                <w:rFonts w:ascii="Consolas" w:hAnsi="Consolas" w:cs="Consolas"/>
+                <w:sz w:val="20"/>
+                <w:szCs w:val="20"/>
+              </w:rPr>
+              <w:t>numIn</w:t>
+            </w:r>
+            <w:proofErr w:type="spellEnd"/>
+            <w:r>
+              <w:rPr>
+                <w:rFonts w:ascii="Consolas" w:hAnsi="Consolas" w:cs="Consolas"/>
+                <w:sz w:val="20"/>
+                <w:szCs w:val="20"/>
+              </w:rPr>
+              <w:t xml:space="preserve"> = </w:t>
+            </w:r>
+            <w:proofErr w:type="spellStart"/>
+            <w:r>
+              <w:rPr>
+                <w:rFonts w:ascii="Consolas" w:hAnsi="Consolas" w:cs="Consolas"/>
+                <w:i/>
+                <w:iCs/>
+                <w:sz w:val="20"/>
+                <w:szCs w:val="20"/>
+              </w:rPr>
+              <w:t>input</w:t>
+            </w:r>
+            <w:r>
+              <w:rPr>
+                <w:rFonts w:ascii="Consolas" w:hAnsi="Consolas" w:cs="Consolas"/>
+                <w:sz w:val="20"/>
+                <w:szCs w:val="20"/>
+              </w:rPr>
+              <w:t>.nextInt</w:t>
+            </w:r>
+            <w:proofErr w:type="spellEnd"/>
+            <w:r>
+              <w:rPr>
+                <w:rFonts w:ascii="Consolas" w:hAnsi="Consolas" w:cs="Consolas"/>
+                <w:sz w:val="20"/>
+                <w:szCs w:val="20"/>
+              </w:rPr>
+              <w:t>();</w:t>
+            </w:r>
+          </w:p>
+          <w:p>
+            <w:pPr>
+              <w:autoSpaceDE w:val="0"/>
+              <w:autoSpaceDN w:val="0"/>
+              <w:adjustRightInd w:val="0"/>
+              <w:rPr>
+                <w:rFonts w:ascii="Consolas" w:hAnsi="Consolas" w:cs="Consolas"/>
+                <w:sz w:val="20"/>
+                <w:szCs w:val="20"/>
+              </w:rPr>
+            </w:pPr>
+            <w:r>
+              <w:rPr>
+                <w:rFonts w:ascii="Consolas" w:hAnsi="Consolas" w:cs="Consolas"/>
+                <w:sz w:val="20"/>
+                <w:szCs w:val="20"/>
+              </w:rPr>
+              <w:tab/>
+            </w:r>
+            <w:r>
+              <w:rPr>
+                <w:rFonts w:ascii="Consolas" w:hAnsi="Consolas" w:cs="Consolas"/>
+                <w:sz w:val="20"/>
+                <w:szCs w:val="20"/>
+              </w:rPr>
+              <w:tab/>
+            </w:r>
+          </w:p>
+          <w:p>
+            <w:pPr>
+              <w:autoSpaceDE w:val="0"/>
+              <w:autoSpaceDN w:val="0"/>
+              <w:adjustRightInd w:val="0"/>
+              <w:rPr>
+                <w:rFonts w:ascii="Consolas" w:hAnsi="Consolas" w:cs="Consolas"/>
+                <w:sz w:val="20"/>
+                <w:szCs w:val="20"/>
+              </w:rPr>
+            </w:pPr>
+            <w:r>
+              <w:rPr>
+                <w:rFonts w:ascii="Consolas" w:hAnsi="Consolas" w:cs="Consolas"/>
+                <w:sz w:val="20"/>
+                <w:szCs w:val="20"/>
+              </w:rPr>
+              <w:tab/>
+            </w:r>
+            <w:r>
+              <w:rPr>
+                <w:rFonts w:ascii="Consolas" w:hAnsi="Consolas" w:cs="Consolas"/>
+                <w:sz w:val="20"/>
+                <w:szCs w:val="20"/>
+              </w:rPr>
+              <w:tab/>
+            </w:r>
+            <w:proofErr w:type="spellStart"/>
+            <w:r>
+              <w:rPr>
+                <w:rFonts w:ascii="Consolas" w:hAnsi="Consolas" w:cs="Consolas"/>
+                <w:sz w:val="20"/>
+                <w:szCs w:val="20"/>
+              </w:rPr>
+              <w:t>int</w:t>
+            </w:r>
+            <w:proofErr w:type="spellEnd"/>
+            <w:r>
+              <w:rPr>
+                <w:rFonts w:ascii="Consolas" w:hAnsi="Consolas" w:cs="Consolas"/>
+                <w:sz w:val="20"/>
+                <w:szCs w:val="20"/>
+              </w:rPr>
+              <w:t xml:space="preserve"> </w:t>
+            </w:r>
+            <w:proofErr w:type="spellStart"/>
+            <w:r>
+              <w:rPr>
+                <w:rFonts w:ascii="Consolas" w:hAnsi="Consolas" w:cs="Consolas"/>
+                <w:sz w:val="20"/>
+                <w:szCs w:val="20"/>
+              </w:rPr>
+              <w:t>i</w:t>
+            </w:r>
+            <w:proofErr w:type="spellEnd"/>
+            <w:r>
+              <w:rPr>
+                <w:rFonts w:ascii="Consolas" w:hAnsi="Consolas" w:cs="Consolas"/>
+                <w:sz w:val="20"/>
+                <w:szCs w:val="20"/>
+              </w:rPr>
+              <w:t>=0;</w:t>
+            </w:r>
+          </w:p>
+          <w:p>
+            <w:pPr>
+              <w:autoSpaceDE w:val="0"/>
+              <w:autoSpaceDN w:val="0"/>
+              <w:adjustRightInd w:val="0"/>
+              <w:rPr>
+                <w:rFonts w:ascii="Consolas" w:hAnsi="Consolas" w:cs="Consolas"/>
+                <w:sz w:val="20"/>
+                <w:szCs w:val="20"/>
+              </w:rPr>
+            </w:pPr>
+            <w:r>
+              <w:rPr>
+                <w:rFonts w:ascii="Consolas" w:hAnsi="Consolas" w:cs="Consolas"/>
+                <w:sz w:val="20"/>
+                <w:szCs w:val="20"/>
+              </w:rPr>
+              <w:tab/>
+            </w:r>
+            <w:r>
+              <w:rPr>
+                <w:rFonts w:ascii="Consolas" w:hAnsi="Consolas" w:cs="Consolas"/>
+                <w:sz w:val="20"/>
+                <w:szCs w:val="20"/>
+              </w:rPr>
+              <w:tab/>
+            </w:r>
+            <w:proofErr w:type="spellStart"/>
+            <w:r>
+              <w:rPr>
+                <w:rFonts w:ascii="Consolas" w:hAnsi="Consolas" w:cs="Consolas"/>
+                <w:sz w:val="20"/>
+                <w:szCs w:val="20"/>
+              </w:rPr>
+              <w:t>boolean</w:t>
+            </w:r>
+            <w:proofErr w:type="spellEnd"/>
+            <w:r>
+              <w:rPr>
+                <w:rFonts w:ascii="Consolas" w:hAnsi="Consolas" w:cs="Consolas"/>
+                <w:sz w:val="20"/>
+                <w:szCs w:val="20"/>
+              </w:rPr>
+              <w:t xml:space="preserve"> </w:t>
+            </w:r>
+            <w:proofErr w:type="spellStart"/>
+            <w:r>
+              <w:rPr>
+                <w:rFonts w:ascii="Consolas" w:hAnsi="Consolas" w:cs="Consolas"/>
+                <w:sz w:val="20"/>
+                <w:szCs w:val="20"/>
+              </w:rPr>
+              <w:t>indexIdentified</w:t>
+            </w:r>
+            <w:proofErr w:type="spellEnd"/>
+            <w:r>
+              <w:rPr>
+                <w:rFonts w:ascii="Consolas" w:hAnsi="Consolas" w:cs="Consolas"/>
+                <w:sz w:val="20"/>
+                <w:szCs w:val="20"/>
+              </w:rPr>
+              <w:t xml:space="preserve"> = false;</w:t>
+            </w:r>
+          </w:p>
+          <w:p>
+            <w:pPr>
+              <w:autoSpaceDE w:val="0"/>
+              <w:autoSpaceDN w:val="0"/>
+              <w:adjustRightInd w:val="0"/>
+              <w:rPr>
+                <w:rFonts w:ascii="Consolas" w:hAnsi="Consolas" w:cs="Consolas"/>
+                <w:sz w:val="20"/>
+                <w:szCs w:val="20"/>
+              </w:rPr>
+            </w:pPr>
+            <w:r>
+              <w:rPr>
+                <w:rFonts w:ascii="Consolas" w:hAnsi="Consolas" w:cs="Consolas"/>
+                <w:sz w:val="20"/>
+                <w:szCs w:val="20"/>
+              </w:rPr>
+              <w:tab/>
+            </w:r>
+            <w:r>
+              <w:rPr>
+                <w:rFonts w:ascii="Consolas" w:hAnsi="Consolas" w:cs="Consolas"/>
+                <w:sz w:val="20"/>
+                <w:szCs w:val="20"/>
+              </w:rPr>
+              <w:tab/>
+            </w:r>
+            <w:proofErr w:type="spellStart"/>
+            <w:r>
+              <w:rPr>
+                <w:rFonts w:ascii="Consolas" w:hAnsi="Consolas" w:cs="Consolas"/>
+                <w:sz w:val="20"/>
+                <w:szCs w:val="20"/>
+              </w:rPr>
+              <w:t>int</w:t>
+            </w:r>
+            <w:proofErr w:type="spellEnd"/>
+            <w:r>
+              <w:rPr>
+                <w:rFonts w:ascii="Consolas" w:hAnsi="Consolas" w:cs="Consolas"/>
+                <w:sz w:val="20"/>
+                <w:szCs w:val="20"/>
+              </w:rPr>
+              <w:t xml:space="preserve"> </w:t>
+            </w:r>
+            <w:proofErr w:type="spellStart"/>
+            <w:r>
+              <w:rPr>
+                <w:rFonts w:ascii="Consolas" w:hAnsi="Consolas" w:cs="Consolas"/>
+                <w:sz w:val="20"/>
+                <w:szCs w:val="20"/>
+              </w:rPr>
+              <w:t>numAmt</w:t>
+            </w:r>
+            <w:proofErr w:type="spellEnd"/>
+            <w:r>
+              <w:rPr>
+                <w:rFonts w:ascii="Consolas" w:hAnsi="Consolas" w:cs="Consolas"/>
+                <w:sz w:val="20"/>
+                <w:szCs w:val="20"/>
+              </w:rPr>
+              <w:t>=0;</w:t>
+            </w:r>
+          </w:p>
+          <w:p>
+            <w:pPr>
+              <w:autoSpaceDE w:val="0"/>
+              <w:autoSpaceDN w:val="0"/>
+              <w:adjustRightInd w:val="0"/>
+              <w:rPr>
+                <w:rFonts w:ascii="Consolas" w:hAnsi="Consolas" w:cs="Consolas"/>
+                <w:sz w:val="20"/>
+                <w:szCs w:val="20"/>
+              </w:rPr>
+            </w:pPr>
+            <w:r>
+              <w:rPr>
+                <w:rFonts w:ascii="Consolas" w:hAnsi="Consolas" w:cs="Consolas"/>
+                <w:sz w:val="20"/>
+                <w:szCs w:val="20"/>
+              </w:rPr>
+              <w:tab/>
+            </w:r>
+            <w:r>
+              <w:rPr>
+                <w:rFonts w:ascii="Consolas" w:hAnsi="Consolas" w:cs="Consolas"/>
+                <w:sz w:val="20"/>
+                <w:szCs w:val="20"/>
+              </w:rPr>
+              <w:tab/>
+            </w:r>
+          </w:p>
+          <w:p>
+            <w:pPr>
+              <w:autoSpaceDE w:val="0"/>
+              <w:autoSpaceDN w:val="0"/>
+              <w:adjustRightInd w:val="0"/>
+              <w:rPr>
+                <w:rFonts w:ascii="Consolas" w:hAnsi="Consolas" w:cs="Consolas"/>
+                <w:color w:val="FF0000"/>
+                <w:sz w:val="20"/>
+                <w:szCs w:val="20"/>
+              </w:rPr>
+            </w:pPr>
+            <w:r>
+              <w:rPr>
+                <w:rFonts w:ascii="Consolas" w:hAnsi="Consolas" w:cs="Consolas"/>
+                <w:sz w:val="20"/>
+                <w:szCs w:val="20"/>
+              </w:rPr>
+              <w:tab/>
+            </w:r>
+            <w:r>
+              <w:rPr>
+                <w:rFonts w:ascii="Consolas" w:hAnsi="Consolas" w:cs="Consolas"/>
+                <w:sz w:val="20"/>
+                <w:szCs w:val="20"/>
+              </w:rPr>
+              <w:tab/>
+              <w:t>for(</w:t>
+            </w:r>
+            <w:proofErr w:type="spellStart"/>
+            <w:r>
+              <w:rPr>
+                <w:rFonts w:ascii="Consolas" w:hAnsi="Consolas" w:cs="Consolas"/>
+                <w:sz w:val="20"/>
+                <w:szCs w:val="20"/>
+              </w:rPr>
+              <w:t>i</w:t>
+            </w:r>
+            <w:proofErr w:type="spellEnd"/>
+            <w:r>
+              <w:rPr>
+                <w:rFonts w:ascii="Consolas" w:hAnsi="Consolas" w:cs="Consolas"/>
+                <w:sz w:val="20"/>
+                <w:szCs w:val="20"/>
+              </w:rPr>
+              <w:t xml:space="preserve"> = 0; </w:t>
+            </w:r>
+            <w:proofErr w:type="spellStart"/>
+            <w:r>
+              <w:rPr>
+                <w:rFonts w:ascii="Consolas" w:hAnsi="Consolas" w:cs="Consolas"/>
+                <w:sz w:val="20"/>
+                <w:szCs w:val="20"/>
+              </w:rPr>
+              <w:t>i</w:t>
+            </w:r>
+            <w:proofErr w:type="spellEnd"/>
+            <w:r>
+              <w:rPr>
+                <w:rFonts w:ascii="Consolas" w:hAnsi="Consolas" w:cs="Consolas"/>
+                <w:sz w:val="20"/>
+                <w:szCs w:val="20"/>
+              </w:rPr>
+              <w:t xml:space="preserve"> &lt; </w:t>
+            </w:r>
+            <w:proofErr w:type="spellStart"/>
+            <w:r>
+              <w:rPr>
+                <w:rFonts w:ascii="Consolas" w:hAnsi="Consolas" w:cs="Consolas"/>
+                <w:sz w:val="20"/>
+                <w:szCs w:val="20"/>
+              </w:rPr>
+              <w:t>a.length</w:t>
+            </w:r>
+            <w:proofErr w:type="spellEnd"/>
+            <w:r>
+              <w:rPr>
+                <w:rFonts w:ascii="Consolas" w:hAnsi="Consolas" w:cs="Consolas"/>
+                <w:sz w:val="20"/>
+                <w:szCs w:val="20"/>
+              </w:rPr>
+              <w:t>; ++</w:t>
+            </w:r>
+            <w:proofErr w:type="spellStart"/>
+            <w:r>
+              <w:rPr>
+                <w:rFonts w:ascii="Consolas" w:hAnsi="Consolas" w:cs="Consolas"/>
+                <w:sz w:val="20"/>
+                <w:szCs w:val="20"/>
+              </w:rPr>
+              <w:t>i</w:t>
+            </w:r>
+            <w:proofErr w:type="spellEnd"/>
+            <w:r>
+              <w:rPr>
+                <w:rFonts w:ascii="Consolas" w:hAnsi="Consolas" w:cs="Consolas"/>
+                <w:sz w:val="20"/>
+                <w:szCs w:val="20"/>
+              </w:rPr>
+              <w:t xml:space="preserve">) { </w:t>
+            </w:r>
+            <w:r>
+              <w:rPr>
+                <w:rFonts w:ascii="Consolas" w:hAnsi="Consolas" w:cs="Consolas"/>
+                <w:color w:val="FF0000"/>
+                <w:sz w:val="20"/>
+                <w:szCs w:val="20"/>
+              </w:rPr>
+              <w:t xml:space="preserve">// runs through and identifies matching numbers and prints each one with its respective index </w:t>
+            </w:r>
+          </w:p>
+          <w:p>
+            <w:pPr>
+              <w:autoSpaceDE w:val="0"/>
+              <w:autoSpaceDN w:val="0"/>
+              <w:adjustRightInd w:val="0"/>
+              <w:rPr>
+                <w:rFonts w:ascii="Consolas" w:hAnsi="Consolas" w:cs="Consolas"/>
+                <w:sz w:val="20"/>
+                <w:szCs w:val="20"/>
+              </w:rPr>
+            </w:pPr>
+            <w:r>
+              <w:rPr>
+                <w:rFonts w:ascii="Consolas" w:hAnsi="Consolas" w:cs="Consolas"/>
+                <w:sz w:val="20"/>
+                <w:szCs w:val="20"/>
+              </w:rPr>
+              <w:tab/>
+            </w:r>
+            <w:r>
+              <w:rPr>
+                <w:rFonts w:ascii="Consolas" w:hAnsi="Consolas" w:cs="Consolas"/>
+                <w:sz w:val="20"/>
+                <w:szCs w:val="20"/>
+              </w:rPr>
+              <w:tab/>
+            </w:r>
+            <w:r>
+              <w:rPr>
+                <w:rFonts w:ascii="Consolas" w:hAnsi="Consolas" w:cs="Consolas"/>
+                <w:sz w:val="20"/>
+                <w:szCs w:val="20"/>
+              </w:rPr>
+              <w:tab/>
+              <w:t>if(</w:t>
+            </w:r>
+            <w:proofErr w:type="spellStart"/>
+            <w:r>
+              <w:rPr>
+                <w:rFonts w:ascii="Consolas" w:hAnsi="Consolas" w:cs="Consolas"/>
+                <w:sz w:val="20"/>
+                <w:szCs w:val="20"/>
+              </w:rPr>
+              <w:t>numIn</w:t>
+            </w:r>
+            <w:proofErr w:type="spellEnd"/>
+            <w:r>
+              <w:rPr>
+                <w:rFonts w:ascii="Consolas" w:hAnsi="Consolas" w:cs="Consolas"/>
+                <w:sz w:val="20"/>
+                <w:szCs w:val="20"/>
+              </w:rPr>
+              <w:t xml:space="preserve"> == a[</w:t>
+            </w:r>
+            <w:proofErr w:type="spellStart"/>
+            <w:r>
+              <w:rPr>
+                <w:rFonts w:ascii="Consolas" w:hAnsi="Consolas" w:cs="Consolas"/>
+                <w:sz w:val="20"/>
+                <w:szCs w:val="20"/>
+              </w:rPr>
+              <w:t>i</w:t>
+            </w:r>
+            <w:proofErr w:type="spellEnd"/>
+            <w:r>
+              <w:rPr>
+                <w:rFonts w:ascii="Consolas" w:hAnsi="Consolas" w:cs="Consolas"/>
+                <w:sz w:val="20"/>
+                <w:szCs w:val="20"/>
+              </w:rPr>
+              <w:t>]) {</w:t>
+            </w:r>
+          </w:p>
+          <w:p>
+            <w:pPr>
+              <w:autoSpaceDE w:val="0"/>
+              <w:autoSpaceDN w:val="0"/>
+              <w:adjustRightInd w:val="0"/>
+              <w:rPr>
+                <w:rFonts w:ascii="Consolas" w:hAnsi="Consolas" w:cs="Consolas"/>
+                <w:sz w:val="20"/>
+                <w:szCs w:val="20"/>
+              </w:rPr>
+            </w:pPr>
+            <w:r>
+              <w:rPr>
+                <w:rFonts w:ascii="Consolas" w:hAnsi="Consolas" w:cs="Consolas"/>
+                <w:sz w:val="20"/>
+                <w:szCs w:val="20"/>
+              </w:rPr>
+              <w:tab/>
+            </w:r>
+            <w:r>
+              <w:rPr>
+                <w:rFonts w:ascii="Consolas" w:hAnsi="Consolas" w:cs="Consolas"/>
+                <w:sz w:val="20"/>
+                <w:szCs w:val="20"/>
+              </w:rPr>
+              <w:tab/>
+            </w:r>
+            <w:r>
+              <w:rPr>
+                <w:rFonts w:ascii="Consolas" w:hAnsi="Consolas" w:cs="Consolas"/>
+                <w:sz w:val="20"/>
+                <w:szCs w:val="20"/>
+              </w:rPr>
+              <w:tab/>
+            </w:r>
+            <w:r>
+              <w:rPr>
+                <w:rFonts w:ascii="Consolas" w:hAnsi="Consolas" w:cs="Consolas"/>
+                <w:sz w:val="20"/>
+                <w:szCs w:val="20"/>
+              </w:rPr>
+              <w:tab/>
+            </w:r>
+            <w:proofErr w:type="spellStart"/>
+            <w:r>
+              <w:rPr>
+                <w:rFonts w:ascii="Consolas" w:hAnsi="Consolas" w:cs="Consolas"/>
+                <w:sz w:val="20"/>
+                <w:szCs w:val="20"/>
+              </w:rPr>
+              <w:t>System.</w:t>
+            </w:r>
+            <w:r>
+              <w:rPr>
+                <w:rFonts w:ascii="Consolas" w:hAnsi="Consolas" w:cs="Consolas"/>
+                <w:b/>
+                <w:bCs/>
+                <w:i/>
+                <w:iCs/>
+                <w:sz w:val="20"/>
+                <w:szCs w:val="20"/>
+              </w:rPr>
+              <w:t>out</w:t>
+            </w:r>
+            <w:r>
+              <w:rPr>
+                <w:rFonts w:ascii="Consolas" w:hAnsi="Consolas" w:cs="Consolas"/>
+                <w:sz w:val="20"/>
+                <w:szCs w:val="20"/>
+              </w:rPr>
+              <w:t>.printf</w:t>
+            </w:r>
+            <w:proofErr w:type="spellEnd"/>
+            <w:r>
+              <w:rPr>
+                <w:rFonts w:ascii="Consolas" w:hAnsi="Consolas" w:cs="Consolas"/>
+                <w:sz w:val="20"/>
+                <w:szCs w:val="20"/>
+              </w:rPr>
+              <w:t xml:space="preserve">("The number is at index %d or position %d\n", </w:t>
+            </w:r>
+            <w:proofErr w:type="spellStart"/>
+            <w:r>
+              <w:rPr>
+                <w:rFonts w:ascii="Consolas" w:hAnsi="Consolas" w:cs="Consolas"/>
+                <w:sz w:val="20"/>
+                <w:szCs w:val="20"/>
+              </w:rPr>
+              <w:t>i</w:t>
+            </w:r>
+            <w:proofErr w:type="spellEnd"/>
+            <w:r>
+              <w:rPr>
+                <w:rFonts w:ascii="Consolas" w:hAnsi="Consolas" w:cs="Consolas"/>
+                <w:sz w:val="20"/>
+                <w:szCs w:val="20"/>
+              </w:rPr>
+              <w:t>, i+1);</w:t>
+            </w:r>
+          </w:p>
+          <w:p>
+            <w:pPr>
+              <w:autoSpaceDE w:val="0"/>
+              <w:autoSpaceDN w:val="0"/>
+              <w:adjustRightInd w:val="0"/>
+              <w:rPr>
+                <w:rFonts w:ascii="Consolas" w:hAnsi="Consolas" w:cs="Consolas"/>
+                <w:sz w:val="20"/>
+                <w:szCs w:val="20"/>
+              </w:rPr>
+            </w:pPr>
+            <w:r>
+              <w:rPr>
+                <w:rFonts w:ascii="Consolas" w:hAnsi="Consolas" w:cs="Consolas"/>
+                <w:sz w:val="20"/>
+                <w:szCs w:val="20"/>
+              </w:rPr>
+              <w:tab/>
+            </w:r>
+            <w:r>
+              <w:rPr>
+                <w:rFonts w:ascii="Consolas" w:hAnsi="Consolas" w:cs="Consolas"/>
+                <w:sz w:val="20"/>
+                <w:szCs w:val="20"/>
+              </w:rPr>
+              <w:tab/>
+            </w:r>
+            <w:r>
+              <w:rPr>
+                <w:rFonts w:ascii="Consolas" w:hAnsi="Consolas" w:cs="Consolas"/>
+                <w:sz w:val="20"/>
+                <w:szCs w:val="20"/>
+              </w:rPr>
+              <w:tab/>
+            </w:r>
+            <w:r>
+              <w:rPr>
+                <w:rFonts w:ascii="Consolas" w:hAnsi="Consolas" w:cs="Consolas"/>
+                <w:sz w:val="20"/>
+                <w:szCs w:val="20"/>
+              </w:rPr>
+              <w:tab/>
+            </w:r>
+            <w:proofErr w:type="spellStart"/>
+            <w:r>
+              <w:rPr>
+                <w:rFonts w:ascii="Consolas" w:hAnsi="Consolas" w:cs="Consolas"/>
+                <w:sz w:val="20"/>
+                <w:szCs w:val="20"/>
+              </w:rPr>
+              <w:t>indexIdentified</w:t>
+            </w:r>
+            <w:proofErr w:type="spellEnd"/>
+            <w:r>
+              <w:rPr>
+                <w:rFonts w:ascii="Consolas" w:hAnsi="Consolas" w:cs="Consolas"/>
+                <w:sz w:val="20"/>
+                <w:szCs w:val="20"/>
+              </w:rPr>
+              <w:t xml:space="preserve"> = true;</w:t>
+            </w:r>
+          </w:p>
+          <w:p>
+            <w:pPr>
+              <w:autoSpaceDE w:val="0"/>
+              <w:autoSpaceDN w:val="0"/>
+              <w:adjustRightInd w:val="0"/>
+              <w:rPr>
+                <w:rFonts w:ascii="Consolas" w:hAnsi="Consolas" w:cs="Consolas"/>
+                <w:sz w:val="20"/>
+                <w:szCs w:val="20"/>
+              </w:rPr>
+            </w:pPr>
+            <w:r>
+              <w:rPr>
+                <w:rFonts w:ascii="Consolas" w:hAnsi="Consolas" w:cs="Consolas"/>
+                <w:sz w:val="20"/>
+                <w:szCs w:val="20"/>
+              </w:rPr>
+              <w:tab/>
+            </w:r>
+            <w:r>
+              <w:rPr>
+                <w:rFonts w:ascii="Consolas" w:hAnsi="Consolas" w:cs="Consolas"/>
+                <w:sz w:val="20"/>
+                <w:szCs w:val="20"/>
+              </w:rPr>
+              <w:tab/>
+            </w:r>
+            <w:r>
+              <w:rPr>
+                <w:rFonts w:ascii="Consolas" w:hAnsi="Consolas" w:cs="Consolas"/>
+                <w:sz w:val="20"/>
+                <w:szCs w:val="20"/>
+              </w:rPr>
+              <w:tab/>
+            </w:r>
+            <w:r>
+              <w:rPr>
+                <w:rFonts w:ascii="Consolas" w:hAnsi="Consolas" w:cs="Consolas"/>
+                <w:sz w:val="20"/>
+                <w:szCs w:val="20"/>
+              </w:rPr>
+              <w:tab/>
+              <w:t>++</w:t>
+            </w:r>
+            <w:proofErr w:type="spellStart"/>
+            <w:r>
+              <w:rPr>
+                <w:rFonts w:ascii="Consolas" w:hAnsi="Consolas" w:cs="Consolas"/>
+                <w:sz w:val="20"/>
+                <w:szCs w:val="20"/>
+              </w:rPr>
+              <w:t>numAmt</w:t>
+            </w:r>
+            <w:proofErr w:type="spellEnd"/>
+            <w:r>
+              <w:rPr>
+                <w:rFonts w:ascii="Consolas" w:hAnsi="Consolas" w:cs="Consolas"/>
+                <w:sz w:val="20"/>
+                <w:szCs w:val="20"/>
+              </w:rPr>
+              <w:t xml:space="preserve">; </w:t>
+            </w:r>
+            <w:r>
+              <w:rPr>
+                <w:rFonts w:ascii="Consolas" w:hAnsi="Consolas" w:cs="Consolas"/>
+                <w:color w:val="FF0000"/>
+                <w:sz w:val="20"/>
+                <w:szCs w:val="20"/>
+              </w:rPr>
+              <w:t xml:space="preserve">// number of instances </w:t>
+            </w:r>
+          </w:p>
+          <w:p>
+            <w:pPr>
+              <w:autoSpaceDE w:val="0"/>
+              <w:autoSpaceDN w:val="0"/>
+              <w:adjustRightInd w:val="0"/>
+              <w:rPr>
+                <w:rFonts w:ascii="Consolas" w:hAnsi="Consolas" w:cs="Consolas"/>
+                <w:sz w:val="20"/>
+                <w:szCs w:val="20"/>
+              </w:rPr>
+            </w:pPr>
+            <w:r>
+              <w:rPr>
+                <w:rFonts w:ascii="Consolas" w:hAnsi="Consolas" w:cs="Consolas"/>
+                <w:sz w:val="20"/>
+                <w:szCs w:val="20"/>
+              </w:rPr>
+              <w:tab/>
+            </w:r>
+            <w:r>
+              <w:rPr>
+                <w:rFonts w:ascii="Consolas" w:hAnsi="Consolas" w:cs="Consolas"/>
+                <w:sz w:val="20"/>
+                <w:szCs w:val="20"/>
+              </w:rPr>
+              <w:tab/>
+            </w:r>
+            <w:r>
+              <w:rPr>
+                <w:rFonts w:ascii="Consolas" w:hAnsi="Consolas" w:cs="Consolas"/>
+                <w:sz w:val="20"/>
+                <w:szCs w:val="20"/>
+              </w:rPr>
+              <w:tab/>
+              <w:t>}</w:t>
+            </w:r>
+          </w:p>
+          <w:p>
+            <w:pPr>
+              <w:autoSpaceDE w:val="0"/>
+              <w:autoSpaceDN w:val="0"/>
+              <w:adjustRightInd w:val="0"/>
+              <w:rPr>
+                <w:rFonts w:ascii="Consolas" w:hAnsi="Consolas" w:cs="Consolas"/>
+                <w:sz w:val="20"/>
+                <w:szCs w:val="20"/>
+              </w:rPr>
+            </w:pPr>
+            <w:r>
+              <w:rPr>
+                <w:rFonts w:ascii="Consolas" w:hAnsi="Consolas" w:cs="Consolas"/>
+                <w:sz w:val="20"/>
+                <w:szCs w:val="20"/>
+              </w:rPr>
+              <w:tab/>
+            </w:r>
+            <w:r>
+              <w:rPr>
+                <w:rFonts w:ascii="Consolas" w:hAnsi="Consolas" w:cs="Consolas"/>
+                <w:sz w:val="20"/>
+                <w:szCs w:val="20"/>
+              </w:rPr>
+              <w:tab/>
+              <w:t>}</w:t>
+            </w:r>
+          </w:p>
+          <w:p>
+            <w:pPr>
+              <w:autoSpaceDE w:val="0"/>
+              <w:autoSpaceDN w:val="0"/>
+              <w:adjustRightInd w:val="0"/>
+              <w:rPr>
+                <w:rFonts w:ascii="Consolas" w:hAnsi="Consolas" w:cs="Consolas"/>
+                <w:sz w:val="20"/>
+                <w:szCs w:val="20"/>
+              </w:rPr>
+            </w:pPr>
+            <w:r>
+              <w:rPr>
+                <w:rFonts w:ascii="Consolas" w:hAnsi="Consolas" w:cs="Consolas"/>
+                <w:sz w:val="20"/>
+                <w:szCs w:val="20"/>
+              </w:rPr>
+              <w:tab/>
+            </w:r>
+            <w:r>
+              <w:rPr>
+                <w:rFonts w:ascii="Consolas" w:hAnsi="Consolas" w:cs="Consolas"/>
+                <w:sz w:val="20"/>
+                <w:szCs w:val="20"/>
+              </w:rPr>
+              <w:tab/>
+            </w:r>
+          </w:p>
+          <w:p>
+            <w:pPr>
+              <w:autoSpaceDE w:val="0"/>
+              <w:autoSpaceDN w:val="0"/>
+              <w:adjustRightInd w:val="0"/>
+              <w:rPr>
+                <w:rFonts w:ascii="Consolas" w:hAnsi="Consolas" w:cs="Consolas"/>
+                <w:sz w:val="20"/>
+                <w:szCs w:val="20"/>
+              </w:rPr>
+            </w:pPr>
+            <w:r>
+              <w:rPr>
+                <w:rFonts w:ascii="Consolas" w:hAnsi="Consolas" w:cs="Consolas"/>
+                <w:sz w:val="20"/>
+                <w:szCs w:val="20"/>
+              </w:rPr>
+              <w:tab/>
+            </w:r>
+            <w:r>
+              <w:rPr>
+                <w:rFonts w:ascii="Consolas" w:hAnsi="Consolas" w:cs="Consolas"/>
+                <w:sz w:val="20"/>
+                <w:szCs w:val="20"/>
+              </w:rPr>
+              <w:tab/>
+              <w:t>if(</w:t>
+            </w:r>
+            <w:proofErr w:type="spellStart"/>
+            <w:r>
+              <w:rPr>
+                <w:rFonts w:ascii="Consolas" w:hAnsi="Consolas" w:cs="Consolas"/>
+                <w:sz w:val="20"/>
+                <w:szCs w:val="20"/>
+              </w:rPr>
+              <w:t>i</w:t>
+            </w:r>
+            <w:proofErr w:type="spellEnd"/>
+            <w:r>
+              <w:rPr>
+                <w:rFonts w:ascii="Consolas" w:hAnsi="Consolas" w:cs="Consolas"/>
+                <w:sz w:val="20"/>
+                <w:szCs w:val="20"/>
+              </w:rPr>
+              <w:t xml:space="preserve"> == </w:t>
+            </w:r>
+            <w:proofErr w:type="spellStart"/>
+            <w:r>
+              <w:rPr>
+                <w:rFonts w:ascii="Consolas" w:hAnsi="Consolas" w:cs="Consolas"/>
+                <w:sz w:val="20"/>
+                <w:szCs w:val="20"/>
+              </w:rPr>
+              <w:t>a.length</w:t>
+            </w:r>
+            <w:proofErr w:type="spellEnd"/>
+            <w:r>
+              <w:rPr>
+                <w:rFonts w:ascii="Consolas" w:hAnsi="Consolas" w:cs="Consolas"/>
+                <w:sz w:val="20"/>
+                <w:szCs w:val="20"/>
+              </w:rPr>
+              <w:t xml:space="preserve"> &amp;&amp; </w:t>
+            </w:r>
+            <w:proofErr w:type="spellStart"/>
+            <w:r>
+              <w:rPr>
+                <w:rFonts w:ascii="Consolas" w:hAnsi="Consolas" w:cs="Consolas"/>
+                <w:sz w:val="20"/>
+                <w:szCs w:val="20"/>
+              </w:rPr>
+              <w:t>indexIdentified</w:t>
+            </w:r>
+            <w:proofErr w:type="spellEnd"/>
+            <w:r>
+              <w:rPr>
+                <w:rFonts w:ascii="Consolas" w:hAnsi="Consolas" w:cs="Consolas"/>
+                <w:sz w:val="20"/>
+                <w:szCs w:val="20"/>
+              </w:rPr>
+              <w:t xml:space="preserve"> == false) { </w:t>
+            </w:r>
+            <w:r>
+              <w:rPr>
+                <w:rFonts w:ascii="Consolas" w:hAnsi="Consolas" w:cs="Consolas"/>
+                <w:color w:val="FF0000"/>
+                <w:sz w:val="20"/>
+                <w:szCs w:val="20"/>
+              </w:rPr>
+              <w:t>// if it reaches the end of the array and no numbers have been identified</w:t>
+            </w:r>
+          </w:p>
+          <w:p>
+            <w:pPr>
+              <w:autoSpaceDE w:val="0"/>
+              <w:autoSpaceDN w:val="0"/>
+              <w:adjustRightInd w:val="0"/>
+              <w:rPr>
+                <w:rFonts w:ascii="Consolas" w:hAnsi="Consolas" w:cs="Consolas"/>
+                <w:sz w:val="20"/>
+                <w:szCs w:val="20"/>
+              </w:rPr>
+            </w:pPr>
+            <w:r>
+              <w:rPr>
+                <w:rFonts w:ascii="Consolas" w:hAnsi="Consolas" w:cs="Consolas"/>
+                <w:sz w:val="20"/>
+                <w:szCs w:val="20"/>
+              </w:rPr>
+              <w:tab/>
+            </w:r>
+            <w:r>
+              <w:rPr>
+                <w:rFonts w:ascii="Consolas" w:hAnsi="Consolas" w:cs="Consolas"/>
+                <w:sz w:val="20"/>
+                <w:szCs w:val="20"/>
+              </w:rPr>
+              <w:tab/>
+            </w:r>
+            <w:r>
+              <w:rPr>
+                <w:rFonts w:ascii="Consolas" w:hAnsi="Consolas" w:cs="Consolas"/>
+                <w:sz w:val="20"/>
+                <w:szCs w:val="20"/>
+              </w:rPr>
+              <w:tab/>
+            </w:r>
+            <w:proofErr w:type="spellStart"/>
+            <w:r>
+              <w:rPr>
+                <w:rFonts w:ascii="Consolas" w:hAnsi="Consolas" w:cs="Consolas"/>
+                <w:sz w:val="20"/>
+                <w:szCs w:val="20"/>
+              </w:rPr>
+              <w:t>System.</w:t>
+            </w:r>
+            <w:r>
+              <w:rPr>
+                <w:rFonts w:ascii="Consolas" w:hAnsi="Consolas" w:cs="Consolas"/>
+                <w:b/>
+                <w:bCs/>
+                <w:i/>
+                <w:iCs/>
+                <w:sz w:val="20"/>
+                <w:szCs w:val="20"/>
+              </w:rPr>
+              <w:t>out</w:t>
+            </w:r>
+            <w:r>
+              <w:rPr>
+                <w:rFonts w:ascii="Consolas" w:hAnsi="Consolas" w:cs="Consolas"/>
+                <w:sz w:val="20"/>
+                <w:szCs w:val="20"/>
+              </w:rPr>
+              <w:t>.println</w:t>
+            </w:r>
+            <w:proofErr w:type="spellEnd"/>
+            <w:r>
+              <w:rPr>
+                <w:rFonts w:ascii="Consolas" w:hAnsi="Consolas" w:cs="Consolas"/>
+                <w:sz w:val="20"/>
+                <w:szCs w:val="20"/>
+              </w:rPr>
+              <w:t xml:space="preserve">("That number is not in the array"); </w:t>
+            </w:r>
+          </w:p>
+          <w:p>
+            <w:pPr>
+              <w:autoSpaceDE w:val="0"/>
+              <w:autoSpaceDN w:val="0"/>
+              <w:adjustRightInd w:val="0"/>
+              <w:rPr>
+                <w:rFonts w:ascii="Consolas" w:hAnsi="Consolas" w:cs="Consolas"/>
+                <w:sz w:val="20"/>
+                <w:szCs w:val="20"/>
+              </w:rPr>
+            </w:pPr>
+            <w:r>
+              <w:rPr>
+                <w:rFonts w:ascii="Consolas" w:hAnsi="Consolas" w:cs="Consolas"/>
+                <w:sz w:val="20"/>
+                <w:szCs w:val="20"/>
+              </w:rPr>
+              <w:tab/>
+            </w:r>
+            <w:r>
+              <w:rPr>
+                <w:rFonts w:ascii="Consolas" w:hAnsi="Consolas" w:cs="Consolas"/>
+                <w:sz w:val="20"/>
+                <w:szCs w:val="20"/>
+              </w:rPr>
+              <w:tab/>
+              <w:t>}</w:t>
+            </w:r>
+          </w:p>
+          <w:p>
+            <w:pPr>
+              <w:autoSpaceDE w:val="0"/>
+              <w:autoSpaceDN w:val="0"/>
+              <w:adjustRightInd w:val="0"/>
+              <w:rPr>
+                <w:rFonts w:ascii="Consolas" w:hAnsi="Consolas" w:cs="Consolas"/>
+                <w:color w:val="FF0000"/>
+                <w:sz w:val="20"/>
+                <w:szCs w:val="20"/>
+              </w:rPr>
+            </w:pPr>
+            <w:r>
+              <w:rPr>
+                <w:rFonts w:ascii="Consolas" w:hAnsi="Consolas" w:cs="Consolas"/>
+                <w:sz w:val="20"/>
+                <w:szCs w:val="20"/>
+              </w:rPr>
+              <w:tab/>
+            </w:r>
+            <w:r>
+              <w:rPr>
+                <w:rFonts w:ascii="Consolas" w:hAnsi="Consolas" w:cs="Consolas"/>
+                <w:sz w:val="20"/>
+                <w:szCs w:val="20"/>
+              </w:rPr>
+              <w:tab/>
+              <w:t>if(</w:t>
+            </w:r>
+            <w:proofErr w:type="spellStart"/>
+            <w:r>
+              <w:rPr>
+                <w:rFonts w:ascii="Consolas" w:hAnsi="Consolas" w:cs="Consolas"/>
+                <w:sz w:val="20"/>
+                <w:szCs w:val="20"/>
+              </w:rPr>
+              <w:t>indexIdentified</w:t>
+            </w:r>
+            <w:proofErr w:type="spellEnd"/>
+            <w:r>
+              <w:rPr>
+                <w:rFonts w:ascii="Consolas" w:hAnsi="Consolas" w:cs="Consolas"/>
+                <w:sz w:val="20"/>
+                <w:szCs w:val="20"/>
+              </w:rPr>
+              <w:t xml:space="preserve"> == true) </w:t>
+            </w:r>
+            <w:r>
+              <w:rPr>
+                <w:rFonts w:ascii="Consolas" w:hAnsi="Consolas" w:cs="Consolas"/>
+                <w:color w:val="FF0000"/>
+                <w:sz w:val="20"/>
+                <w:szCs w:val="20"/>
+              </w:rPr>
+              <w:t>{ // if numbers have been identified, print the amount</w:t>
+            </w:r>
+          </w:p>
+          <w:p>
+            <w:pPr>
+              <w:autoSpaceDE w:val="0"/>
+              <w:autoSpaceDN w:val="0"/>
+              <w:adjustRightInd w:val="0"/>
+              <w:rPr>
+                <w:rFonts w:ascii="Consolas" w:hAnsi="Consolas" w:cs="Consolas"/>
+                <w:sz w:val="20"/>
+                <w:szCs w:val="20"/>
+              </w:rPr>
+            </w:pPr>
+            <w:r>
+              <w:rPr>
+                <w:rFonts w:ascii="Consolas" w:hAnsi="Consolas" w:cs="Consolas"/>
+                <w:sz w:val="20"/>
+                <w:szCs w:val="20"/>
+              </w:rPr>
+              <w:tab/>
+            </w:r>
+            <w:r>
+              <w:rPr>
+                <w:rFonts w:ascii="Consolas" w:hAnsi="Consolas" w:cs="Consolas"/>
+                <w:sz w:val="20"/>
+                <w:szCs w:val="20"/>
+              </w:rPr>
+              <w:tab/>
+            </w:r>
+            <w:r>
+              <w:rPr>
+                <w:rFonts w:ascii="Consolas" w:hAnsi="Consolas" w:cs="Consolas"/>
+                <w:sz w:val="20"/>
+                <w:szCs w:val="20"/>
+              </w:rPr>
+              <w:tab/>
+            </w:r>
+            <w:proofErr w:type="spellStart"/>
+            <w:r>
+              <w:rPr>
+                <w:rFonts w:ascii="Consolas" w:hAnsi="Consolas" w:cs="Consolas"/>
+                <w:sz w:val="20"/>
+                <w:szCs w:val="20"/>
+              </w:rPr>
+              <w:t>System.</w:t>
+            </w:r>
+            <w:r>
+              <w:rPr>
+                <w:rFonts w:ascii="Consolas" w:hAnsi="Consolas" w:cs="Consolas"/>
+                <w:b/>
+                <w:bCs/>
+                <w:i/>
+                <w:iCs/>
+                <w:sz w:val="20"/>
+                <w:szCs w:val="20"/>
+              </w:rPr>
+              <w:t>out</w:t>
+            </w:r>
+            <w:r>
+              <w:rPr>
+                <w:rFonts w:ascii="Consolas" w:hAnsi="Consolas" w:cs="Consolas"/>
+                <w:sz w:val="20"/>
+                <w:szCs w:val="20"/>
+              </w:rPr>
+              <w:t>.printf</w:t>
+            </w:r>
+            <w:proofErr w:type="spellEnd"/>
+            <w:r>
+              <w:rPr>
+                <w:rFonts w:ascii="Consolas" w:hAnsi="Consolas" w:cs="Consolas"/>
+                <w:sz w:val="20"/>
+                <w:szCs w:val="20"/>
+              </w:rPr>
+              <w:t xml:space="preserve">("There are %d instance(s) of this number in the array", </w:t>
+            </w:r>
+            <w:proofErr w:type="spellStart"/>
+            <w:r>
+              <w:rPr>
+                <w:rFonts w:ascii="Consolas" w:hAnsi="Consolas" w:cs="Consolas"/>
+                <w:sz w:val="20"/>
+                <w:szCs w:val="20"/>
+              </w:rPr>
+              <w:t>numAmt</w:t>
+            </w:r>
+            <w:proofErr w:type="spellEnd"/>
+            <w:r>
+              <w:rPr>
+                <w:rFonts w:ascii="Consolas" w:hAnsi="Consolas" w:cs="Consolas"/>
+                <w:sz w:val="20"/>
+                <w:szCs w:val="20"/>
+              </w:rPr>
+              <w:t>);</w:t>
+            </w:r>
+          </w:p>
+          <w:p>
+            <w:pPr>
+              <w:autoSpaceDE w:val="0"/>
+              <w:autoSpaceDN w:val="0"/>
+              <w:adjustRightInd w:val="0"/>
+              <w:rPr>
+                <w:rFonts w:ascii="Consolas" w:hAnsi="Consolas" w:cs="Consolas"/>
+                <w:sz w:val="20"/>
+                <w:szCs w:val="20"/>
+              </w:rPr>
+            </w:pPr>
+            <w:r>
+              <w:rPr>
+                <w:rFonts w:ascii="Consolas" w:hAnsi="Consolas" w:cs="Consolas"/>
+                <w:sz w:val="20"/>
+                <w:szCs w:val="20"/>
+              </w:rPr>
+              <w:tab/>
+            </w:r>
+            <w:r>
+              <w:rPr>
+                <w:rFonts w:ascii="Consolas" w:hAnsi="Consolas" w:cs="Consolas"/>
+                <w:sz w:val="20"/>
+                <w:szCs w:val="20"/>
+              </w:rPr>
+              <w:tab/>
+              <w:t>}</w:t>
+            </w:r>
+          </w:p>
+          <w:p>
+            <w:pPr>
+              <w:autoSpaceDE w:val="0"/>
+              <w:autoSpaceDN w:val="0"/>
+              <w:adjustRightInd w:val="0"/>
+              <w:rPr>
+                <w:rFonts w:ascii="Consolas" w:hAnsi="Consolas" w:cs="Consolas"/>
+                <w:sz w:val="20"/>
+                <w:szCs w:val="20"/>
+              </w:rPr>
+            </w:pPr>
+            <w:r>
+              <w:rPr>
+                <w:rFonts w:ascii="Consolas" w:hAnsi="Consolas" w:cs="Consolas"/>
+                <w:sz w:val="20"/>
+                <w:szCs w:val="20"/>
+              </w:rPr>
+              <w:tab/>
+              <w:t>}</w:t>
+            </w:r>
+          </w:p>
+          <w:p>
+            <w:pPr>
+              <w:autoSpaceDE w:val="0"/>
+              <w:autoSpaceDN w:val="0"/>
+              <w:adjustRightInd w:val="0"/>
+              <w:rPr>
+                <w:rFonts w:ascii="Consolas" w:hAnsi="Consolas" w:cs="Consolas"/>
+                <w:sz w:val="20"/>
+                <w:szCs w:val="20"/>
+              </w:rPr>
+            </w:pPr>
+            <w:r>
+              <w:rPr>
+                <w:rFonts w:ascii="Consolas" w:hAnsi="Consolas" w:cs="Consolas"/>
+                <w:sz w:val="20"/>
+                <w:szCs w:val="20"/>
+              </w:rPr>
+              <w:tab/>
+            </w:r>
+          </w:p>
+          <w:p>
+            <w:pPr>
+              <w:autoSpaceDE w:val="0"/>
+              <w:autoSpaceDN w:val="0"/>
+              <w:adjustRightInd w:val="0"/>
+              <w:rPr>
+                <w:rFonts w:ascii="Consolas" w:hAnsi="Consolas" w:cs="Consolas"/>
+                <w:sz w:val="20"/>
+                <w:szCs w:val="20"/>
+              </w:rPr>
+            </w:pPr>
+            <w:r>
+              <w:rPr>
+                <w:rFonts w:ascii="Consolas" w:hAnsi="Consolas" w:cs="Consolas"/>
+                <w:sz w:val="20"/>
+                <w:szCs w:val="20"/>
+              </w:rPr>
+              <w:tab/>
+            </w:r>
+          </w:p>
+          <w:p>
+            <w:pPr>
+              <w:autoSpaceDE w:val="0"/>
+              <w:autoSpaceDN w:val="0"/>
+              <w:adjustRightInd w:val="0"/>
+              <w:rPr>
+                <w:rFonts w:ascii="Consolas" w:hAnsi="Consolas" w:cs="Consolas"/>
+                <w:sz w:val="20"/>
+                <w:szCs w:val="20"/>
+              </w:rPr>
+            </w:pPr>
+            <w:r>
+              <w:rPr>
+                <w:rFonts w:ascii="Consolas" w:hAnsi="Consolas" w:cs="Consolas"/>
+                <w:sz w:val="20"/>
+                <w:szCs w:val="20"/>
+              </w:rPr>
+              <w:tab/>
+              <w:t xml:space="preserve">public static void main(String[] </w:t>
+            </w:r>
+            <w:proofErr w:type="spellStart"/>
+            <w:r>
+              <w:rPr>
+                <w:rFonts w:ascii="Consolas" w:hAnsi="Consolas" w:cs="Consolas"/>
+                <w:sz w:val="20"/>
+                <w:szCs w:val="20"/>
+              </w:rPr>
+              <w:t>args</w:t>
+            </w:r>
+            <w:proofErr w:type="spellEnd"/>
+            <w:r>
+              <w:rPr>
+                <w:rFonts w:ascii="Consolas" w:hAnsi="Consolas" w:cs="Consolas"/>
+                <w:sz w:val="20"/>
+                <w:szCs w:val="20"/>
+              </w:rPr>
+              <w:t>) {</w:t>
+            </w:r>
+          </w:p>
+          <w:p>
+            <w:pPr>
+              <w:autoSpaceDE w:val="0"/>
+              <w:autoSpaceDN w:val="0"/>
+              <w:adjustRightInd w:val="0"/>
+              <w:rPr>
+                <w:rFonts w:ascii="Consolas" w:hAnsi="Consolas" w:cs="Consolas"/>
+                <w:sz w:val="20"/>
+                <w:szCs w:val="20"/>
+              </w:rPr>
+            </w:pPr>
+            <w:r>
+              <w:rPr>
+                <w:rFonts w:ascii="Consolas" w:hAnsi="Consolas" w:cs="Consolas"/>
+                <w:sz w:val="20"/>
+                <w:szCs w:val="20"/>
+              </w:rPr>
+              <w:tab/>
+            </w:r>
+            <w:r>
+              <w:rPr>
+                <w:rFonts w:ascii="Consolas" w:hAnsi="Consolas" w:cs="Consolas"/>
+                <w:sz w:val="20"/>
+                <w:szCs w:val="20"/>
+              </w:rPr>
+              <w:tab/>
+            </w:r>
+            <w:proofErr w:type="spellStart"/>
+            <w:r>
+              <w:rPr>
+                <w:rFonts w:ascii="Consolas" w:hAnsi="Consolas" w:cs="Consolas"/>
+                <w:sz w:val="20"/>
+                <w:szCs w:val="20"/>
+              </w:rPr>
+              <w:t>int</w:t>
+            </w:r>
+            <w:proofErr w:type="spellEnd"/>
+            <w:r>
+              <w:rPr>
+                <w:rFonts w:ascii="Consolas" w:hAnsi="Consolas" w:cs="Consolas"/>
+                <w:sz w:val="20"/>
+                <w:szCs w:val="20"/>
+              </w:rPr>
+              <w:t xml:space="preserve">[] </w:t>
+            </w:r>
+            <w:proofErr w:type="spellStart"/>
+            <w:r>
+              <w:rPr>
+                <w:rFonts w:ascii="Consolas" w:hAnsi="Consolas" w:cs="Consolas"/>
+                <w:sz w:val="20"/>
+                <w:szCs w:val="20"/>
+              </w:rPr>
+              <w:t>OriginalArray</w:t>
+            </w:r>
+            <w:proofErr w:type="spellEnd"/>
+            <w:r>
+              <w:rPr>
+                <w:rFonts w:ascii="Consolas" w:hAnsi="Consolas" w:cs="Consolas"/>
+                <w:sz w:val="20"/>
+                <w:szCs w:val="20"/>
+              </w:rPr>
+              <w:t xml:space="preserve"> = {4,10,6,1,8,10,9,12,14,6,15,6,7,10,8,2,7,3,9,1};</w:t>
+            </w:r>
+          </w:p>
+          <w:p>
+            <w:pPr>
+              <w:autoSpaceDE w:val="0"/>
+              <w:autoSpaceDN w:val="0"/>
+              <w:adjustRightInd w:val="0"/>
+              <w:rPr>
+                <w:rFonts w:ascii="Consolas" w:hAnsi="Consolas" w:cs="Consolas"/>
+                <w:sz w:val="20"/>
+                <w:szCs w:val="20"/>
+              </w:rPr>
+            </w:pPr>
+            <w:r>
+              <w:rPr>
+                <w:rFonts w:ascii="Consolas" w:hAnsi="Consolas" w:cs="Consolas"/>
+                <w:sz w:val="20"/>
+                <w:szCs w:val="20"/>
+              </w:rPr>
+              <w:tab/>
+            </w:r>
+            <w:r>
+              <w:rPr>
+                <w:rFonts w:ascii="Consolas" w:hAnsi="Consolas" w:cs="Consolas"/>
+                <w:sz w:val="20"/>
+                <w:szCs w:val="20"/>
+              </w:rPr>
+              <w:tab/>
+            </w:r>
+          </w:p>
+          <w:p>
+            <w:pPr>
+              <w:autoSpaceDE w:val="0"/>
+              <w:autoSpaceDN w:val="0"/>
+              <w:adjustRightInd w:val="0"/>
+              <w:rPr>
+                <w:rFonts w:ascii="Consolas" w:hAnsi="Consolas" w:cs="Consolas"/>
+                <w:sz w:val="20"/>
+                <w:szCs w:val="20"/>
+              </w:rPr>
+            </w:pPr>
+            <w:r>
+              <w:rPr>
+                <w:rFonts w:ascii="Consolas" w:hAnsi="Consolas" w:cs="Consolas"/>
+                <w:sz w:val="20"/>
+                <w:szCs w:val="20"/>
+              </w:rPr>
+              <w:tab/>
+            </w:r>
+            <w:r>
+              <w:rPr>
+                <w:rFonts w:ascii="Consolas" w:hAnsi="Consolas" w:cs="Consolas"/>
+                <w:sz w:val="20"/>
+                <w:szCs w:val="20"/>
+              </w:rPr>
+              <w:tab/>
+            </w:r>
+            <w:proofErr w:type="spellStart"/>
+            <w:r>
+              <w:rPr>
+                <w:rFonts w:ascii="Consolas" w:hAnsi="Consolas" w:cs="Consolas"/>
+                <w:i/>
+                <w:iCs/>
+                <w:sz w:val="20"/>
+                <w:szCs w:val="20"/>
+              </w:rPr>
+              <w:t>iterativeSearch</w:t>
+            </w:r>
+            <w:proofErr w:type="spellEnd"/>
+            <w:r>
+              <w:rPr>
+                <w:rFonts w:ascii="Consolas" w:hAnsi="Consolas" w:cs="Consolas"/>
+                <w:sz w:val="20"/>
+                <w:szCs w:val="20"/>
+              </w:rPr>
+              <w:t>(</w:t>
+            </w:r>
+            <w:proofErr w:type="spellStart"/>
+            <w:r>
+              <w:rPr>
+                <w:rFonts w:ascii="Consolas" w:hAnsi="Consolas" w:cs="Consolas"/>
+                <w:sz w:val="20"/>
+                <w:szCs w:val="20"/>
+              </w:rPr>
+              <w:t>OriginalArray</w:t>
+            </w:r>
+            <w:proofErr w:type="spellEnd"/>
+            <w:r>
+              <w:rPr>
+                <w:rFonts w:ascii="Consolas" w:hAnsi="Consolas" w:cs="Consolas"/>
+                <w:sz w:val="20"/>
+                <w:szCs w:val="20"/>
+              </w:rPr>
+              <w:t>);</w:t>
+            </w:r>
+          </w:p>
+          <w:p>
+            <w:pPr>
+              <w:autoSpaceDE w:val="0"/>
+              <w:autoSpaceDN w:val="0"/>
+              <w:adjustRightInd w:val="0"/>
+              <w:rPr>
+                <w:rFonts w:ascii="Consolas" w:hAnsi="Consolas" w:cs="Consolas"/>
+                <w:sz w:val="20"/>
+                <w:szCs w:val="20"/>
+              </w:rPr>
+            </w:pPr>
+            <w:r>
+              <w:rPr>
+                <w:rFonts w:ascii="Consolas" w:hAnsi="Consolas" w:cs="Consolas"/>
+                <w:sz w:val="20"/>
+                <w:szCs w:val="20"/>
+              </w:rPr>
+              <w:tab/>
+              <w:t>}</w:t>
+            </w:r>
+          </w:p>
+        </w:tc>
+      </w:tr>
+    </w:tbl>
+    <w:p>
+      <w:pPr>
+        <w:pStyle w:val="NormalWeb"/>
+        <w:numPr>
+          <w:ilvl w:val="0"/>
+          <w:numId w:val="4"/>
+        </w:numPr>
+        <w:rPr>
+          <w:rFonts w:ascii="Arial" w:hAnsi="Arial" w:cs="Arial"/>
+          <w:color w:val="000000"/>
+          <w:sz w:val="22"/>
+          <w:szCs w:val="27"/>
+        </w:rPr>
+      </w:pPr>
+      <w:r>
+        <w:rPr>
+          <w:rFonts w:ascii="Arial" w:hAnsi="Arial" w:cs="Arial"/>
+          <w:color w:val="000000"/>
+          <w:sz w:val="22"/>
+          <w:szCs w:val="27"/>
+        </w:rPr>
+        <w:t xml:space="preserve">Please add developer comments </w:t>
+      </w:r>
+      <w:r>
+        <w:rPr>
+          <w:rFonts w:ascii="Arial" w:hAnsi="Arial" w:cs="Arial"/>
+          <w:color w:val="000000"/>
+          <w:sz w:val="22"/>
+          <w:szCs w:val="27"/>
+        </w:rPr>
+        <w:t>to the various elements of your search.</w:t>
+      </w:r>
+      <w:r>
+        <w:rPr>
+          <w:rFonts w:ascii="Arial" w:hAnsi="Arial" w:cs="Arial"/>
+          <w:color w:val="000000"/>
+          <w:sz w:val="22"/>
+          <w:szCs w:val="27"/>
+        </w:rPr>
+        <w:t xml:space="preserve"> These comments should briefly outline what each line of code is for, and what it accomplishes.</w:t>
+      </w:r>
+      <w:r>
+        <w:rPr>
+          <w:rFonts w:ascii="Arial" w:hAnsi="Arial" w:cs="Arial"/>
+          <w:color w:val="000000"/>
+          <w:sz w:val="22"/>
+          <w:szCs w:val="27"/>
+        </w:rPr>
+        <w:br/>
+      </w:r>
+    </w:p>
+    <w:p>
+      <w:pPr>
+        <w:pStyle w:val="NormalWeb"/>
+        <w:numPr>
+          <w:ilvl w:val="0"/>
+          <w:numId w:val="4"/>
+        </w:numPr>
+        <w:rPr>
+          <w:rFonts w:ascii="Arial" w:hAnsi="Arial" w:cs="Arial"/>
+          <w:color w:val="000000"/>
+          <w:sz w:val="22"/>
+          <w:szCs w:val="27"/>
+        </w:rPr>
+      </w:pPr>
+      <w:r>
+        <w:rPr>
+          <w:rFonts w:ascii="Arial" w:hAnsi="Arial" w:cs="Arial"/>
+          <w:color w:val="000000"/>
+          <w:sz w:val="22"/>
+          <w:szCs w:val="27"/>
+        </w:rPr>
+        <w:t xml:space="preserve">In the box below, please provide a written description of how this </w:t>
+      </w:r>
+      <w:r>
+        <w:rPr>
+          <w:rFonts w:ascii="Arial" w:hAnsi="Arial" w:cs="Arial"/>
+          <w:color w:val="000000"/>
+          <w:sz w:val="22"/>
+          <w:szCs w:val="27"/>
+        </w:rPr>
+        <w:t>search</w:t>
+      </w:r>
+      <w:r>
+        <w:rPr>
+          <w:rFonts w:ascii="Arial" w:hAnsi="Arial" w:cs="Arial"/>
+          <w:color w:val="000000"/>
+          <w:sz w:val="22"/>
+          <w:szCs w:val="27"/>
+        </w:rPr>
+        <w:t xml:space="preserve"> moves through an array identifying the selected values</w:t>
+      </w:r>
+      <w:r>
+        <w:rPr>
+          <w:rFonts w:ascii="Arial" w:hAnsi="Arial" w:cs="Arial"/>
+          <w:color w:val="000000"/>
+          <w:sz w:val="22"/>
+          <w:szCs w:val="27"/>
+        </w:rPr>
+        <w:t>. This D</w:t>
+      </w:r>
+      <w:r>
+        <w:rPr>
+          <w:rFonts w:ascii="Arial" w:hAnsi="Arial" w:cs="Arial"/>
+          <w:color w:val="000000"/>
+          <w:sz w:val="22"/>
+          <w:szCs w:val="27"/>
+        </w:rPr>
+        <w:t>escription should highlight the process</w:t>
+      </w:r>
+      <w:r>
+        <w:rPr>
+          <w:rFonts w:ascii="Arial" w:hAnsi="Arial" w:cs="Arial"/>
+          <w:color w:val="000000"/>
+          <w:sz w:val="22"/>
+          <w:szCs w:val="27"/>
+        </w:rPr>
+        <w:t>, it does not need to outline every single adjustment that is made.</w:t>
+      </w:r>
+    </w:p>
+    <w:tbl>
+      <w:tblPr>
+        <w:tblStyle w:val="TableGrid"/>
+        <w:tblW w:w="0" w:type="auto"/>
+        <w:tblLook w:val="04A0" w:firstRow="1" w:lastRow="0" w:firstColumn="1" w:lastColumn="0" w:noHBand="0" w:noVBand="1"/>
+      </w:tblPr>
+      <w:tblGrid>
+        <w:gridCol w:w="9350"/>
+      </w:tblGrid>
+      <w:tr>
+        <w:tc>
+          <w:tcPr>
+            <w:tcW w:w="9350" w:type="dxa"/>
+          </w:tcPr>
+          <w:p>
+            <w:pPr>
+              <w:pStyle w:val="NormalWeb"/>
+              <w:rPr>
+                <w:rFonts w:ascii="Arial" w:hAnsi="Arial" w:cs="Arial"/>
+                <w:color w:val="000000"/>
+                <w:sz w:val="22"/>
+                <w:szCs w:val="27"/>
+              </w:rPr>
+            </w:pPr>
+            <w:r>
+              <w:rPr>
+                <w:rFonts w:ascii="Arial" w:hAnsi="Arial" w:cs="Arial"/>
+                <w:color w:val="000000"/>
+                <w:sz w:val="22"/>
+                <w:szCs w:val="27"/>
+              </w:rPr>
+              <w:lastRenderedPageBreak/>
+              <w:t>An integer value is inputted and then compared with every element of the array procedurally, if a match is found then it prints the index and adds one to the identified indexes counter. At the end it prints the amount of identified indexes</w:t>
+            </w:r>
+          </w:p>
+        </w:tc>
+      </w:tr>
+    </w:tbl>
+    <w:p>
+      <w:pPr>
+        <w:pStyle w:val="NormalWeb"/>
+        <w:numPr>
+          <w:ilvl w:val="0"/>
+          <w:numId w:val="4"/>
+        </w:numPr>
+        <w:rPr>
+          <w:rFonts w:ascii="Arial" w:hAnsi="Arial" w:cs="Arial"/>
+          <w:color w:val="000000"/>
+          <w:sz w:val="22"/>
+          <w:szCs w:val="27"/>
+        </w:rPr>
+      </w:pPr>
+      <w:r>
+        <w:rPr>
+          <w:rFonts w:ascii="Arial" w:hAnsi="Arial" w:cs="Arial"/>
+          <w:color w:val="000000"/>
+          <w:sz w:val="22"/>
+          <w:szCs w:val="27"/>
+        </w:rPr>
+        <w:t>Can you think of a situation when this searching method would be the most logical method to use, please explain why?</w:t>
+      </w:r>
+    </w:p>
+    <w:tbl>
+      <w:tblPr>
+        <w:tblStyle w:val="TableGrid"/>
+        <w:tblW w:w="0" w:type="auto"/>
+        <w:tblLook w:val="04A0" w:firstRow="1" w:lastRow="0" w:firstColumn="1" w:lastColumn="0" w:noHBand="0" w:noVBand="1"/>
+      </w:tblPr>
+      <w:tblGrid>
+        <w:gridCol w:w="9350"/>
+      </w:tblGrid>
+      <w:tr>
+        <w:tc>
+          <w:tcPr>
+            <w:tcW w:w="9350" w:type="dxa"/>
+          </w:tcPr>
+          <w:p>
+            <w:pPr>
+              <w:pStyle w:val="NormalWeb"/>
+              <w:rPr>
+                <w:rFonts w:ascii="Arial" w:hAnsi="Arial" w:cs="Arial"/>
+                <w:color w:val="000000"/>
+                <w:sz w:val="22"/>
+                <w:szCs w:val="27"/>
+              </w:rPr>
+            </w:pPr>
+            <w:r>
+              <w:rPr>
+                <w:rFonts w:ascii="Arial" w:hAnsi="Arial" w:cs="Arial"/>
+                <w:color w:val="000000"/>
+                <w:sz w:val="22"/>
+                <w:szCs w:val="27"/>
+              </w:rPr>
+              <w:t>When used with strings, this can be helpful for identifying a name in a list of names</w:t>
+            </w:r>
+            <w:r>
+              <w:rPr>
+                <w:rFonts w:ascii="Arial" w:hAnsi="Arial" w:cs="Arial"/>
+                <w:color w:val="000000"/>
+                <w:sz w:val="22"/>
+                <w:szCs w:val="27"/>
+              </w:rPr>
+              <w:t xml:space="preserve"> to verify if that name is on the list. An example of this would be verifying login credentials </w:t>
+            </w:r>
+            <w:bookmarkStart w:id="0" w:name="_GoBack"/>
+            <w:bookmarkEnd w:id="0"/>
+          </w:p>
+        </w:tc>
+      </w:tr>
+    </w:tbl>
+    <w:p>
+      <w:pPr>
+        <w:pStyle w:val="NormalWeb"/>
+        <w:rPr>
+          <w:rFonts w:ascii="Arial" w:hAnsi="Arial" w:cs="Arial"/>
+          <w:color w:val="000000"/>
+          <w:sz w:val="22"/>
+          <w:szCs w:val="27"/>
+        </w:rPr>
+      </w:pPr>
+    </w:p>
+    <w:p>
+      <w:pPr>
+        <w:rPr>
+          <w:rFonts w:ascii="Arial" w:eastAsia="Times New Roman" w:hAnsi="Arial" w:cs="Arial"/>
+          <w:color w:val="000000"/>
+          <w:szCs w:val="27"/>
+          <w:lang w:eastAsia="en-CA"/>
+        </w:rPr>
+      </w:pPr>
+      <w:r>
+        <w:rPr>
+          <w:rFonts w:ascii="Arial" w:eastAsia="Times New Roman" w:hAnsi="Arial" w:cs="Arial"/>
+          <w:color w:val="000000"/>
+          <w:szCs w:val="27"/>
+          <w:lang w:eastAsia="en-CA"/>
+        </w:rPr>
+        <w:br w:type="page"/>
+      </w:r>
+    </w:p>
+    <w:p>
+      <w:pPr>
+        <w:pStyle w:val="NormalWeb"/>
+        <w:rPr>
+          <w:rFonts w:ascii="Arial" w:hAnsi="Arial" w:cs="Arial"/>
+          <w:b/>
+          <w:color w:val="000000"/>
+          <w:sz w:val="22"/>
+          <w:szCs w:val="27"/>
+        </w:rPr>
+      </w:pPr>
+      <w:r>
+        <w:rPr>
+          <w:rFonts w:ascii="Arial" w:hAnsi="Arial" w:cs="Arial"/>
+          <w:b/>
+          <w:color w:val="000000"/>
+          <w:sz w:val="22"/>
+          <w:szCs w:val="27"/>
+        </w:rPr>
+        <w:lastRenderedPageBreak/>
+        <w:t>Searching Algorithms: Binary Search</w:t>
+      </w:r>
+      <w:r>
+        <w:rPr>
+          <w:rFonts w:ascii="Arial" w:hAnsi="Arial" w:cs="Arial"/>
+          <w:b/>
+          <w:color w:val="000000"/>
+          <w:sz w:val="22"/>
+          <w:szCs w:val="27"/>
+        </w:rPr>
+        <w:br/>
+      </w:r>
+    </w:p>
+    <w:p>
+      <w:pPr>
+        <w:pStyle w:val="NormalWeb"/>
+        <w:rPr>
+          <w:rFonts w:ascii="Arial" w:hAnsi="Arial" w:cs="Arial"/>
+          <w:color w:val="000000"/>
+          <w:sz w:val="22"/>
+          <w:szCs w:val="27"/>
+        </w:rPr>
+      </w:pPr>
+      <w:r>
+        <w:rPr>
+          <w:rFonts w:ascii="Arial" w:hAnsi="Arial" w:cs="Arial"/>
+          <w:color w:val="000000"/>
+          <w:sz w:val="22"/>
+          <w:szCs w:val="27"/>
+        </w:rPr>
+        <w:t>The Binary Search is slightly more complicated, as it will not work unless it has a fully sorted array. Eithe</w:t>
+      </w:r>
+      <w:r>
+        <w:rPr>
+          <w:rFonts w:ascii="Arial" w:hAnsi="Arial" w:cs="Arial"/>
+          <w:color w:val="000000"/>
+          <w:sz w:val="22"/>
+          <w:szCs w:val="27"/>
+        </w:rPr>
+        <w:t>r build your own array for this search</w:t>
+      </w:r>
+      <w:r>
+        <w:rPr>
+          <w:rFonts w:ascii="Arial" w:hAnsi="Arial" w:cs="Arial"/>
+          <w:color w:val="000000"/>
+          <w:sz w:val="22"/>
+          <w:szCs w:val="27"/>
+        </w:rPr>
+        <w:t>, consisting of 20 elements or use the following.</w:t>
+      </w:r>
+      <w:r>
+        <w:rPr>
+          <w:i/>
+          <w:iCs/>
+          <w:color w:val="5B9BD5" w:themeColor="accent1"/>
+          <w:sz w:val="22"/>
+        </w:rPr>
+        <w:br/>
+      </w:r>
+      <w:proofErr w:type="spellStart"/>
+      <w:r>
+        <w:rPr>
+          <w:rFonts w:ascii="Consolas" w:hAnsi="Consolas" w:cs="Consolas"/>
+          <w:b/>
+          <w:bCs/>
+          <w:color w:val="7F0055"/>
+          <w:sz w:val="20"/>
+          <w:szCs w:val="20"/>
+          <w:shd w:val="clear" w:color="auto" w:fill="E8F2FE"/>
+        </w:rPr>
+        <w:t>int</w:t>
+      </w:r>
+      <w:proofErr w:type="spellEnd"/>
+      <w:r>
+        <w:rPr>
+          <w:rFonts w:ascii="Consolas" w:hAnsi="Consolas" w:cs="Consolas"/>
+          <w:color w:val="000000"/>
+          <w:sz w:val="20"/>
+          <w:szCs w:val="20"/>
+          <w:shd w:val="clear" w:color="auto" w:fill="E8F2FE"/>
+        </w:rPr>
+        <w:t xml:space="preserve"> </w:t>
+      </w:r>
+      <w:proofErr w:type="spellStart"/>
+      <w:r>
+        <w:rPr>
+          <w:rFonts w:ascii="Consolas" w:hAnsi="Consolas" w:cs="Consolas"/>
+          <w:color w:val="6A3E3E"/>
+          <w:sz w:val="20"/>
+          <w:szCs w:val="20"/>
+          <w:shd w:val="clear" w:color="auto" w:fill="E8F2FE"/>
+        </w:rPr>
+        <w:t>Original</w:t>
+      </w:r>
+      <w:r>
+        <w:rPr>
+          <w:rFonts w:ascii="Consolas" w:hAnsi="Consolas" w:cs="Consolas"/>
+          <w:color w:val="6A3E3E"/>
+          <w:sz w:val="20"/>
+          <w:szCs w:val="20"/>
+          <w:shd w:val="clear" w:color="auto" w:fill="E8F2FE"/>
+        </w:rPr>
+        <w:t>A</w:t>
+      </w:r>
+      <w:r>
+        <w:rPr>
+          <w:rFonts w:ascii="Consolas" w:hAnsi="Consolas" w:cs="Consolas"/>
+          <w:color w:val="6A3E3E"/>
+          <w:sz w:val="20"/>
+          <w:szCs w:val="20"/>
+          <w:shd w:val="clear" w:color="auto" w:fill="E8F2FE"/>
+        </w:rPr>
+        <w:t>rray</w:t>
+      </w:r>
+      <w:proofErr w:type="spellEnd"/>
+      <w:r>
+        <w:rPr>
+          <w:rFonts w:ascii="Consolas" w:hAnsi="Consolas" w:cs="Consolas"/>
+          <w:color w:val="000000"/>
+          <w:sz w:val="20"/>
+          <w:szCs w:val="20"/>
+          <w:shd w:val="clear" w:color="auto" w:fill="E8F2FE"/>
+        </w:rPr>
+        <w:t>[] = {4,10,6,1,8,10,9,12,14,6,15,6,7,10,8,2,7,3,9,1};</w:t>
+      </w:r>
+    </w:p>
+    <w:p>
+      <w:pPr>
+        <w:pStyle w:val="NormalWeb"/>
+        <w:numPr>
+          <w:ilvl w:val="0"/>
+          <w:numId w:val="5"/>
+        </w:numPr>
+        <w:rPr>
+          <w:rFonts w:ascii="Arial" w:hAnsi="Arial" w:cs="Arial"/>
+          <w:color w:val="000000"/>
+          <w:sz w:val="22"/>
+          <w:szCs w:val="27"/>
+        </w:rPr>
+      </w:pPr>
+      <w:r>
+        <w:rPr>
+          <w:rFonts w:ascii="Arial" w:hAnsi="Arial" w:cs="Arial"/>
+          <w:color w:val="000000"/>
+          <w:sz w:val="22"/>
+          <w:szCs w:val="27"/>
+        </w:rPr>
+        <w:t xml:space="preserve">Please develop a </w:t>
+      </w:r>
+      <w:r>
+        <w:rPr>
+          <w:rFonts w:ascii="Arial" w:hAnsi="Arial" w:cs="Arial"/>
+          <w:color w:val="000000"/>
+          <w:sz w:val="22"/>
+          <w:szCs w:val="27"/>
+        </w:rPr>
+        <w:t>Binary</w:t>
+      </w:r>
+      <w:r>
+        <w:rPr>
+          <w:rFonts w:ascii="Arial" w:hAnsi="Arial" w:cs="Arial"/>
+          <w:color w:val="000000"/>
+          <w:sz w:val="22"/>
+          <w:szCs w:val="27"/>
+        </w:rPr>
+        <w:t xml:space="preserve"> Search Method in your eclipse file, and then copy and paste it into the box below.</w:t>
+      </w:r>
+      <w:r>
+        <w:rPr>
+          <w:rFonts w:ascii="Arial" w:hAnsi="Arial" w:cs="Arial"/>
+          <w:color w:val="000000"/>
+          <w:sz w:val="22"/>
+          <w:szCs w:val="27"/>
+        </w:rPr>
+        <w:t xml:space="preserve"> Identify the amount of instances of the selected value which exist within the array.</w:t>
       </w:r>
     </w:p>
     <w:tbl>
@@ -272,7 +2432,7 @@
         <w:pStyle w:val="NormalWeb"/>
         <w:numPr>
           <w:ilvl w:val="0"/>
-          <w:numId w:val="4"/>
+          <w:numId w:val="5"/>
         </w:numPr>
         <w:rPr>
           <w:rFonts w:ascii="Arial" w:hAnsi="Arial" w:cs="Arial"/>
@@ -288,25 +2448,7 @@
           <w:sz w:val="22"/>
           <w:szCs w:val="27"/>
         </w:rPr>
-        <w:t xml:space="preserve">Please add developer comments </w:t>
-      </w:r>
-      <w:r>
-        <w:rPr>
-          <w:rFonts w:ascii="Arial" w:hAnsi="Arial" w:cs="Arial"/>
-          <w:color w:val="000000"/>
-          <w:sz w:val="22"/>
-          <w:szCs w:val="27"/>
-        </w:rPr>
-        <w:t>to the various elements of your search.</w:t>
-      </w:r>
-      <w:r>
-        <w:rPr>
-          <w:rFonts w:ascii="Arial" w:hAnsi="Arial" w:cs="Arial"/>
-          <w:color w:val="000000"/>
-          <w:sz w:val="22"/>
-          <w:szCs w:val="27"/>
-        </w:rPr>
-        <w:t xml:space="preserve"> These comments should briefly outline what each line of code is for, and what it accomplishes.</w:t>
+        <w:t>Please add developer comments to the various elements of your search. These comments should briefly outline what each line of code is for, and what it accomplishes.</w:t>
       </w:r>
       <w:r>
         <w:rPr>
@@ -316,360 +2458,6 @@
           <w:szCs w:val="27"/>
         </w:rPr>
         <w:br/>
-      </w:r>
-    </w:p>
-    <w:p>
-      <w:pPr>
-        <w:pStyle w:val="NormalWeb"/>
-        <w:numPr>
-          <w:ilvl w:val="0"/>
-          <w:numId w:val="4"/>
-        </w:numPr>
-        <w:rPr>
-          <w:rFonts w:ascii="Arial" w:hAnsi="Arial" w:cs="Arial"/>
-          <w:color w:val="000000"/>
-          <w:sz w:val="22"/>
-          <w:szCs w:val="27"/>
-        </w:rPr>
-      </w:pPr>
-      <w:r>
-        <w:rPr>
-          <w:rFonts w:ascii="Arial" w:hAnsi="Arial" w:cs="Arial"/>
-          <w:color w:val="000000"/>
-          <w:sz w:val="22"/>
-          <w:szCs w:val="27"/>
-        </w:rPr>
-        <w:t xml:space="preserve">In the box below, please provide a written description of how this </w:t>
-      </w:r>
-      <w:r>
-        <w:rPr>
-          <w:rFonts w:ascii="Arial" w:hAnsi="Arial" w:cs="Arial"/>
-          <w:color w:val="000000"/>
-          <w:sz w:val="22"/>
-          <w:szCs w:val="27"/>
-        </w:rPr>
-        <w:t>search</w:t>
-      </w:r>
-      <w:r>
-        <w:rPr>
-          <w:rFonts w:ascii="Arial" w:hAnsi="Arial" w:cs="Arial"/>
-          <w:color w:val="000000"/>
-          <w:sz w:val="22"/>
-          <w:szCs w:val="27"/>
-        </w:rPr>
-        <w:t xml:space="preserve"> moves through an array identifying the selected values</w:t>
-      </w:r>
-      <w:r>
-        <w:rPr>
-          <w:rFonts w:ascii="Arial" w:hAnsi="Arial" w:cs="Arial"/>
-          <w:color w:val="000000"/>
-          <w:sz w:val="22"/>
-          <w:szCs w:val="27"/>
-        </w:rPr>
-        <w:t>. This D</w:t>
-      </w:r>
-      <w:r>
-        <w:rPr>
-          <w:rFonts w:ascii="Arial" w:hAnsi="Arial" w:cs="Arial"/>
-          <w:color w:val="000000"/>
-          <w:sz w:val="22"/>
-          <w:szCs w:val="27"/>
-        </w:rPr>
-        <w:t>escription should highlight the process</w:t>
-      </w:r>
-      <w:r>
-        <w:rPr>
-          <w:rFonts w:ascii="Arial" w:hAnsi="Arial" w:cs="Arial"/>
-          <w:color w:val="000000"/>
-          <w:sz w:val="22"/>
-          <w:szCs w:val="27"/>
-        </w:rPr>
-        <w:t>, it does not need to outline every single adjustment that is made.</w:t>
-      </w:r>
-    </w:p>
-    <w:tbl>
-      <w:tblPr>
-        <w:tblStyle w:val="TableGrid"/>
-        <w:tblW w:w="0" w:type="auto"/>
-        <w:tblLook w:val="04A0" w:firstRow="1" w:lastRow="0" w:firstColumn="1" w:lastColumn="0" w:noHBand="0" w:noVBand="1"/>
-      </w:tblPr>
-      <w:tblGrid>
-        <w:gridCol w:w="9350"/>
-      </w:tblGrid>
-      <w:tr>
-        <w:tc>
-          <w:tcPr>
-            <w:tcW w:w="9350" w:type="dxa"/>
-          </w:tcPr>
-          <w:p>
-            <w:pPr>
-              <w:pStyle w:val="NormalWeb"/>
-              <w:rPr>
-                <w:rFonts w:ascii="Arial" w:hAnsi="Arial" w:cs="Arial"/>
-                <w:color w:val="000000"/>
-                <w:sz w:val="22"/>
-                <w:szCs w:val="27"/>
-              </w:rPr>
-            </w:pPr>
-          </w:p>
-        </w:tc>
-      </w:tr>
-    </w:tbl>
-    <w:p>
-      <w:pPr>
-        <w:pStyle w:val="NormalWeb"/>
-        <w:numPr>
-          <w:ilvl w:val="0"/>
-          <w:numId w:val="4"/>
-        </w:numPr>
-        <w:rPr>
-          <w:rFonts w:ascii="Arial" w:hAnsi="Arial" w:cs="Arial"/>
-          <w:color w:val="000000"/>
-          <w:sz w:val="22"/>
-          <w:szCs w:val="27"/>
-        </w:rPr>
-      </w:pPr>
-      <w:r>
-        <w:rPr>
-          <w:rFonts w:ascii="Arial" w:hAnsi="Arial" w:cs="Arial"/>
-          <w:color w:val="000000"/>
-          <w:sz w:val="22"/>
-          <w:szCs w:val="27"/>
-        </w:rPr>
-        <w:t>Can you think of a situation when this searching method would be the most logical method to use, please explain why?</w:t>
-      </w:r>
-    </w:p>
-    <w:tbl>
-      <w:tblPr>
-        <w:tblStyle w:val="TableGrid"/>
-        <w:tblW w:w="0" w:type="auto"/>
-        <w:tblLook w:val="04A0" w:firstRow="1" w:lastRow="0" w:firstColumn="1" w:lastColumn="0" w:noHBand="0" w:noVBand="1"/>
-      </w:tblPr>
-      <w:tblGrid>
-        <w:gridCol w:w="9350"/>
-      </w:tblGrid>
-      <w:tr>
-        <w:tc>
-          <w:tcPr>
-            <w:tcW w:w="9350" w:type="dxa"/>
-          </w:tcPr>
-          <w:p>
-            <w:pPr>
-              <w:pStyle w:val="NormalWeb"/>
-              <w:rPr>
-                <w:rFonts w:ascii="Arial" w:hAnsi="Arial" w:cs="Arial"/>
-                <w:color w:val="000000"/>
-                <w:sz w:val="22"/>
-                <w:szCs w:val="27"/>
-              </w:rPr>
-            </w:pPr>
-          </w:p>
-        </w:tc>
-      </w:tr>
-    </w:tbl>
-    <w:p>
-      <w:pPr>
-        <w:pStyle w:val="NormalWeb"/>
-        <w:rPr>
-          <w:rFonts w:ascii="Arial" w:hAnsi="Arial" w:cs="Arial"/>
-          <w:color w:val="000000"/>
-          <w:sz w:val="22"/>
-          <w:szCs w:val="27"/>
-        </w:rPr>
-      </w:pPr>
-    </w:p>
-    <w:p>
-      <w:pPr>
-        <w:rPr>
-          <w:rFonts w:ascii="Arial" w:eastAsia="Times New Roman" w:hAnsi="Arial" w:cs="Arial"/>
-          <w:color w:val="000000"/>
-          <w:szCs w:val="27"/>
-          <w:lang w:eastAsia="en-CA"/>
-        </w:rPr>
-      </w:pPr>
-      <w:r>
-        <w:rPr>
-          <w:rFonts w:ascii="Arial" w:eastAsia="Times New Roman" w:hAnsi="Arial" w:cs="Arial"/>
-          <w:color w:val="000000"/>
-          <w:szCs w:val="27"/>
-          <w:lang w:eastAsia="en-CA"/>
-        </w:rPr>
-        <w:br w:type="page"/>
-      </w:r>
-    </w:p>
-    <w:p>
-      <w:pPr>
-        <w:pStyle w:val="NormalWeb"/>
-        <w:rPr>
-          <w:rFonts w:ascii="Arial" w:hAnsi="Arial" w:cs="Arial"/>
-          <w:b/>
-          <w:color w:val="000000"/>
-          <w:sz w:val="22"/>
-          <w:szCs w:val="27"/>
-        </w:rPr>
-      </w:pPr>
-      <w:r>
-        <w:rPr>
-          <w:rFonts w:ascii="Arial" w:hAnsi="Arial" w:cs="Arial"/>
-          <w:b/>
-          <w:color w:val="000000"/>
-          <w:sz w:val="22"/>
-          <w:szCs w:val="27"/>
-        </w:rPr>
-        <w:lastRenderedPageBreak/>
-        <w:t xml:space="preserve">Searching Algorithms: </w:t>
-      </w:r>
-      <w:r>
-        <w:rPr>
-          <w:rFonts w:ascii="Arial" w:hAnsi="Arial" w:cs="Arial"/>
-          <w:b/>
-          <w:color w:val="000000"/>
-          <w:sz w:val="22"/>
-          <w:szCs w:val="27"/>
-        </w:rPr>
-        <w:t>Binary</w:t>
-      </w:r>
-      <w:r>
-        <w:rPr>
-          <w:rFonts w:ascii="Arial" w:hAnsi="Arial" w:cs="Arial"/>
-          <w:b/>
-          <w:color w:val="000000"/>
-          <w:sz w:val="22"/>
-          <w:szCs w:val="27"/>
-        </w:rPr>
-        <w:t xml:space="preserve"> Search</w:t>
-      </w:r>
-      <w:r>
-        <w:rPr>
-          <w:rFonts w:ascii="Arial" w:hAnsi="Arial" w:cs="Arial"/>
-          <w:b/>
-          <w:color w:val="000000"/>
-          <w:sz w:val="22"/>
-          <w:szCs w:val="27"/>
-        </w:rPr>
-        <w:br/>
-      </w:r>
-    </w:p>
-    <w:p>
-      <w:pPr>
-        <w:pStyle w:val="NormalWeb"/>
-        <w:rPr>
-          <w:rFonts w:ascii="Arial" w:hAnsi="Arial" w:cs="Arial"/>
-          <w:color w:val="000000"/>
-          <w:sz w:val="22"/>
-          <w:szCs w:val="27"/>
-        </w:rPr>
-      </w:pPr>
-      <w:r>
-        <w:rPr>
-          <w:rFonts w:ascii="Arial" w:hAnsi="Arial" w:cs="Arial"/>
-          <w:color w:val="000000"/>
-          <w:sz w:val="22"/>
-          <w:szCs w:val="27"/>
-        </w:rPr>
-        <w:t>The Binary Search is slightly more complicated, as it will not work unless it has a fully sorted array.</w:t>
-      </w:r>
-      <w:r>
-        <w:rPr>
-          <w:rFonts w:ascii="Arial" w:hAnsi="Arial" w:cs="Arial"/>
-          <w:color w:val="000000"/>
-          <w:sz w:val="22"/>
-          <w:szCs w:val="27"/>
-        </w:rPr>
-        <w:t xml:space="preserve"> Eithe</w:t>
-      </w:r>
-      <w:r>
-        <w:rPr>
-          <w:rFonts w:ascii="Arial" w:hAnsi="Arial" w:cs="Arial"/>
-          <w:color w:val="000000"/>
-          <w:sz w:val="22"/>
-          <w:szCs w:val="27"/>
-        </w:rPr>
-        <w:t>r build your own array for this search</w:t>
-      </w:r>
-      <w:r>
-        <w:rPr>
-          <w:rFonts w:ascii="Arial" w:hAnsi="Arial" w:cs="Arial"/>
-          <w:color w:val="000000"/>
-          <w:sz w:val="22"/>
-          <w:szCs w:val="27"/>
-        </w:rPr>
-        <w:t>, consisting of 20 elements or use the following.</w:t>
-      </w:r>
-      <w:r>
-        <w:rPr>
-          <w:i/>
-          <w:iCs/>
-          <w:color w:val="5B9BD5" w:themeColor="accent1"/>
-          <w:sz w:val="22"/>
-        </w:rPr>
-        <w:br/>
-      </w:r>
-      <w:proofErr w:type="spellStart"/>
-      <w:r>
-        <w:rPr>
-          <w:rFonts w:ascii="Consolas" w:hAnsi="Consolas" w:cs="Consolas"/>
-          <w:b/>
-          <w:bCs/>
-          <w:color w:val="7F0055"/>
-          <w:sz w:val="20"/>
-          <w:szCs w:val="20"/>
-          <w:shd w:val="clear" w:color="auto" w:fill="E8F2FE"/>
-        </w:rPr>
-        <w:t>int</w:t>
-      </w:r>
-      <w:proofErr w:type="spellEnd"/>
-      <w:r>
-        <w:rPr>
-          <w:rFonts w:ascii="Consolas" w:hAnsi="Consolas" w:cs="Consolas"/>
-          <w:color w:val="000000"/>
-          <w:sz w:val="20"/>
-          <w:szCs w:val="20"/>
-          <w:shd w:val="clear" w:color="auto" w:fill="E8F2FE"/>
-        </w:rPr>
-        <w:t xml:space="preserve"> </w:t>
-      </w:r>
-      <w:proofErr w:type="spellStart"/>
-      <w:r>
-        <w:rPr>
-          <w:rFonts w:ascii="Consolas" w:hAnsi="Consolas" w:cs="Consolas"/>
-          <w:color w:val="6A3E3E"/>
-          <w:sz w:val="20"/>
-          <w:szCs w:val="20"/>
-          <w:shd w:val="clear" w:color="auto" w:fill="E8F2FE"/>
-        </w:rPr>
-        <w:t>Original</w:t>
-      </w:r>
-      <w:r>
-        <w:rPr>
-          <w:rFonts w:ascii="Consolas" w:hAnsi="Consolas" w:cs="Consolas"/>
-          <w:color w:val="6A3E3E"/>
-          <w:sz w:val="20"/>
-          <w:szCs w:val="20"/>
-          <w:shd w:val="clear" w:color="auto" w:fill="E8F2FE"/>
-        </w:rPr>
-        <w:t>A</w:t>
-      </w:r>
-      <w:r>
-        <w:rPr>
-          <w:rFonts w:ascii="Consolas" w:hAnsi="Consolas" w:cs="Consolas"/>
-          <w:color w:val="6A3E3E"/>
-          <w:sz w:val="20"/>
-          <w:szCs w:val="20"/>
-          <w:shd w:val="clear" w:color="auto" w:fill="E8F2FE"/>
-        </w:rPr>
-        <w:t>rray</w:t>
-      </w:r>
-      <w:proofErr w:type="spellEnd"/>
-      <w:r>
-        <w:rPr>
-          <w:rFonts w:ascii="Consolas" w:hAnsi="Consolas" w:cs="Consolas"/>
-          <w:color w:val="000000"/>
-          <w:sz w:val="20"/>
-          <w:szCs w:val="20"/>
-          <w:shd w:val="clear" w:color="auto" w:fill="E8F2FE"/>
-        </w:rPr>
-        <w:t>[] = {4,10,6,1,8,10,9,12,14,6,15,6,7,10,8,2,7,3,9,1};</w:t>
       </w:r>
     </w:p>
     <w:p>
@@ -693,98 +2481,7 @@
           <w:sz w:val="22"/>
           <w:szCs w:val="27"/>
         </w:rPr>
-        <w:t xml:space="preserve">Please develop a </w:t>
-      </w:r>
-      <w:r>
-        <w:rPr>
-          <w:rFonts w:ascii="Arial" w:hAnsi="Arial" w:cs="Arial"/>
-          <w:color w:val="000000"/>
-          <w:sz w:val="22"/>
-          <w:szCs w:val="27"/>
-        </w:rPr>
-        <w:t>Binary</w:t>
-      </w:r>
-      <w:r>
-        <w:rPr>
-          <w:rFonts w:ascii="Arial" w:hAnsi="Arial" w:cs="Arial"/>
-          <w:color w:val="000000"/>
-          <w:sz w:val="22"/>
-          <w:szCs w:val="27"/>
-        </w:rPr>
-        <w:t xml:space="preserve"> Search Method in your eclipse file, and then copy and paste it into the box below.</w:t>
-      </w:r>
-      <w:r>
-        <w:rPr>
-          <w:rFonts w:ascii="Arial" w:hAnsi="Arial" w:cs="Arial"/>
-          <w:color w:val="000000"/>
-          <w:sz w:val="22"/>
-          <w:szCs w:val="27"/>
-        </w:rPr>
-        <w:t xml:space="preserve"> Identify the amount of instances of the selected value which exist within the array.</w:t>
-      </w:r>
-    </w:p>
-    <w:tbl>
-      <w:tblPr>
-        <w:tblStyle w:val="TableGrid"/>
-        <w:tblW w:w="0" w:type="auto"/>
-        <w:tblLook w:val="04A0" w:firstRow="1" w:lastRow="0" w:firstColumn="1" w:lastColumn="0" w:noHBand="0" w:noVBand="1"/>
-      </w:tblPr>
-      <w:tblGrid>
-        <w:gridCol w:w="9350"/>
-      </w:tblGrid>
-      <w:tr>
-        <w:tc>
-          <w:tcPr>
-            <w:tcW w:w="9350" w:type="dxa"/>
-          </w:tcPr>
-          <w:p>
-            <w:pPr>
-              <w:autoSpaceDE w:val="0"/>
-              <w:autoSpaceDN w:val="0"/>
-              <w:adjustRightInd w:val="0"/>
-              <w:rPr>
-                <w:rFonts w:ascii="Consolas" w:hAnsi="Consolas" w:cs="Consolas"/>
-                <w:sz w:val="20"/>
-                <w:szCs w:val="20"/>
-              </w:rPr>
-            </w:pPr>
-          </w:p>
-        </w:tc>
-      </w:tr>
-    </w:tbl>
-    <w:p>
-      <w:pPr>
-        <w:pStyle w:val="NormalWeb"/>
-        <w:rPr>
-          <w:rFonts w:ascii="Arial" w:hAnsi="Arial" w:cs="Arial"/>
-          <w:color w:val="000000"/>
-          <w:sz w:val="22"/>
-          <w:szCs w:val="27"/>
-        </w:rPr>
-      </w:pPr>
-    </w:p>
-    <w:p>
-      <w:pPr>
-        <w:pStyle w:val="NormalWeb"/>
-        <w:numPr>
-          <w:ilvl w:val="0"/>
-          <w:numId w:val="5"/>
-        </w:numPr>
-        <w:rPr>
-          <w:rFonts w:ascii="Arial" w:hAnsi="Arial" w:cs="Arial"/>
-          <w:color w:val="000000"/>
-          <w:sz w:val="22"/>
-          <w:szCs w:val="27"/>
-        </w:rPr>
-      </w:pPr>
-      <w:r>
-        <w:rPr>
-          <w:rFonts w:ascii="Arial" w:hAnsi="Arial" w:cs="Arial"/>
-          <w:color w:val="000000"/>
-          <w:sz w:val="22"/>
-          <w:szCs w:val="27"/>
-        </w:rPr>
-        <w:t>Please add developer comments to the various elements of your search. These comments should briefly outline what each line of code is for, and what it accomplishes.</w:t>
+        <w:t xml:space="preserve">In the box below, please provide a written description of how this search moves through an array sorting it. </w:t>
       </w:r>
       <w:r>
         <w:rPr>
@@ -795,30 +2492,6 @@
         </w:rPr>
         <w:br/>
       </w:r>
-    </w:p>
-    <w:p>
-      <w:pPr>
-        <w:pStyle w:val="NormalWeb"/>
-        <w:numPr>
-          <w:ilvl w:val="0"/>
-          <w:numId w:val="5"/>
-        </w:numPr>
-        <w:rPr>
-          <w:rFonts w:ascii="Arial" w:hAnsi="Arial" w:cs="Arial"/>
-          <w:color w:val="000000"/>
-          <w:sz w:val="22"/>
-          <w:szCs w:val="27"/>
-        </w:rPr>
-      </w:pPr>
-      <w:r>
-        <w:rPr>
-          <w:rFonts w:ascii="Arial" w:hAnsi="Arial" w:cs="Arial"/>
-          <w:color w:val="000000"/>
-          <w:sz w:val="22"/>
-          <w:szCs w:val="27"/>
-        </w:rPr>
-        <w:t xml:space="preserve">In the box below, please provide a written description of how this search moves through an array sorting it. </w:t>
-      </w:r>
       <w:r>
         <w:rPr>
           <w:rFonts w:ascii="Arial" w:hAnsi="Arial" w:cs="Arial"/>
@@ -835,19 +2508,8 @@
           <w:sz w:val="22"/>
           <w:szCs w:val="27"/>
         </w:rPr>
-        <w:br/>
-      </w:r>
-      <w:r>
-        <w:rPr>
-          <w:rFonts w:ascii="Arial" w:hAnsi="Arial" w:cs="Arial"/>
-          <w:color w:val="000000"/>
-          <w:sz w:val="22"/>
-          <w:szCs w:val="27"/>
-        </w:rPr>
         <w:t xml:space="preserve">In order to identify multiple instances of the selected value, what did you need to add to the binary search? </w:t>
       </w:r>
-      <w:bookmarkStart w:id="0" w:name="_GoBack"/>
-      <w:bookmarkEnd w:id="0"/>
     </w:p>
     <w:tbl>
       <w:tblPr>
@@ -1811,7 +3473,6 @@
   <w:style w:type="character" w:default="1" w:styleId="DefaultParagraphFont">
     <w:name w:val="Default Paragraph Font"/>
     <w:uiPriority w:val="1"/>
-    <w:semiHidden/>
     <w:unhideWhenUsed/>
   </w:style>
   <w:style w:type="table" w:default="1" w:styleId="TableNormal">

</xml_diff>

<commit_message>
Updated the iterative searches docx to include binary search
</commit_message>
<xml_diff>
--- a/Iterative Searches Analysis Assignment.docx
+++ b/Iterative Searches Analysis Assignment.docx
@@ -2154,8 +2154,6 @@
               </w:rPr>
               <w:t xml:space="preserve"> to verify if that name is on the list. An example of this would be verifying login credentials </w:t>
             </w:r>
-            <w:bookmarkStart w:id="0" w:name="_GoBack"/>
-            <w:bookmarkEnd w:id="0"/>
           </w:p>
         </w:tc>
       </w:tr>
@@ -2390,17 +2388,2568 @@
     <w:tbl>
       <w:tblPr>
         <w:tblStyle w:val="TableGrid"/>
-        <w:tblW w:w="0" w:type="auto"/>
+        <w:tblW w:w="12060" w:type="dxa"/>
+        <w:tblInd w:w="-1355" w:type="dxa"/>
         <w:tblLook w:val="04A0" w:firstRow="1" w:lastRow="0" w:firstColumn="1" w:lastColumn="0" w:noHBand="0" w:noVBand="1"/>
       </w:tblPr>
       <w:tblGrid>
-        <w:gridCol w:w="9350"/>
+        <w:gridCol w:w="12060"/>
       </w:tblGrid>
       <w:tr>
         <w:tc>
           <w:tcPr>
-            <w:tcW w:w="9350" w:type="dxa"/>
+            <w:tcW w:w="12060" w:type="dxa"/>
           </w:tcPr>
+          <w:p>
+            <w:pPr>
+              <w:autoSpaceDE w:val="0"/>
+              <w:autoSpaceDN w:val="0"/>
+              <w:adjustRightInd w:val="0"/>
+              <w:rPr>
+                <w:rFonts w:ascii="Consolas" w:hAnsi="Consolas" w:cs="Consolas"/>
+                <w:sz w:val="20"/>
+                <w:szCs w:val="20"/>
+              </w:rPr>
+            </w:pPr>
+            <w:r>
+              <w:rPr>
+                <w:rFonts w:ascii="Consolas" w:hAnsi="Consolas" w:cs="Consolas"/>
+                <w:sz w:val="20"/>
+                <w:szCs w:val="20"/>
+              </w:rPr>
+              <w:t xml:space="preserve">static void </w:t>
+            </w:r>
+            <w:proofErr w:type="spellStart"/>
+            <w:r>
+              <w:rPr>
+                <w:rFonts w:ascii="Consolas" w:hAnsi="Consolas" w:cs="Consolas"/>
+                <w:sz w:val="20"/>
+                <w:szCs w:val="20"/>
+              </w:rPr>
+              <w:t>binarySearch</w:t>
+            </w:r>
+            <w:proofErr w:type="spellEnd"/>
+            <w:r>
+              <w:rPr>
+                <w:rFonts w:ascii="Consolas" w:hAnsi="Consolas" w:cs="Consolas"/>
+                <w:sz w:val="20"/>
+                <w:szCs w:val="20"/>
+              </w:rPr>
+              <w:t>(</w:t>
+            </w:r>
+            <w:proofErr w:type="spellStart"/>
+            <w:r>
+              <w:rPr>
+                <w:rFonts w:ascii="Consolas" w:hAnsi="Consolas" w:cs="Consolas"/>
+                <w:sz w:val="20"/>
+                <w:szCs w:val="20"/>
+              </w:rPr>
+              <w:t>int</w:t>
+            </w:r>
+            <w:proofErr w:type="spellEnd"/>
+            <w:r>
+              <w:rPr>
+                <w:rFonts w:ascii="Consolas" w:hAnsi="Consolas" w:cs="Consolas"/>
+                <w:sz w:val="20"/>
+                <w:szCs w:val="20"/>
+              </w:rPr>
+              <w:t>[] a) {</w:t>
+            </w:r>
+          </w:p>
+          <w:p>
+            <w:pPr>
+              <w:autoSpaceDE w:val="0"/>
+              <w:autoSpaceDN w:val="0"/>
+              <w:adjustRightInd w:val="0"/>
+              <w:rPr>
+                <w:rFonts w:ascii="Consolas" w:hAnsi="Consolas" w:cs="Consolas"/>
+                <w:sz w:val="20"/>
+                <w:szCs w:val="20"/>
+              </w:rPr>
+            </w:pPr>
+            <w:r>
+              <w:rPr>
+                <w:rFonts w:ascii="Consolas" w:hAnsi="Consolas" w:cs="Consolas"/>
+                <w:sz w:val="20"/>
+                <w:szCs w:val="20"/>
+              </w:rPr>
+              <w:tab/>
+            </w:r>
+            <w:r>
+              <w:rPr>
+                <w:rFonts w:ascii="Consolas" w:hAnsi="Consolas" w:cs="Consolas"/>
+                <w:sz w:val="20"/>
+                <w:szCs w:val="20"/>
+              </w:rPr>
+              <w:tab/>
+              <w:t>/// sorting</w:t>
+            </w:r>
+          </w:p>
+          <w:p>
+            <w:pPr>
+              <w:autoSpaceDE w:val="0"/>
+              <w:autoSpaceDN w:val="0"/>
+              <w:adjustRightInd w:val="0"/>
+              <w:rPr>
+                <w:rFonts w:ascii="Consolas" w:hAnsi="Consolas" w:cs="Consolas"/>
+                <w:sz w:val="20"/>
+                <w:szCs w:val="20"/>
+              </w:rPr>
+            </w:pPr>
+            <w:r>
+              <w:rPr>
+                <w:rFonts w:ascii="Consolas" w:hAnsi="Consolas" w:cs="Consolas"/>
+                <w:sz w:val="20"/>
+                <w:szCs w:val="20"/>
+              </w:rPr>
+              <w:tab/>
+            </w:r>
+            <w:r>
+              <w:rPr>
+                <w:rFonts w:ascii="Consolas" w:hAnsi="Consolas" w:cs="Consolas"/>
+                <w:sz w:val="20"/>
+                <w:szCs w:val="20"/>
+              </w:rPr>
+              <w:tab/>
+            </w:r>
+            <w:proofErr w:type="spellStart"/>
+            <w:r>
+              <w:rPr>
+                <w:rFonts w:ascii="Consolas" w:hAnsi="Consolas" w:cs="Consolas"/>
+                <w:sz w:val="20"/>
+                <w:szCs w:val="20"/>
+              </w:rPr>
+              <w:t>int</w:t>
+            </w:r>
+            <w:proofErr w:type="spellEnd"/>
+            <w:r>
+              <w:rPr>
+                <w:rFonts w:ascii="Consolas" w:hAnsi="Consolas" w:cs="Consolas"/>
+                <w:sz w:val="20"/>
+                <w:szCs w:val="20"/>
+              </w:rPr>
+              <w:t xml:space="preserve"> </w:t>
+            </w:r>
+            <w:proofErr w:type="spellStart"/>
+            <w:r>
+              <w:rPr>
+                <w:rFonts w:ascii="Consolas" w:hAnsi="Consolas" w:cs="Consolas"/>
+                <w:sz w:val="20"/>
+                <w:szCs w:val="20"/>
+              </w:rPr>
+              <w:t>itemToInsert</w:t>
+            </w:r>
+            <w:proofErr w:type="spellEnd"/>
+            <w:r>
+              <w:rPr>
+                <w:rFonts w:ascii="Consolas" w:hAnsi="Consolas" w:cs="Consolas"/>
+                <w:sz w:val="20"/>
+                <w:szCs w:val="20"/>
+              </w:rPr>
+              <w:t>, j;</w:t>
+            </w:r>
+          </w:p>
+          <w:p>
+            <w:pPr>
+              <w:autoSpaceDE w:val="0"/>
+              <w:autoSpaceDN w:val="0"/>
+              <w:adjustRightInd w:val="0"/>
+              <w:rPr>
+                <w:rFonts w:ascii="Consolas" w:hAnsi="Consolas" w:cs="Consolas"/>
+                <w:sz w:val="20"/>
+                <w:szCs w:val="20"/>
+              </w:rPr>
+            </w:pPr>
+            <w:r>
+              <w:rPr>
+                <w:rFonts w:ascii="Consolas" w:hAnsi="Consolas" w:cs="Consolas"/>
+                <w:sz w:val="20"/>
+                <w:szCs w:val="20"/>
+              </w:rPr>
+              <w:tab/>
+            </w:r>
+            <w:r>
+              <w:rPr>
+                <w:rFonts w:ascii="Consolas" w:hAnsi="Consolas" w:cs="Consolas"/>
+                <w:sz w:val="20"/>
+                <w:szCs w:val="20"/>
+              </w:rPr>
+              <w:tab/>
+            </w:r>
+            <w:proofErr w:type="spellStart"/>
+            <w:r>
+              <w:rPr>
+                <w:rFonts w:ascii="Consolas" w:hAnsi="Consolas" w:cs="Consolas"/>
+                <w:sz w:val="20"/>
+                <w:szCs w:val="20"/>
+              </w:rPr>
+              <w:t>boolean</w:t>
+            </w:r>
+            <w:proofErr w:type="spellEnd"/>
+            <w:r>
+              <w:rPr>
+                <w:rFonts w:ascii="Consolas" w:hAnsi="Consolas" w:cs="Consolas"/>
+                <w:sz w:val="20"/>
+                <w:szCs w:val="20"/>
+              </w:rPr>
+              <w:t xml:space="preserve"> reset;</w:t>
+            </w:r>
+          </w:p>
+          <w:p>
+            <w:pPr>
+              <w:autoSpaceDE w:val="0"/>
+              <w:autoSpaceDN w:val="0"/>
+              <w:adjustRightInd w:val="0"/>
+              <w:rPr>
+                <w:rFonts w:ascii="Consolas" w:hAnsi="Consolas" w:cs="Consolas"/>
+                <w:sz w:val="20"/>
+                <w:szCs w:val="20"/>
+              </w:rPr>
+            </w:pPr>
+            <w:r>
+              <w:rPr>
+                <w:rFonts w:ascii="Consolas" w:hAnsi="Consolas" w:cs="Consolas"/>
+                <w:sz w:val="20"/>
+                <w:szCs w:val="20"/>
+              </w:rPr>
+              <w:tab/>
+            </w:r>
+            <w:r>
+              <w:rPr>
+                <w:rFonts w:ascii="Consolas" w:hAnsi="Consolas" w:cs="Consolas"/>
+                <w:sz w:val="20"/>
+                <w:szCs w:val="20"/>
+              </w:rPr>
+              <w:tab/>
+            </w:r>
+          </w:p>
+          <w:p>
+            <w:pPr>
+              <w:autoSpaceDE w:val="0"/>
+              <w:autoSpaceDN w:val="0"/>
+              <w:adjustRightInd w:val="0"/>
+              <w:rPr>
+                <w:rFonts w:ascii="Consolas" w:hAnsi="Consolas" w:cs="Consolas"/>
+                <w:sz w:val="20"/>
+                <w:szCs w:val="20"/>
+              </w:rPr>
+            </w:pPr>
+            <w:r>
+              <w:rPr>
+                <w:rFonts w:ascii="Consolas" w:hAnsi="Consolas" w:cs="Consolas"/>
+                <w:sz w:val="20"/>
+                <w:szCs w:val="20"/>
+              </w:rPr>
+              <w:tab/>
+            </w:r>
+            <w:r>
+              <w:rPr>
+                <w:rFonts w:ascii="Consolas" w:hAnsi="Consolas" w:cs="Consolas"/>
+                <w:sz w:val="20"/>
+                <w:szCs w:val="20"/>
+              </w:rPr>
+              <w:tab/>
+              <w:t>for(</w:t>
+            </w:r>
+            <w:proofErr w:type="spellStart"/>
+            <w:r>
+              <w:rPr>
+                <w:rFonts w:ascii="Consolas" w:hAnsi="Consolas" w:cs="Consolas"/>
+                <w:sz w:val="20"/>
+                <w:szCs w:val="20"/>
+              </w:rPr>
+              <w:t>int</w:t>
+            </w:r>
+            <w:proofErr w:type="spellEnd"/>
+            <w:r>
+              <w:rPr>
+                <w:rFonts w:ascii="Consolas" w:hAnsi="Consolas" w:cs="Consolas"/>
+                <w:sz w:val="20"/>
+                <w:szCs w:val="20"/>
+              </w:rPr>
+              <w:t xml:space="preserve"> k = 1; k &lt; </w:t>
+            </w:r>
+            <w:proofErr w:type="spellStart"/>
+            <w:r>
+              <w:rPr>
+                <w:rFonts w:ascii="Consolas" w:hAnsi="Consolas" w:cs="Consolas"/>
+                <w:sz w:val="20"/>
+                <w:szCs w:val="20"/>
+              </w:rPr>
+              <w:t>a.length</w:t>
+            </w:r>
+            <w:proofErr w:type="spellEnd"/>
+            <w:r>
+              <w:rPr>
+                <w:rFonts w:ascii="Consolas" w:hAnsi="Consolas" w:cs="Consolas"/>
+                <w:sz w:val="20"/>
+                <w:szCs w:val="20"/>
+              </w:rPr>
+              <w:t>; k++) {</w:t>
+            </w:r>
+          </w:p>
+          <w:p>
+            <w:pPr>
+              <w:autoSpaceDE w:val="0"/>
+              <w:autoSpaceDN w:val="0"/>
+              <w:adjustRightInd w:val="0"/>
+              <w:rPr>
+                <w:rFonts w:ascii="Consolas" w:hAnsi="Consolas" w:cs="Consolas"/>
+                <w:sz w:val="20"/>
+                <w:szCs w:val="20"/>
+              </w:rPr>
+            </w:pPr>
+            <w:r>
+              <w:rPr>
+                <w:rFonts w:ascii="Consolas" w:hAnsi="Consolas" w:cs="Consolas"/>
+                <w:sz w:val="20"/>
+                <w:szCs w:val="20"/>
+              </w:rPr>
+              <w:tab/>
+            </w:r>
+            <w:r>
+              <w:rPr>
+                <w:rFonts w:ascii="Consolas" w:hAnsi="Consolas" w:cs="Consolas"/>
+                <w:sz w:val="20"/>
+                <w:szCs w:val="20"/>
+              </w:rPr>
+              <w:tab/>
+            </w:r>
+            <w:r>
+              <w:rPr>
+                <w:rFonts w:ascii="Consolas" w:hAnsi="Consolas" w:cs="Consolas"/>
+                <w:sz w:val="20"/>
+                <w:szCs w:val="20"/>
+              </w:rPr>
+              <w:tab/>
+            </w:r>
+            <w:proofErr w:type="spellStart"/>
+            <w:r>
+              <w:rPr>
+                <w:rFonts w:ascii="Consolas" w:hAnsi="Consolas" w:cs="Consolas"/>
+                <w:sz w:val="20"/>
+                <w:szCs w:val="20"/>
+              </w:rPr>
+              <w:t>itemToInsert</w:t>
+            </w:r>
+            <w:proofErr w:type="spellEnd"/>
+            <w:r>
+              <w:rPr>
+                <w:rFonts w:ascii="Consolas" w:hAnsi="Consolas" w:cs="Consolas"/>
+                <w:sz w:val="20"/>
+                <w:szCs w:val="20"/>
+              </w:rPr>
+              <w:t xml:space="preserve"> = a[k]; </w:t>
+            </w:r>
+          </w:p>
+          <w:p>
+            <w:pPr>
+              <w:autoSpaceDE w:val="0"/>
+              <w:autoSpaceDN w:val="0"/>
+              <w:adjustRightInd w:val="0"/>
+              <w:rPr>
+                <w:rFonts w:ascii="Consolas" w:hAnsi="Consolas" w:cs="Consolas"/>
+                <w:sz w:val="20"/>
+                <w:szCs w:val="20"/>
+              </w:rPr>
+            </w:pPr>
+            <w:r>
+              <w:rPr>
+                <w:rFonts w:ascii="Consolas" w:hAnsi="Consolas" w:cs="Consolas"/>
+                <w:sz w:val="20"/>
+                <w:szCs w:val="20"/>
+              </w:rPr>
+              <w:tab/>
+            </w:r>
+            <w:r>
+              <w:rPr>
+                <w:rFonts w:ascii="Consolas" w:hAnsi="Consolas" w:cs="Consolas"/>
+                <w:sz w:val="20"/>
+                <w:szCs w:val="20"/>
+              </w:rPr>
+              <w:tab/>
+            </w:r>
+            <w:r>
+              <w:rPr>
+                <w:rFonts w:ascii="Consolas" w:hAnsi="Consolas" w:cs="Consolas"/>
+                <w:sz w:val="20"/>
+                <w:szCs w:val="20"/>
+              </w:rPr>
+              <w:tab/>
+              <w:t xml:space="preserve">j = k-1; </w:t>
+            </w:r>
+          </w:p>
+          <w:p>
+            <w:pPr>
+              <w:autoSpaceDE w:val="0"/>
+              <w:autoSpaceDN w:val="0"/>
+              <w:adjustRightInd w:val="0"/>
+              <w:rPr>
+                <w:rFonts w:ascii="Consolas" w:hAnsi="Consolas" w:cs="Consolas"/>
+                <w:sz w:val="20"/>
+                <w:szCs w:val="20"/>
+              </w:rPr>
+            </w:pPr>
+            <w:r>
+              <w:rPr>
+                <w:rFonts w:ascii="Consolas" w:hAnsi="Consolas" w:cs="Consolas"/>
+                <w:sz w:val="20"/>
+                <w:szCs w:val="20"/>
+              </w:rPr>
+              <w:tab/>
+            </w:r>
+            <w:r>
+              <w:rPr>
+                <w:rFonts w:ascii="Consolas" w:hAnsi="Consolas" w:cs="Consolas"/>
+                <w:sz w:val="20"/>
+                <w:szCs w:val="20"/>
+              </w:rPr>
+              <w:tab/>
+            </w:r>
+            <w:r>
+              <w:rPr>
+                <w:rFonts w:ascii="Consolas" w:hAnsi="Consolas" w:cs="Consolas"/>
+                <w:sz w:val="20"/>
+                <w:szCs w:val="20"/>
+              </w:rPr>
+              <w:tab/>
+              <w:t>reset = false;</w:t>
+            </w:r>
+          </w:p>
+          <w:p>
+            <w:pPr>
+              <w:autoSpaceDE w:val="0"/>
+              <w:autoSpaceDN w:val="0"/>
+              <w:adjustRightInd w:val="0"/>
+              <w:rPr>
+                <w:rFonts w:ascii="Consolas" w:hAnsi="Consolas" w:cs="Consolas"/>
+                <w:sz w:val="20"/>
+                <w:szCs w:val="20"/>
+              </w:rPr>
+            </w:pPr>
+            <w:r>
+              <w:rPr>
+                <w:rFonts w:ascii="Consolas" w:hAnsi="Consolas" w:cs="Consolas"/>
+                <w:sz w:val="20"/>
+                <w:szCs w:val="20"/>
+              </w:rPr>
+              <w:tab/>
+            </w:r>
+            <w:r>
+              <w:rPr>
+                <w:rFonts w:ascii="Consolas" w:hAnsi="Consolas" w:cs="Consolas"/>
+                <w:sz w:val="20"/>
+                <w:szCs w:val="20"/>
+              </w:rPr>
+              <w:tab/>
+            </w:r>
+            <w:r>
+              <w:rPr>
+                <w:rFonts w:ascii="Consolas" w:hAnsi="Consolas" w:cs="Consolas"/>
+                <w:sz w:val="20"/>
+                <w:szCs w:val="20"/>
+              </w:rPr>
+              <w:tab/>
+            </w:r>
+          </w:p>
+          <w:p>
+            <w:pPr>
+              <w:autoSpaceDE w:val="0"/>
+              <w:autoSpaceDN w:val="0"/>
+              <w:adjustRightInd w:val="0"/>
+              <w:rPr>
+                <w:rFonts w:ascii="Consolas" w:hAnsi="Consolas" w:cs="Consolas"/>
+                <w:sz w:val="20"/>
+                <w:szCs w:val="20"/>
+              </w:rPr>
+            </w:pPr>
+            <w:r>
+              <w:rPr>
+                <w:rFonts w:ascii="Consolas" w:hAnsi="Consolas" w:cs="Consolas"/>
+                <w:sz w:val="20"/>
+                <w:szCs w:val="20"/>
+              </w:rPr>
+              <w:tab/>
+            </w:r>
+            <w:r>
+              <w:rPr>
+                <w:rFonts w:ascii="Consolas" w:hAnsi="Consolas" w:cs="Consolas"/>
+                <w:sz w:val="20"/>
+                <w:szCs w:val="20"/>
+              </w:rPr>
+              <w:tab/>
+            </w:r>
+            <w:r>
+              <w:rPr>
+                <w:rFonts w:ascii="Consolas" w:hAnsi="Consolas" w:cs="Consolas"/>
+                <w:sz w:val="20"/>
+                <w:szCs w:val="20"/>
+              </w:rPr>
+              <w:tab/>
+              <w:t>while((j &gt;= 0) &amp;&amp; !reset) {</w:t>
+            </w:r>
+          </w:p>
+          <w:p>
+            <w:pPr>
+              <w:autoSpaceDE w:val="0"/>
+              <w:autoSpaceDN w:val="0"/>
+              <w:adjustRightInd w:val="0"/>
+              <w:rPr>
+                <w:rFonts w:ascii="Consolas" w:hAnsi="Consolas" w:cs="Consolas"/>
+                <w:sz w:val="20"/>
+                <w:szCs w:val="20"/>
+              </w:rPr>
+            </w:pPr>
+            <w:r>
+              <w:rPr>
+                <w:rFonts w:ascii="Consolas" w:hAnsi="Consolas" w:cs="Consolas"/>
+                <w:sz w:val="20"/>
+                <w:szCs w:val="20"/>
+              </w:rPr>
+              <w:tab/>
+            </w:r>
+            <w:r>
+              <w:rPr>
+                <w:rFonts w:ascii="Consolas" w:hAnsi="Consolas" w:cs="Consolas"/>
+                <w:sz w:val="20"/>
+                <w:szCs w:val="20"/>
+              </w:rPr>
+              <w:tab/>
+            </w:r>
+            <w:r>
+              <w:rPr>
+                <w:rFonts w:ascii="Consolas" w:hAnsi="Consolas" w:cs="Consolas"/>
+                <w:sz w:val="20"/>
+                <w:szCs w:val="20"/>
+              </w:rPr>
+              <w:tab/>
+            </w:r>
+            <w:r>
+              <w:rPr>
+                <w:rFonts w:ascii="Consolas" w:hAnsi="Consolas" w:cs="Consolas"/>
+                <w:sz w:val="20"/>
+                <w:szCs w:val="20"/>
+              </w:rPr>
+              <w:tab/>
+              <w:t>if (</w:t>
+            </w:r>
+            <w:proofErr w:type="spellStart"/>
+            <w:r>
+              <w:rPr>
+                <w:rFonts w:ascii="Consolas" w:hAnsi="Consolas" w:cs="Consolas"/>
+                <w:sz w:val="20"/>
+                <w:szCs w:val="20"/>
+              </w:rPr>
+              <w:t>itemToInsert</w:t>
+            </w:r>
+            <w:proofErr w:type="spellEnd"/>
+            <w:r>
+              <w:rPr>
+                <w:rFonts w:ascii="Consolas" w:hAnsi="Consolas" w:cs="Consolas"/>
+                <w:sz w:val="20"/>
+                <w:szCs w:val="20"/>
+              </w:rPr>
+              <w:t xml:space="preserve"> &lt; a[j] ) {</w:t>
+            </w:r>
+          </w:p>
+          <w:p>
+            <w:pPr>
+              <w:autoSpaceDE w:val="0"/>
+              <w:autoSpaceDN w:val="0"/>
+              <w:adjustRightInd w:val="0"/>
+              <w:rPr>
+                <w:rFonts w:ascii="Consolas" w:hAnsi="Consolas" w:cs="Consolas"/>
+                <w:sz w:val="20"/>
+                <w:szCs w:val="20"/>
+              </w:rPr>
+            </w:pPr>
+            <w:r>
+              <w:rPr>
+                <w:rFonts w:ascii="Consolas" w:hAnsi="Consolas" w:cs="Consolas"/>
+                <w:sz w:val="20"/>
+                <w:szCs w:val="20"/>
+              </w:rPr>
+              <w:tab/>
+            </w:r>
+            <w:r>
+              <w:rPr>
+                <w:rFonts w:ascii="Consolas" w:hAnsi="Consolas" w:cs="Consolas"/>
+                <w:sz w:val="20"/>
+                <w:szCs w:val="20"/>
+              </w:rPr>
+              <w:tab/>
+            </w:r>
+            <w:r>
+              <w:rPr>
+                <w:rFonts w:ascii="Consolas" w:hAnsi="Consolas" w:cs="Consolas"/>
+                <w:sz w:val="20"/>
+                <w:szCs w:val="20"/>
+              </w:rPr>
+              <w:tab/>
+            </w:r>
+            <w:r>
+              <w:rPr>
+                <w:rFonts w:ascii="Consolas" w:hAnsi="Consolas" w:cs="Consolas"/>
+                <w:sz w:val="20"/>
+                <w:szCs w:val="20"/>
+              </w:rPr>
+              <w:tab/>
+            </w:r>
+            <w:r>
+              <w:rPr>
+                <w:rFonts w:ascii="Consolas" w:hAnsi="Consolas" w:cs="Consolas"/>
+                <w:sz w:val="20"/>
+                <w:szCs w:val="20"/>
+              </w:rPr>
+              <w:tab/>
+              <w:t>a[j + 1] = a[j];</w:t>
+            </w:r>
+          </w:p>
+          <w:p>
+            <w:pPr>
+              <w:autoSpaceDE w:val="0"/>
+              <w:autoSpaceDN w:val="0"/>
+              <w:adjustRightInd w:val="0"/>
+              <w:rPr>
+                <w:rFonts w:ascii="Consolas" w:hAnsi="Consolas" w:cs="Consolas"/>
+                <w:sz w:val="20"/>
+                <w:szCs w:val="20"/>
+              </w:rPr>
+            </w:pPr>
+            <w:r>
+              <w:rPr>
+                <w:rFonts w:ascii="Consolas" w:hAnsi="Consolas" w:cs="Consolas"/>
+                <w:sz w:val="20"/>
+                <w:szCs w:val="20"/>
+              </w:rPr>
+              <w:tab/>
+            </w:r>
+            <w:r>
+              <w:rPr>
+                <w:rFonts w:ascii="Consolas" w:hAnsi="Consolas" w:cs="Consolas"/>
+                <w:sz w:val="20"/>
+                <w:szCs w:val="20"/>
+              </w:rPr>
+              <w:tab/>
+            </w:r>
+            <w:r>
+              <w:rPr>
+                <w:rFonts w:ascii="Consolas" w:hAnsi="Consolas" w:cs="Consolas"/>
+                <w:sz w:val="20"/>
+                <w:szCs w:val="20"/>
+              </w:rPr>
+              <w:tab/>
+            </w:r>
+            <w:r>
+              <w:rPr>
+                <w:rFonts w:ascii="Consolas" w:hAnsi="Consolas" w:cs="Consolas"/>
+                <w:sz w:val="20"/>
+                <w:szCs w:val="20"/>
+              </w:rPr>
+              <w:tab/>
+            </w:r>
+            <w:r>
+              <w:rPr>
+                <w:rFonts w:ascii="Consolas" w:hAnsi="Consolas" w:cs="Consolas"/>
+                <w:sz w:val="20"/>
+                <w:szCs w:val="20"/>
+              </w:rPr>
+              <w:tab/>
+              <w:t>j--;</w:t>
+            </w:r>
+          </w:p>
+          <w:p>
+            <w:pPr>
+              <w:autoSpaceDE w:val="0"/>
+              <w:autoSpaceDN w:val="0"/>
+              <w:adjustRightInd w:val="0"/>
+              <w:rPr>
+                <w:rFonts w:ascii="Consolas" w:hAnsi="Consolas" w:cs="Consolas"/>
+                <w:sz w:val="20"/>
+                <w:szCs w:val="20"/>
+              </w:rPr>
+            </w:pPr>
+            <w:r>
+              <w:rPr>
+                <w:rFonts w:ascii="Consolas" w:hAnsi="Consolas" w:cs="Consolas"/>
+                <w:sz w:val="20"/>
+                <w:szCs w:val="20"/>
+              </w:rPr>
+              <w:tab/>
+            </w:r>
+            <w:r>
+              <w:rPr>
+                <w:rFonts w:ascii="Consolas" w:hAnsi="Consolas" w:cs="Consolas"/>
+                <w:sz w:val="20"/>
+                <w:szCs w:val="20"/>
+              </w:rPr>
+              <w:tab/>
+            </w:r>
+            <w:r>
+              <w:rPr>
+                <w:rFonts w:ascii="Consolas" w:hAnsi="Consolas" w:cs="Consolas"/>
+                <w:sz w:val="20"/>
+                <w:szCs w:val="20"/>
+              </w:rPr>
+              <w:tab/>
+            </w:r>
+            <w:r>
+              <w:rPr>
+                <w:rFonts w:ascii="Consolas" w:hAnsi="Consolas" w:cs="Consolas"/>
+                <w:sz w:val="20"/>
+                <w:szCs w:val="20"/>
+              </w:rPr>
+              <w:tab/>
+            </w:r>
+            <w:r>
+              <w:rPr>
+                <w:rFonts w:ascii="Consolas" w:hAnsi="Consolas" w:cs="Consolas"/>
+                <w:sz w:val="20"/>
+                <w:szCs w:val="20"/>
+              </w:rPr>
+              <w:tab/>
+              <w:t>if(j == -1)</w:t>
+            </w:r>
+          </w:p>
+          <w:p>
+            <w:pPr>
+              <w:autoSpaceDE w:val="0"/>
+              <w:autoSpaceDN w:val="0"/>
+              <w:adjustRightInd w:val="0"/>
+              <w:rPr>
+                <w:rFonts w:ascii="Consolas" w:hAnsi="Consolas" w:cs="Consolas"/>
+                <w:sz w:val="20"/>
+                <w:szCs w:val="20"/>
+              </w:rPr>
+            </w:pPr>
+            <w:r>
+              <w:rPr>
+                <w:rFonts w:ascii="Consolas" w:hAnsi="Consolas" w:cs="Consolas"/>
+                <w:sz w:val="20"/>
+                <w:szCs w:val="20"/>
+              </w:rPr>
+              <w:tab/>
+            </w:r>
+            <w:r>
+              <w:rPr>
+                <w:rFonts w:ascii="Consolas" w:hAnsi="Consolas" w:cs="Consolas"/>
+                <w:sz w:val="20"/>
+                <w:szCs w:val="20"/>
+              </w:rPr>
+              <w:tab/>
+            </w:r>
+            <w:r>
+              <w:rPr>
+                <w:rFonts w:ascii="Consolas" w:hAnsi="Consolas" w:cs="Consolas"/>
+                <w:sz w:val="20"/>
+                <w:szCs w:val="20"/>
+              </w:rPr>
+              <w:tab/>
+            </w:r>
+            <w:r>
+              <w:rPr>
+                <w:rFonts w:ascii="Consolas" w:hAnsi="Consolas" w:cs="Consolas"/>
+                <w:sz w:val="20"/>
+                <w:szCs w:val="20"/>
+              </w:rPr>
+              <w:tab/>
+            </w:r>
+            <w:r>
+              <w:rPr>
+                <w:rFonts w:ascii="Consolas" w:hAnsi="Consolas" w:cs="Consolas"/>
+                <w:sz w:val="20"/>
+                <w:szCs w:val="20"/>
+              </w:rPr>
+              <w:tab/>
+              <w:t xml:space="preserve">a[0] = </w:t>
+            </w:r>
+            <w:proofErr w:type="spellStart"/>
+            <w:r>
+              <w:rPr>
+                <w:rFonts w:ascii="Consolas" w:hAnsi="Consolas" w:cs="Consolas"/>
+                <w:sz w:val="20"/>
+                <w:szCs w:val="20"/>
+              </w:rPr>
+              <w:t>itemToInsert</w:t>
+            </w:r>
+            <w:proofErr w:type="spellEnd"/>
+            <w:r>
+              <w:rPr>
+                <w:rFonts w:ascii="Consolas" w:hAnsi="Consolas" w:cs="Consolas"/>
+                <w:sz w:val="20"/>
+                <w:szCs w:val="20"/>
+              </w:rPr>
+              <w:t>;</w:t>
+            </w:r>
+          </w:p>
+          <w:p>
+            <w:pPr>
+              <w:autoSpaceDE w:val="0"/>
+              <w:autoSpaceDN w:val="0"/>
+              <w:adjustRightInd w:val="0"/>
+              <w:rPr>
+                <w:rFonts w:ascii="Consolas" w:hAnsi="Consolas" w:cs="Consolas"/>
+                <w:sz w:val="20"/>
+                <w:szCs w:val="20"/>
+              </w:rPr>
+            </w:pPr>
+            <w:r>
+              <w:rPr>
+                <w:rFonts w:ascii="Consolas" w:hAnsi="Consolas" w:cs="Consolas"/>
+                <w:sz w:val="20"/>
+                <w:szCs w:val="20"/>
+              </w:rPr>
+              <w:tab/>
+            </w:r>
+            <w:r>
+              <w:rPr>
+                <w:rFonts w:ascii="Consolas" w:hAnsi="Consolas" w:cs="Consolas"/>
+                <w:sz w:val="20"/>
+                <w:szCs w:val="20"/>
+              </w:rPr>
+              <w:tab/>
+            </w:r>
+            <w:r>
+              <w:rPr>
+                <w:rFonts w:ascii="Consolas" w:hAnsi="Consolas" w:cs="Consolas"/>
+                <w:sz w:val="20"/>
+                <w:szCs w:val="20"/>
+              </w:rPr>
+              <w:tab/>
+            </w:r>
+            <w:r>
+              <w:rPr>
+                <w:rFonts w:ascii="Consolas" w:hAnsi="Consolas" w:cs="Consolas"/>
+                <w:sz w:val="20"/>
+                <w:szCs w:val="20"/>
+              </w:rPr>
+              <w:tab/>
+              <w:t>}</w:t>
+            </w:r>
+          </w:p>
+          <w:p>
+            <w:pPr>
+              <w:autoSpaceDE w:val="0"/>
+              <w:autoSpaceDN w:val="0"/>
+              <w:adjustRightInd w:val="0"/>
+              <w:rPr>
+                <w:rFonts w:ascii="Consolas" w:hAnsi="Consolas" w:cs="Consolas"/>
+                <w:sz w:val="20"/>
+                <w:szCs w:val="20"/>
+              </w:rPr>
+            </w:pPr>
+            <w:r>
+              <w:rPr>
+                <w:rFonts w:ascii="Consolas" w:hAnsi="Consolas" w:cs="Consolas"/>
+                <w:sz w:val="20"/>
+                <w:szCs w:val="20"/>
+              </w:rPr>
+              <w:tab/>
+            </w:r>
+            <w:r>
+              <w:rPr>
+                <w:rFonts w:ascii="Consolas" w:hAnsi="Consolas" w:cs="Consolas"/>
+                <w:sz w:val="20"/>
+                <w:szCs w:val="20"/>
+              </w:rPr>
+              <w:tab/>
+            </w:r>
+            <w:r>
+              <w:rPr>
+                <w:rFonts w:ascii="Consolas" w:hAnsi="Consolas" w:cs="Consolas"/>
+                <w:sz w:val="20"/>
+                <w:szCs w:val="20"/>
+              </w:rPr>
+              <w:tab/>
+            </w:r>
+            <w:r>
+              <w:rPr>
+                <w:rFonts w:ascii="Consolas" w:hAnsi="Consolas" w:cs="Consolas"/>
+                <w:sz w:val="20"/>
+                <w:szCs w:val="20"/>
+              </w:rPr>
+              <w:tab/>
+              <w:t>else {</w:t>
+            </w:r>
+          </w:p>
+          <w:p>
+            <w:pPr>
+              <w:autoSpaceDE w:val="0"/>
+              <w:autoSpaceDN w:val="0"/>
+              <w:adjustRightInd w:val="0"/>
+              <w:rPr>
+                <w:rFonts w:ascii="Consolas" w:hAnsi="Consolas" w:cs="Consolas"/>
+                <w:sz w:val="20"/>
+                <w:szCs w:val="20"/>
+              </w:rPr>
+            </w:pPr>
+            <w:r>
+              <w:rPr>
+                <w:rFonts w:ascii="Consolas" w:hAnsi="Consolas" w:cs="Consolas"/>
+                <w:sz w:val="20"/>
+                <w:szCs w:val="20"/>
+              </w:rPr>
+              <w:tab/>
+            </w:r>
+            <w:r>
+              <w:rPr>
+                <w:rFonts w:ascii="Consolas" w:hAnsi="Consolas" w:cs="Consolas"/>
+                <w:sz w:val="20"/>
+                <w:szCs w:val="20"/>
+              </w:rPr>
+              <w:tab/>
+            </w:r>
+            <w:r>
+              <w:rPr>
+                <w:rFonts w:ascii="Consolas" w:hAnsi="Consolas" w:cs="Consolas"/>
+                <w:sz w:val="20"/>
+                <w:szCs w:val="20"/>
+              </w:rPr>
+              <w:tab/>
+            </w:r>
+            <w:r>
+              <w:rPr>
+                <w:rFonts w:ascii="Consolas" w:hAnsi="Consolas" w:cs="Consolas"/>
+                <w:sz w:val="20"/>
+                <w:szCs w:val="20"/>
+              </w:rPr>
+              <w:tab/>
+            </w:r>
+            <w:r>
+              <w:rPr>
+                <w:rFonts w:ascii="Consolas" w:hAnsi="Consolas" w:cs="Consolas"/>
+                <w:sz w:val="20"/>
+                <w:szCs w:val="20"/>
+              </w:rPr>
+              <w:tab/>
+              <w:t>reset = true;</w:t>
+            </w:r>
+          </w:p>
+          <w:p>
+            <w:pPr>
+              <w:autoSpaceDE w:val="0"/>
+              <w:autoSpaceDN w:val="0"/>
+              <w:adjustRightInd w:val="0"/>
+              <w:rPr>
+                <w:rFonts w:ascii="Consolas" w:hAnsi="Consolas" w:cs="Consolas"/>
+                <w:sz w:val="20"/>
+                <w:szCs w:val="20"/>
+              </w:rPr>
+            </w:pPr>
+            <w:r>
+              <w:rPr>
+                <w:rFonts w:ascii="Consolas" w:hAnsi="Consolas" w:cs="Consolas"/>
+                <w:sz w:val="20"/>
+                <w:szCs w:val="20"/>
+              </w:rPr>
+              <w:tab/>
+            </w:r>
+            <w:r>
+              <w:rPr>
+                <w:rFonts w:ascii="Consolas" w:hAnsi="Consolas" w:cs="Consolas"/>
+                <w:sz w:val="20"/>
+                <w:szCs w:val="20"/>
+              </w:rPr>
+              <w:tab/>
+            </w:r>
+            <w:r>
+              <w:rPr>
+                <w:rFonts w:ascii="Consolas" w:hAnsi="Consolas" w:cs="Consolas"/>
+                <w:sz w:val="20"/>
+                <w:szCs w:val="20"/>
+              </w:rPr>
+              <w:tab/>
+            </w:r>
+            <w:r>
+              <w:rPr>
+                <w:rFonts w:ascii="Consolas" w:hAnsi="Consolas" w:cs="Consolas"/>
+                <w:sz w:val="20"/>
+                <w:szCs w:val="20"/>
+              </w:rPr>
+              <w:tab/>
+            </w:r>
+            <w:r>
+              <w:rPr>
+                <w:rFonts w:ascii="Consolas" w:hAnsi="Consolas" w:cs="Consolas"/>
+                <w:sz w:val="20"/>
+                <w:szCs w:val="20"/>
+              </w:rPr>
+              <w:tab/>
+              <w:t xml:space="preserve">a[j + 1] = </w:t>
+            </w:r>
+            <w:proofErr w:type="spellStart"/>
+            <w:r>
+              <w:rPr>
+                <w:rFonts w:ascii="Consolas" w:hAnsi="Consolas" w:cs="Consolas"/>
+                <w:sz w:val="20"/>
+                <w:szCs w:val="20"/>
+              </w:rPr>
+              <w:t>itemToInsert</w:t>
+            </w:r>
+            <w:proofErr w:type="spellEnd"/>
+            <w:r>
+              <w:rPr>
+                <w:rFonts w:ascii="Consolas" w:hAnsi="Consolas" w:cs="Consolas"/>
+                <w:sz w:val="20"/>
+                <w:szCs w:val="20"/>
+              </w:rPr>
+              <w:t>;</w:t>
+            </w:r>
+          </w:p>
+          <w:p>
+            <w:pPr>
+              <w:autoSpaceDE w:val="0"/>
+              <w:autoSpaceDN w:val="0"/>
+              <w:adjustRightInd w:val="0"/>
+              <w:rPr>
+                <w:rFonts w:ascii="Consolas" w:hAnsi="Consolas" w:cs="Consolas"/>
+                <w:sz w:val="20"/>
+                <w:szCs w:val="20"/>
+              </w:rPr>
+            </w:pPr>
+            <w:r>
+              <w:rPr>
+                <w:rFonts w:ascii="Consolas" w:hAnsi="Consolas" w:cs="Consolas"/>
+                <w:sz w:val="20"/>
+                <w:szCs w:val="20"/>
+              </w:rPr>
+              <w:tab/>
+            </w:r>
+            <w:r>
+              <w:rPr>
+                <w:rFonts w:ascii="Consolas" w:hAnsi="Consolas" w:cs="Consolas"/>
+                <w:sz w:val="20"/>
+                <w:szCs w:val="20"/>
+              </w:rPr>
+              <w:tab/>
+            </w:r>
+            <w:r>
+              <w:rPr>
+                <w:rFonts w:ascii="Consolas" w:hAnsi="Consolas" w:cs="Consolas"/>
+                <w:sz w:val="20"/>
+                <w:szCs w:val="20"/>
+              </w:rPr>
+              <w:tab/>
+            </w:r>
+            <w:r>
+              <w:rPr>
+                <w:rFonts w:ascii="Consolas" w:hAnsi="Consolas" w:cs="Consolas"/>
+                <w:sz w:val="20"/>
+                <w:szCs w:val="20"/>
+              </w:rPr>
+              <w:tab/>
+              <w:t>}</w:t>
+            </w:r>
+          </w:p>
+          <w:p>
+            <w:pPr>
+              <w:autoSpaceDE w:val="0"/>
+              <w:autoSpaceDN w:val="0"/>
+              <w:adjustRightInd w:val="0"/>
+              <w:rPr>
+                <w:rFonts w:ascii="Consolas" w:hAnsi="Consolas" w:cs="Consolas"/>
+                <w:sz w:val="20"/>
+                <w:szCs w:val="20"/>
+              </w:rPr>
+            </w:pPr>
+            <w:r>
+              <w:rPr>
+                <w:rFonts w:ascii="Consolas" w:hAnsi="Consolas" w:cs="Consolas"/>
+                <w:sz w:val="20"/>
+                <w:szCs w:val="20"/>
+              </w:rPr>
+              <w:tab/>
+            </w:r>
+            <w:r>
+              <w:rPr>
+                <w:rFonts w:ascii="Consolas" w:hAnsi="Consolas" w:cs="Consolas"/>
+                <w:sz w:val="20"/>
+                <w:szCs w:val="20"/>
+              </w:rPr>
+              <w:tab/>
+            </w:r>
+            <w:r>
+              <w:rPr>
+                <w:rFonts w:ascii="Consolas" w:hAnsi="Consolas" w:cs="Consolas"/>
+                <w:sz w:val="20"/>
+                <w:szCs w:val="20"/>
+              </w:rPr>
+              <w:tab/>
+              <w:t>}</w:t>
+            </w:r>
+          </w:p>
+          <w:p>
+            <w:pPr>
+              <w:autoSpaceDE w:val="0"/>
+              <w:autoSpaceDN w:val="0"/>
+              <w:adjustRightInd w:val="0"/>
+              <w:rPr>
+                <w:rFonts w:ascii="Consolas" w:hAnsi="Consolas" w:cs="Consolas"/>
+                <w:sz w:val="20"/>
+                <w:szCs w:val="20"/>
+              </w:rPr>
+            </w:pPr>
+            <w:r>
+              <w:rPr>
+                <w:rFonts w:ascii="Consolas" w:hAnsi="Consolas" w:cs="Consolas"/>
+                <w:sz w:val="20"/>
+                <w:szCs w:val="20"/>
+              </w:rPr>
+              <w:tab/>
+            </w:r>
+            <w:r>
+              <w:rPr>
+                <w:rFonts w:ascii="Consolas" w:hAnsi="Consolas" w:cs="Consolas"/>
+                <w:sz w:val="20"/>
+                <w:szCs w:val="20"/>
+              </w:rPr>
+              <w:tab/>
+              <w:t>}</w:t>
+            </w:r>
+          </w:p>
+          <w:p>
+            <w:pPr>
+              <w:autoSpaceDE w:val="0"/>
+              <w:autoSpaceDN w:val="0"/>
+              <w:adjustRightInd w:val="0"/>
+              <w:rPr>
+                <w:rFonts w:ascii="Consolas" w:hAnsi="Consolas" w:cs="Consolas"/>
+                <w:sz w:val="20"/>
+                <w:szCs w:val="20"/>
+              </w:rPr>
+            </w:pPr>
+            <w:r>
+              <w:rPr>
+                <w:rFonts w:ascii="Consolas" w:hAnsi="Consolas" w:cs="Consolas"/>
+                <w:sz w:val="20"/>
+                <w:szCs w:val="20"/>
+              </w:rPr>
+              <w:tab/>
+            </w:r>
+            <w:r>
+              <w:rPr>
+                <w:rFonts w:ascii="Consolas" w:hAnsi="Consolas" w:cs="Consolas"/>
+                <w:sz w:val="20"/>
+                <w:szCs w:val="20"/>
+              </w:rPr>
+              <w:tab/>
+            </w:r>
+          </w:p>
+          <w:p>
+            <w:pPr>
+              <w:autoSpaceDE w:val="0"/>
+              <w:autoSpaceDN w:val="0"/>
+              <w:adjustRightInd w:val="0"/>
+              <w:rPr>
+                <w:rFonts w:ascii="Consolas" w:hAnsi="Consolas" w:cs="Consolas"/>
+                <w:sz w:val="20"/>
+                <w:szCs w:val="20"/>
+              </w:rPr>
+            </w:pPr>
+            <w:r>
+              <w:rPr>
+                <w:rFonts w:ascii="Consolas" w:hAnsi="Consolas" w:cs="Consolas"/>
+                <w:sz w:val="20"/>
+                <w:szCs w:val="20"/>
+              </w:rPr>
+              <w:tab/>
+            </w:r>
+            <w:r>
+              <w:rPr>
+                <w:rFonts w:ascii="Consolas" w:hAnsi="Consolas" w:cs="Consolas"/>
+                <w:sz w:val="20"/>
+                <w:szCs w:val="20"/>
+              </w:rPr>
+              <w:tab/>
+              <w:t>/// binary search with sorted array</w:t>
+            </w:r>
+          </w:p>
+          <w:p>
+            <w:pPr>
+              <w:autoSpaceDE w:val="0"/>
+              <w:autoSpaceDN w:val="0"/>
+              <w:adjustRightInd w:val="0"/>
+              <w:rPr>
+                <w:rFonts w:ascii="Consolas" w:hAnsi="Consolas" w:cs="Consolas"/>
+                <w:sz w:val="20"/>
+                <w:szCs w:val="20"/>
+              </w:rPr>
+            </w:pPr>
+            <w:r>
+              <w:rPr>
+                <w:rFonts w:ascii="Consolas" w:hAnsi="Consolas" w:cs="Consolas"/>
+                <w:sz w:val="20"/>
+                <w:szCs w:val="20"/>
+              </w:rPr>
+              <w:tab/>
+            </w:r>
+            <w:r>
+              <w:rPr>
+                <w:rFonts w:ascii="Consolas" w:hAnsi="Consolas" w:cs="Consolas"/>
+                <w:sz w:val="20"/>
+                <w:szCs w:val="20"/>
+              </w:rPr>
+              <w:tab/>
+            </w:r>
+          </w:p>
+          <w:p>
+            <w:pPr>
+              <w:autoSpaceDE w:val="0"/>
+              <w:autoSpaceDN w:val="0"/>
+              <w:adjustRightInd w:val="0"/>
+              <w:rPr>
+                <w:rFonts w:ascii="Consolas" w:hAnsi="Consolas" w:cs="Consolas"/>
+                <w:sz w:val="20"/>
+                <w:szCs w:val="20"/>
+              </w:rPr>
+            </w:pPr>
+            <w:r>
+              <w:rPr>
+                <w:rFonts w:ascii="Consolas" w:hAnsi="Consolas" w:cs="Consolas"/>
+                <w:sz w:val="20"/>
+                <w:szCs w:val="20"/>
+              </w:rPr>
+              <w:tab/>
+            </w:r>
+            <w:r>
+              <w:rPr>
+                <w:rFonts w:ascii="Consolas" w:hAnsi="Consolas" w:cs="Consolas"/>
+                <w:sz w:val="20"/>
+                <w:szCs w:val="20"/>
+              </w:rPr>
+              <w:tab/>
+            </w:r>
+            <w:proofErr w:type="spellStart"/>
+            <w:r>
+              <w:rPr>
+                <w:rFonts w:ascii="Consolas" w:hAnsi="Consolas" w:cs="Consolas"/>
+                <w:sz w:val="20"/>
+                <w:szCs w:val="20"/>
+              </w:rPr>
+              <w:t>System.</w:t>
+            </w:r>
+            <w:r>
+              <w:rPr>
+                <w:rFonts w:ascii="Consolas" w:hAnsi="Consolas" w:cs="Consolas"/>
+                <w:b/>
+                <w:bCs/>
+                <w:i/>
+                <w:iCs/>
+                <w:sz w:val="20"/>
+                <w:szCs w:val="20"/>
+              </w:rPr>
+              <w:t>out</w:t>
+            </w:r>
+            <w:r>
+              <w:rPr>
+                <w:rFonts w:ascii="Consolas" w:hAnsi="Consolas" w:cs="Consolas"/>
+                <w:sz w:val="20"/>
+                <w:szCs w:val="20"/>
+              </w:rPr>
+              <w:t>.println</w:t>
+            </w:r>
+            <w:proofErr w:type="spellEnd"/>
+            <w:r>
+              <w:rPr>
+                <w:rFonts w:ascii="Consolas" w:hAnsi="Consolas" w:cs="Consolas"/>
+                <w:sz w:val="20"/>
+                <w:szCs w:val="20"/>
+              </w:rPr>
+              <w:t>("\n\n(Binary) Input a number to search: ");</w:t>
+            </w:r>
+          </w:p>
+          <w:p>
+            <w:pPr>
+              <w:autoSpaceDE w:val="0"/>
+              <w:autoSpaceDN w:val="0"/>
+              <w:adjustRightInd w:val="0"/>
+              <w:rPr>
+                <w:rFonts w:ascii="Consolas" w:hAnsi="Consolas" w:cs="Consolas"/>
+                <w:sz w:val="20"/>
+                <w:szCs w:val="20"/>
+              </w:rPr>
+            </w:pPr>
+            <w:r>
+              <w:rPr>
+                <w:rFonts w:ascii="Consolas" w:hAnsi="Consolas" w:cs="Consolas"/>
+                <w:sz w:val="20"/>
+                <w:szCs w:val="20"/>
+              </w:rPr>
+              <w:tab/>
+            </w:r>
+            <w:r>
+              <w:rPr>
+                <w:rFonts w:ascii="Consolas" w:hAnsi="Consolas" w:cs="Consolas"/>
+                <w:sz w:val="20"/>
+                <w:szCs w:val="20"/>
+              </w:rPr>
+              <w:tab/>
+            </w:r>
+            <w:proofErr w:type="spellStart"/>
+            <w:r>
+              <w:rPr>
+                <w:rFonts w:ascii="Consolas" w:hAnsi="Consolas" w:cs="Consolas"/>
+                <w:sz w:val="20"/>
+                <w:szCs w:val="20"/>
+              </w:rPr>
+              <w:t>int</w:t>
+            </w:r>
+            <w:proofErr w:type="spellEnd"/>
+            <w:r>
+              <w:rPr>
+                <w:rFonts w:ascii="Consolas" w:hAnsi="Consolas" w:cs="Consolas"/>
+                <w:sz w:val="20"/>
+                <w:szCs w:val="20"/>
+              </w:rPr>
+              <w:t xml:space="preserve"> </w:t>
+            </w:r>
+            <w:proofErr w:type="spellStart"/>
+            <w:r>
+              <w:rPr>
+                <w:rFonts w:ascii="Consolas" w:hAnsi="Consolas" w:cs="Consolas"/>
+                <w:sz w:val="20"/>
+                <w:szCs w:val="20"/>
+              </w:rPr>
+              <w:t>numIn</w:t>
+            </w:r>
+            <w:proofErr w:type="spellEnd"/>
+            <w:r>
+              <w:rPr>
+                <w:rFonts w:ascii="Consolas" w:hAnsi="Consolas" w:cs="Consolas"/>
+                <w:sz w:val="20"/>
+                <w:szCs w:val="20"/>
+              </w:rPr>
+              <w:t xml:space="preserve"> = </w:t>
+            </w:r>
+            <w:proofErr w:type="spellStart"/>
+            <w:r>
+              <w:rPr>
+                <w:rFonts w:ascii="Consolas" w:hAnsi="Consolas" w:cs="Consolas"/>
+                <w:i/>
+                <w:iCs/>
+                <w:sz w:val="20"/>
+                <w:szCs w:val="20"/>
+              </w:rPr>
+              <w:t>input</w:t>
+            </w:r>
+            <w:r>
+              <w:rPr>
+                <w:rFonts w:ascii="Consolas" w:hAnsi="Consolas" w:cs="Consolas"/>
+                <w:sz w:val="20"/>
+                <w:szCs w:val="20"/>
+              </w:rPr>
+              <w:t>.nextInt</w:t>
+            </w:r>
+            <w:proofErr w:type="spellEnd"/>
+            <w:r>
+              <w:rPr>
+                <w:rFonts w:ascii="Consolas" w:hAnsi="Consolas" w:cs="Consolas"/>
+                <w:sz w:val="20"/>
+                <w:szCs w:val="20"/>
+              </w:rPr>
+              <w:t>();</w:t>
+            </w:r>
+          </w:p>
+          <w:p>
+            <w:pPr>
+              <w:autoSpaceDE w:val="0"/>
+              <w:autoSpaceDN w:val="0"/>
+              <w:adjustRightInd w:val="0"/>
+              <w:rPr>
+                <w:rFonts w:ascii="Consolas" w:hAnsi="Consolas" w:cs="Consolas"/>
+                <w:sz w:val="20"/>
+                <w:szCs w:val="20"/>
+              </w:rPr>
+            </w:pPr>
+            <w:r>
+              <w:rPr>
+                <w:rFonts w:ascii="Consolas" w:hAnsi="Consolas" w:cs="Consolas"/>
+                <w:sz w:val="20"/>
+                <w:szCs w:val="20"/>
+              </w:rPr>
+              <w:tab/>
+            </w:r>
+            <w:r>
+              <w:rPr>
+                <w:rFonts w:ascii="Consolas" w:hAnsi="Consolas" w:cs="Consolas"/>
+                <w:sz w:val="20"/>
+                <w:szCs w:val="20"/>
+              </w:rPr>
+              <w:tab/>
+            </w:r>
+          </w:p>
+          <w:p>
+            <w:pPr>
+              <w:autoSpaceDE w:val="0"/>
+              <w:autoSpaceDN w:val="0"/>
+              <w:adjustRightInd w:val="0"/>
+              <w:rPr>
+                <w:rFonts w:ascii="Consolas" w:hAnsi="Consolas" w:cs="Consolas"/>
+                <w:sz w:val="20"/>
+                <w:szCs w:val="20"/>
+              </w:rPr>
+            </w:pPr>
+            <w:r>
+              <w:rPr>
+                <w:rFonts w:ascii="Consolas" w:hAnsi="Consolas" w:cs="Consolas"/>
+                <w:sz w:val="20"/>
+                <w:szCs w:val="20"/>
+              </w:rPr>
+              <w:tab/>
+            </w:r>
+            <w:r>
+              <w:rPr>
+                <w:rFonts w:ascii="Consolas" w:hAnsi="Consolas" w:cs="Consolas"/>
+                <w:sz w:val="20"/>
+                <w:szCs w:val="20"/>
+              </w:rPr>
+              <w:tab/>
+            </w:r>
+            <w:proofErr w:type="spellStart"/>
+            <w:r>
+              <w:rPr>
+                <w:rFonts w:ascii="Consolas" w:hAnsi="Consolas" w:cs="Consolas"/>
+                <w:sz w:val="20"/>
+                <w:szCs w:val="20"/>
+              </w:rPr>
+              <w:t>int</w:t>
+            </w:r>
+            <w:proofErr w:type="spellEnd"/>
+            <w:r>
+              <w:rPr>
+                <w:rFonts w:ascii="Consolas" w:hAnsi="Consolas" w:cs="Consolas"/>
+                <w:sz w:val="20"/>
+                <w:szCs w:val="20"/>
+              </w:rPr>
+              <w:t xml:space="preserve"> low = 0;</w:t>
+            </w:r>
+          </w:p>
+          <w:p>
+            <w:pPr>
+              <w:autoSpaceDE w:val="0"/>
+              <w:autoSpaceDN w:val="0"/>
+              <w:adjustRightInd w:val="0"/>
+              <w:rPr>
+                <w:rFonts w:ascii="Consolas" w:hAnsi="Consolas" w:cs="Consolas"/>
+                <w:sz w:val="20"/>
+                <w:szCs w:val="20"/>
+              </w:rPr>
+            </w:pPr>
+            <w:r>
+              <w:rPr>
+                <w:rFonts w:ascii="Consolas" w:hAnsi="Consolas" w:cs="Consolas"/>
+                <w:sz w:val="20"/>
+                <w:szCs w:val="20"/>
+              </w:rPr>
+              <w:tab/>
+            </w:r>
+            <w:r>
+              <w:rPr>
+                <w:rFonts w:ascii="Consolas" w:hAnsi="Consolas" w:cs="Consolas"/>
+                <w:sz w:val="20"/>
+                <w:szCs w:val="20"/>
+              </w:rPr>
+              <w:tab/>
+            </w:r>
+            <w:proofErr w:type="spellStart"/>
+            <w:r>
+              <w:rPr>
+                <w:rFonts w:ascii="Consolas" w:hAnsi="Consolas" w:cs="Consolas"/>
+                <w:sz w:val="20"/>
+                <w:szCs w:val="20"/>
+              </w:rPr>
+              <w:t>int</w:t>
+            </w:r>
+            <w:proofErr w:type="spellEnd"/>
+            <w:r>
+              <w:rPr>
+                <w:rFonts w:ascii="Consolas" w:hAnsi="Consolas" w:cs="Consolas"/>
+                <w:sz w:val="20"/>
+                <w:szCs w:val="20"/>
+              </w:rPr>
+              <w:t xml:space="preserve"> high = </w:t>
+            </w:r>
+            <w:proofErr w:type="spellStart"/>
+            <w:r>
+              <w:rPr>
+                <w:rFonts w:ascii="Consolas" w:hAnsi="Consolas" w:cs="Consolas"/>
+                <w:sz w:val="20"/>
+                <w:szCs w:val="20"/>
+              </w:rPr>
+              <w:t>a.length</w:t>
+            </w:r>
+            <w:proofErr w:type="spellEnd"/>
+            <w:r>
+              <w:rPr>
+                <w:rFonts w:ascii="Consolas" w:hAnsi="Consolas" w:cs="Consolas"/>
+                <w:sz w:val="20"/>
+                <w:szCs w:val="20"/>
+              </w:rPr>
+              <w:t>;</w:t>
+            </w:r>
+          </w:p>
+          <w:p>
+            <w:pPr>
+              <w:autoSpaceDE w:val="0"/>
+              <w:autoSpaceDN w:val="0"/>
+              <w:adjustRightInd w:val="0"/>
+              <w:rPr>
+                <w:rFonts w:ascii="Consolas" w:hAnsi="Consolas" w:cs="Consolas"/>
+                <w:sz w:val="20"/>
+                <w:szCs w:val="20"/>
+              </w:rPr>
+            </w:pPr>
+            <w:r>
+              <w:rPr>
+                <w:rFonts w:ascii="Consolas" w:hAnsi="Consolas" w:cs="Consolas"/>
+                <w:sz w:val="20"/>
+                <w:szCs w:val="20"/>
+              </w:rPr>
+              <w:tab/>
+            </w:r>
+            <w:r>
+              <w:rPr>
+                <w:rFonts w:ascii="Consolas" w:hAnsi="Consolas" w:cs="Consolas"/>
+                <w:sz w:val="20"/>
+                <w:szCs w:val="20"/>
+              </w:rPr>
+              <w:tab/>
+            </w:r>
+          </w:p>
+          <w:p>
+            <w:pPr>
+              <w:autoSpaceDE w:val="0"/>
+              <w:autoSpaceDN w:val="0"/>
+              <w:adjustRightInd w:val="0"/>
+              <w:rPr>
+                <w:rFonts w:ascii="Consolas" w:hAnsi="Consolas" w:cs="Consolas"/>
+                <w:sz w:val="20"/>
+                <w:szCs w:val="20"/>
+              </w:rPr>
+            </w:pPr>
+            <w:r>
+              <w:rPr>
+                <w:rFonts w:ascii="Consolas" w:hAnsi="Consolas" w:cs="Consolas"/>
+                <w:sz w:val="20"/>
+                <w:szCs w:val="20"/>
+              </w:rPr>
+              <w:tab/>
+            </w:r>
+            <w:r>
+              <w:rPr>
+                <w:rFonts w:ascii="Consolas" w:hAnsi="Consolas" w:cs="Consolas"/>
+                <w:sz w:val="20"/>
+                <w:szCs w:val="20"/>
+              </w:rPr>
+              <w:tab/>
+              <w:t>while(low+1 &lt; high) {</w:t>
+            </w:r>
+          </w:p>
+          <w:p>
+            <w:pPr>
+              <w:autoSpaceDE w:val="0"/>
+              <w:autoSpaceDN w:val="0"/>
+              <w:adjustRightInd w:val="0"/>
+              <w:rPr>
+                <w:rFonts w:ascii="Consolas" w:hAnsi="Consolas" w:cs="Consolas"/>
+                <w:sz w:val="20"/>
+                <w:szCs w:val="20"/>
+              </w:rPr>
+            </w:pPr>
+            <w:r>
+              <w:rPr>
+                <w:rFonts w:ascii="Consolas" w:hAnsi="Consolas" w:cs="Consolas"/>
+                <w:sz w:val="20"/>
+                <w:szCs w:val="20"/>
+              </w:rPr>
+              <w:tab/>
+            </w:r>
+            <w:r>
+              <w:rPr>
+                <w:rFonts w:ascii="Consolas" w:hAnsi="Consolas" w:cs="Consolas"/>
+                <w:sz w:val="20"/>
+                <w:szCs w:val="20"/>
+              </w:rPr>
+              <w:tab/>
+            </w:r>
+            <w:r>
+              <w:rPr>
+                <w:rFonts w:ascii="Consolas" w:hAnsi="Consolas" w:cs="Consolas"/>
+                <w:sz w:val="20"/>
+                <w:szCs w:val="20"/>
+              </w:rPr>
+              <w:tab/>
+            </w:r>
+            <w:proofErr w:type="spellStart"/>
+            <w:r>
+              <w:rPr>
+                <w:rFonts w:ascii="Consolas" w:hAnsi="Consolas" w:cs="Consolas"/>
+                <w:sz w:val="20"/>
+                <w:szCs w:val="20"/>
+              </w:rPr>
+              <w:t>int</w:t>
+            </w:r>
+            <w:proofErr w:type="spellEnd"/>
+            <w:r>
+              <w:rPr>
+                <w:rFonts w:ascii="Consolas" w:hAnsi="Consolas" w:cs="Consolas"/>
+                <w:sz w:val="20"/>
+                <w:szCs w:val="20"/>
+              </w:rPr>
+              <w:t xml:space="preserve"> temp = (low + high)/2; // move index to middle of array</w:t>
+            </w:r>
+          </w:p>
+          <w:p>
+            <w:pPr>
+              <w:autoSpaceDE w:val="0"/>
+              <w:autoSpaceDN w:val="0"/>
+              <w:adjustRightInd w:val="0"/>
+              <w:rPr>
+                <w:rFonts w:ascii="Consolas" w:hAnsi="Consolas" w:cs="Consolas"/>
+                <w:sz w:val="20"/>
+                <w:szCs w:val="20"/>
+              </w:rPr>
+            </w:pPr>
+            <w:r>
+              <w:rPr>
+                <w:rFonts w:ascii="Consolas" w:hAnsi="Consolas" w:cs="Consolas"/>
+                <w:sz w:val="20"/>
+                <w:szCs w:val="20"/>
+              </w:rPr>
+              <w:tab/>
+            </w:r>
+            <w:r>
+              <w:rPr>
+                <w:rFonts w:ascii="Consolas" w:hAnsi="Consolas" w:cs="Consolas"/>
+                <w:sz w:val="20"/>
+                <w:szCs w:val="20"/>
+              </w:rPr>
+              <w:tab/>
+            </w:r>
+            <w:r>
+              <w:rPr>
+                <w:rFonts w:ascii="Consolas" w:hAnsi="Consolas" w:cs="Consolas"/>
+                <w:sz w:val="20"/>
+                <w:szCs w:val="20"/>
+              </w:rPr>
+              <w:tab/>
+            </w:r>
+          </w:p>
+          <w:p>
+            <w:pPr>
+              <w:autoSpaceDE w:val="0"/>
+              <w:autoSpaceDN w:val="0"/>
+              <w:adjustRightInd w:val="0"/>
+              <w:rPr>
+                <w:rFonts w:ascii="Consolas" w:hAnsi="Consolas" w:cs="Consolas"/>
+                <w:sz w:val="20"/>
+                <w:szCs w:val="20"/>
+              </w:rPr>
+            </w:pPr>
+            <w:r>
+              <w:rPr>
+                <w:rFonts w:ascii="Consolas" w:hAnsi="Consolas" w:cs="Consolas"/>
+                <w:sz w:val="20"/>
+                <w:szCs w:val="20"/>
+              </w:rPr>
+              <w:tab/>
+            </w:r>
+            <w:r>
+              <w:rPr>
+                <w:rFonts w:ascii="Consolas" w:hAnsi="Consolas" w:cs="Consolas"/>
+                <w:sz w:val="20"/>
+                <w:szCs w:val="20"/>
+              </w:rPr>
+              <w:tab/>
+            </w:r>
+            <w:r>
+              <w:rPr>
+                <w:rFonts w:ascii="Consolas" w:hAnsi="Consolas" w:cs="Consolas"/>
+                <w:sz w:val="20"/>
+                <w:szCs w:val="20"/>
+              </w:rPr>
+              <w:tab/>
+              <w:t xml:space="preserve">if(a[temp] &gt; </w:t>
+            </w:r>
+            <w:proofErr w:type="spellStart"/>
+            <w:r>
+              <w:rPr>
+                <w:rFonts w:ascii="Consolas" w:hAnsi="Consolas" w:cs="Consolas"/>
+                <w:sz w:val="20"/>
+                <w:szCs w:val="20"/>
+              </w:rPr>
+              <w:t>numIn</w:t>
+            </w:r>
+            <w:proofErr w:type="spellEnd"/>
+            <w:r>
+              <w:rPr>
+                <w:rFonts w:ascii="Consolas" w:hAnsi="Consolas" w:cs="Consolas"/>
+                <w:sz w:val="20"/>
+                <w:szCs w:val="20"/>
+              </w:rPr>
+              <w:t>) { // if the currently selected element is greater than the input number then set the index to the high variable, otherwise set it to the low variable</w:t>
+            </w:r>
+          </w:p>
+          <w:p>
+            <w:pPr>
+              <w:autoSpaceDE w:val="0"/>
+              <w:autoSpaceDN w:val="0"/>
+              <w:adjustRightInd w:val="0"/>
+              <w:rPr>
+                <w:rFonts w:ascii="Consolas" w:hAnsi="Consolas" w:cs="Consolas"/>
+                <w:sz w:val="20"/>
+                <w:szCs w:val="20"/>
+              </w:rPr>
+            </w:pPr>
+            <w:r>
+              <w:rPr>
+                <w:rFonts w:ascii="Consolas" w:hAnsi="Consolas" w:cs="Consolas"/>
+                <w:sz w:val="20"/>
+                <w:szCs w:val="20"/>
+              </w:rPr>
+              <w:tab/>
+            </w:r>
+            <w:r>
+              <w:rPr>
+                <w:rFonts w:ascii="Consolas" w:hAnsi="Consolas" w:cs="Consolas"/>
+                <w:sz w:val="20"/>
+                <w:szCs w:val="20"/>
+              </w:rPr>
+              <w:tab/>
+            </w:r>
+            <w:r>
+              <w:rPr>
+                <w:rFonts w:ascii="Consolas" w:hAnsi="Consolas" w:cs="Consolas"/>
+                <w:sz w:val="20"/>
+                <w:szCs w:val="20"/>
+              </w:rPr>
+              <w:tab/>
+            </w:r>
+            <w:r>
+              <w:rPr>
+                <w:rFonts w:ascii="Consolas" w:hAnsi="Consolas" w:cs="Consolas"/>
+                <w:sz w:val="20"/>
+                <w:szCs w:val="20"/>
+              </w:rPr>
+              <w:tab/>
+              <w:t>high = temp;</w:t>
+            </w:r>
+          </w:p>
+          <w:p>
+            <w:pPr>
+              <w:autoSpaceDE w:val="0"/>
+              <w:autoSpaceDN w:val="0"/>
+              <w:adjustRightInd w:val="0"/>
+              <w:rPr>
+                <w:rFonts w:ascii="Consolas" w:hAnsi="Consolas" w:cs="Consolas"/>
+                <w:sz w:val="20"/>
+                <w:szCs w:val="20"/>
+              </w:rPr>
+            </w:pPr>
+            <w:r>
+              <w:rPr>
+                <w:rFonts w:ascii="Consolas" w:hAnsi="Consolas" w:cs="Consolas"/>
+                <w:sz w:val="20"/>
+                <w:szCs w:val="20"/>
+              </w:rPr>
+              <w:tab/>
+            </w:r>
+            <w:r>
+              <w:rPr>
+                <w:rFonts w:ascii="Consolas" w:hAnsi="Consolas" w:cs="Consolas"/>
+                <w:sz w:val="20"/>
+                <w:szCs w:val="20"/>
+              </w:rPr>
+              <w:tab/>
+            </w:r>
+            <w:r>
+              <w:rPr>
+                <w:rFonts w:ascii="Consolas" w:hAnsi="Consolas" w:cs="Consolas"/>
+                <w:sz w:val="20"/>
+                <w:szCs w:val="20"/>
+              </w:rPr>
+              <w:tab/>
+              <w:t>}</w:t>
+            </w:r>
+          </w:p>
+          <w:p>
+            <w:pPr>
+              <w:autoSpaceDE w:val="0"/>
+              <w:autoSpaceDN w:val="0"/>
+              <w:adjustRightInd w:val="0"/>
+              <w:rPr>
+                <w:rFonts w:ascii="Consolas" w:hAnsi="Consolas" w:cs="Consolas"/>
+                <w:sz w:val="20"/>
+                <w:szCs w:val="20"/>
+              </w:rPr>
+            </w:pPr>
+            <w:r>
+              <w:rPr>
+                <w:rFonts w:ascii="Consolas" w:hAnsi="Consolas" w:cs="Consolas"/>
+                <w:sz w:val="20"/>
+                <w:szCs w:val="20"/>
+              </w:rPr>
+              <w:tab/>
+            </w:r>
+            <w:r>
+              <w:rPr>
+                <w:rFonts w:ascii="Consolas" w:hAnsi="Consolas" w:cs="Consolas"/>
+                <w:sz w:val="20"/>
+                <w:szCs w:val="20"/>
+              </w:rPr>
+              <w:tab/>
+            </w:r>
+            <w:r>
+              <w:rPr>
+                <w:rFonts w:ascii="Consolas" w:hAnsi="Consolas" w:cs="Consolas"/>
+                <w:sz w:val="20"/>
+                <w:szCs w:val="20"/>
+              </w:rPr>
+              <w:tab/>
+              <w:t>else {</w:t>
+            </w:r>
+          </w:p>
+          <w:p>
+            <w:pPr>
+              <w:autoSpaceDE w:val="0"/>
+              <w:autoSpaceDN w:val="0"/>
+              <w:adjustRightInd w:val="0"/>
+              <w:rPr>
+                <w:rFonts w:ascii="Consolas" w:hAnsi="Consolas" w:cs="Consolas"/>
+                <w:sz w:val="20"/>
+                <w:szCs w:val="20"/>
+              </w:rPr>
+            </w:pPr>
+            <w:r>
+              <w:rPr>
+                <w:rFonts w:ascii="Consolas" w:hAnsi="Consolas" w:cs="Consolas"/>
+                <w:sz w:val="20"/>
+                <w:szCs w:val="20"/>
+              </w:rPr>
+              <w:tab/>
+            </w:r>
+            <w:r>
+              <w:rPr>
+                <w:rFonts w:ascii="Consolas" w:hAnsi="Consolas" w:cs="Consolas"/>
+                <w:sz w:val="20"/>
+                <w:szCs w:val="20"/>
+              </w:rPr>
+              <w:tab/>
+            </w:r>
+            <w:r>
+              <w:rPr>
+                <w:rFonts w:ascii="Consolas" w:hAnsi="Consolas" w:cs="Consolas"/>
+                <w:sz w:val="20"/>
+                <w:szCs w:val="20"/>
+              </w:rPr>
+              <w:tab/>
+            </w:r>
+            <w:r>
+              <w:rPr>
+                <w:rFonts w:ascii="Consolas" w:hAnsi="Consolas" w:cs="Consolas"/>
+                <w:sz w:val="20"/>
+                <w:szCs w:val="20"/>
+              </w:rPr>
+              <w:tab/>
+              <w:t>low = temp;</w:t>
+            </w:r>
+          </w:p>
+          <w:p>
+            <w:pPr>
+              <w:autoSpaceDE w:val="0"/>
+              <w:autoSpaceDN w:val="0"/>
+              <w:adjustRightInd w:val="0"/>
+              <w:rPr>
+                <w:rFonts w:ascii="Consolas" w:hAnsi="Consolas" w:cs="Consolas"/>
+                <w:sz w:val="20"/>
+                <w:szCs w:val="20"/>
+              </w:rPr>
+            </w:pPr>
+            <w:r>
+              <w:rPr>
+                <w:rFonts w:ascii="Consolas" w:hAnsi="Consolas" w:cs="Consolas"/>
+                <w:sz w:val="20"/>
+                <w:szCs w:val="20"/>
+              </w:rPr>
+              <w:tab/>
+            </w:r>
+            <w:r>
+              <w:rPr>
+                <w:rFonts w:ascii="Consolas" w:hAnsi="Consolas" w:cs="Consolas"/>
+                <w:sz w:val="20"/>
+                <w:szCs w:val="20"/>
+              </w:rPr>
+              <w:tab/>
+            </w:r>
+            <w:r>
+              <w:rPr>
+                <w:rFonts w:ascii="Consolas" w:hAnsi="Consolas" w:cs="Consolas"/>
+                <w:sz w:val="20"/>
+                <w:szCs w:val="20"/>
+              </w:rPr>
+              <w:tab/>
+              <w:t>}</w:t>
+            </w:r>
+          </w:p>
+          <w:p>
+            <w:pPr>
+              <w:autoSpaceDE w:val="0"/>
+              <w:autoSpaceDN w:val="0"/>
+              <w:adjustRightInd w:val="0"/>
+              <w:rPr>
+                <w:rFonts w:ascii="Consolas" w:hAnsi="Consolas" w:cs="Consolas"/>
+                <w:sz w:val="20"/>
+                <w:szCs w:val="20"/>
+              </w:rPr>
+            </w:pPr>
+            <w:r>
+              <w:rPr>
+                <w:rFonts w:ascii="Consolas" w:hAnsi="Consolas" w:cs="Consolas"/>
+                <w:sz w:val="20"/>
+                <w:szCs w:val="20"/>
+              </w:rPr>
+              <w:tab/>
+            </w:r>
+            <w:r>
+              <w:rPr>
+                <w:rFonts w:ascii="Consolas" w:hAnsi="Consolas" w:cs="Consolas"/>
+                <w:sz w:val="20"/>
+                <w:szCs w:val="20"/>
+              </w:rPr>
+              <w:tab/>
+              <w:t>}</w:t>
+            </w:r>
+          </w:p>
+          <w:p>
+            <w:pPr>
+              <w:autoSpaceDE w:val="0"/>
+              <w:autoSpaceDN w:val="0"/>
+              <w:adjustRightInd w:val="0"/>
+              <w:rPr>
+                <w:rFonts w:ascii="Consolas" w:hAnsi="Consolas" w:cs="Consolas"/>
+                <w:sz w:val="20"/>
+                <w:szCs w:val="20"/>
+              </w:rPr>
+            </w:pPr>
+            <w:r>
+              <w:rPr>
+                <w:rFonts w:ascii="Consolas" w:hAnsi="Consolas" w:cs="Consolas"/>
+                <w:sz w:val="20"/>
+                <w:szCs w:val="20"/>
+              </w:rPr>
+              <w:lastRenderedPageBreak/>
+              <w:tab/>
+            </w:r>
+            <w:r>
+              <w:rPr>
+                <w:rFonts w:ascii="Consolas" w:hAnsi="Consolas" w:cs="Consolas"/>
+                <w:sz w:val="20"/>
+                <w:szCs w:val="20"/>
+              </w:rPr>
+              <w:tab/>
+            </w:r>
+          </w:p>
+          <w:p>
+            <w:pPr>
+              <w:autoSpaceDE w:val="0"/>
+              <w:autoSpaceDN w:val="0"/>
+              <w:adjustRightInd w:val="0"/>
+              <w:rPr>
+                <w:rFonts w:ascii="Consolas" w:hAnsi="Consolas" w:cs="Consolas"/>
+                <w:sz w:val="20"/>
+                <w:szCs w:val="20"/>
+              </w:rPr>
+            </w:pPr>
+            <w:r>
+              <w:rPr>
+                <w:rFonts w:ascii="Consolas" w:hAnsi="Consolas" w:cs="Consolas"/>
+                <w:sz w:val="20"/>
+                <w:szCs w:val="20"/>
+              </w:rPr>
+              <w:tab/>
+            </w:r>
+            <w:r>
+              <w:rPr>
+                <w:rFonts w:ascii="Consolas" w:hAnsi="Consolas" w:cs="Consolas"/>
+                <w:sz w:val="20"/>
+                <w:szCs w:val="20"/>
+              </w:rPr>
+              <w:tab/>
+              <w:t xml:space="preserve">if(a[low] == </w:t>
+            </w:r>
+            <w:proofErr w:type="spellStart"/>
+            <w:r>
+              <w:rPr>
+                <w:rFonts w:ascii="Consolas" w:hAnsi="Consolas" w:cs="Consolas"/>
+                <w:sz w:val="20"/>
+                <w:szCs w:val="20"/>
+              </w:rPr>
+              <w:t>numIn</w:t>
+            </w:r>
+            <w:proofErr w:type="spellEnd"/>
+            <w:r>
+              <w:rPr>
+                <w:rFonts w:ascii="Consolas" w:hAnsi="Consolas" w:cs="Consolas"/>
+                <w:sz w:val="20"/>
+                <w:szCs w:val="20"/>
+              </w:rPr>
+              <w:t>) { // if a exact match is found, print its index</w:t>
+            </w:r>
+          </w:p>
+          <w:p>
+            <w:pPr>
+              <w:autoSpaceDE w:val="0"/>
+              <w:autoSpaceDN w:val="0"/>
+              <w:adjustRightInd w:val="0"/>
+              <w:rPr>
+                <w:rFonts w:ascii="Consolas" w:hAnsi="Consolas" w:cs="Consolas"/>
+                <w:sz w:val="20"/>
+                <w:szCs w:val="20"/>
+              </w:rPr>
+            </w:pPr>
+            <w:r>
+              <w:rPr>
+                <w:rFonts w:ascii="Consolas" w:hAnsi="Consolas" w:cs="Consolas"/>
+                <w:sz w:val="20"/>
+                <w:szCs w:val="20"/>
+              </w:rPr>
+              <w:tab/>
+            </w:r>
+            <w:r>
+              <w:rPr>
+                <w:rFonts w:ascii="Consolas" w:hAnsi="Consolas" w:cs="Consolas"/>
+                <w:sz w:val="20"/>
+                <w:szCs w:val="20"/>
+              </w:rPr>
+              <w:tab/>
+            </w:r>
+            <w:r>
+              <w:rPr>
+                <w:rFonts w:ascii="Consolas" w:hAnsi="Consolas" w:cs="Consolas"/>
+                <w:sz w:val="20"/>
+                <w:szCs w:val="20"/>
+              </w:rPr>
+              <w:tab/>
+            </w:r>
+            <w:proofErr w:type="spellStart"/>
+            <w:r>
+              <w:rPr>
+                <w:rFonts w:ascii="Consolas" w:hAnsi="Consolas" w:cs="Consolas"/>
+                <w:sz w:val="20"/>
+                <w:szCs w:val="20"/>
+              </w:rPr>
+              <w:t>System.</w:t>
+            </w:r>
+            <w:r>
+              <w:rPr>
+                <w:rFonts w:ascii="Consolas" w:hAnsi="Consolas" w:cs="Consolas"/>
+                <w:b/>
+                <w:bCs/>
+                <w:i/>
+                <w:iCs/>
+                <w:sz w:val="20"/>
+                <w:szCs w:val="20"/>
+              </w:rPr>
+              <w:t>out</w:t>
+            </w:r>
+            <w:r>
+              <w:rPr>
+                <w:rFonts w:ascii="Consolas" w:hAnsi="Consolas" w:cs="Consolas"/>
+                <w:sz w:val="20"/>
+                <w:szCs w:val="20"/>
+              </w:rPr>
+              <w:t>.printf</w:t>
+            </w:r>
+            <w:proofErr w:type="spellEnd"/>
+            <w:r>
+              <w:rPr>
+                <w:rFonts w:ascii="Consolas" w:hAnsi="Consolas" w:cs="Consolas"/>
+                <w:sz w:val="20"/>
+                <w:szCs w:val="20"/>
+              </w:rPr>
+              <w:t>("The first instance of the number is at index %d or position %d\n", low, low+1);</w:t>
+            </w:r>
+          </w:p>
+          <w:p>
+            <w:pPr>
+              <w:autoSpaceDE w:val="0"/>
+              <w:autoSpaceDN w:val="0"/>
+              <w:adjustRightInd w:val="0"/>
+              <w:rPr>
+                <w:rFonts w:ascii="Consolas" w:hAnsi="Consolas" w:cs="Consolas"/>
+                <w:sz w:val="20"/>
+                <w:szCs w:val="20"/>
+              </w:rPr>
+            </w:pPr>
+            <w:r>
+              <w:rPr>
+                <w:rFonts w:ascii="Consolas" w:hAnsi="Consolas" w:cs="Consolas"/>
+                <w:sz w:val="20"/>
+                <w:szCs w:val="20"/>
+              </w:rPr>
+              <w:tab/>
+            </w:r>
+            <w:r>
+              <w:rPr>
+                <w:rFonts w:ascii="Consolas" w:hAnsi="Consolas" w:cs="Consolas"/>
+                <w:sz w:val="20"/>
+                <w:szCs w:val="20"/>
+              </w:rPr>
+              <w:tab/>
+              <w:t>}</w:t>
+            </w:r>
+          </w:p>
+          <w:p>
+            <w:pPr>
+              <w:autoSpaceDE w:val="0"/>
+              <w:autoSpaceDN w:val="0"/>
+              <w:adjustRightInd w:val="0"/>
+              <w:rPr>
+                <w:rFonts w:ascii="Consolas" w:hAnsi="Consolas" w:cs="Consolas"/>
+                <w:sz w:val="20"/>
+                <w:szCs w:val="20"/>
+              </w:rPr>
+            </w:pPr>
+            <w:r>
+              <w:rPr>
+                <w:rFonts w:ascii="Consolas" w:hAnsi="Consolas" w:cs="Consolas"/>
+                <w:sz w:val="20"/>
+                <w:szCs w:val="20"/>
+              </w:rPr>
+              <w:tab/>
+            </w:r>
+            <w:r>
+              <w:rPr>
+                <w:rFonts w:ascii="Consolas" w:hAnsi="Consolas" w:cs="Consolas"/>
+                <w:sz w:val="20"/>
+                <w:szCs w:val="20"/>
+              </w:rPr>
+              <w:tab/>
+              <w:t>else {</w:t>
+            </w:r>
+          </w:p>
+          <w:p>
+            <w:pPr>
+              <w:autoSpaceDE w:val="0"/>
+              <w:autoSpaceDN w:val="0"/>
+              <w:adjustRightInd w:val="0"/>
+              <w:rPr>
+                <w:rFonts w:ascii="Consolas" w:hAnsi="Consolas" w:cs="Consolas"/>
+                <w:sz w:val="20"/>
+                <w:szCs w:val="20"/>
+              </w:rPr>
+            </w:pPr>
+            <w:r>
+              <w:rPr>
+                <w:rFonts w:ascii="Consolas" w:hAnsi="Consolas" w:cs="Consolas"/>
+                <w:sz w:val="20"/>
+                <w:szCs w:val="20"/>
+              </w:rPr>
+              <w:tab/>
+            </w:r>
+            <w:r>
+              <w:rPr>
+                <w:rFonts w:ascii="Consolas" w:hAnsi="Consolas" w:cs="Consolas"/>
+                <w:sz w:val="20"/>
+                <w:szCs w:val="20"/>
+              </w:rPr>
+              <w:tab/>
+            </w:r>
+            <w:r>
+              <w:rPr>
+                <w:rFonts w:ascii="Consolas" w:hAnsi="Consolas" w:cs="Consolas"/>
+                <w:sz w:val="20"/>
+                <w:szCs w:val="20"/>
+              </w:rPr>
+              <w:tab/>
+            </w:r>
+            <w:proofErr w:type="spellStart"/>
+            <w:r>
+              <w:rPr>
+                <w:rFonts w:ascii="Consolas" w:hAnsi="Consolas" w:cs="Consolas"/>
+                <w:sz w:val="20"/>
+                <w:szCs w:val="20"/>
+              </w:rPr>
+              <w:t>System.</w:t>
+            </w:r>
+            <w:r>
+              <w:rPr>
+                <w:rFonts w:ascii="Consolas" w:hAnsi="Consolas" w:cs="Consolas"/>
+                <w:b/>
+                <w:bCs/>
+                <w:i/>
+                <w:iCs/>
+                <w:sz w:val="20"/>
+                <w:szCs w:val="20"/>
+              </w:rPr>
+              <w:t>out</w:t>
+            </w:r>
+            <w:r>
+              <w:rPr>
+                <w:rFonts w:ascii="Consolas" w:hAnsi="Consolas" w:cs="Consolas"/>
+                <w:sz w:val="20"/>
+                <w:szCs w:val="20"/>
+              </w:rPr>
+              <w:t>.println</w:t>
+            </w:r>
+            <w:proofErr w:type="spellEnd"/>
+            <w:r>
+              <w:rPr>
+                <w:rFonts w:ascii="Consolas" w:hAnsi="Consolas" w:cs="Consolas"/>
+                <w:sz w:val="20"/>
+                <w:szCs w:val="20"/>
+              </w:rPr>
+              <w:t>("\</w:t>
+            </w:r>
+            <w:proofErr w:type="spellStart"/>
+            <w:r>
+              <w:rPr>
+                <w:rFonts w:ascii="Consolas" w:hAnsi="Consolas" w:cs="Consolas"/>
+                <w:sz w:val="20"/>
+                <w:szCs w:val="20"/>
+              </w:rPr>
+              <w:t>nThat</w:t>
+            </w:r>
+            <w:proofErr w:type="spellEnd"/>
+            <w:r>
+              <w:rPr>
+                <w:rFonts w:ascii="Consolas" w:hAnsi="Consolas" w:cs="Consolas"/>
+                <w:sz w:val="20"/>
+                <w:szCs w:val="20"/>
+              </w:rPr>
+              <w:t xml:space="preserve"> number is not in the array");</w:t>
+            </w:r>
+          </w:p>
+          <w:p>
+            <w:pPr>
+              <w:autoSpaceDE w:val="0"/>
+              <w:autoSpaceDN w:val="0"/>
+              <w:adjustRightInd w:val="0"/>
+              <w:rPr>
+                <w:rFonts w:ascii="Consolas" w:hAnsi="Consolas" w:cs="Consolas"/>
+                <w:sz w:val="20"/>
+                <w:szCs w:val="20"/>
+              </w:rPr>
+            </w:pPr>
+            <w:r>
+              <w:rPr>
+                <w:rFonts w:ascii="Consolas" w:hAnsi="Consolas" w:cs="Consolas"/>
+                <w:sz w:val="20"/>
+                <w:szCs w:val="20"/>
+              </w:rPr>
+              <w:tab/>
+            </w:r>
+            <w:r>
+              <w:rPr>
+                <w:rFonts w:ascii="Consolas" w:hAnsi="Consolas" w:cs="Consolas"/>
+                <w:sz w:val="20"/>
+                <w:szCs w:val="20"/>
+              </w:rPr>
+              <w:tab/>
+              <w:t>}</w:t>
+            </w:r>
+          </w:p>
+          <w:p>
+            <w:pPr>
+              <w:autoSpaceDE w:val="0"/>
+              <w:autoSpaceDN w:val="0"/>
+              <w:adjustRightInd w:val="0"/>
+              <w:rPr>
+                <w:rFonts w:ascii="Consolas" w:hAnsi="Consolas" w:cs="Consolas"/>
+                <w:sz w:val="20"/>
+                <w:szCs w:val="20"/>
+              </w:rPr>
+            </w:pPr>
+            <w:r>
+              <w:rPr>
+                <w:rFonts w:ascii="Consolas" w:hAnsi="Consolas" w:cs="Consolas"/>
+                <w:sz w:val="20"/>
+                <w:szCs w:val="20"/>
+              </w:rPr>
+              <w:tab/>
+              <w:t>}</w:t>
+            </w:r>
+          </w:p>
+          <w:p>
+            <w:pPr>
+              <w:autoSpaceDE w:val="0"/>
+              <w:autoSpaceDN w:val="0"/>
+              <w:adjustRightInd w:val="0"/>
+              <w:rPr>
+                <w:rFonts w:ascii="Consolas" w:hAnsi="Consolas" w:cs="Consolas"/>
+                <w:sz w:val="20"/>
+                <w:szCs w:val="20"/>
+              </w:rPr>
+            </w:pPr>
+            <w:r>
+              <w:rPr>
+                <w:rFonts w:ascii="Consolas" w:hAnsi="Consolas" w:cs="Consolas"/>
+                <w:sz w:val="20"/>
+                <w:szCs w:val="20"/>
+              </w:rPr>
+              <w:tab/>
+            </w:r>
+          </w:p>
+          <w:p>
+            <w:pPr>
+              <w:autoSpaceDE w:val="0"/>
+              <w:autoSpaceDN w:val="0"/>
+              <w:adjustRightInd w:val="0"/>
+              <w:rPr>
+                <w:rFonts w:ascii="Consolas" w:hAnsi="Consolas" w:cs="Consolas"/>
+                <w:sz w:val="20"/>
+                <w:szCs w:val="20"/>
+              </w:rPr>
+            </w:pPr>
+            <w:r>
+              <w:rPr>
+                <w:rFonts w:ascii="Consolas" w:hAnsi="Consolas" w:cs="Consolas"/>
+                <w:sz w:val="20"/>
+                <w:szCs w:val="20"/>
+              </w:rPr>
+              <w:tab/>
+            </w:r>
+          </w:p>
+          <w:p>
+            <w:pPr>
+              <w:autoSpaceDE w:val="0"/>
+              <w:autoSpaceDN w:val="0"/>
+              <w:adjustRightInd w:val="0"/>
+              <w:rPr>
+                <w:rFonts w:ascii="Consolas" w:hAnsi="Consolas" w:cs="Consolas"/>
+                <w:sz w:val="20"/>
+                <w:szCs w:val="20"/>
+              </w:rPr>
+            </w:pPr>
+            <w:r>
+              <w:rPr>
+                <w:rFonts w:ascii="Consolas" w:hAnsi="Consolas" w:cs="Consolas"/>
+                <w:sz w:val="20"/>
+                <w:szCs w:val="20"/>
+              </w:rPr>
+              <w:tab/>
+              <w:t xml:space="preserve">public static void main(String[] </w:t>
+            </w:r>
+            <w:proofErr w:type="spellStart"/>
+            <w:r>
+              <w:rPr>
+                <w:rFonts w:ascii="Consolas" w:hAnsi="Consolas" w:cs="Consolas"/>
+                <w:sz w:val="20"/>
+                <w:szCs w:val="20"/>
+              </w:rPr>
+              <w:t>args</w:t>
+            </w:r>
+            <w:proofErr w:type="spellEnd"/>
+            <w:r>
+              <w:rPr>
+                <w:rFonts w:ascii="Consolas" w:hAnsi="Consolas" w:cs="Consolas"/>
+                <w:sz w:val="20"/>
+                <w:szCs w:val="20"/>
+              </w:rPr>
+              <w:t>) {</w:t>
+            </w:r>
+            <w:bookmarkStart w:id="0" w:name="_GoBack"/>
+            <w:bookmarkEnd w:id="0"/>
+          </w:p>
+          <w:p>
+            <w:pPr>
+              <w:autoSpaceDE w:val="0"/>
+              <w:autoSpaceDN w:val="0"/>
+              <w:adjustRightInd w:val="0"/>
+              <w:rPr>
+                <w:rFonts w:ascii="Consolas" w:hAnsi="Consolas" w:cs="Consolas"/>
+                <w:sz w:val="20"/>
+                <w:szCs w:val="20"/>
+              </w:rPr>
+            </w:pPr>
+            <w:r>
+              <w:rPr>
+                <w:rFonts w:ascii="Consolas" w:hAnsi="Consolas" w:cs="Consolas"/>
+                <w:sz w:val="20"/>
+                <w:szCs w:val="20"/>
+              </w:rPr>
+              <w:tab/>
+            </w:r>
+            <w:r>
+              <w:rPr>
+                <w:rFonts w:ascii="Consolas" w:hAnsi="Consolas" w:cs="Consolas"/>
+                <w:sz w:val="20"/>
+                <w:szCs w:val="20"/>
+              </w:rPr>
+              <w:tab/>
+            </w:r>
+            <w:proofErr w:type="spellStart"/>
+            <w:r>
+              <w:rPr>
+                <w:rFonts w:ascii="Consolas" w:hAnsi="Consolas" w:cs="Consolas"/>
+                <w:sz w:val="20"/>
+                <w:szCs w:val="20"/>
+              </w:rPr>
+              <w:t>int</w:t>
+            </w:r>
+            <w:proofErr w:type="spellEnd"/>
+            <w:r>
+              <w:rPr>
+                <w:rFonts w:ascii="Consolas" w:hAnsi="Consolas" w:cs="Consolas"/>
+                <w:sz w:val="20"/>
+                <w:szCs w:val="20"/>
+              </w:rPr>
+              <w:t xml:space="preserve">[] </w:t>
+            </w:r>
+            <w:proofErr w:type="spellStart"/>
+            <w:r>
+              <w:rPr>
+                <w:rFonts w:ascii="Consolas" w:hAnsi="Consolas" w:cs="Consolas"/>
+                <w:sz w:val="20"/>
+                <w:szCs w:val="20"/>
+              </w:rPr>
+              <w:t>newOriginalArray</w:t>
+            </w:r>
+            <w:proofErr w:type="spellEnd"/>
+            <w:r>
+              <w:rPr>
+                <w:rFonts w:ascii="Consolas" w:hAnsi="Consolas" w:cs="Consolas"/>
+                <w:sz w:val="20"/>
+                <w:szCs w:val="20"/>
+              </w:rPr>
+              <w:t xml:space="preserve"> = {4,10,6,1,8,10,9,12,14,6,15,6,7,10,8,2,7,3,9,1};</w:t>
+            </w:r>
+          </w:p>
+          <w:p>
+            <w:pPr>
+              <w:autoSpaceDE w:val="0"/>
+              <w:autoSpaceDN w:val="0"/>
+              <w:adjustRightInd w:val="0"/>
+              <w:rPr>
+                <w:rFonts w:ascii="Consolas" w:hAnsi="Consolas" w:cs="Consolas"/>
+                <w:sz w:val="20"/>
+                <w:szCs w:val="20"/>
+              </w:rPr>
+            </w:pPr>
+            <w:r>
+              <w:rPr>
+                <w:rFonts w:ascii="Consolas" w:hAnsi="Consolas" w:cs="Consolas"/>
+                <w:sz w:val="20"/>
+                <w:szCs w:val="20"/>
+              </w:rPr>
+              <w:tab/>
+            </w:r>
+            <w:r>
+              <w:rPr>
+                <w:rFonts w:ascii="Consolas" w:hAnsi="Consolas" w:cs="Consolas"/>
+                <w:sz w:val="20"/>
+                <w:szCs w:val="20"/>
+              </w:rPr>
+              <w:tab/>
+            </w:r>
+          </w:p>
+          <w:p>
+            <w:pPr>
+              <w:autoSpaceDE w:val="0"/>
+              <w:autoSpaceDN w:val="0"/>
+              <w:adjustRightInd w:val="0"/>
+              <w:rPr>
+                <w:rFonts w:ascii="Consolas" w:hAnsi="Consolas" w:cs="Consolas"/>
+                <w:sz w:val="20"/>
+                <w:szCs w:val="20"/>
+              </w:rPr>
+            </w:pPr>
+            <w:r>
+              <w:rPr>
+                <w:rFonts w:ascii="Consolas" w:hAnsi="Consolas" w:cs="Consolas"/>
+                <w:sz w:val="20"/>
+                <w:szCs w:val="20"/>
+              </w:rPr>
+              <w:tab/>
+            </w:r>
+            <w:r>
+              <w:rPr>
+                <w:rFonts w:ascii="Consolas" w:hAnsi="Consolas" w:cs="Consolas"/>
+                <w:sz w:val="20"/>
+                <w:szCs w:val="20"/>
+              </w:rPr>
+              <w:tab/>
+            </w:r>
+            <w:proofErr w:type="spellStart"/>
+            <w:r>
+              <w:rPr>
+                <w:rFonts w:ascii="Consolas" w:hAnsi="Consolas" w:cs="Consolas"/>
+                <w:i/>
+                <w:iCs/>
+                <w:sz w:val="20"/>
+                <w:szCs w:val="20"/>
+              </w:rPr>
+              <w:t>binarySearch</w:t>
+            </w:r>
+            <w:proofErr w:type="spellEnd"/>
+            <w:r>
+              <w:rPr>
+                <w:rFonts w:ascii="Consolas" w:hAnsi="Consolas" w:cs="Consolas"/>
+                <w:sz w:val="20"/>
+                <w:szCs w:val="20"/>
+              </w:rPr>
+              <w:t>(</w:t>
+            </w:r>
+            <w:proofErr w:type="spellStart"/>
+            <w:r>
+              <w:rPr>
+                <w:rFonts w:ascii="Consolas" w:hAnsi="Consolas" w:cs="Consolas"/>
+                <w:sz w:val="20"/>
+                <w:szCs w:val="20"/>
+              </w:rPr>
+              <w:t>newOriginalArray</w:t>
+            </w:r>
+            <w:proofErr w:type="spellEnd"/>
+            <w:r>
+              <w:rPr>
+                <w:rFonts w:ascii="Consolas" w:hAnsi="Consolas" w:cs="Consolas"/>
+                <w:sz w:val="20"/>
+                <w:szCs w:val="20"/>
+              </w:rPr>
+              <w:t>);</w:t>
+            </w:r>
+          </w:p>
+          <w:p>
+            <w:pPr>
+              <w:autoSpaceDE w:val="0"/>
+              <w:autoSpaceDN w:val="0"/>
+              <w:adjustRightInd w:val="0"/>
+              <w:rPr>
+                <w:rFonts w:ascii="Consolas" w:hAnsi="Consolas" w:cs="Consolas"/>
+                <w:sz w:val="20"/>
+                <w:szCs w:val="20"/>
+              </w:rPr>
+            </w:pPr>
+            <w:r>
+              <w:rPr>
+                <w:rFonts w:ascii="Consolas" w:hAnsi="Consolas" w:cs="Consolas"/>
+                <w:sz w:val="20"/>
+                <w:szCs w:val="20"/>
+              </w:rPr>
+              <w:tab/>
+              <w:t>}</w:t>
+            </w:r>
+          </w:p>
+          <w:p>
+            <w:pPr>
+              <w:autoSpaceDE w:val="0"/>
+              <w:autoSpaceDN w:val="0"/>
+              <w:adjustRightInd w:val="0"/>
+              <w:rPr>
+                <w:rFonts w:ascii="Consolas" w:hAnsi="Consolas" w:cs="Consolas"/>
+                <w:sz w:val="20"/>
+                <w:szCs w:val="20"/>
+              </w:rPr>
+            </w:pPr>
+            <w:r>
+              <w:rPr>
+                <w:rFonts w:ascii="Consolas" w:hAnsi="Consolas" w:cs="Consolas"/>
+                <w:sz w:val="20"/>
+                <w:szCs w:val="20"/>
+              </w:rPr>
+              <w:t>}</w:t>
+            </w:r>
+          </w:p>
           <w:p>
             <w:pPr>
               <w:autoSpaceDE w:val="0"/>

</xml_diff>

<commit_message>
updated binary search, docx to be more relevant to the code
</commit_message>
<xml_diff>
--- a/Iterative Searches Analysis Assignment.docx
+++ b/Iterative Searches Analysis Assignment.docx
@@ -239,25 +239,1216 @@
                 <w:sz w:val="20"/>
                 <w:szCs w:val="20"/>
               </w:rPr>
-              <w:t xml:space="preserve">static Scanner </w:t>
-            </w:r>
-            <w:r>
-              <w:rPr>
-                <w:rFonts w:ascii="Consolas" w:hAnsi="Consolas" w:cs="Consolas"/>
-                <w:i/>
-                <w:iCs/>
-                <w:sz w:val="20"/>
-                <w:szCs w:val="20"/>
-              </w:rPr>
-              <w:t>input</w:t>
-            </w:r>
-            <w:r>
-              <w:rPr>
-                <w:rFonts w:ascii="Consolas" w:hAnsi="Consolas" w:cs="Consolas"/>
-                <w:sz w:val="20"/>
-                <w:szCs w:val="20"/>
-              </w:rPr>
-              <w:t xml:space="preserve"> = new Scanner(System.</w:t>
+              <w:t xml:space="preserve">static void </w:t>
+            </w:r>
+            <w:proofErr w:type="spellStart"/>
+            <w:r>
+              <w:rPr>
+                <w:rFonts w:ascii="Consolas" w:hAnsi="Consolas" w:cs="Consolas"/>
+                <w:sz w:val="20"/>
+                <w:szCs w:val="20"/>
+              </w:rPr>
+              <w:t>binarySearch</w:t>
+            </w:r>
+            <w:proofErr w:type="spellEnd"/>
+            <w:r>
+              <w:rPr>
+                <w:rFonts w:ascii="Consolas" w:hAnsi="Consolas" w:cs="Consolas"/>
+                <w:sz w:val="20"/>
+                <w:szCs w:val="20"/>
+              </w:rPr>
+              <w:t>(</w:t>
+            </w:r>
+            <w:proofErr w:type="spellStart"/>
+            <w:r>
+              <w:rPr>
+                <w:rFonts w:ascii="Consolas" w:hAnsi="Consolas" w:cs="Consolas"/>
+                <w:sz w:val="20"/>
+                <w:szCs w:val="20"/>
+              </w:rPr>
+              <w:t>int</w:t>
+            </w:r>
+            <w:proofErr w:type="spellEnd"/>
+            <w:r>
+              <w:rPr>
+                <w:rFonts w:ascii="Consolas" w:hAnsi="Consolas" w:cs="Consolas"/>
+                <w:sz w:val="20"/>
+                <w:szCs w:val="20"/>
+              </w:rPr>
+              <w:t>[] a) {</w:t>
+            </w:r>
+          </w:p>
+          <w:p>
+            <w:pPr>
+              <w:autoSpaceDE w:val="0"/>
+              <w:autoSpaceDN w:val="0"/>
+              <w:adjustRightInd w:val="0"/>
+              <w:rPr>
+                <w:rFonts w:ascii="Consolas" w:hAnsi="Consolas" w:cs="Consolas"/>
+                <w:sz w:val="20"/>
+                <w:szCs w:val="20"/>
+              </w:rPr>
+            </w:pPr>
+            <w:r>
+              <w:rPr>
+                <w:rFonts w:ascii="Consolas" w:hAnsi="Consolas" w:cs="Consolas"/>
+                <w:sz w:val="20"/>
+                <w:szCs w:val="20"/>
+              </w:rPr>
+              <w:tab/>
+            </w:r>
+            <w:r>
+              <w:rPr>
+                <w:rFonts w:ascii="Consolas" w:hAnsi="Consolas" w:cs="Consolas"/>
+                <w:sz w:val="20"/>
+                <w:szCs w:val="20"/>
+              </w:rPr>
+              <w:tab/>
+              <w:t>/// sorting</w:t>
+            </w:r>
+          </w:p>
+          <w:p>
+            <w:pPr>
+              <w:autoSpaceDE w:val="0"/>
+              <w:autoSpaceDN w:val="0"/>
+              <w:adjustRightInd w:val="0"/>
+              <w:rPr>
+                <w:rFonts w:ascii="Consolas" w:hAnsi="Consolas" w:cs="Consolas"/>
+                <w:sz w:val="20"/>
+                <w:szCs w:val="20"/>
+              </w:rPr>
+            </w:pPr>
+            <w:r>
+              <w:rPr>
+                <w:rFonts w:ascii="Consolas" w:hAnsi="Consolas" w:cs="Consolas"/>
+                <w:sz w:val="20"/>
+                <w:szCs w:val="20"/>
+              </w:rPr>
+              <w:tab/>
+            </w:r>
+            <w:r>
+              <w:rPr>
+                <w:rFonts w:ascii="Consolas" w:hAnsi="Consolas" w:cs="Consolas"/>
+                <w:sz w:val="20"/>
+                <w:szCs w:val="20"/>
+              </w:rPr>
+              <w:tab/>
+            </w:r>
+            <w:proofErr w:type="spellStart"/>
+            <w:r>
+              <w:rPr>
+                <w:rFonts w:ascii="Consolas" w:hAnsi="Consolas" w:cs="Consolas"/>
+                <w:sz w:val="20"/>
+                <w:szCs w:val="20"/>
+              </w:rPr>
+              <w:t>int</w:t>
+            </w:r>
+            <w:proofErr w:type="spellEnd"/>
+            <w:r>
+              <w:rPr>
+                <w:rFonts w:ascii="Consolas" w:hAnsi="Consolas" w:cs="Consolas"/>
+                <w:sz w:val="20"/>
+                <w:szCs w:val="20"/>
+              </w:rPr>
+              <w:t xml:space="preserve"> </w:t>
+            </w:r>
+            <w:proofErr w:type="spellStart"/>
+            <w:r>
+              <w:rPr>
+                <w:rFonts w:ascii="Consolas" w:hAnsi="Consolas" w:cs="Consolas"/>
+                <w:sz w:val="20"/>
+                <w:szCs w:val="20"/>
+              </w:rPr>
+              <w:t>itemToInsert</w:t>
+            </w:r>
+            <w:proofErr w:type="spellEnd"/>
+            <w:r>
+              <w:rPr>
+                <w:rFonts w:ascii="Consolas" w:hAnsi="Consolas" w:cs="Consolas"/>
+                <w:sz w:val="20"/>
+                <w:szCs w:val="20"/>
+              </w:rPr>
+              <w:t>, j;</w:t>
+            </w:r>
+          </w:p>
+          <w:p>
+            <w:pPr>
+              <w:autoSpaceDE w:val="0"/>
+              <w:autoSpaceDN w:val="0"/>
+              <w:adjustRightInd w:val="0"/>
+              <w:rPr>
+                <w:rFonts w:ascii="Consolas" w:hAnsi="Consolas" w:cs="Consolas"/>
+                <w:sz w:val="20"/>
+                <w:szCs w:val="20"/>
+              </w:rPr>
+            </w:pPr>
+            <w:r>
+              <w:rPr>
+                <w:rFonts w:ascii="Consolas" w:hAnsi="Consolas" w:cs="Consolas"/>
+                <w:sz w:val="20"/>
+                <w:szCs w:val="20"/>
+              </w:rPr>
+              <w:tab/>
+            </w:r>
+            <w:r>
+              <w:rPr>
+                <w:rFonts w:ascii="Consolas" w:hAnsi="Consolas" w:cs="Consolas"/>
+                <w:sz w:val="20"/>
+                <w:szCs w:val="20"/>
+              </w:rPr>
+              <w:tab/>
+            </w:r>
+            <w:proofErr w:type="spellStart"/>
+            <w:r>
+              <w:rPr>
+                <w:rFonts w:ascii="Consolas" w:hAnsi="Consolas" w:cs="Consolas"/>
+                <w:sz w:val="20"/>
+                <w:szCs w:val="20"/>
+              </w:rPr>
+              <w:t>boolean</w:t>
+            </w:r>
+            <w:proofErr w:type="spellEnd"/>
+            <w:r>
+              <w:rPr>
+                <w:rFonts w:ascii="Consolas" w:hAnsi="Consolas" w:cs="Consolas"/>
+                <w:sz w:val="20"/>
+                <w:szCs w:val="20"/>
+              </w:rPr>
+              <w:t xml:space="preserve"> reset;</w:t>
+            </w:r>
+          </w:p>
+          <w:p>
+            <w:pPr>
+              <w:autoSpaceDE w:val="0"/>
+              <w:autoSpaceDN w:val="0"/>
+              <w:adjustRightInd w:val="0"/>
+              <w:rPr>
+                <w:rFonts w:ascii="Consolas" w:hAnsi="Consolas" w:cs="Consolas"/>
+                <w:sz w:val="20"/>
+                <w:szCs w:val="20"/>
+              </w:rPr>
+            </w:pPr>
+            <w:r>
+              <w:rPr>
+                <w:rFonts w:ascii="Consolas" w:hAnsi="Consolas" w:cs="Consolas"/>
+                <w:sz w:val="20"/>
+                <w:szCs w:val="20"/>
+              </w:rPr>
+              <w:tab/>
+            </w:r>
+            <w:r>
+              <w:rPr>
+                <w:rFonts w:ascii="Consolas" w:hAnsi="Consolas" w:cs="Consolas"/>
+                <w:sz w:val="20"/>
+                <w:szCs w:val="20"/>
+              </w:rPr>
+              <w:tab/>
+            </w:r>
+          </w:p>
+          <w:p>
+            <w:pPr>
+              <w:autoSpaceDE w:val="0"/>
+              <w:autoSpaceDN w:val="0"/>
+              <w:adjustRightInd w:val="0"/>
+              <w:rPr>
+                <w:rFonts w:ascii="Consolas" w:hAnsi="Consolas" w:cs="Consolas"/>
+                <w:sz w:val="20"/>
+                <w:szCs w:val="20"/>
+              </w:rPr>
+            </w:pPr>
+            <w:r>
+              <w:rPr>
+                <w:rFonts w:ascii="Consolas" w:hAnsi="Consolas" w:cs="Consolas"/>
+                <w:sz w:val="20"/>
+                <w:szCs w:val="20"/>
+              </w:rPr>
+              <w:tab/>
+            </w:r>
+            <w:r>
+              <w:rPr>
+                <w:rFonts w:ascii="Consolas" w:hAnsi="Consolas" w:cs="Consolas"/>
+                <w:sz w:val="20"/>
+                <w:szCs w:val="20"/>
+              </w:rPr>
+              <w:tab/>
+              <w:t>for(</w:t>
+            </w:r>
+            <w:proofErr w:type="spellStart"/>
+            <w:r>
+              <w:rPr>
+                <w:rFonts w:ascii="Consolas" w:hAnsi="Consolas" w:cs="Consolas"/>
+                <w:sz w:val="20"/>
+                <w:szCs w:val="20"/>
+              </w:rPr>
+              <w:t>int</w:t>
+            </w:r>
+            <w:proofErr w:type="spellEnd"/>
+            <w:r>
+              <w:rPr>
+                <w:rFonts w:ascii="Consolas" w:hAnsi="Consolas" w:cs="Consolas"/>
+                <w:sz w:val="20"/>
+                <w:szCs w:val="20"/>
+              </w:rPr>
+              <w:t xml:space="preserve"> k = 1; k &lt; </w:t>
+            </w:r>
+            <w:proofErr w:type="spellStart"/>
+            <w:r>
+              <w:rPr>
+                <w:rFonts w:ascii="Consolas" w:hAnsi="Consolas" w:cs="Consolas"/>
+                <w:sz w:val="20"/>
+                <w:szCs w:val="20"/>
+              </w:rPr>
+              <w:t>a.length</w:t>
+            </w:r>
+            <w:proofErr w:type="spellEnd"/>
+            <w:r>
+              <w:rPr>
+                <w:rFonts w:ascii="Consolas" w:hAnsi="Consolas" w:cs="Consolas"/>
+                <w:sz w:val="20"/>
+                <w:szCs w:val="20"/>
+              </w:rPr>
+              <w:t>; k++) {</w:t>
+            </w:r>
+          </w:p>
+          <w:p>
+            <w:pPr>
+              <w:autoSpaceDE w:val="0"/>
+              <w:autoSpaceDN w:val="0"/>
+              <w:adjustRightInd w:val="0"/>
+              <w:rPr>
+                <w:rFonts w:ascii="Consolas" w:hAnsi="Consolas" w:cs="Consolas"/>
+                <w:sz w:val="20"/>
+                <w:szCs w:val="20"/>
+              </w:rPr>
+            </w:pPr>
+            <w:r>
+              <w:rPr>
+                <w:rFonts w:ascii="Consolas" w:hAnsi="Consolas" w:cs="Consolas"/>
+                <w:sz w:val="20"/>
+                <w:szCs w:val="20"/>
+              </w:rPr>
+              <w:tab/>
+            </w:r>
+            <w:r>
+              <w:rPr>
+                <w:rFonts w:ascii="Consolas" w:hAnsi="Consolas" w:cs="Consolas"/>
+                <w:sz w:val="20"/>
+                <w:szCs w:val="20"/>
+              </w:rPr>
+              <w:tab/>
+            </w:r>
+            <w:r>
+              <w:rPr>
+                <w:rFonts w:ascii="Consolas" w:hAnsi="Consolas" w:cs="Consolas"/>
+                <w:sz w:val="20"/>
+                <w:szCs w:val="20"/>
+              </w:rPr>
+              <w:tab/>
+            </w:r>
+            <w:proofErr w:type="spellStart"/>
+            <w:r>
+              <w:rPr>
+                <w:rFonts w:ascii="Consolas" w:hAnsi="Consolas" w:cs="Consolas"/>
+                <w:sz w:val="20"/>
+                <w:szCs w:val="20"/>
+              </w:rPr>
+              <w:t>itemToInsert</w:t>
+            </w:r>
+            <w:proofErr w:type="spellEnd"/>
+            <w:r>
+              <w:rPr>
+                <w:rFonts w:ascii="Consolas" w:hAnsi="Consolas" w:cs="Consolas"/>
+                <w:sz w:val="20"/>
+                <w:szCs w:val="20"/>
+              </w:rPr>
+              <w:t xml:space="preserve"> = a[k]; </w:t>
+            </w:r>
+          </w:p>
+          <w:p>
+            <w:pPr>
+              <w:autoSpaceDE w:val="0"/>
+              <w:autoSpaceDN w:val="0"/>
+              <w:adjustRightInd w:val="0"/>
+              <w:rPr>
+                <w:rFonts w:ascii="Consolas" w:hAnsi="Consolas" w:cs="Consolas"/>
+                <w:sz w:val="20"/>
+                <w:szCs w:val="20"/>
+              </w:rPr>
+            </w:pPr>
+            <w:r>
+              <w:rPr>
+                <w:rFonts w:ascii="Consolas" w:hAnsi="Consolas" w:cs="Consolas"/>
+                <w:sz w:val="20"/>
+                <w:szCs w:val="20"/>
+              </w:rPr>
+              <w:tab/>
+            </w:r>
+            <w:r>
+              <w:rPr>
+                <w:rFonts w:ascii="Consolas" w:hAnsi="Consolas" w:cs="Consolas"/>
+                <w:sz w:val="20"/>
+                <w:szCs w:val="20"/>
+              </w:rPr>
+              <w:tab/>
+            </w:r>
+            <w:r>
+              <w:rPr>
+                <w:rFonts w:ascii="Consolas" w:hAnsi="Consolas" w:cs="Consolas"/>
+                <w:sz w:val="20"/>
+                <w:szCs w:val="20"/>
+              </w:rPr>
+              <w:tab/>
+              <w:t xml:space="preserve">j = k-1; </w:t>
+            </w:r>
+          </w:p>
+          <w:p>
+            <w:pPr>
+              <w:autoSpaceDE w:val="0"/>
+              <w:autoSpaceDN w:val="0"/>
+              <w:adjustRightInd w:val="0"/>
+              <w:rPr>
+                <w:rFonts w:ascii="Consolas" w:hAnsi="Consolas" w:cs="Consolas"/>
+                <w:sz w:val="20"/>
+                <w:szCs w:val="20"/>
+              </w:rPr>
+            </w:pPr>
+            <w:r>
+              <w:rPr>
+                <w:rFonts w:ascii="Consolas" w:hAnsi="Consolas" w:cs="Consolas"/>
+                <w:sz w:val="20"/>
+                <w:szCs w:val="20"/>
+              </w:rPr>
+              <w:tab/>
+            </w:r>
+            <w:r>
+              <w:rPr>
+                <w:rFonts w:ascii="Consolas" w:hAnsi="Consolas" w:cs="Consolas"/>
+                <w:sz w:val="20"/>
+                <w:szCs w:val="20"/>
+              </w:rPr>
+              <w:tab/>
+            </w:r>
+            <w:r>
+              <w:rPr>
+                <w:rFonts w:ascii="Consolas" w:hAnsi="Consolas" w:cs="Consolas"/>
+                <w:sz w:val="20"/>
+                <w:szCs w:val="20"/>
+              </w:rPr>
+              <w:tab/>
+              <w:t>reset = false;</w:t>
+            </w:r>
+          </w:p>
+          <w:p>
+            <w:pPr>
+              <w:autoSpaceDE w:val="0"/>
+              <w:autoSpaceDN w:val="0"/>
+              <w:adjustRightInd w:val="0"/>
+              <w:rPr>
+                <w:rFonts w:ascii="Consolas" w:hAnsi="Consolas" w:cs="Consolas"/>
+                <w:sz w:val="20"/>
+                <w:szCs w:val="20"/>
+              </w:rPr>
+            </w:pPr>
+            <w:r>
+              <w:rPr>
+                <w:rFonts w:ascii="Consolas" w:hAnsi="Consolas" w:cs="Consolas"/>
+                <w:sz w:val="20"/>
+                <w:szCs w:val="20"/>
+              </w:rPr>
+              <w:tab/>
+            </w:r>
+            <w:r>
+              <w:rPr>
+                <w:rFonts w:ascii="Consolas" w:hAnsi="Consolas" w:cs="Consolas"/>
+                <w:sz w:val="20"/>
+                <w:szCs w:val="20"/>
+              </w:rPr>
+              <w:tab/>
+            </w:r>
+            <w:r>
+              <w:rPr>
+                <w:rFonts w:ascii="Consolas" w:hAnsi="Consolas" w:cs="Consolas"/>
+                <w:sz w:val="20"/>
+                <w:szCs w:val="20"/>
+              </w:rPr>
+              <w:tab/>
+            </w:r>
+          </w:p>
+          <w:p>
+            <w:pPr>
+              <w:autoSpaceDE w:val="0"/>
+              <w:autoSpaceDN w:val="0"/>
+              <w:adjustRightInd w:val="0"/>
+              <w:rPr>
+                <w:rFonts w:ascii="Consolas" w:hAnsi="Consolas" w:cs="Consolas"/>
+                <w:sz w:val="20"/>
+                <w:szCs w:val="20"/>
+              </w:rPr>
+            </w:pPr>
+            <w:r>
+              <w:rPr>
+                <w:rFonts w:ascii="Consolas" w:hAnsi="Consolas" w:cs="Consolas"/>
+                <w:sz w:val="20"/>
+                <w:szCs w:val="20"/>
+              </w:rPr>
+              <w:tab/>
+            </w:r>
+            <w:r>
+              <w:rPr>
+                <w:rFonts w:ascii="Consolas" w:hAnsi="Consolas" w:cs="Consolas"/>
+                <w:sz w:val="20"/>
+                <w:szCs w:val="20"/>
+              </w:rPr>
+              <w:tab/>
+            </w:r>
+            <w:r>
+              <w:rPr>
+                <w:rFonts w:ascii="Consolas" w:hAnsi="Consolas" w:cs="Consolas"/>
+                <w:sz w:val="20"/>
+                <w:szCs w:val="20"/>
+              </w:rPr>
+              <w:tab/>
+              <w:t>while((j &gt;= 0) &amp;&amp; !reset) {</w:t>
+            </w:r>
+          </w:p>
+          <w:p>
+            <w:pPr>
+              <w:autoSpaceDE w:val="0"/>
+              <w:autoSpaceDN w:val="0"/>
+              <w:adjustRightInd w:val="0"/>
+              <w:rPr>
+                <w:rFonts w:ascii="Consolas" w:hAnsi="Consolas" w:cs="Consolas"/>
+                <w:sz w:val="20"/>
+                <w:szCs w:val="20"/>
+              </w:rPr>
+            </w:pPr>
+            <w:r>
+              <w:rPr>
+                <w:rFonts w:ascii="Consolas" w:hAnsi="Consolas" w:cs="Consolas"/>
+                <w:sz w:val="20"/>
+                <w:szCs w:val="20"/>
+              </w:rPr>
+              <w:tab/>
+            </w:r>
+            <w:r>
+              <w:rPr>
+                <w:rFonts w:ascii="Consolas" w:hAnsi="Consolas" w:cs="Consolas"/>
+                <w:sz w:val="20"/>
+                <w:szCs w:val="20"/>
+              </w:rPr>
+              <w:tab/>
+            </w:r>
+            <w:r>
+              <w:rPr>
+                <w:rFonts w:ascii="Consolas" w:hAnsi="Consolas" w:cs="Consolas"/>
+                <w:sz w:val="20"/>
+                <w:szCs w:val="20"/>
+              </w:rPr>
+              <w:tab/>
+            </w:r>
+            <w:r>
+              <w:rPr>
+                <w:rFonts w:ascii="Consolas" w:hAnsi="Consolas" w:cs="Consolas"/>
+                <w:sz w:val="20"/>
+                <w:szCs w:val="20"/>
+              </w:rPr>
+              <w:tab/>
+              <w:t>if (</w:t>
+            </w:r>
+            <w:proofErr w:type="spellStart"/>
+            <w:r>
+              <w:rPr>
+                <w:rFonts w:ascii="Consolas" w:hAnsi="Consolas" w:cs="Consolas"/>
+                <w:sz w:val="20"/>
+                <w:szCs w:val="20"/>
+              </w:rPr>
+              <w:t>itemToInsert</w:t>
+            </w:r>
+            <w:proofErr w:type="spellEnd"/>
+            <w:r>
+              <w:rPr>
+                <w:rFonts w:ascii="Consolas" w:hAnsi="Consolas" w:cs="Consolas"/>
+                <w:sz w:val="20"/>
+                <w:szCs w:val="20"/>
+              </w:rPr>
+              <w:t xml:space="preserve"> &lt; a[j] ) {</w:t>
+            </w:r>
+          </w:p>
+          <w:p>
+            <w:pPr>
+              <w:autoSpaceDE w:val="0"/>
+              <w:autoSpaceDN w:val="0"/>
+              <w:adjustRightInd w:val="0"/>
+              <w:rPr>
+                <w:rFonts w:ascii="Consolas" w:hAnsi="Consolas" w:cs="Consolas"/>
+                <w:sz w:val="20"/>
+                <w:szCs w:val="20"/>
+              </w:rPr>
+            </w:pPr>
+            <w:r>
+              <w:rPr>
+                <w:rFonts w:ascii="Consolas" w:hAnsi="Consolas" w:cs="Consolas"/>
+                <w:sz w:val="20"/>
+                <w:szCs w:val="20"/>
+              </w:rPr>
+              <w:tab/>
+            </w:r>
+            <w:r>
+              <w:rPr>
+                <w:rFonts w:ascii="Consolas" w:hAnsi="Consolas" w:cs="Consolas"/>
+                <w:sz w:val="20"/>
+                <w:szCs w:val="20"/>
+              </w:rPr>
+              <w:tab/>
+            </w:r>
+            <w:r>
+              <w:rPr>
+                <w:rFonts w:ascii="Consolas" w:hAnsi="Consolas" w:cs="Consolas"/>
+                <w:sz w:val="20"/>
+                <w:szCs w:val="20"/>
+              </w:rPr>
+              <w:tab/>
+            </w:r>
+            <w:r>
+              <w:rPr>
+                <w:rFonts w:ascii="Consolas" w:hAnsi="Consolas" w:cs="Consolas"/>
+                <w:sz w:val="20"/>
+                <w:szCs w:val="20"/>
+              </w:rPr>
+              <w:tab/>
+            </w:r>
+            <w:r>
+              <w:rPr>
+                <w:rFonts w:ascii="Consolas" w:hAnsi="Consolas" w:cs="Consolas"/>
+                <w:sz w:val="20"/>
+                <w:szCs w:val="20"/>
+              </w:rPr>
+              <w:tab/>
+              <w:t>a[j + 1] = a[j];</w:t>
+            </w:r>
+          </w:p>
+          <w:p>
+            <w:pPr>
+              <w:autoSpaceDE w:val="0"/>
+              <w:autoSpaceDN w:val="0"/>
+              <w:adjustRightInd w:val="0"/>
+              <w:rPr>
+                <w:rFonts w:ascii="Consolas" w:hAnsi="Consolas" w:cs="Consolas"/>
+                <w:sz w:val="20"/>
+                <w:szCs w:val="20"/>
+              </w:rPr>
+            </w:pPr>
+            <w:r>
+              <w:rPr>
+                <w:rFonts w:ascii="Consolas" w:hAnsi="Consolas" w:cs="Consolas"/>
+                <w:sz w:val="20"/>
+                <w:szCs w:val="20"/>
+              </w:rPr>
+              <w:tab/>
+            </w:r>
+            <w:r>
+              <w:rPr>
+                <w:rFonts w:ascii="Consolas" w:hAnsi="Consolas" w:cs="Consolas"/>
+                <w:sz w:val="20"/>
+                <w:szCs w:val="20"/>
+              </w:rPr>
+              <w:tab/>
+            </w:r>
+            <w:r>
+              <w:rPr>
+                <w:rFonts w:ascii="Consolas" w:hAnsi="Consolas" w:cs="Consolas"/>
+                <w:sz w:val="20"/>
+                <w:szCs w:val="20"/>
+              </w:rPr>
+              <w:tab/>
+            </w:r>
+            <w:r>
+              <w:rPr>
+                <w:rFonts w:ascii="Consolas" w:hAnsi="Consolas" w:cs="Consolas"/>
+                <w:sz w:val="20"/>
+                <w:szCs w:val="20"/>
+              </w:rPr>
+              <w:tab/>
+            </w:r>
+            <w:r>
+              <w:rPr>
+                <w:rFonts w:ascii="Consolas" w:hAnsi="Consolas" w:cs="Consolas"/>
+                <w:sz w:val="20"/>
+                <w:szCs w:val="20"/>
+              </w:rPr>
+              <w:tab/>
+              <w:t>j--;</w:t>
+            </w:r>
+          </w:p>
+          <w:p>
+            <w:pPr>
+              <w:autoSpaceDE w:val="0"/>
+              <w:autoSpaceDN w:val="0"/>
+              <w:adjustRightInd w:val="0"/>
+              <w:rPr>
+                <w:rFonts w:ascii="Consolas" w:hAnsi="Consolas" w:cs="Consolas"/>
+                <w:sz w:val="20"/>
+                <w:szCs w:val="20"/>
+              </w:rPr>
+            </w:pPr>
+            <w:r>
+              <w:rPr>
+                <w:rFonts w:ascii="Consolas" w:hAnsi="Consolas" w:cs="Consolas"/>
+                <w:sz w:val="20"/>
+                <w:szCs w:val="20"/>
+              </w:rPr>
+              <w:tab/>
+            </w:r>
+            <w:r>
+              <w:rPr>
+                <w:rFonts w:ascii="Consolas" w:hAnsi="Consolas" w:cs="Consolas"/>
+                <w:sz w:val="20"/>
+                <w:szCs w:val="20"/>
+              </w:rPr>
+              <w:tab/>
+            </w:r>
+            <w:r>
+              <w:rPr>
+                <w:rFonts w:ascii="Consolas" w:hAnsi="Consolas" w:cs="Consolas"/>
+                <w:sz w:val="20"/>
+                <w:szCs w:val="20"/>
+              </w:rPr>
+              <w:tab/>
+            </w:r>
+            <w:r>
+              <w:rPr>
+                <w:rFonts w:ascii="Consolas" w:hAnsi="Consolas" w:cs="Consolas"/>
+                <w:sz w:val="20"/>
+                <w:szCs w:val="20"/>
+              </w:rPr>
+              <w:tab/>
+            </w:r>
+            <w:r>
+              <w:rPr>
+                <w:rFonts w:ascii="Consolas" w:hAnsi="Consolas" w:cs="Consolas"/>
+                <w:sz w:val="20"/>
+                <w:szCs w:val="20"/>
+              </w:rPr>
+              <w:tab/>
+              <w:t>if(j == -1)</w:t>
+            </w:r>
+          </w:p>
+          <w:p>
+            <w:pPr>
+              <w:autoSpaceDE w:val="0"/>
+              <w:autoSpaceDN w:val="0"/>
+              <w:adjustRightInd w:val="0"/>
+              <w:rPr>
+                <w:rFonts w:ascii="Consolas" w:hAnsi="Consolas" w:cs="Consolas"/>
+                <w:sz w:val="20"/>
+                <w:szCs w:val="20"/>
+              </w:rPr>
+            </w:pPr>
+            <w:r>
+              <w:rPr>
+                <w:rFonts w:ascii="Consolas" w:hAnsi="Consolas" w:cs="Consolas"/>
+                <w:sz w:val="20"/>
+                <w:szCs w:val="20"/>
+              </w:rPr>
+              <w:tab/>
+            </w:r>
+            <w:r>
+              <w:rPr>
+                <w:rFonts w:ascii="Consolas" w:hAnsi="Consolas" w:cs="Consolas"/>
+                <w:sz w:val="20"/>
+                <w:szCs w:val="20"/>
+              </w:rPr>
+              <w:tab/>
+            </w:r>
+            <w:r>
+              <w:rPr>
+                <w:rFonts w:ascii="Consolas" w:hAnsi="Consolas" w:cs="Consolas"/>
+                <w:sz w:val="20"/>
+                <w:szCs w:val="20"/>
+              </w:rPr>
+              <w:tab/>
+            </w:r>
+            <w:r>
+              <w:rPr>
+                <w:rFonts w:ascii="Consolas" w:hAnsi="Consolas" w:cs="Consolas"/>
+                <w:sz w:val="20"/>
+                <w:szCs w:val="20"/>
+              </w:rPr>
+              <w:tab/>
+            </w:r>
+            <w:r>
+              <w:rPr>
+                <w:rFonts w:ascii="Consolas" w:hAnsi="Consolas" w:cs="Consolas"/>
+                <w:sz w:val="20"/>
+                <w:szCs w:val="20"/>
+              </w:rPr>
+              <w:tab/>
+              <w:t xml:space="preserve">a[0] = </w:t>
+            </w:r>
+            <w:proofErr w:type="spellStart"/>
+            <w:r>
+              <w:rPr>
+                <w:rFonts w:ascii="Consolas" w:hAnsi="Consolas" w:cs="Consolas"/>
+                <w:sz w:val="20"/>
+                <w:szCs w:val="20"/>
+              </w:rPr>
+              <w:t>itemToInsert</w:t>
+            </w:r>
+            <w:proofErr w:type="spellEnd"/>
+            <w:r>
+              <w:rPr>
+                <w:rFonts w:ascii="Consolas" w:hAnsi="Consolas" w:cs="Consolas"/>
+                <w:sz w:val="20"/>
+                <w:szCs w:val="20"/>
+              </w:rPr>
+              <w:t>;</w:t>
+            </w:r>
+          </w:p>
+          <w:p>
+            <w:pPr>
+              <w:autoSpaceDE w:val="0"/>
+              <w:autoSpaceDN w:val="0"/>
+              <w:adjustRightInd w:val="0"/>
+              <w:rPr>
+                <w:rFonts w:ascii="Consolas" w:hAnsi="Consolas" w:cs="Consolas"/>
+                <w:sz w:val="20"/>
+                <w:szCs w:val="20"/>
+              </w:rPr>
+            </w:pPr>
+            <w:r>
+              <w:rPr>
+                <w:rFonts w:ascii="Consolas" w:hAnsi="Consolas" w:cs="Consolas"/>
+                <w:sz w:val="20"/>
+                <w:szCs w:val="20"/>
+              </w:rPr>
+              <w:tab/>
+            </w:r>
+            <w:r>
+              <w:rPr>
+                <w:rFonts w:ascii="Consolas" w:hAnsi="Consolas" w:cs="Consolas"/>
+                <w:sz w:val="20"/>
+                <w:szCs w:val="20"/>
+              </w:rPr>
+              <w:tab/>
+            </w:r>
+            <w:r>
+              <w:rPr>
+                <w:rFonts w:ascii="Consolas" w:hAnsi="Consolas" w:cs="Consolas"/>
+                <w:sz w:val="20"/>
+                <w:szCs w:val="20"/>
+              </w:rPr>
+              <w:tab/>
+            </w:r>
+            <w:r>
+              <w:rPr>
+                <w:rFonts w:ascii="Consolas" w:hAnsi="Consolas" w:cs="Consolas"/>
+                <w:sz w:val="20"/>
+                <w:szCs w:val="20"/>
+              </w:rPr>
+              <w:tab/>
+              <w:t>}</w:t>
+            </w:r>
+          </w:p>
+          <w:p>
+            <w:pPr>
+              <w:autoSpaceDE w:val="0"/>
+              <w:autoSpaceDN w:val="0"/>
+              <w:adjustRightInd w:val="0"/>
+              <w:rPr>
+                <w:rFonts w:ascii="Consolas" w:hAnsi="Consolas" w:cs="Consolas"/>
+                <w:sz w:val="20"/>
+                <w:szCs w:val="20"/>
+              </w:rPr>
+            </w:pPr>
+            <w:r>
+              <w:rPr>
+                <w:rFonts w:ascii="Consolas" w:hAnsi="Consolas" w:cs="Consolas"/>
+                <w:sz w:val="20"/>
+                <w:szCs w:val="20"/>
+              </w:rPr>
+              <w:tab/>
+            </w:r>
+            <w:r>
+              <w:rPr>
+                <w:rFonts w:ascii="Consolas" w:hAnsi="Consolas" w:cs="Consolas"/>
+                <w:sz w:val="20"/>
+                <w:szCs w:val="20"/>
+              </w:rPr>
+              <w:tab/>
+            </w:r>
+            <w:r>
+              <w:rPr>
+                <w:rFonts w:ascii="Consolas" w:hAnsi="Consolas" w:cs="Consolas"/>
+                <w:sz w:val="20"/>
+                <w:szCs w:val="20"/>
+              </w:rPr>
+              <w:tab/>
+            </w:r>
+            <w:r>
+              <w:rPr>
+                <w:rFonts w:ascii="Consolas" w:hAnsi="Consolas" w:cs="Consolas"/>
+                <w:sz w:val="20"/>
+                <w:szCs w:val="20"/>
+              </w:rPr>
+              <w:tab/>
+              <w:t>else {</w:t>
+            </w:r>
+          </w:p>
+          <w:p>
+            <w:pPr>
+              <w:autoSpaceDE w:val="0"/>
+              <w:autoSpaceDN w:val="0"/>
+              <w:adjustRightInd w:val="0"/>
+              <w:rPr>
+                <w:rFonts w:ascii="Consolas" w:hAnsi="Consolas" w:cs="Consolas"/>
+                <w:sz w:val="20"/>
+                <w:szCs w:val="20"/>
+              </w:rPr>
+            </w:pPr>
+            <w:r>
+              <w:rPr>
+                <w:rFonts w:ascii="Consolas" w:hAnsi="Consolas" w:cs="Consolas"/>
+                <w:sz w:val="20"/>
+                <w:szCs w:val="20"/>
+              </w:rPr>
+              <w:tab/>
+            </w:r>
+            <w:r>
+              <w:rPr>
+                <w:rFonts w:ascii="Consolas" w:hAnsi="Consolas" w:cs="Consolas"/>
+                <w:sz w:val="20"/>
+                <w:szCs w:val="20"/>
+              </w:rPr>
+              <w:tab/>
+            </w:r>
+            <w:r>
+              <w:rPr>
+                <w:rFonts w:ascii="Consolas" w:hAnsi="Consolas" w:cs="Consolas"/>
+                <w:sz w:val="20"/>
+                <w:szCs w:val="20"/>
+              </w:rPr>
+              <w:tab/>
+            </w:r>
+            <w:r>
+              <w:rPr>
+                <w:rFonts w:ascii="Consolas" w:hAnsi="Consolas" w:cs="Consolas"/>
+                <w:sz w:val="20"/>
+                <w:szCs w:val="20"/>
+              </w:rPr>
+              <w:tab/>
+            </w:r>
+            <w:r>
+              <w:rPr>
+                <w:rFonts w:ascii="Consolas" w:hAnsi="Consolas" w:cs="Consolas"/>
+                <w:sz w:val="20"/>
+                <w:szCs w:val="20"/>
+              </w:rPr>
+              <w:tab/>
+              <w:t>reset = true;</w:t>
+            </w:r>
+          </w:p>
+          <w:p>
+            <w:pPr>
+              <w:autoSpaceDE w:val="0"/>
+              <w:autoSpaceDN w:val="0"/>
+              <w:adjustRightInd w:val="0"/>
+              <w:rPr>
+                <w:rFonts w:ascii="Consolas" w:hAnsi="Consolas" w:cs="Consolas"/>
+                <w:sz w:val="20"/>
+                <w:szCs w:val="20"/>
+              </w:rPr>
+            </w:pPr>
+            <w:r>
+              <w:rPr>
+                <w:rFonts w:ascii="Consolas" w:hAnsi="Consolas" w:cs="Consolas"/>
+                <w:sz w:val="20"/>
+                <w:szCs w:val="20"/>
+              </w:rPr>
+              <w:tab/>
+            </w:r>
+            <w:r>
+              <w:rPr>
+                <w:rFonts w:ascii="Consolas" w:hAnsi="Consolas" w:cs="Consolas"/>
+                <w:sz w:val="20"/>
+                <w:szCs w:val="20"/>
+              </w:rPr>
+              <w:tab/>
+            </w:r>
+            <w:r>
+              <w:rPr>
+                <w:rFonts w:ascii="Consolas" w:hAnsi="Consolas" w:cs="Consolas"/>
+                <w:sz w:val="20"/>
+                <w:szCs w:val="20"/>
+              </w:rPr>
+              <w:tab/>
+            </w:r>
+            <w:r>
+              <w:rPr>
+                <w:rFonts w:ascii="Consolas" w:hAnsi="Consolas" w:cs="Consolas"/>
+                <w:sz w:val="20"/>
+                <w:szCs w:val="20"/>
+              </w:rPr>
+              <w:tab/>
+            </w:r>
+            <w:r>
+              <w:rPr>
+                <w:rFonts w:ascii="Consolas" w:hAnsi="Consolas" w:cs="Consolas"/>
+                <w:sz w:val="20"/>
+                <w:szCs w:val="20"/>
+              </w:rPr>
+              <w:tab/>
+              <w:t xml:space="preserve">a[j + 1] = </w:t>
+            </w:r>
+            <w:proofErr w:type="spellStart"/>
+            <w:r>
+              <w:rPr>
+                <w:rFonts w:ascii="Consolas" w:hAnsi="Consolas" w:cs="Consolas"/>
+                <w:sz w:val="20"/>
+                <w:szCs w:val="20"/>
+              </w:rPr>
+              <w:t>itemToInsert</w:t>
+            </w:r>
+            <w:proofErr w:type="spellEnd"/>
+            <w:r>
+              <w:rPr>
+                <w:rFonts w:ascii="Consolas" w:hAnsi="Consolas" w:cs="Consolas"/>
+                <w:sz w:val="20"/>
+                <w:szCs w:val="20"/>
+              </w:rPr>
+              <w:t>;</w:t>
+            </w:r>
+          </w:p>
+          <w:p>
+            <w:pPr>
+              <w:autoSpaceDE w:val="0"/>
+              <w:autoSpaceDN w:val="0"/>
+              <w:adjustRightInd w:val="0"/>
+              <w:rPr>
+                <w:rFonts w:ascii="Consolas" w:hAnsi="Consolas" w:cs="Consolas"/>
+                <w:sz w:val="20"/>
+                <w:szCs w:val="20"/>
+              </w:rPr>
+            </w:pPr>
+            <w:r>
+              <w:rPr>
+                <w:rFonts w:ascii="Consolas" w:hAnsi="Consolas" w:cs="Consolas"/>
+                <w:sz w:val="20"/>
+                <w:szCs w:val="20"/>
+              </w:rPr>
+              <w:tab/>
+            </w:r>
+            <w:r>
+              <w:rPr>
+                <w:rFonts w:ascii="Consolas" w:hAnsi="Consolas" w:cs="Consolas"/>
+                <w:sz w:val="20"/>
+                <w:szCs w:val="20"/>
+              </w:rPr>
+              <w:tab/>
+            </w:r>
+            <w:r>
+              <w:rPr>
+                <w:rFonts w:ascii="Consolas" w:hAnsi="Consolas" w:cs="Consolas"/>
+                <w:sz w:val="20"/>
+                <w:szCs w:val="20"/>
+              </w:rPr>
+              <w:tab/>
+            </w:r>
+            <w:r>
+              <w:rPr>
+                <w:rFonts w:ascii="Consolas" w:hAnsi="Consolas" w:cs="Consolas"/>
+                <w:sz w:val="20"/>
+                <w:szCs w:val="20"/>
+              </w:rPr>
+              <w:tab/>
+              <w:t>}</w:t>
+            </w:r>
+          </w:p>
+          <w:p>
+            <w:pPr>
+              <w:autoSpaceDE w:val="0"/>
+              <w:autoSpaceDN w:val="0"/>
+              <w:adjustRightInd w:val="0"/>
+              <w:rPr>
+                <w:rFonts w:ascii="Consolas" w:hAnsi="Consolas" w:cs="Consolas"/>
+                <w:sz w:val="20"/>
+                <w:szCs w:val="20"/>
+              </w:rPr>
+            </w:pPr>
+            <w:r>
+              <w:rPr>
+                <w:rFonts w:ascii="Consolas" w:hAnsi="Consolas" w:cs="Consolas"/>
+                <w:sz w:val="20"/>
+                <w:szCs w:val="20"/>
+              </w:rPr>
+              <w:tab/>
+            </w:r>
+            <w:r>
+              <w:rPr>
+                <w:rFonts w:ascii="Consolas" w:hAnsi="Consolas" w:cs="Consolas"/>
+                <w:sz w:val="20"/>
+                <w:szCs w:val="20"/>
+              </w:rPr>
+              <w:tab/>
+            </w:r>
+            <w:r>
+              <w:rPr>
+                <w:rFonts w:ascii="Consolas" w:hAnsi="Consolas" w:cs="Consolas"/>
+                <w:sz w:val="20"/>
+                <w:szCs w:val="20"/>
+              </w:rPr>
+              <w:tab/>
+              <w:t>}</w:t>
+            </w:r>
+          </w:p>
+          <w:p>
+            <w:pPr>
+              <w:autoSpaceDE w:val="0"/>
+              <w:autoSpaceDN w:val="0"/>
+              <w:adjustRightInd w:val="0"/>
+              <w:rPr>
+                <w:rFonts w:ascii="Consolas" w:hAnsi="Consolas" w:cs="Consolas"/>
+                <w:sz w:val="20"/>
+                <w:szCs w:val="20"/>
+              </w:rPr>
+            </w:pPr>
+            <w:r>
+              <w:rPr>
+                <w:rFonts w:ascii="Consolas" w:hAnsi="Consolas" w:cs="Consolas"/>
+                <w:sz w:val="20"/>
+                <w:szCs w:val="20"/>
+              </w:rPr>
+              <w:tab/>
+            </w:r>
+            <w:r>
+              <w:rPr>
+                <w:rFonts w:ascii="Consolas" w:hAnsi="Consolas" w:cs="Consolas"/>
+                <w:sz w:val="20"/>
+                <w:szCs w:val="20"/>
+              </w:rPr>
+              <w:tab/>
+              <w:t>}</w:t>
+            </w:r>
+          </w:p>
+          <w:p>
+            <w:pPr>
+              <w:autoSpaceDE w:val="0"/>
+              <w:autoSpaceDN w:val="0"/>
+              <w:adjustRightInd w:val="0"/>
+              <w:rPr>
+                <w:rFonts w:ascii="Consolas" w:hAnsi="Consolas" w:cs="Consolas"/>
+                <w:sz w:val="20"/>
+                <w:szCs w:val="20"/>
+              </w:rPr>
+            </w:pPr>
+            <w:r>
+              <w:rPr>
+                <w:rFonts w:ascii="Consolas" w:hAnsi="Consolas" w:cs="Consolas"/>
+                <w:sz w:val="20"/>
+                <w:szCs w:val="20"/>
+              </w:rPr>
+              <w:tab/>
+            </w:r>
+            <w:r>
+              <w:rPr>
+                <w:rFonts w:ascii="Consolas" w:hAnsi="Consolas" w:cs="Consolas"/>
+                <w:sz w:val="20"/>
+                <w:szCs w:val="20"/>
+              </w:rPr>
+              <w:tab/>
+            </w:r>
+          </w:p>
+          <w:p>
+            <w:pPr>
+              <w:autoSpaceDE w:val="0"/>
+              <w:autoSpaceDN w:val="0"/>
+              <w:adjustRightInd w:val="0"/>
+              <w:rPr>
+                <w:rFonts w:ascii="Consolas" w:hAnsi="Consolas" w:cs="Consolas"/>
+                <w:sz w:val="20"/>
+                <w:szCs w:val="20"/>
+              </w:rPr>
+            </w:pPr>
+            <w:r>
+              <w:rPr>
+                <w:rFonts w:ascii="Consolas" w:hAnsi="Consolas" w:cs="Consolas"/>
+                <w:sz w:val="20"/>
+                <w:szCs w:val="20"/>
+              </w:rPr>
+              <w:tab/>
+            </w:r>
+            <w:r>
+              <w:rPr>
+                <w:rFonts w:ascii="Consolas" w:hAnsi="Consolas" w:cs="Consolas"/>
+                <w:sz w:val="20"/>
+                <w:szCs w:val="20"/>
+              </w:rPr>
+              <w:tab/>
+              <w:t>/// binary search with sorted array</w:t>
+            </w:r>
+          </w:p>
+          <w:p>
+            <w:pPr>
+              <w:autoSpaceDE w:val="0"/>
+              <w:autoSpaceDN w:val="0"/>
+              <w:adjustRightInd w:val="0"/>
+              <w:rPr>
+                <w:rFonts w:ascii="Consolas" w:hAnsi="Consolas" w:cs="Consolas"/>
+                <w:sz w:val="20"/>
+                <w:szCs w:val="20"/>
+              </w:rPr>
+            </w:pPr>
+            <w:r>
+              <w:rPr>
+                <w:rFonts w:ascii="Consolas" w:hAnsi="Consolas" w:cs="Consolas"/>
+                <w:sz w:val="20"/>
+                <w:szCs w:val="20"/>
+              </w:rPr>
+              <w:tab/>
+            </w:r>
+            <w:r>
+              <w:rPr>
+                <w:rFonts w:ascii="Consolas" w:hAnsi="Consolas" w:cs="Consolas"/>
+                <w:sz w:val="20"/>
+                <w:szCs w:val="20"/>
+              </w:rPr>
+              <w:tab/>
+            </w:r>
+          </w:p>
+          <w:p>
+            <w:pPr>
+              <w:autoSpaceDE w:val="0"/>
+              <w:autoSpaceDN w:val="0"/>
+              <w:adjustRightInd w:val="0"/>
+              <w:rPr>
+                <w:rFonts w:ascii="Consolas" w:hAnsi="Consolas" w:cs="Consolas"/>
+                <w:sz w:val="20"/>
+                <w:szCs w:val="20"/>
+              </w:rPr>
+            </w:pPr>
+            <w:r>
+              <w:rPr>
+                <w:rFonts w:ascii="Consolas" w:hAnsi="Consolas" w:cs="Consolas"/>
+                <w:sz w:val="20"/>
+                <w:szCs w:val="20"/>
+              </w:rPr>
+              <w:tab/>
+            </w:r>
+            <w:r>
+              <w:rPr>
+                <w:rFonts w:ascii="Consolas" w:hAnsi="Consolas" w:cs="Consolas"/>
+                <w:sz w:val="20"/>
+                <w:szCs w:val="20"/>
+              </w:rPr>
+              <w:tab/>
+            </w:r>
+            <w:proofErr w:type="spellStart"/>
+            <w:r>
+              <w:rPr>
+                <w:rFonts w:ascii="Consolas" w:hAnsi="Consolas" w:cs="Consolas"/>
+                <w:sz w:val="20"/>
+                <w:szCs w:val="20"/>
+              </w:rPr>
+              <w:t>System.</w:t>
             </w:r>
             <w:r>
               <w:rPr>
@@ -269,56 +1460,52 @@
                 <w:sz w:val="20"/>
                 <w:szCs w:val="20"/>
               </w:rPr>
-              <w:t>in</w:t>
-            </w:r>
-            <w:r>
-              <w:rPr>
-                <w:rFonts w:ascii="Consolas" w:hAnsi="Consolas" w:cs="Consolas"/>
-                <w:sz w:val="20"/>
-                <w:szCs w:val="20"/>
-              </w:rPr>
-              <w:t>);</w:t>
-            </w:r>
-          </w:p>
-          <w:p>
-            <w:pPr>
-              <w:autoSpaceDE w:val="0"/>
-              <w:autoSpaceDN w:val="0"/>
-              <w:adjustRightInd w:val="0"/>
-              <w:rPr>
-                <w:rFonts w:ascii="Consolas" w:hAnsi="Consolas" w:cs="Consolas"/>
-                <w:sz w:val="20"/>
-                <w:szCs w:val="20"/>
-              </w:rPr>
-            </w:pPr>
-            <w:r>
-              <w:rPr>
-                <w:rFonts w:ascii="Consolas" w:hAnsi="Consolas" w:cs="Consolas"/>
-                <w:sz w:val="20"/>
-                <w:szCs w:val="20"/>
-              </w:rPr>
-              <w:tab/>
-            </w:r>
-          </w:p>
-          <w:p>
-            <w:pPr>
-              <w:autoSpaceDE w:val="0"/>
-              <w:autoSpaceDN w:val="0"/>
-              <w:adjustRightInd w:val="0"/>
-              <w:rPr>
-                <w:rFonts w:ascii="Consolas" w:hAnsi="Consolas" w:cs="Consolas"/>
-                <w:sz w:val="20"/>
-                <w:szCs w:val="20"/>
-              </w:rPr>
-            </w:pPr>
-            <w:r>
-              <w:rPr>
-                <w:rFonts w:ascii="Consolas" w:hAnsi="Consolas" w:cs="Consolas"/>
-                <w:sz w:val="20"/>
-                <w:szCs w:val="20"/>
-              </w:rPr>
-              <w:tab/>
-              <w:t xml:space="preserve">static void </w:t>
+              <w:t>out</w:t>
+            </w:r>
+            <w:r>
+              <w:rPr>
+                <w:rFonts w:ascii="Consolas" w:hAnsi="Consolas" w:cs="Consolas"/>
+                <w:sz w:val="20"/>
+                <w:szCs w:val="20"/>
+              </w:rPr>
+              <w:t>.println</w:t>
+            </w:r>
+            <w:proofErr w:type="spellEnd"/>
+            <w:r>
+              <w:rPr>
+                <w:rFonts w:ascii="Consolas" w:hAnsi="Consolas" w:cs="Consolas"/>
+                <w:sz w:val="20"/>
+                <w:szCs w:val="20"/>
+              </w:rPr>
+              <w:t>("\n\n(Binary) Input a number to search: ");</w:t>
+            </w:r>
+          </w:p>
+          <w:p>
+            <w:pPr>
+              <w:autoSpaceDE w:val="0"/>
+              <w:autoSpaceDN w:val="0"/>
+              <w:adjustRightInd w:val="0"/>
+              <w:rPr>
+                <w:rFonts w:ascii="Consolas" w:hAnsi="Consolas" w:cs="Consolas"/>
+                <w:sz w:val="20"/>
+                <w:szCs w:val="20"/>
+              </w:rPr>
+            </w:pPr>
+            <w:r>
+              <w:rPr>
+                <w:rFonts w:ascii="Consolas" w:hAnsi="Consolas" w:cs="Consolas"/>
+                <w:sz w:val="20"/>
+                <w:szCs w:val="20"/>
+              </w:rPr>
+              <w:tab/>
+            </w:r>
+            <w:r>
+              <w:rPr>
+                <w:rFonts w:ascii="Consolas" w:hAnsi="Consolas" w:cs="Consolas"/>
+                <w:sz w:val="20"/>
+                <w:szCs w:val="20"/>
+              </w:rPr>
+              <w:tab/>
             </w:r>
             <w:proofErr w:type="spellStart"/>
             <w:r>
@@ -327,7 +1514,7 @@
                 <w:sz w:val="20"/>
                 <w:szCs w:val="20"/>
               </w:rPr>
-              <w:t>iterativeSearch</w:t>
+              <w:t>int</w:t>
             </w:r>
             <w:proofErr w:type="spellEnd"/>
             <w:r>
@@ -336,7 +1523,7 @@
                 <w:sz w:val="20"/>
                 <w:szCs w:val="20"/>
               </w:rPr>
-              <w:t>(</w:t>
+              <w:t xml:space="preserve"> </w:t>
             </w:r>
             <w:proofErr w:type="spellStart"/>
             <w:r>
@@ -345,6 +1532,108 @@
                 <w:sz w:val="20"/>
                 <w:szCs w:val="20"/>
               </w:rPr>
+              <w:t>numIn</w:t>
+            </w:r>
+            <w:proofErr w:type="spellEnd"/>
+            <w:r>
+              <w:rPr>
+                <w:rFonts w:ascii="Consolas" w:hAnsi="Consolas" w:cs="Consolas"/>
+                <w:sz w:val="20"/>
+                <w:szCs w:val="20"/>
+              </w:rPr>
+              <w:t xml:space="preserve"> = </w:t>
+            </w:r>
+            <w:proofErr w:type="spellStart"/>
+            <w:r>
+              <w:rPr>
+                <w:rFonts w:ascii="Consolas" w:hAnsi="Consolas" w:cs="Consolas"/>
+                <w:i/>
+                <w:iCs/>
+                <w:sz w:val="20"/>
+                <w:szCs w:val="20"/>
+              </w:rPr>
+              <w:t>input</w:t>
+            </w:r>
+            <w:r>
+              <w:rPr>
+                <w:rFonts w:ascii="Consolas" w:hAnsi="Consolas" w:cs="Consolas"/>
+                <w:sz w:val="20"/>
+                <w:szCs w:val="20"/>
+              </w:rPr>
+              <w:t>.nextInt</w:t>
+            </w:r>
+            <w:proofErr w:type="spellEnd"/>
+            <w:r>
+              <w:rPr>
+                <w:rFonts w:ascii="Consolas" w:hAnsi="Consolas" w:cs="Consolas"/>
+                <w:sz w:val="20"/>
+                <w:szCs w:val="20"/>
+              </w:rPr>
+              <w:t>();</w:t>
+            </w:r>
+          </w:p>
+          <w:p>
+            <w:pPr>
+              <w:autoSpaceDE w:val="0"/>
+              <w:autoSpaceDN w:val="0"/>
+              <w:adjustRightInd w:val="0"/>
+              <w:rPr>
+                <w:rFonts w:ascii="Consolas" w:hAnsi="Consolas" w:cs="Consolas"/>
+                <w:sz w:val="20"/>
+                <w:szCs w:val="20"/>
+              </w:rPr>
+            </w:pPr>
+            <w:r>
+              <w:rPr>
+                <w:rFonts w:ascii="Consolas" w:hAnsi="Consolas" w:cs="Consolas"/>
+                <w:sz w:val="20"/>
+                <w:szCs w:val="20"/>
+              </w:rPr>
+              <w:tab/>
+            </w:r>
+            <w:r>
+              <w:rPr>
+                <w:rFonts w:ascii="Consolas" w:hAnsi="Consolas" w:cs="Consolas"/>
+                <w:sz w:val="20"/>
+                <w:szCs w:val="20"/>
+              </w:rPr>
+              <w:tab/>
+            </w:r>
+          </w:p>
+          <w:p>
+            <w:pPr>
+              <w:autoSpaceDE w:val="0"/>
+              <w:autoSpaceDN w:val="0"/>
+              <w:adjustRightInd w:val="0"/>
+              <w:rPr>
+                <w:rFonts w:ascii="Consolas" w:hAnsi="Consolas" w:cs="Consolas"/>
+                <w:sz w:val="20"/>
+                <w:szCs w:val="20"/>
+              </w:rPr>
+            </w:pPr>
+            <w:r>
+              <w:rPr>
+                <w:rFonts w:ascii="Consolas" w:hAnsi="Consolas" w:cs="Consolas"/>
+                <w:sz w:val="20"/>
+                <w:szCs w:val="20"/>
+              </w:rPr>
+              <w:tab/>
+            </w:r>
+            <w:r>
+              <w:rPr>
+                <w:rFonts w:ascii="Consolas" w:hAnsi="Consolas" w:cs="Consolas"/>
+                <w:sz w:val="20"/>
+                <w:szCs w:val="20"/>
+              </w:rPr>
+              <w:tab/>
+            </w:r>
+            <w:proofErr w:type="spellStart"/>
+            <w:r>
+              <w:rPr>
+                <w:rFonts w:ascii="Consolas" w:hAnsi="Consolas" w:cs="Consolas"/>
+                <w:sz w:val="20"/>
+                <w:szCs w:val="20"/>
+              </w:rPr>
               <w:t>int</w:t>
             </w:r>
             <w:proofErr w:type="spellEnd"/>
@@ -354,20 +1643,600 @@
                 <w:sz w:val="20"/>
                 <w:szCs w:val="20"/>
               </w:rPr>
-              <w:t>[] a) {</w:t>
-            </w:r>
-          </w:p>
-          <w:p>
-            <w:pPr>
-              <w:autoSpaceDE w:val="0"/>
-              <w:autoSpaceDN w:val="0"/>
-              <w:adjustRightInd w:val="0"/>
-              <w:rPr>
-                <w:rFonts w:ascii="Consolas" w:hAnsi="Consolas" w:cs="Consolas"/>
-                <w:sz w:val="20"/>
-                <w:szCs w:val="20"/>
-              </w:rPr>
-            </w:pPr>
+              <w:t xml:space="preserve"> low = 0;</w:t>
+            </w:r>
+          </w:p>
+          <w:p>
+            <w:pPr>
+              <w:autoSpaceDE w:val="0"/>
+              <w:autoSpaceDN w:val="0"/>
+              <w:adjustRightInd w:val="0"/>
+              <w:rPr>
+                <w:rFonts w:ascii="Consolas" w:hAnsi="Consolas" w:cs="Consolas"/>
+                <w:sz w:val="20"/>
+                <w:szCs w:val="20"/>
+              </w:rPr>
+            </w:pPr>
+            <w:r>
+              <w:rPr>
+                <w:rFonts w:ascii="Consolas" w:hAnsi="Consolas" w:cs="Consolas"/>
+                <w:sz w:val="20"/>
+                <w:szCs w:val="20"/>
+              </w:rPr>
+              <w:tab/>
+            </w:r>
+            <w:r>
+              <w:rPr>
+                <w:rFonts w:ascii="Consolas" w:hAnsi="Consolas" w:cs="Consolas"/>
+                <w:sz w:val="20"/>
+                <w:szCs w:val="20"/>
+              </w:rPr>
+              <w:tab/>
+            </w:r>
+            <w:proofErr w:type="spellStart"/>
+            <w:r>
+              <w:rPr>
+                <w:rFonts w:ascii="Consolas" w:hAnsi="Consolas" w:cs="Consolas"/>
+                <w:sz w:val="20"/>
+                <w:szCs w:val="20"/>
+              </w:rPr>
+              <w:t>int</w:t>
+            </w:r>
+            <w:proofErr w:type="spellEnd"/>
+            <w:r>
+              <w:rPr>
+                <w:rFonts w:ascii="Consolas" w:hAnsi="Consolas" w:cs="Consolas"/>
+                <w:sz w:val="20"/>
+                <w:szCs w:val="20"/>
+              </w:rPr>
+              <w:t xml:space="preserve"> high = </w:t>
+            </w:r>
+            <w:proofErr w:type="spellStart"/>
+            <w:r>
+              <w:rPr>
+                <w:rFonts w:ascii="Consolas" w:hAnsi="Consolas" w:cs="Consolas"/>
+                <w:sz w:val="20"/>
+                <w:szCs w:val="20"/>
+              </w:rPr>
+              <w:t>a.length</w:t>
+            </w:r>
+            <w:proofErr w:type="spellEnd"/>
+            <w:r>
+              <w:rPr>
+                <w:rFonts w:ascii="Consolas" w:hAnsi="Consolas" w:cs="Consolas"/>
+                <w:sz w:val="20"/>
+                <w:szCs w:val="20"/>
+              </w:rPr>
+              <w:t>;</w:t>
+            </w:r>
+          </w:p>
+          <w:p>
+            <w:pPr>
+              <w:autoSpaceDE w:val="0"/>
+              <w:autoSpaceDN w:val="0"/>
+              <w:adjustRightInd w:val="0"/>
+              <w:rPr>
+                <w:rFonts w:ascii="Consolas" w:hAnsi="Consolas" w:cs="Consolas"/>
+                <w:sz w:val="20"/>
+                <w:szCs w:val="20"/>
+              </w:rPr>
+            </w:pPr>
+            <w:r>
+              <w:rPr>
+                <w:rFonts w:ascii="Consolas" w:hAnsi="Consolas" w:cs="Consolas"/>
+                <w:sz w:val="20"/>
+                <w:szCs w:val="20"/>
+              </w:rPr>
+              <w:tab/>
+            </w:r>
+            <w:r>
+              <w:rPr>
+                <w:rFonts w:ascii="Consolas" w:hAnsi="Consolas" w:cs="Consolas"/>
+                <w:sz w:val="20"/>
+                <w:szCs w:val="20"/>
+              </w:rPr>
+              <w:tab/>
+            </w:r>
+          </w:p>
+          <w:p>
+            <w:pPr>
+              <w:autoSpaceDE w:val="0"/>
+              <w:autoSpaceDN w:val="0"/>
+              <w:adjustRightInd w:val="0"/>
+              <w:rPr>
+                <w:rFonts w:ascii="Consolas" w:hAnsi="Consolas" w:cs="Consolas"/>
+                <w:sz w:val="20"/>
+                <w:szCs w:val="20"/>
+              </w:rPr>
+            </w:pPr>
+            <w:r>
+              <w:rPr>
+                <w:rFonts w:ascii="Consolas" w:hAnsi="Consolas" w:cs="Consolas"/>
+                <w:sz w:val="20"/>
+                <w:szCs w:val="20"/>
+              </w:rPr>
+              <w:tab/>
+            </w:r>
+            <w:r>
+              <w:rPr>
+                <w:rFonts w:ascii="Consolas" w:hAnsi="Consolas" w:cs="Consolas"/>
+                <w:sz w:val="20"/>
+                <w:szCs w:val="20"/>
+              </w:rPr>
+              <w:tab/>
+              <w:t>while(low+1 &lt; high) {</w:t>
+            </w:r>
+          </w:p>
+          <w:p>
+            <w:pPr>
+              <w:autoSpaceDE w:val="0"/>
+              <w:autoSpaceDN w:val="0"/>
+              <w:adjustRightInd w:val="0"/>
+              <w:rPr>
+                <w:rFonts w:ascii="Consolas" w:hAnsi="Consolas" w:cs="Consolas"/>
+                <w:sz w:val="20"/>
+                <w:szCs w:val="20"/>
+              </w:rPr>
+            </w:pPr>
+            <w:r>
+              <w:rPr>
+                <w:rFonts w:ascii="Consolas" w:hAnsi="Consolas" w:cs="Consolas"/>
+                <w:sz w:val="20"/>
+                <w:szCs w:val="20"/>
+              </w:rPr>
+              <w:tab/>
+            </w:r>
+            <w:r>
+              <w:rPr>
+                <w:rFonts w:ascii="Consolas" w:hAnsi="Consolas" w:cs="Consolas"/>
+                <w:sz w:val="20"/>
+                <w:szCs w:val="20"/>
+              </w:rPr>
+              <w:tab/>
+            </w:r>
+            <w:r>
+              <w:rPr>
+                <w:rFonts w:ascii="Consolas" w:hAnsi="Consolas" w:cs="Consolas"/>
+                <w:sz w:val="20"/>
+                <w:szCs w:val="20"/>
+              </w:rPr>
+              <w:tab/>
+            </w:r>
+            <w:proofErr w:type="spellStart"/>
+            <w:r>
+              <w:rPr>
+                <w:rFonts w:ascii="Consolas" w:hAnsi="Consolas" w:cs="Consolas"/>
+                <w:sz w:val="20"/>
+                <w:szCs w:val="20"/>
+              </w:rPr>
+              <w:t>int</w:t>
+            </w:r>
+            <w:proofErr w:type="spellEnd"/>
+            <w:r>
+              <w:rPr>
+                <w:rFonts w:ascii="Consolas" w:hAnsi="Consolas" w:cs="Consolas"/>
+                <w:sz w:val="20"/>
+                <w:szCs w:val="20"/>
+              </w:rPr>
+              <w:t xml:space="preserve"> temp = (low + high)/2; // move index to middle of array</w:t>
+            </w:r>
+          </w:p>
+          <w:p>
+            <w:pPr>
+              <w:autoSpaceDE w:val="0"/>
+              <w:autoSpaceDN w:val="0"/>
+              <w:adjustRightInd w:val="0"/>
+              <w:rPr>
+                <w:rFonts w:ascii="Consolas" w:hAnsi="Consolas" w:cs="Consolas"/>
+                <w:sz w:val="20"/>
+                <w:szCs w:val="20"/>
+              </w:rPr>
+            </w:pPr>
+            <w:r>
+              <w:rPr>
+                <w:rFonts w:ascii="Consolas" w:hAnsi="Consolas" w:cs="Consolas"/>
+                <w:sz w:val="20"/>
+                <w:szCs w:val="20"/>
+              </w:rPr>
+              <w:tab/>
+            </w:r>
+            <w:r>
+              <w:rPr>
+                <w:rFonts w:ascii="Consolas" w:hAnsi="Consolas" w:cs="Consolas"/>
+                <w:sz w:val="20"/>
+                <w:szCs w:val="20"/>
+              </w:rPr>
+              <w:tab/>
+            </w:r>
+            <w:r>
+              <w:rPr>
+                <w:rFonts w:ascii="Consolas" w:hAnsi="Consolas" w:cs="Consolas"/>
+                <w:sz w:val="20"/>
+                <w:szCs w:val="20"/>
+              </w:rPr>
+              <w:tab/>
+            </w:r>
+          </w:p>
+          <w:p>
+            <w:pPr>
+              <w:autoSpaceDE w:val="0"/>
+              <w:autoSpaceDN w:val="0"/>
+              <w:adjustRightInd w:val="0"/>
+              <w:rPr>
+                <w:rFonts w:ascii="Consolas" w:hAnsi="Consolas" w:cs="Consolas"/>
+                <w:sz w:val="20"/>
+                <w:szCs w:val="20"/>
+              </w:rPr>
+            </w:pPr>
+            <w:r>
+              <w:rPr>
+                <w:rFonts w:ascii="Consolas" w:hAnsi="Consolas" w:cs="Consolas"/>
+                <w:sz w:val="20"/>
+                <w:szCs w:val="20"/>
+              </w:rPr>
+              <w:tab/>
+            </w:r>
+            <w:r>
+              <w:rPr>
+                <w:rFonts w:ascii="Consolas" w:hAnsi="Consolas" w:cs="Consolas"/>
+                <w:sz w:val="20"/>
+                <w:szCs w:val="20"/>
+              </w:rPr>
+              <w:tab/>
+            </w:r>
+            <w:r>
+              <w:rPr>
+                <w:rFonts w:ascii="Consolas" w:hAnsi="Consolas" w:cs="Consolas"/>
+                <w:sz w:val="20"/>
+                <w:szCs w:val="20"/>
+              </w:rPr>
+              <w:tab/>
+              <w:t xml:space="preserve">if(a[temp] &gt; </w:t>
+            </w:r>
+            <w:proofErr w:type="spellStart"/>
+            <w:r>
+              <w:rPr>
+                <w:rFonts w:ascii="Consolas" w:hAnsi="Consolas" w:cs="Consolas"/>
+                <w:sz w:val="20"/>
+                <w:szCs w:val="20"/>
+              </w:rPr>
+              <w:t>numIn</w:t>
+            </w:r>
+            <w:proofErr w:type="spellEnd"/>
+            <w:r>
+              <w:rPr>
+                <w:rFonts w:ascii="Consolas" w:hAnsi="Consolas" w:cs="Consolas"/>
+                <w:sz w:val="20"/>
+                <w:szCs w:val="20"/>
+              </w:rPr>
+              <w:t>) { // if the currently selected element is greater than the input number then set the index to the high variable, otherwise set it to the low variable</w:t>
+            </w:r>
+          </w:p>
+          <w:p>
+            <w:pPr>
+              <w:autoSpaceDE w:val="0"/>
+              <w:autoSpaceDN w:val="0"/>
+              <w:adjustRightInd w:val="0"/>
+              <w:rPr>
+                <w:rFonts w:ascii="Consolas" w:hAnsi="Consolas" w:cs="Consolas"/>
+                <w:sz w:val="20"/>
+                <w:szCs w:val="20"/>
+              </w:rPr>
+            </w:pPr>
+            <w:r>
+              <w:rPr>
+                <w:rFonts w:ascii="Consolas" w:hAnsi="Consolas" w:cs="Consolas"/>
+                <w:sz w:val="20"/>
+                <w:szCs w:val="20"/>
+              </w:rPr>
+              <w:tab/>
+            </w:r>
+            <w:r>
+              <w:rPr>
+                <w:rFonts w:ascii="Consolas" w:hAnsi="Consolas" w:cs="Consolas"/>
+                <w:sz w:val="20"/>
+                <w:szCs w:val="20"/>
+              </w:rPr>
+              <w:tab/>
+            </w:r>
+            <w:r>
+              <w:rPr>
+                <w:rFonts w:ascii="Consolas" w:hAnsi="Consolas" w:cs="Consolas"/>
+                <w:sz w:val="20"/>
+                <w:szCs w:val="20"/>
+              </w:rPr>
+              <w:tab/>
+            </w:r>
+            <w:r>
+              <w:rPr>
+                <w:rFonts w:ascii="Consolas" w:hAnsi="Consolas" w:cs="Consolas"/>
+                <w:sz w:val="20"/>
+                <w:szCs w:val="20"/>
+              </w:rPr>
+              <w:tab/>
+              <w:t>high = temp;</w:t>
+            </w:r>
+          </w:p>
+          <w:p>
+            <w:pPr>
+              <w:autoSpaceDE w:val="0"/>
+              <w:autoSpaceDN w:val="0"/>
+              <w:adjustRightInd w:val="0"/>
+              <w:rPr>
+                <w:rFonts w:ascii="Consolas" w:hAnsi="Consolas" w:cs="Consolas"/>
+                <w:sz w:val="20"/>
+                <w:szCs w:val="20"/>
+              </w:rPr>
+            </w:pPr>
+            <w:r>
+              <w:rPr>
+                <w:rFonts w:ascii="Consolas" w:hAnsi="Consolas" w:cs="Consolas"/>
+                <w:sz w:val="20"/>
+                <w:szCs w:val="20"/>
+              </w:rPr>
+              <w:tab/>
+            </w:r>
+            <w:r>
+              <w:rPr>
+                <w:rFonts w:ascii="Consolas" w:hAnsi="Consolas" w:cs="Consolas"/>
+                <w:sz w:val="20"/>
+                <w:szCs w:val="20"/>
+              </w:rPr>
+              <w:tab/>
+            </w:r>
+            <w:r>
+              <w:rPr>
+                <w:rFonts w:ascii="Consolas" w:hAnsi="Consolas" w:cs="Consolas"/>
+                <w:sz w:val="20"/>
+                <w:szCs w:val="20"/>
+              </w:rPr>
+              <w:tab/>
+              <w:t>}</w:t>
+            </w:r>
+          </w:p>
+          <w:p>
+            <w:pPr>
+              <w:autoSpaceDE w:val="0"/>
+              <w:autoSpaceDN w:val="0"/>
+              <w:adjustRightInd w:val="0"/>
+              <w:rPr>
+                <w:rFonts w:ascii="Consolas" w:hAnsi="Consolas" w:cs="Consolas"/>
+                <w:sz w:val="20"/>
+                <w:szCs w:val="20"/>
+              </w:rPr>
+            </w:pPr>
+            <w:r>
+              <w:rPr>
+                <w:rFonts w:ascii="Consolas" w:hAnsi="Consolas" w:cs="Consolas"/>
+                <w:sz w:val="20"/>
+                <w:szCs w:val="20"/>
+              </w:rPr>
+              <w:tab/>
+            </w:r>
+            <w:r>
+              <w:rPr>
+                <w:rFonts w:ascii="Consolas" w:hAnsi="Consolas" w:cs="Consolas"/>
+                <w:sz w:val="20"/>
+                <w:szCs w:val="20"/>
+              </w:rPr>
+              <w:tab/>
+            </w:r>
+            <w:r>
+              <w:rPr>
+                <w:rFonts w:ascii="Consolas" w:hAnsi="Consolas" w:cs="Consolas"/>
+                <w:sz w:val="20"/>
+                <w:szCs w:val="20"/>
+              </w:rPr>
+              <w:tab/>
+              <w:t>else {</w:t>
+            </w:r>
+          </w:p>
+          <w:p>
+            <w:pPr>
+              <w:autoSpaceDE w:val="0"/>
+              <w:autoSpaceDN w:val="0"/>
+              <w:adjustRightInd w:val="0"/>
+              <w:rPr>
+                <w:rFonts w:ascii="Consolas" w:hAnsi="Consolas" w:cs="Consolas"/>
+                <w:sz w:val="20"/>
+                <w:szCs w:val="20"/>
+              </w:rPr>
+            </w:pPr>
+            <w:r>
+              <w:rPr>
+                <w:rFonts w:ascii="Consolas" w:hAnsi="Consolas" w:cs="Consolas"/>
+                <w:sz w:val="20"/>
+                <w:szCs w:val="20"/>
+              </w:rPr>
+              <w:tab/>
+            </w:r>
+            <w:r>
+              <w:rPr>
+                <w:rFonts w:ascii="Consolas" w:hAnsi="Consolas" w:cs="Consolas"/>
+                <w:sz w:val="20"/>
+                <w:szCs w:val="20"/>
+              </w:rPr>
+              <w:tab/>
+            </w:r>
+            <w:r>
+              <w:rPr>
+                <w:rFonts w:ascii="Consolas" w:hAnsi="Consolas" w:cs="Consolas"/>
+                <w:sz w:val="20"/>
+                <w:szCs w:val="20"/>
+              </w:rPr>
+              <w:tab/>
+            </w:r>
+            <w:r>
+              <w:rPr>
+                <w:rFonts w:ascii="Consolas" w:hAnsi="Consolas" w:cs="Consolas"/>
+                <w:sz w:val="20"/>
+                <w:szCs w:val="20"/>
+              </w:rPr>
+              <w:tab/>
+              <w:t>low = temp;</w:t>
+            </w:r>
+          </w:p>
+          <w:p>
+            <w:pPr>
+              <w:autoSpaceDE w:val="0"/>
+              <w:autoSpaceDN w:val="0"/>
+              <w:adjustRightInd w:val="0"/>
+              <w:rPr>
+                <w:rFonts w:ascii="Consolas" w:hAnsi="Consolas" w:cs="Consolas"/>
+                <w:sz w:val="20"/>
+                <w:szCs w:val="20"/>
+              </w:rPr>
+            </w:pPr>
+            <w:r>
+              <w:rPr>
+                <w:rFonts w:ascii="Consolas" w:hAnsi="Consolas" w:cs="Consolas"/>
+                <w:sz w:val="20"/>
+                <w:szCs w:val="20"/>
+              </w:rPr>
+              <w:tab/>
+            </w:r>
+            <w:r>
+              <w:rPr>
+                <w:rFonts w:ascii="Consolas" w:hAnsi="Consolas" w:cs="Consolas"/>
+                <w:sz w:val="20"/>
+                <w:szCs w:val="20"/>
+              </w:rPr>
+              <w:tab/>
+            </w:r>
+            <w:r>
+              <w:rPr>
+                <w:rFonts w:ascii="Consolas" w:hAnsi="Consolas" w:cs="Consolas"/>
+                <w:sz w:val="20"/>
+                <w:szCs w:val="20"/>
+              </w:rPr>
+              <w:tab/>
+              <w:t>}</w:t>
+            </w:r>
+          </w:p>
+          <w:p>
+            <w:pPr>
+              <w:autoSpaceDE w:val="0"/>
+              <w:autoSpaceDN w:val="0"/>
+              <w:adjustRightInd w:val="0"/>
+              <w:rPr>
+                <w:rFonts w:ascii="Consolas" w:hAnsi="Consolas" w:cs="Consolas"/>
+                <w:sz w:val="20"/>
+                <w:szCs w:val="20"/>
+              </w:rPr>
+            </w:pPr>
+            <w:r>
+              <w:rPr>
+                <w:rFonts w:ascii="Consolas" w:hAnsi="Consolas" w:cs="Consolas"/>
+                <w:sz w:val="20"/>
+                <w:szCs w:val="20"/>
+              </w:rPr>
+              <w:lastRenderedPageBreak/>
+              <w:tab/>
+            </w:r>
+            <w:r>
+              <w:rPr>
+                <w:rFonts w:ascii="Consolas" w:hAnsi="Consolas" w:cs="Consolas"/>
+                <w:sz w:val="20"/>
+                <w:szCs w:val="20"/>
+              </w:rPr>
+              <w:tab/>
+              <w:t>}</w:t>
+            </w:r>
+          </w:p>
+          <w:p>
+            <w:pPr>
+              <w:autoSpaceDE w:val="0"/>
+              <w:autoSpaceDN w:val="0"/>
+              <w:adjustRightInd w:val="0"/>
+              <w:rPr>
+                <w:rFonts w:ascii="Consolas" w:hAnsi="Consolas" w:cs="Consolas"/>
+                <w:sz w:val="20"/>
+                <w:szCs w:val="20"/>
+              </w:rPr>
+            </w:pPr>
+            <w:r>
+              <w:rPr>
+                <w:rFonts w:ascii="Consolas" w:hAnsi="Consolas" w:cs="Consolas"/>
+                <w:sz w:val="20"/>
+                <w:szCs w:val="20"/>
+              </w:rPr>
+              <w:tab/>
+            </w:r>
+            <w:r>
+              <w:rPr>
+                <w:rFonts w:ascii="Consolas" w:hAnsi="Consolas" w:cs="Consolas"/>
+                <w:sz w:val="20"/>
+                <w:szCs w:val="20"/>
+              </w:rPr>
+              <w:tab/>
+            </w:r>
+          </w:p>
+          <w:p>
+            <w:pPr>
+              <w:autoSpaceDE w:val="0"/>
+              <w:autoSpaceDN w:val="0"/>
+              <w:adjustRightInd w:val="0"/>
+              <w:rPr>
+                <w:rFonts w:ascii="Consolas" w:hAnsi="Consolas" w:cs="Consolas"/>
+                <w:sz w:val="20"/>
+                <w:szCs w:val="20"/>
+              </w:rPr>
+            </w:pPr>
+            <w:r>
+              <w:rPr>
+                <w:rFonts w:ascii="Consolas" w:hAnsi="Consolas" w:cs="Consolas"/>
+                <w:sz w:val="20"/>
+                <w:szCs w:val="20"/>
+              </w:rPr>
+              <w:tab/>
+            </w:r>
+            <w:r>
+              <w:rPr>
+                <w:rFonts w:ascii="Consolas" w:hAnsi="Consolas" w:cs="Consolas"/>
+                <w:sz w:val="20"/>
+                <w:szCs w:val="20"/>
+              </w:rPr>
+              <w:tab/>
+              <w:t xml:space="preserve">if(a[low] == </w:t>
+            </w:r>
+            <w:proofErr w:type="spellStart"/>
+            <w:r>
+              <w:rPr>
+                <w:rFonts w:ascii="Consolas" w:hAnsi="Consolas" w:cs="Consolas"/>
+                <w:sz w:val="20"/>
+                <w:szCs w:val="20"/>
+              </w:rPr>
+              <w:t>numIn</w:t>
+            </w:r>
+            <w:proofErr w:type="spellEnd"/>
+            <w:r>
+              <w:rPr>
+                <w:rFonts w:ascii="Consolas" w:hAnsi="Consolas" w:cs="Consolas"/>
+                <w:sz w:val="20"/>
+                <w:szCs w:val="20"/>
+              </w:rPr>
+              <w:t>) { // if a exact match is found, print its index</w:t>
+            </w:r>
+          </w:p>
+          <w:p>
+            <w:pPr>
+              <w:autoSpaceDE w:val="0"/>
+              <w:autoSpaceDN w:val="0"/>
+              <w:adjustRightInd w:val="0"/>
+              <w:rPr>
+                <w:rFonts w:ascii="Consolas" w:hAnsi="Consolas" w:cs="Consolas"/>
+                <w:sz w:val="20"/>
+                <w:szCs w:val="20"/>
+              </w:rPr>
+            </w:pPr>
+            <w:r>
+              <w:rPr>
+                <w:rFonts w:ascii="Consolas" w:hAnsi="Consolas" w:cs="Consolas"/>
+                <w:sz w:val="20"/>
+                <w:szCs w:val="20"/>
+              </w:rPr>
+              <w:tab/>
+            </w:r>
             <w:r>
               <w:rPr>
                 <w:rFonts w:ascii="Consolas" w:hAnsi="Consolas" w:cs="Consolas"/>
@@ -411,7 +2280,7 @@
                 <w:sz w:val="20"/>
                 <w:szCs w:val="20"/>
               </w:rPr>
-              <w:t>.println</w:t>
+              <w:t>.printf</w:t>
             </w:r>
             <w:proofErr w:type="spellEnd"/>
             <w:r>
@@ -420,552 +2289,78 @@
                 <w:sz w:val="20"/>
                 <w:szCs w:val="20"/>
               </w:rPr>
-              <w:t>("Input a number to search: ");</w:t>
-            </w:r>
-          </w:p>
-          <w:p>
-            <w:pPr>
-              <w:autoSpaceDE w:val="0"/>
-              <w:autoSpaceDN w:val="0"/>
-              <w:adjustRightInd w:val="0"/>
-              <w:rPr>
-                <w:rFonts w:ascii="Consolas" w:hAnsi="Consolas" w:cs="Consolas"/>
-                <w:sz w:val="20"/>
-                <w:szCs w:val="20"/>
-              </w:rPr>
-            </w:pPr>
-            <w:r>
-              <w:rPr>
-                <w:rFonts w:ascii="Consolas" w:hAnsi="Consolas" w:cs="Consolas"/>
-                <w:sz w:val="20"/>
-                <w:szCs w:val="20"/>
-              </w:rPr>
-              <w:tab/>
-            </w:r>
-            <w:r>
-              <w:rPr>
-                <w:rFonts w:ascii="Consolas" w:hAnsi="Consolas" w:cs="Consolas"/>
-                <w:sz w:val="20"/>
-                <w:szCs w:val="20"/>
-              </w:rPr>
-              <w:tab/>
-            </w:r>
-            <w:proofErr w:type="spellStart"/>
-            <w:r>
-              <w:rPr>
-                <w:rFonts w:ascii="Consolas" w:hAnsi="Consolas" w:cs="Consolas"/>
-                <w:sz w:val="20"/>
-                <w:szCs w:val="20"/>
-              </w:rPr>
-              <w:t>int</w:t>
-            </w:r>
-            <w:proofErr w:type="spellEnd"/>
-            <w:r>
-              <w:rPr>
-                <w:rFonts w:ascii="Consolas" w:hAnsi="Consolas" w:cs="Consolas"/>
-                <w:sz w:val="20"/>
-                <w:szCs w:val="20"/>
-              </w:rPr>
-              <w:t xml:space="preserve"> </w:t>
-            </w:r>
-            <w:proofErr w:type="spellStart"/>
-            <w:r>
-              <w:rPr>
-                <w:rFonts w:ascii="Consolas" w:hAnsi="Consolas" w:cs="Consolas"/>
-                <w:sz w:val="20"/>
-                <w:szCs w:val="20"/>
-              </w:rPr>
-              <w:t>numIn</w:t>
-            </w:r>
-            <w:proofErr w:type="spellEnd"/>
-            <w:r>
-              <w:rPr>
-                <w:rFonts w:ascii="Consolas" w:hAnsi="Consolas" w:cs="Consolas"/>
-                <w:sz w:val="20"/>
-                <w:szCs w:val="20"/>
-              </w:rPr>
-              <w:t xml:space="preserve"> = </w:t>
-            </w:r>
-            <w:proofErr w:type="spellStart"/>
-            <w:r>
-              <w:rPr>
-                <w:rFonts w:ascii="Consolas" w:hAnsi="Consolas" w:cs="Consolas"/>
-                <w:i/>
-                <w:iCs/>
-                <w:sz w:val="20"/>
-                <w:szCs w:val="20"/>
-              </w:rPr>
-              <w:t>input</w:t>
-            </w:r>
-            <w:r>
-              <w:rPr>
-                <w:rFonts w:ascii="Consolas" w:hAnsi="Consolas" w:cs="Consolas"/>
-                <w:sz w:val="20"/>
-                <w:szCs w:val="20"/>
-              </w:rPr>
-              <w:t>.nextInt</w:t>
-            </w:r>
-            <w:proofErr w:type="spellEnd"/>
-            <w:r>
-              <w:rPr>
-                <w:rFonts w:ascii="Consolas" w:hAnsi="Consolas" w:cs="Consolas"/>
-                <w:sz w:val="20"/>
-                <w:szCs w:val="20"/>
-              </w:rPr>
-              <w:t>();</w:t>
-            </w:r>
-          </w:p>
-          <w:p>
-            <w:pPr>
-              <w:autoSpaceDE w:val="0"/>
-              <w:autoSpaceDN w:val="0"/>
-              <w:adjustRightInd w:val="0"/>
-              <w:rPr>
-                <w:rFonts w:ascii="Consolas" w:hAnsi="Consolas" w:cs="Consolas"/>
-                <w:sz w:val="20"/>
-                <w:szCs w:val="20"/>
-              </w:rPr>
-            </w:pPr>
-            <w:r>
-              <w:rPr>
-                <w:rFonts w:ascii="Consolas" w:hAnsi="Consolas" w:cs="Consolas"/>
-                <w:sz w:val="20"/>
-                <w:szCs w:val="20"/>
-              </w:rPr>
-              <w:tab/>
-            </w:r>
-            <w:r>
-              <w:rPr>
-                <w:rFonts w:ascii="Consolas" w:hAnsi="Consolas" w:cs="Consolas"/>
-                <w:sz w:val="20"/>
-                <w:szCs w:val="20"/>
-              </w:rPr>
-              <w:tab/>
-            </w:r>
-          </w:p>
-          <w:p>
-            <w:pPr>
-              <w:autoSpaceDE w:val="0"/>
-              <w:autoSpaceDN w:val="0"/>
-              <w:adjustRightInd w:val="0"/>
-              <w:rPr>
-                <w:rFonts w:ascii="Consolas" w:hAnsi="Consolas" w:cs="Consolas"/>
-                <w:sz w:val="20"/>
-                <w:szCs w:val="20"/>
-              </w:rPr>
-            </w:pPr>
-            <w:r>
-              <w:rPr>
-                <w:rFonts w:ascii="Consolas" w:hAnsi="Consolas" w:cs="Consolas"/>
-                <w:sz w:val="20"/>
-                <w:szCs w:val="20"/>
-              </w:rPr>
-              <w:tab/>
-            </w:r>
-            <w:r>
-              <w:rPr>
-                <w:rFonts w:ascii="Consolas" w:hAnsi="Consolas" w:cs="Consolas"/>
-                <w:sz w:val="20"/>
-                <w:szCs w:val="20"/>
-              </w:rPr>
-              <w:tab/>
-            </w:r>
-            <w:proofErr w:type="spellStart"/>
-            <w:r>
-              <w:rPr>
-                <w:rFonts w:ascii="Consolas" w:hAnsi="Consolas" w:cs="Consolas"/>
-                <w:sz w:val="20"/>
-                <w:szCs w:val="20"/>
-              </w:rPr>
-              <w:t>int</w:t>
-            </w:r>
-            <w:proofErr w:type="spellEnd"/>
-            <w:r>
-              <w:rPr>
-                <w:rFonts w:ascii="Consolas" w:hAnsi="Consolas" w:cs="Consolas"/>
-                <w:sz w:val="20"/>
-                <w:szCs w:val="20"/>
-              </w:rPr>
-              <w:t xml:space="preserve"> </w:t>
-            </w:r>
-            <w:proofErr w:type="spellStart"/>
-            <w:r>
-              <w:rPr>
-                <w:rFonts w:ascii="Consolas" w:hAnsi="Consolas" w:cs="Consolas"/>
-                <w:sz w:val="20"/>
-                <w:szCs w:val="20"/>
-              </w:rPr>
-              <w:t>i</w:t>
-            </w:r>
-            <w:proofErr w:type="spellEnd"/>
-            <w:r>
-              <w:rPr>
-                <w:rFonts w:ascii="Consolas" w:hAnsi="Consolas" w:cs="Consolas"/>
-                <w:sz w:val="20"/>
-                <w:szCs w:val="20"/>
-              </w:rPr>
-              <w:t>=0;</w:t>
-            </w:r>
-          </w:p>
-          <w:p>
-            <w:pPr>
-              <w:autoSpaceDE w:val="0"/>
-              <w:autoSpaceDN w:val="0"/>
-              <w:adjustRightInd w:val="0"/>
-              <w:rPr>
-                <w:rFonts w:ascii="Consolas" w:hAnsi="Consolas" w:cs="Consolas"/>
-                <w:sz w:val="20"/>
-                <w:szCs w:val="20"/>
-              </w:rPr>
-            </w:pPr>
-            <w:r>
-              <w:rPr>
-                <w:rFonts w:ascii="Consolas" w:hAnsi="Consolas" w:cs="Consolas"/>
-                <w:sz w:val="20"/>
-                <w:szCs w:val="20"/>
-              </w:rPr>
-              <w:tab/>
-            </w:r>
-            <w:r>
-              <w:rPr>
-                <w:rFonts w:ascii="Consolas" w:hAnsi="Consolas" w:cs="Consolas"/>
-                <w:sz w:val="20"/>
-                <w:szCs w:val="20"/>
-              </w:rPr>
-              <w:tab/>
-            </w:r>
-            <w:proofErr w:type="spellStart"/>
-            <w:r>
-              <w:rPr>
-                <w:rFonts w:ascii="Consolas" w:hAnsi="Consolas" w:cs="Consolas"/>
-                <w:sz w:val="20"/>
-                <w:szCs w:val="20"/>
-              </w:rPr>
-              <w:t>boolean</w:t>
-            </w:r>
-            <w:proofErr w:type="spellEnd"/>
-            <w:r>
-              <w:rPr>
-                <w:rFonts w:ascii="Consolas" w:hAnsi="Consolas" w:cs="Consolas"/>
-                <w:sz w:val="20"/>
-                <w:szCs w:val="20"/>
-              </w:rPr>
-              <w:t xml:space="preserve"> </w:t>
-            </w:r>
-            <w:proofErr w:type="spellStart"/>
-            <w:r>
-              <w:rPr>
-                <w:rFonts w:ascii="Consolas" w:hAnsi="Consolas" w:cs="Consolas"/>
-                <w:sz w:val="20"/>
-                <w:szCs w:val="20"/>
-              </w:rPr>
-              <w:t>indexIdentified</w:t>
-            </w:r>
-            <w:proofErr w:type="spellEnd"/>
-            <w:r>
-              <w:rPr>
-                <w:rFonts w:ascii="Consolas" w:hAnsi="Consolas" w:cs="Consolas"/>
-                <w:sz w:val="20"/>
-                <w:szCs w:val="20"/>
-              </w:rPr>
-              <w:t xml:space="preserve"> = false;</w:t>
-            </w:r>
-          </w:p>
-          <w:p>
-            <w:pPr>
-              <w:autoSpaceDE w:val="0"/>
-              <w:autoSpaceDN w:val="0"/>
-              <w:adjustRightInd w:val="0"/>
-              <w:rPr>
-                <w:rFonts w:ascii="Consolas" w:hAnsi="Consolas" w:cs="Consolas"/>
-                <w:sz w:val="20"/>
-                <w:szCs w:val="20"/>
-              </w:rPr>
-            </w:pPr>
-            <w:r>
-              <w:rPr>
-                <w:rFonts w:ascii="Consolas" w:hAnsi="Consolas" w:cs="Consolas"/>
-                <w:sz w:val="20"/>
-                <w:szCs w:val="20"/>
-              </w:rPr>
-              <w:tab/>
-            </w:r>
-            <w:r>
-              <w:rPr>
-                <w:rFonts w:ascii="Consolas" w:hAnsi="Consolas" w:cs="Consolas"/>
-                <w:sz w:val="20"/>
-                <w:szCs w:val="20"/>
-              </w:rPr>
-              <w:tab/>
-            </w:r>
-            <w:proofErr w:type="spellStart"/>
-            <w:r>
-              <w:rPr>
-                <w:rFonts w:ascii="Consolas" w:hAnsi="Consolas" w:cs="Consolas"/>
-                <w:sz w:val="20"/>
-                <w:szCs w:val="20"/>
-              </w:rPr>
-              <w:t>int</w:t>
-            </w:r>
-            <w:proofErr w:type="spellEnd"/>
-            <w:r>
-              <w:rPr>
-                <w:rFonts w:ascii="Consolas" w:hAnsi="Consolas" w:cs="Consolas"/>
-                <w:sz w:val="20"/>
-                <w:szCs w:val="20"/>
-              </w:rPr>
-              <w:t xml:space="preserve"> </w:t>
-            </w:r>
-            <w:proofErr w:type="spellStart"/>
-            <w:r>
-              <w:rPr>
-                <w:rFonts w:ascii="Consolas" w:hAnsi="Consolas" w:cs="Consolas"/>
-                <w:sz w:val="20"/>
-                <w:szCs w:val="20"/>
-              </w:rPr>
-              <w:t>numAmt</w:t>
-            </w:r>
-            <w:proofErr w:type="spellEnd"/>
-            <w:r>
-              <w:rPr>
-                <w:rFonts w:ascii="Consolas" w:hAnsi="Consolas" w:cs="Consolas"/>
-                <w:sz w:val="20"/>
-                <w:szCs w:val="20"/>
-              </w:rPr>
-              <w:t>=0;</w:t>
-            </w:r>
-          </w:p>
-          <w:p>
-            <w:pPr>
-              <w:autoSpaceDE w:val="0"/>
-              <w:autoSpaceDN w:val="0"/>
-              <w:adjustRightInd w:val="0"/>
-              <w:rPr>
-                <w:rFonts w:ascii="Consolas" w:hAnsi="Consolas" w:cs="Consolas"/>
-                <w:sz w:val="20"/>
-                <w:szCs w:val="20"/>
-              </w:rPr>
-            </w:pPr>
-            <w:r>
-              <w:rPr>
-                <w:rFonts w:ascii="Consolas" w:hAnsi="Consolas" w:cs="Consolas"/>
-                <w:sz w:val="20"/>
-                <w:szCs w:val="20"/>
-              </w:rPr>
-              <w:tab/>
-            </w:r>
-            <w:r>
-              <w:rPr>
-                <w:rFonts w:ascii="Consolas" w:hAnsi="Consolas" w:cs="Consolas"/>
-                <w:sz w:val="20"/>
-                <w:szCs w:val="20"/>
-              </w:rPr>
-              <w:tab/>
-            </w:r>
-          </w:p>
-          <w:p>
-            <w:pPr>
-              <w:autoSpaceDE w:val="0"/>
-              <w:autoSpaceDN w:val="0"/>
-              <w:adjustRightInd w:val="0"/>
-              <w:rPr>
-                <w:rFonts w:ascii="Consolas" w:hAnsi="Consolas" w:cs="Consolas"/>
-                <w:color w:val="FF0000"/>
-                <w:sz w:val="20"/>
-                <w:szCs w:val="20"/>
-              </w:rPr>
-            </w:pPr>
-            <w:r>
-              <w:rPr>
-                <w:rFonts w:ascii="Consolas" w:hAnsi="Consolas" w:cs="Consolas"/>
-                <w:sz w:val="20"/>
-                <w:szCs w:val="20"/>
-              </w:rPr>
-              <w:tab/>
-            </w:r>
-            <w:r>
-              <w:rPr>
-                <w:rFonts w:ascii="Consolas" w:hAnsi="Consolas" w:cs="Consolas"/>
-                <w:sz w:val="20"/>
-                <w:szCs w:val="20"/>
-              </w:rPr>
-              <w:tab/>
-              <w:t>for(</w:t>
-            </w:r>
-            <w:proofErr w:type="spellStart"/>
-            <w:r>
-              <w:rPr>
-                <w:rFonts w:ascii="Consolas" w:hAnsi="Consolas" w:cs="Consolas"/>
-                <w:sz w:val="20"/>
-                <w:szCs w:val="20"/>
-              </w:rPr>
-              <w:t>i</w:t>
-            </w:r>
-            <w:proofErr w:type="spellEnd"/>
-            <w:r>
-              <w:rPr>
-                <w:rFonts w:ascii="Consolas" w:hAnsi="Consolas" w:cs="Consolas"/>
-                <w:sz w:val="20"/>
-                <w:szCs w:val="20"/>
-              </w:rPr>
-              <w:t xml:space="preserve"> = 0; </w:t>
-            </w:r>
-            <w:proofErr w:type="spellStart"/>
-            <w:r>
-              <w:rPr>
-                <w:rFonts w:ascii="Consolas" w:hAnsi="Consolas" w:cs="Consolas"/>
-                <w:sz w:val="20"/>
-                <w:szCs w:val="20"/>
-              </w:rPr>
-              <w:t>i</w:t>
-            </w:r>
-            <w:proofErr w:type="spellEnd"/>
-            <w:r>
-              <w:rPr>
-                <w:rFonts w:ascii="Consolas" w:hAnsi="Consolas" w:cs="Consolas"/>
-                <w:sz w:val="20"/>
-                <w:szCs w:val="20"/>
-              </w:rPr>
-              <w:t xml:space="preserve"> &lt; </w:t>
-            </w:r>
-            <w:proofErr w:type="spellStart"/>
-            <w:r>
-              <w:rPr>
-                <w:rFonts w:ascii="Consolas" w:hAnsi="Consolas" w:cs="Consolas"/>
-                <w:sz w:val="20"/>
-                <w:szCs w:val="20"/>
-              </w:rPr>
-              <w:t>a.length</w:t>
-            </w:r>
-            <w:proofErr w:type="spellEnd"/>
-            <w:r>
-              <w:rPr>
-                <w:rFonts w:ascii="Consolas" w:hAnsi="Consolas" w:cs="Consolas"/>
-                <w:sz w:val="20"/>
-                <w:szCs w:val="20"/>
-              </w:rPr>
-              <w:t>; ++</w:t>
-            </w:r>
-            <w:proofErr w:type="spellStart"/>
-            <w:r>
-              <w:rPr>
-                <w:rFonts w:ascii="Consolas" w:hAnsi="Consolas" w:cs="Consolas"/>
-                <w:sz w:val="20"/>
-                <w:szCs w:val="20"/>
-              </w:rPr>
-              <w:t>i</w:t>
-            </w:r>
-            <w:proofErr w:type="spellEnd"/>
-            <w:r>
-              <w:rPr>
-                <w:rFonts w:ascii="Consolas" w:hAnsi="Consolas" w:cs="Consolas"/>
-                <w:sz w:val="20"/>
-                <w:szCs w:val="20"/>
-              </w:rPr>
-              <w:t xml:space="preserve">) { </w:t>
-            </w:r>
-            <w:r>
-              <w:rPr>
-                <w:rFonts w:ascii="Consolas" w:hAnsi="Consolas" w:cs="Consolas"/>
-                <w:color w:val="FF0000"/>
-                <w:sz w:val="20"/>
-                <w:szCs w:val="20"/>
-              </w:rPr>
-              <w:t xml:space="preserve">// runs through and identifies matching numbers and prints each one with its respective index </w:t>
-            </w:r>
-          </w:p>
-          <w:p>
-            <w:pPr>
-              <w:autoSpaceDE w:val="0"/>
-              <w:autoSpaceDN w:val="0"/>
-              <w:adjustRightInd w:val="0"/>
-              <w:rPr>
-                <w:rFonts w:ascii="Consolas" w:hAnsi="Consolas" w:cs="Consolas"/>
-                <w:sz w:val="20"/>
-                <w:szCs w:val="20"/>
-              </w:rPr>
-            </w:pPr>
-            <w:r>
-              <w:rPr>
-                <w:rFonts w:ascii="Consolas" w:hAnsi="Consolas" w:cs="Consolas"/>
-                <w:sz w:val="20"/>
-                <w:szCs w:val="20"/>
-              </w:rPr>
-              <w:tab/>
-            </w:r>
-            <w:r>
-              <w:rPr>
-                <w:rFonts w:ascii="Consolas" w:hAnsi="Consolas" w:cs="Consolas"/>
-                <w:sz w:val="20"/>
-                <w:szCs w:val="20"/>
-              </w:rPr>
-              <w:tab/>
-            </w:r>
-            <w:r>
-              <w:rPr>
-                <w:rFonts w:ascii="Consolas" w:hAnsi="Consolas" w:cs="Consolas"/>
-                <w:sz w:val="20"/>
-                <w:szCs w:val="20"/>
-              </w:rPr>
-              <w:tab/>
-              <w:t>if(</w:t>
-            </w:r>
-            <w:proofErr w:type="spellStart"/>
-            <w:r>
-              <w:rPr>
-                <w:rFonts w:ascii="Consolas" w:hAnsi="Consolas" w:cs="Consolas"/>
-                <w:sz w:val="20"/>
-                <w:szCs w:val="20"/>
-              </w:rPr>
-              <w:t>numIn</w:t>
-            </w:r>
-            <w:proofErr w:type="spellEnd"/>
-            <w:r>
-              <w:rPr>
-                <w:rFonts w:ascii="Consolas" w:hAnsi="Consolas" w:cs="Consolas"/>
-                <w:sz w:val="20"/>
-                <w:szCs w:val="20"/>
-              </w:rPr>
-              <w:t xml:space="preserve"> == a[</w:t>
-            </w:r>
-            <w:proofErr w:type="spellStart"/>
-            <w:r>
-              <w:rPr>
-                <w:rFonts w:ascii="Consolas" w:hAnsi="Consolas" w:cs="Consolas"/>
-                <w:sz w:val="20"/>
-                <w:szCs w:val="20"/>
-              </w:rPr>
-              <w:t>i</w:t>
-            </w:r>
-            <w:proofErr w:type="spellEnd"/>
-            <w:r>
-              <w:rPr>
-                <w:rFonts w:ascii="Consolas" w:hAnsi="Consolas" w:cs="Consolas"/>
-                <w:sz w:val="20"/>
-                <w:szCs w:val="20"/>
-              </w:rPr>
-              <w:t>]) {</w:t>
-            </w:r>
-          </w:p>
-          <w:p>
-            <w:pPr>
-              <w:autoSpaceDE w:val="0"/>
-              <w:autoSpaceDN w:val="0"/>
-              <w:adjustRightInd w:val="0"/>
-              <w:rPr>
-                <w:rFonts w:ascii="Consolas" w:hAnsi="Consolas" w:cs="Consolas"/>
-                <w:sz w:val="20"/>
-                <w:szCs w:val="20"/>
-              </w:rPr>
-            </w:pPr>
-            <w:r>
-              <w:rPr>
-                <w:rFonts w:ascii="Consolas" w:hAnsi="Consolas" w:cs="Consolas"/>
-                <w:sz w:val="20"/>
-                <w:szCs w:val="20"/>
-              </w:rPr>
-              <w:tab/>
-            </w:r>
+              <w:t>("The first instance of the number is at index %d or position %d\n", low, low+1);</w:t>
+            </w:r>
+          </w:p>
+          <w:p>
+            <w:pPr>
+              <w:autoSpaceDE w:val="0"/>
+              <w:autoSpaceDN w:val="0"/>
+              <w:adjustRightInd w:val="0"/>
+              <w:rPr>
+                <w:rFonts w:ascii="Consolas" w:hAnsi="Consolas" w:cs="Consolas"/>
+                <w:sz w:val="20"/>
+                <w:szCs w:val="20"/>
+              </w:rPr>
+            </w:pPr>
+            <w:r>
+              <w:rPr>
+                <w:rFonts w:ascii="Consolas" w:hAnsi="Consolas" w:cs="Consolas"/>
+                <w:sz w:val="20"/>
+                <w:szCs w:val="20"/>
+              </w:rPr>
+              <w:tab/>
+            </w:r>
+            <w:r>
+              <w:rPr>
+                <w:rFonts w:ascii="Consolas" w:hAnsi="Consolas" w:cs="Consolas"/>
+                <w:sz w:val="20"/>
+                <w:szCs w:val="20"/>
+              </w:rPr>
+              <w:tab/>
+              <w:t>}</w:t>
+            </w:r>
+          </w:p>
+          <w:p>
+            <w:pPr>
+              <w:autoSpaceDE w:val="0"/>
+              <w:autoSpaceDN w:val="0"/>
+              <w:adjustRightInd w:val="0"/>
+              <w:rPr>
+                <w:rFonts w:ascii="Consolas" w:hAnsi="Consolas" w:cs="Consolas"/>
+                <w:sz w:val="20"/>
+                <w:szCs w:val="20"/>
+              </w:rPr>
+            </w:pPr>
+            <w:r>
+              <w:rPr>
+                <w:rFonts w:ascii="Consolas" w:hAnsi="Consolas" w:cs="Consolas"/>
+                <w:sz w:val="20"/>
+                <w:szCs w:val="20"/>
+              </w:rPr>
+              <w:tab/>
+            </w:r>
+            <w:r>
+              <w:rPr>
+                <w:rFonts w:ascii="Consolas" w:hAnsi="Consolas" w:cs="Consolas"/>
+                <w:sz w:val="20"/>
+                <w:szCs w:val="20"/>
+              </w:rPr>
+              <w:tab/>
+              <w:t>else {</w:t>
+            </w:r>
+          </w:p>
+          <w:p>
+            <w:pPr>
+              <w:autoSpaceDE w:val="0"/>
+              <w:autoSpaceDN w:val="0"/>
+              <w:adjustRightInd w:val="0"/>
+              <w:rPr>
+                <w:rFonts w:ascii="Consolas" w:hAnsi="Consolas" w:cs="Consolas"/>
+                <w:sz w:val="20"/>
+                <w:szCs w:val="20"/>
+              </w:rPr>
+            </w:pPr>
             <w:r>
               <w:rPr>
                 <w:rFonts w:ascii="Consolas" w:hAnsi="Consolas" w:cs="Consolas"/>
@@ -1017,7 +2412,7 @@
                 <w:sz w:val="20"/>
                 <w:szCs w:val="20"/>
               </w:rPr>
-              <w:t>.printf</w:t>
+              <w:t>.println</w:t>
             </w:r>
             <w:proofErr w:type="spellEnd"/>
             <w:r>
@@ -1026,7 +2421,7 @@
                 <w:sz w:val="20"/>
                 <w:szCs w:val="20"/>
               </w:rPr>
-              <w:t xml:space="preserve">("The number is at index %d or position %d\n", </w:t>
+              <w:t>("\</w:t>
             </w:r>
             <w:proofErr w:type="spellStart"/>
             <w:r>
@@ -1035,7 +2430,7 @@
                 <w:sz w:val="20"/>
                 <w:szCs w:val="20"/>
               </w:rPr>
-              <w:t>i</w:t>
+              <w:t>nThat</w:t>
             </w:r>
             <w:proofErr w:type="spellEnd"/>
             <w:r>
@@ -1044,51 +2439,117 @@
                 <w:sz w:val="20"/>
                 <w:szCs w:val="20"/>
               </w:rPr>
-              <w:t>, i+1);</w:t>
-            </w:r>
-          </w:p>
-          <w:p>
-            <w:pPr>
-              <w:autoSpaceDE w:val="0"/>
-              <w:autoSpaceDN w:val="0"/>
-              <w:adjustRightInd w:val="0"/>
-              <w:rPr>
-                <w:rFonts w:ascii="Consolas" w:hAnsi="Consolas" w:cs="Consolas"/>
-                <w:sz w:val="20"/>
-                <w:szCs w:val="20"/>
-              </w:rPr>
-            </w:pPr>
-            <w:r>
-              <w:rPr>
-                <w:rFonts w:ascii="Consolas" w:hAnsi="Consolas" w:cs="Consolas"/>
-                <w:sz w:val="20"/>
-                <w:szCs w:val="20"/>
-              </w:rPr>
-              <w:tab/>
-            </w:r>
-            <w:r>
-              <w:rPr>
-                <w:rFonts w:ascii="Consolas" w:hAnsi="Consolas" w:cs="Consolas"/>
-                <w:sz w:val="20"/>
-                <w:szCs w:val="20"/>
-              </w:rPr>
-              <w:tab/>
-            </w:r>
-            <w:r>
-              <w:rPr>
-                <w:rFonts w:ascii="Consolas" w:hAnsi="Consolas" w:cs="Consolas"/>
-                <w:sz w:val="20"/>
-                <w:szCs w:val="20"/>
-              </w:rPr>
-              <w:tab/>
-            </w:r>
-            <w:r>
-              <w:rPr>
-                <w:rFonts w:ascii="Consolas" w:hAnsi="Consolas" w:cs="Consolas"/>
-                <w:sz w:val="20"/>
-                <w:szCs w:val="20"/>
-              </w:rPr>
-              <w:tab/>
+              <w:t xml:space="preserve"> number is not in the array");</w:t>
+            </w:r>
+          </w:p>
+          <w:p>
+            <w:pPr>
+              <w:autoSpaceDE w:val="0"/>
+              <w:autoSpaceDN w:val="0"/>
+              <w:adjustRightInd w:val="0"/>
+              <w:rPr>
+                <w:rFonts w:ascii="Consolas" w:hAnsi="Consolas" w:cs="Consolas"/>
+                <w:sz w:val="20"/>
+                <w:szCs w:val="20"/>
+              </w:rPr>
+            </w:pPr>
+            <w:r>
+              <w:rPr>
+                <w:rFonts w:ascii="Consolas" w:hAnsi="Consolas" w:cs="Consolas"/>
+                <w:sz w:val="20"/>
+                <w:szCs w:val="20"/>
+              </w:rPr>
+              <w:tab/>
+            </w:r>
+            <w:r>
+              <w:rPr>
+                <w:rFonts w:ascii="Consolas" w:hAnsi="Consolas" w:cs="Consolas"/>
+                <w:sz w:val="20"/>
+                <w:szCs w:val="20"/>
+              </w:rPr>
+              <w:tab/>
+              <w:t>}</w:t>
+            </w:r>
+          </w:p>
+          <w:p>
+            <w:pPr>
+              <w:autoSpaceDE w:val="0"/>
+              <w:autoSpaceDN w:val="0"/>
+              <w:adjustRightInd w:val="0"/>
+              <w:rPr>
+                <w:rFonts w:ascii="Consolas" w:hAnsi="Consolas" w:cs="Consolas"/>
+                <w:sz w:val="20"/>
+                <w:szCs w:val="20"/>
+              </w:rPr>
+            </w:pPr>
+            <w:r>
+              <w:rPr>
+                <w:rFonts w:ascii="Consolas" w:hAnsi="Consolas" w:cs="Consolas"/>
+                <w:sz w:val="20"/>
+                <w:szCs w:val="20"/>
+              </w:rPr>
+              <w:t>}</w:t>
+            </w:r>
+          </w:p>
+          <w:p>
+            <w:pPr>
+              <w:autoSpaceDE w:val="0"/>
+              <w:autoSpaceDN w:val="0"/>
+              <w:adjustRightInd w:val="0"/>
+              <w:rPr>
+                <w:rFonts w:ascii="Consolas" w:hAnsi="Consolas" w:cs="Consolas"/>
+                <w:sz w:val="20"/>
+                <w:szCs w:val="20"/>
+              </w:rPr>
+            </w:pPr>
+            <w:r>
+              <w:rPr>
+                <w:rFonts w:ascii="Consolas" w:hAnsi="Consolas" w:cs="Consolas"/>
+                <w:sz w:val="20"/>
+                <w:szCs w:val="20"/>
+              </w:rPr>
+              <w:tab/>
+            </w:r>
+          </w:p>
+          <w:p>
+            <w:pPr>
+              <w:autoSpaceDE w:val="0"/>
+              <w:autoSpaceDN w:val="0"/>
+              <w:adjustRightInd w:val="0"/>
+              <w:rPr>
+                <w:rFonts w:ascii="Consolas" w:hAnsi="Consolas" w:cs="Consolas"/>
+                <w:sz w:val="20"/>
+                <w:szCs w:val="20"/>
+              </w:rPr>
+            </w:pPr>
+            <w:r>
+              <w:rPr>
+                <w:rFonts w:ascii="Consolas" w:hAnsi="Consolas" w:cs="Consolas"/>
+                <w:sz w:val="20"/>
+                <w:szCs w:val="20"/>
+              </w:rPr>
+              <w:tab/>
+            </w:r>
+          </w:p>
+          <w:p>
+            <w:pPr>
+              <w:autoSpaceDE w:val="0"/>
+              <w:autoSpaceDN w:val="0"/>
+              <w:adjustRightInd w:val="0"/>
+              <w:rPr>
+                <w:rFonts w:ascii="Consolas" w:hAnsi="Consolas" w:cs="Consolas"/>
+                <w:sz w:val="20"/>
+                <w:szCs w:val="20"/>
+              </w:rPr>
+            </w:pPr>
+            <w:r>
+              <w:rPr>
+                <w:rFonts w:ascii="Consolas" w:hAnsi="Consolas" w:cs="Consolas"/>
+                <w:sz w:val="20"/>
+                <w:szCs w:val="20"/>
+              </w:rPr>
+              <w:tab/>
+              <w:t xml:space="preserve">public static void main(String[] </w:t>
             </w:r>
             <w:proofErr w:type="spellStart"/>
             <w:r>
@@ -1097,7 +2558,7 @@
                 <w:sz w:val="20"/>
                 <w:szCs w:val="20"/>
               </w:rPr>
-              <w:t>indexIdentified</w:t>
+              <w:t>args</w:t>
             </w:r>
             <w:proofErr w:type="spellEnd"/>
             <w:r>
@@ -1106,52 +2567,37 @@
                 <w:sz w:val="20"/>
                 <w:szCs w:val="20"/>
               </w:rPr>
-              <w:t xml:space="preserve"> = true;</w:t>
-            </w:r>
-          </w:p>
-          <w:p>
-            <w:pPr>
-              <w:autoSpaceDE w:val="0"/>
-              <w:autoSpaceDN w:val="0"/>
-              <w:adjustRightInd w:val="0"/>
-              <w:rPr>
-                <w:rFonts w:ascii="Consolas" w:hAnsi="Consolas" w:cs="Consolas"/>
-                <w:sz w:val="20"/>
-                <w:szCs w:val="20"/>
-              </w:rPr>
-            </w:pPr>
-            <w:r>
-              <w:rPr>
-                <w:rFonts w:ascii="Consolas" w:hAnsi="Consolas" w:cs="Consolas"/>
-                <w:sz w:val="20"/>
-                <w:szCs w:val="20"/>
-              </w:rPr>
-              <w:tab/>
-            </w:r>
-            <w:r>
-              <w:rPr>
-                <w:rFonts w:ascii="Consolas" w:hAnsi="Consolas" w:cs="Consolas"/>
-                <w:sz w:val="20"/>
-                <w:szCs w:val="20"/>
-              </w:rPr>
-              <w:tab/>
-            </w:r>
-            <w:r>
-              <w:rPr>
-                <w:rFonts w:ascii="Consolas" w:hAnsi="Consolas" w:cs="Consolas"/>
-                <w:sz w:val="20"/>
-                <w:szCs w:val="20"/>
-              </w:rPr>
-              <w:tab/>
-            </w:r>
-            <w:r>
-              <w:rPr>
-                <w:rFonts w:ascii="Consolas" w:hAnsi="Consolas" w:cs="Consolas"/>
-                <w:sz w:val="20"/>
-                <w:szCs w:val="20"/>
-              </w:rPr>
-              <w:tab/>
-              <w:t>++</w:t>
+              <w:t>) {</w:t>
+            </w:r>
+            <w:bookmarkStart w:id="0" w:name="_GoBack"/>
+            <w:bookmarkEnd w:id="0"/>
+          </w:p>
+          <w:p>
+            <w:pPr>
+              <w:autoSpaceDE w:val="0"/>
+              <w:autoSpaceDN w:val="0"/>
+              <w:adjustRightInd w:val="0"/>
+              <w:rPr>
+                <w:rFonts w:ascii="Consolas" w:hAnsi="Consolas" w:cs="Consolas"/>
+                <w:sz w:val="20"/>
+                <w:szCs w:val="20"/>
+              </w:rPr>
+            </w:pPr>
+            <w:r>
+              <w:rPr>
+                <w:rFonts w:ascii="Consolas" w:hAnsi="Consolas" w:cs="Consolas"/>
+                <w:sz w:val="20"/>
+                <w:szCs w:val="20"/>
+              </w:rPr>
+              <w:tab/>
+            </w:r>
+            <w:r>
+              <w:rPr>
+                <w:rFonts w:ascii="Consolas" w:hAnsi="Consolas" w:cs="Consolas"/>
+                <w:sz w:val="20"/>
+                <w:szCs w:val="20"/>
+              </w:rPr>
+              <w:tab/>
             </w:r>
             <w:proofErr w:type="spellStart"/>
             <w:r>
@@ -1160,7 +2606,7 @@
                 <w:sz w:val="20"/>
                 <w:szCs w:val="20"/>
               </w:rPr>
-              <w:t>numAmt</w:t>
+              <w:t>int</w:t>
             </w:r>
             <w:proofErr w:type="spellEnd"/>
             <w:r>
@@ -1169,139 +2615,7 @@
                 <w:sz w:val="20"/>
                 <w:szCs w:val="20"/>
               </w:rPr>
-              <w:t xml:space="preserve">; </w:t>
-            </w:r>
-            <w:r>
-              <w:rPr>
-                <w:rFonts w:ascii="Consolas" w:hAnsi="Consolas" w:cs="Consolas"/>
-                <w:color w:val="FF0000"/>
-                <w:sz w:val="20"/>
-                <w:szCs w:val="20"/>
-              </w:rPr>
-              <w:t xml:space="preserve">// number of instances </w:t>
-            </w:r>
-          </w:p>
-          <w:p>
-            <w:pPr>
-              <w:autoSpaceDE w:val="0"/>
-              <w:autoSpaceDN w:val="0"/>
-              <w:adjustRightInd w:val="0"/>
-              <w:rPr>
-                <w:rFonts w:ascii="Consolas" w:hAnsi="Consolas" w:cs="Consolas"/>
-                <w:sz w:val="20"/>
-                <w:szCs w:val="20"/>
-              </w:rPr>
-            </w:pPr>
-            <w:r>
-              <w:rPr>
-                <w:rFonts w:ascii="Consolas" w:hAnsi="Consolas" w:cs="Consolas"/>
-                <w:sz w:val="20"/>
-                <w:szCs w:val="20"/>
-              </w:rPr>
-              <w:tab/>
-            </w:r>
-            <w:r>
-              <w:rPr>
-                <w:rFonts w:ascii="Consolas" w:hAnsi="Consolas" w:cs="Consolas"/>
-                <w:sz w:val="20"/>
-                <w:szCs w:val="20"/>
-              </w:rPr>
-              <w:tab/>
-            </w:r>
-            <w:r>
-              <w:rPr>
-                <w:rFonts w:ascii="Consolas" w:hAnsi="Consolas" w:cs="Consolas"/>
-                <w:sz w:val="20"/>
-                <w:szCs w:val="20"/>
-              </w:rPr>
-              <w:tab/>
-              <w:t>}</w:t>
-            </w:r>
-          </w:p>
-          <w:p>
-            <w:pPr>
-              <w:autoSpaceDE w:val="0"/>
-              <w:autoSpaceDN w:val="0"/>
-              <w:adjustRightInd w:val="0"/>
-              <w:rPr>
-                <w:rFonts w:ascii="Consolas" w:hAnsi="Consolas" w:cs="Consolas"/>
-                <w:sz w:val="20"/>
-                <w:szCs w:val="20"/>
-              </w:rPr>
-            </w:pPr>
-            <w:r>
-              <w:rPr>
-                <w:rFonts w:ascii="Consolas" w:hAnsi="Consolas" w:cs="Consolas"/>
-                <w:sz w:val="20"/>
-                <w:szCs w:val="20"/>
-              </w:rPr>
-              <w:tab/>
-            </w:r>
-            <w:r>
-              <w:rPr>
-                <w:rFonts w:ascii="Consolas" w:hAnsi="Consolas" w:cs="Consolas"/>
-                <w:sz w:val="20"/>
-                <w:szCs w:val="20"/>
-              </w:rPr>
-              <w:tab/>
-              <w:t>}</w:t>
-            </w:r>
-          </w:p>
-          <w:p>
-            <w:pPr>
-              <w:autoSpaceDE w:val="0"/>
-              <w:autoSpaceDN w:val="0"/>
-              <w:adjustRightInd w:val="0"/>
-              <w:rPr>
-                <w:rFonts w:ascii="Consolas" w:hAnsi="Consolas" w:cs="Consolas"/>
-                <w:sz w:val="20"/>
-                <w:szCs w:val="20"/>
-              </w:rPr>
-            </w:pPr>
-            <w:r>
-              <w:rPr>
-                <w:rFonts w:ascii="Consolas" w:hAnsi="Consolas" w:cs="Consolas"/>
-                <w:sz w:val="20"/>
-                <w:szCs w:val="20"/>
-              </w:rPr>
-              <w:tab/>
-            </w:r>
-            <w:r>
-              <w:rPr>
-                <w:rFonts w:ascii="Consolas" w:hAnsi="Consolas" w:cs="Consolas"/>
-                <w:sz w:val="20"/>
-                <w:szCs w:val="20"/>
-              </w:rPr>
-              <w:tab/>
-            </w:r>
-          </w:p>
-          <w:p>
-            <w:pPr>
-              <w:autoSpaceDE w:val="0"/>
-              <w:autoSpaceDN w:val="0"/>
-              <w:adjustRightInd w:val="0"/>
-              <w:rPr>
-                <w:rFonts w:ascii="Consolas" w:hAnsi="Consolas" w:cs="Consolas"/>
-                <w:sz w:val="20"/>
-                <w:szCs w:val="20"/>
-              </w:rPr>
-            </w:pPr>
-            <w:r>
-              <w:rPr>
-                <w:rFonts w:ascii="Consolas" w:hAnsi="Consolas" w:cs="Consolas"/>
-                <w:sz w:val="20"/>
-                <w:szCs w:val="20"/>
-              </w:rPr>
-              <w:tab/>
-            </w:r>
-            <w:r>
-              <w:rPr>
-                <w:rFonts w:ascii="Consolas" w:hAnsi="Consolas" w:cs="Consolas"/>
-                <w:sz w:val="20"/>
-                <w:szCs w:val="20"/>
-              </w:rPr>
-              <w:tab/>
-              <w:t>if(</w:t>
+              <w:t xml:space="preserve">[] </w:t>
             </w:r>
             <w:proofErr w:type="spellStart"/>
             <w:r>
@@ -1310,7 +2624,7 @@
                 <w:sz w:val="20"/>
                 <w:szCs w:val="20"/>
               </w:rPr>
-              <w:t>i</w:t>
+              <w:t>newOriginalArray</w:t>
             </w:r>
             <w:proofErr w:type="spellEnd"/>
             <w:r>
@@ -1319,117 +2633,74 @@
                 <w:sz w:val="20"/>
                 <w:szCs w:val="20"/>
               </w:rPr>
-              <w:t xml:space="preserve"> == </w:t>
+              <w:t xml:space="preserve"> = {4,10,6,1,8,10,9,12,14,6,15,6,7,10,8,2,7,3,9,1};</w:t>
+            </w:r>
+          </w:p>
+          <w:p>
+            <w:pPr>
+              <w:autoSpaceDE w:val="0"/>
+              <w:autoSpaceDN w:val="0"/>
+              <w:adjustRightInd w:val="0"/>
+              <w:rPr>
+                <w:rFonts w:ascii="Consolas" w:hAnsi="Consolas" w:cs="Consolas"/>
+                <w:sz w:val="20"/>
+                <w:szCs w:val="20"/>
+              </w:rPr>
+            </w:pPr>
+            <w:r>
+              <w:rPr>
+                <w:rFonts w:ascii="Consolas" w:hAnsi="Consolas" w:cs="Consolas"/>
+                <w:sz w:val="20"/>
+                <w:szCs w:val="20"/>
+              </w:rPr>
+              <w:tab/>
+            </w:r>
+            <w:r>
+              <w:rPr>
+                <w:rFonts w:ascii="Consolas" w:hAnsi="Consolas" w:cs="Consolas"/>
+                <w:sz w:val="20"/>
+                <w:szCs w:val="20"/>
+              </w:rPr>
+              <w:tab/>
+            </w:r>
+          </w:p>
+          <w:p>
+            <w:pPr>
+              <w:autoSpaceDE w:val="0"/>
+              <w:autoSpaceDN w:val="0"/>
+              <w:adjustRightInd w:val="0"/>
+              <w:rPr>
+                <w:rFonts w:ascii="Consolas" w:hAnsi="Consolas" w:cs="Consolas"/>
+                <w:sz w:val="20"/>
+                <w:szCs w:val="20"/>
+              </w:rPr>
+            </w:pPr>
+            <w:r>
+              <w:rPr>
+                <w:rFonts w:ascii="Consolas" w:hAnsi="Consolas" w:cs="Consolas"/>
+                <w:sz w:val="20"/>
+                <w:szCs w:val="20"/>
+              </w:rPr>
+              <w:tab/>
+            </w:r>
+            <w:r>
+              <w:rPr>
+                <w:rFonts w:ascii="Consolas" w:hAnsi="Consolas" w:cs="Consolas"/>
+                <w:sz w:val="20"/>
+                <w:szCs w:val="20"/>
+              </w:rPr>
+              <w:tab/>
             </w:r>
             <w:proofErr w:type="spellStart"/>
             <w:r>
               <w:rPr>
                 <w:rFonts w:ascii="Consolas" w:hAnsi="Consolas" w:cs="Consolas"/>
-                <w:sz w:val="20"/>
-                <w:szCs w:val="20"/>
-              </w:rPr>
-              <w:t>a.length</w:t>
-            </w:r>
-            <w:proofErr w:type="spellEnd"/>
-            <w:r>
-              <w:rPr>
-                <w:rFonts w:ascii="Consolas" w:hAnsi="Consolas" w:cs="Consolas"/>
-                <w:sz w:val="20"/>
-                <w:szCs w:val="20"/>
-              </w:rPr>
-              <w:t xml:space="preserve"> &amp;&amp; </w:t>
-            </w:r>
-            <w:proofErr w:type="spellStart"/>
-            <w:r>
-              <w:rPr>
-                <w:rFonts w:ascii="Consolas" w:hAnsi="Consolas" w:cs="Consolas"/>
-                <w:sz w:val="20"/>
-                <w:szCs w:val="20"/>
-              </w:rPr>
-              <w:t>indexIdentified</w:t>
-            </w:r>
-            <w:proofErr w:type="spellEnd"/>
-            <w:r>
-              <w:rPr>
-                <w:rFonts w:ascii="Consolas" w:hAnsi="Consolas" w:cs="Consolas"/>
-                <w:sz w:val="20"/>
-                <w:szCs w:val="20"/>
-              </w:rPr>
-              <w:t xml:space="preserve"> == false) { </w:t>
-            </w:r>
-            <w:r>
-              <w:rPr>
-                <w:rFonts w:ascii="Consolas" w:hAnsi="Consolas" w:cs="Consolas"/>
-                <w:color w:val="FF0000"/>
-                <w:sz w:val="20"/>
-                <w:szCs w:val="20"/>
-              </w:rPr>
-              <w:t>// if it reaches the end of the array and no numbers have been identified</w:t>
-            </w:r>
-          </w:p>
-          <w:p>
-            <w:pPr>
-              <w:autoSpaceDE w:val="0"/>
-              <w:autoSpaceDN w:val="0"/>
-              <w:adjustRightInd w:val="0"/>
-              <w:rPr>
-                <w:rFonts w:ascii="Consolas" w:hAnsi="Consolas" w:cs="Consolas"/>
-                <w:sz w:val="20"/>
-                <w:szCs w:val="20"/>
-              </w:rPr>
-            </w:pPr>
-            <w:r>
-              <w:rPr>
-                <w:rFonts w:ascii="Consolas" w:hAnsi="Consolas" w:cs="Consolas"/>
-                <w:sz w:val="20"/>
-                <w:szCs w:val="20"/>
-              </w:rPr>
-              <w:tab/>
-            </w:r>
-            <w:r>
-              <w:rPr>
-                <w:rFonts w:ascii="Consolas" w:hAnsi="Consolas" w:cs="Consolas"/>
-                <w:sz w:val="20"/>
-                <w:szCs w:val="20"/>
-              </w:rPr>
-              <w:tab/>
-            </w:r>
-            <w:r>
-              <w:rPr>
-                <w:rFonts w:ascii="Consolas" w:hAnsi="Consolas" w:cs="Consolas"/>
-                <w:sz w:val="20"/>
-                <w:szCs w:val="20"/>
-              </w:rPr>
-              <w:tab/>
-            </w:r>
-            <w:proofErr w:type="spellStart"/>
-            <w:r>
-              <w:rPr>
-                <w:rFonts w:ascii="Consolas" w:hAnsi="Consolas" w:cs="Consolas"/>
-                <w:sz w:val="20"/>
-                <w:szCs w:val="20"/>
-              </w:rPr>
-              <w:t>System.</w:t>
-            </w:r>
-            <w:r>
-              <w:rPr>
-                <w:rFonts w:ascii="Consolas" w:hAnsi="Consolas" w:cs="Consolas"/>
-                <w:b/>
-                <w:bCs/>
                 <w:i/>
                 <w:iCs/>
                 <w:sz w:val="20"/>
                 <w:szCs w:val="20"/>
               </w:rPr>
-              <w:t>out</w:t>
-            </w:r>
-            <w:r>
-              <w:rPr>
-                <w:rFonts w:ascii="Consolas" w:hAnsi="Consolas" w:cs="Consolas"/>
-                <w:sz w:val="20"/>
-                <w:szCs w:val="20"/>
-              </w:rPr>
-              <w:t>.println</w:t>
+              <w:t>binarySearch</w:t>
             </w:r>
             <w:proofErr w:type="spellEnd"/>
             <w:r>
@@ -1438,28 +2709,38 @@
                 <w:sz w:val="20"/>
                 <w:szCs w:val="20"/>
               </w:rPr>
-              <w:t xml:space="preserve">("That number is not in the array"); </w:t>
-            </w:r>
-          </w:p>
-          <w:p>
-            <w:pPr>
-              <w:autoSpaceDE w:val="0"/>
-              <w:autoSpaceDN w:val="0"/>
-              <w:adjustRightInd w:val="0"/>
-              <w:rPr>
-                <w:rFonts w:ascii="Consolas" w:hAnsi="Consolas" w:cs="Consolas"/>
-                <w:sz w:val="20"/>
-                <w:szCs w:val="20"/>
-              </w:rPr>
-            </w:pPr>
-            <w:r>
-              <w:rPr>
-                <w:rFonts w:ascii="Consolas" w:hAnsi="Consolas" w:cs="Consolas"/>
-                <w:sz w:val="20"/>
-                <w:szCs w:val="20"/>
-              </w:rPr>
-              <w:tab/>
-            </w:r>
+              <w:t>(</w:t>
+            </w:r>
+            <w:proofErr w:type="spellStart"/>
+            <w:r>
+              <w:rPr>
+                <w:rFonts w:ascii="Consolas" w:hAnsi="Consolas" w:cs="Consolas"/>
+                <w:sz w:val="20"/>
+                <w:szCs w:val="20"/>
+              </w:rPr>
+              <w:t>newOriginalArray</w:t>
+            </w:r>
+            <w:proofErr w:type="spellEnd"/>
+            <w:r>
+              <w:rPr>
+                <w:rFonts w:ascii="Consolas" w:hAnsi="Consolas" w:cs="Consolas"/>
+                <w:sz w:val="20"/>
+                <w:szCs w:val="20"/>
+              </w:rPr>
+              <w:t>);</w:t>
+            </w:r>
+          </w:p>
+          <w:p>
+            <w:pPr>
+              <w:autoSpaceDE w:val="0"/>
+              <w:autoSpaceDN w:val="0"/>
+              <w:adjustRightInd w:val="0"/>
+              <w:rPr>
+                <w:rFonts w:ascii="Consolas" w:hAnsi="Consolas" w:cs="Consolas"/>
+                <w:sz w:val="20"/>
+                <w:szCs w:val="20"/>
+              </w:rPr>
+            </w:pPr>
             <w:r>
               <w:rPr>
                 <w:rFonts w:ascii="Consolas" w:hAnsi="Consolas" w:cs="Consolas"/>
@@ -1477,455 +2758,10 @@
               <w:adjustRightInd w:val="0"/>
               <w:rPr>
                 <w:rFonts w:ascii="Consolas" w:hAnsi="Consolas" w:cs="Consolas"/>
-                <w:color w:val="FF0000"/>
-                <w:sz w:val="20"/>
-                <w:szCs w:val="20"/>
-              </w:rPr>
-            </w:pPr>
-            <w:r>
-              <w:rPr>
-                <w:rFonts w:ascii="Consolas" w:hAnsi="Consolas" w:cs="Consolas"/>
-                <w:sz w:val="20"/>
-                <w:szCs w:val="20"/>
-              </w:rPr>
-              <w:tab/>
-            </w:r>
-            <w:r>
-              <w:rPr>
-                <w:rFonts w:ascii="Consolas" w:hAnsi="Consolas" w:cs="Consolas"/>
-                <w:sz w:val="20"/>
-                <w:szCs w:val="20"/>
-              </w:rPr>
-              <w:tab/>
-              <w:t>if(</w:t>
-            </w:r>
-            <w:proofErr w:type="spellStart"/>
-            <w:r>
-              <w:rPr>
-                <w:rFonts w:ascii="Consolas" w:hAnsi="Consolas" w:cs="Consolas"/>
-                <w:sz w:val="20"/>
-                <w:szCs w:val="20"/>
-              </w:rPr>
-              <w:t>indexIdentified</w:t>
-            </w:r>
-            <w:proofErr w:type="spellEnd"/>
-            <w:r>
-              <w:rPr>
-                <w:rFonts w:ascii="Consolas" w:hAnsi="Consolas" w:cs="Consolas"/>
-                <w:sz w:val="20"/>
-                <w:szCs w:val="20"/>
-              </w:rPr>
-              <w:t xml:space="preserve"> == true) </w:t>
-            </w:r>
-            <w:r>
-              <w:rPr>
-                <w:rFonts w:ascii="Consolas" w:hAnsi="Consolas" w:cs="Consolas"/>
-                <w:color w:val="FF0000"/>
-                <w:sz w:val="20"/>
-                <w:szCs w:val="20"/>
-              </w:rPr>
-              <w:t>{ // if numbers have been identified, print the amount</w:t>
-            </w:r>
-          </w:p>
-          <w:p>
-            <w:pPr>
-              <w:autoSpaceDE w:val="0"/>
-              <w:autoSpaceDN w:val="0"/>
-              <w:adjustRightInd w:val="0"/>
-              <w:rPr>
-                <w:rFonts w:ascii="Consolas" w:hAnsi="Consolas" w:cs="Consolas"/>
-                <w:sz w:val="20"/>
-                <w:szCs w:val="20"/>
-              </w:rPr>
-            </w:pPr>
-            <w:r>
-              <w:rPr>
-                <w:rFonts w:ascii="Consolas" w:hAnsi="Consolas" w:cs="Consolas"/>
-                <w:sz w:val="20"/>
-                <w:szCs w:val="20"/>
-              </w:rPr>
-              <w:tab/>
-            </w:r>
-            <w:r>
-              <w:rPr>
-                <w:rFonts w:ascii="Consolas" w:hAnsi="Consolas" w:cs="Consolas"/>
-                <w:sz w:val="20"/>
-                <w:szCs w:val="20"/>
-              </w:rPr>
-              <w:tab/>
-            </w:r>
-            <w:r>
-              <w:rPr>
-                <w:rFonts w:ascii="Consolas" w:hAnsi="Consolas" w:cs="Consolas"/>
-                <w:sz w:val="20"/>
-                <w:szCs w:val="20"/>
-              </w:rPr>
-              <w:tab/>
-            </w:r>
-            <w:proofErr w:type="spellStart"/>
-            <w:r>
-              <w:rPr>
-                <w:rFonts w:ascii="Consolas" w:hAnsi="Consolas" w:cs="Consolas"/>
-                <w:sz w:val="20"/>
-                <w:szCs w:val="20"/>
-              </w:rPr>
-              <w:t>System.</w:t>
-            </w:r>
-            <w:r>
-              <w:rPr>
-                <w:rFonts w:ascii="Consolas" w:hAnsi="Consolas" w:cs="Consolas"/>
-                <w:b/>
-                <w:bCs/>
-                <w:i/>
-                <w:iCs/>
-                <w:sz w:val="20"/>
-                <w:szCs w:val="20"/>
-              </w:rPr>
-              <w:t>out</w:t>
-            </w:r>
-            <w:r>
-              <w:rPr>
-                <w:rFonts w:ascii="Consolas" w:hAnsi="Consolas" w:cs="Consolas"/>
-                <w:sz w:val="20"/>
-                <w:szCs w:val="20"/>
-              </w:rPr>
-              <w:t>.printf</w:t>
-            </w:r>
-            <w:proofErr w:type="spellEnd"/>
-            <w:r>
-              <w:rPr>
-                <w:rFonts w:ascii="Consolas" w:hAnsi="Consolas" w:cs="Consolas"/>
-                <w:sz w:val="20"/>
-                <w:szCs w:val="20"/>
-              </w:rPr>
-              <w:t xml:space="preserve">("There are %d instance(s) of this number in the array", </w:t>
-            </w:r>
-            <w:proofErr w:type="spellStart"/>
-            <w:r>
-              <w:rPr>
-                <w:rFonts w:ascii="Consolas" w:hAnsi="Consolas" w:cs="Consolas"/>
-                <w:sz w:val="20"/>
-                <w:szCs w:val="20"/>
-              </w:rPr>
-              <w:t>numAmt</w:t>
-            </w:r>
-            <w:proofErr w:type="spellEnd"/>
-            <w:r>
-              <w:rPr>
-                <w:rFonts w:ascii="Consolas" w:hAnsi="Consolas" w:cs="Consolas"/>
-                <w:sz w:val="20"/>
-                <w:szCs w:val="20"/>
-              </w:rPr>
-              <w:t>);</w:t>
-            </w:r>
-          </w:p>
-          <w:p>
-            <w:pPr>
-              <w:autoSpaceDE w:val="0"/>
-              <w:autoSpaceDN w:val="0"/>
-              <w:adjustRightInd w:val="0"/>
-              <w:rPr>
-                <w:rFonts w:ascii="Consolas" w:hAnsi="Consolas" w:cs="Consolas"/>
-                <w:sz w:val="20"/>
-                <w:szCs w:val="20"/>
-              </w:rPr>
-            </w:pPr>
-            <w:r>
-              <w:rPr>
-                <w:rFonts w:ascii="Consolas" w:hAnsi="Consolas" w:cs="Consolas"/>
-                <w:sz w:val="20"/>
-                <w:szCs w:val="20"/>
-              </w:rPr>
-              <w:tab/>
-            </w:r>
-            <w:r>
-              <w:rPr>
-                <w:rFonts w:ascii="Consolas" w:hAnsi="Consolas" w:cs="Consolas"/>
-                <w:sz w:val="20"/>
-                <w:szCs w:val="20"/>
-              </w:rPr>
-              <w:tab/>
-              <w:t>}</w:t>
-            </w:r>
-          </w:p>
-          <w:p>
-            <w:pPr>
-              <w:autoSpaceDE w:val="0"/>
-              <w:autoSpaceDN w:val="0"/>
-              <w:adjustRightInd w:val="0"/>
-              <w:rPr>
-                <w:rFonts w:ascii="Consolas" w:hAnsi="Consolas" w:cs="Consolas"/>
-                <w:sz w:val="20"/>
-                <w:szCs w:val="20"/>
-              </w:rPr>
-            </w:pPr>
-            <w:r>
-              <w:rPr>
-                <w:rFonts w:ascii="Consolas" w:hAnsi="Consolas" w:cs="Consolas"/>
-                <w:sz w:val="20"/>
-                <w:szCs w:val="20"/>
-              </w:rPr>
-              <w:tab/>
-              <w:t>}</w:t>
-            </w:r>
-          </w:p>
-          <w:p>
-            <w:pPr>
-              <w:autoSpaceDE w:val="0"/>
-              <w:autoSpaceDN w:val="0"/>
-              <w:adjustRightInd w:val="0"/>
-              <w:rPr>
-                <w:rFonts w:ascii="Consolas" w:hAnsi="Consolas" w:cs="Consolas"/>
-                <w:sz w:val="20"/>
-                <w:szCs w:val="20"/>
-              </w:rPr>
-            </w:pPr>
-            <w:r>
-              <w:rPr>
-                <w:rFonts w:ascii="Consolas" w:hAnsi="Consolas" w:cs="Consolas"/>
-                <w:sz w:val="20"/>
-                <w:szCs w:val="20"/>
-              </w:rPr>
-              <w:tab/>
-            </w:r>
-          </w:p>
-          <w:p>
-            <w:pPr>
-              <w:autoSpaceDE w:val="0"/>
-              <w:autoSpaceDN w:val="0"/>
-              <w:adjustRightInd w:val="0"/>
-              <w:rPr>
-                <w:rFonts w:ascii="Consolas" w:hAnsi="Consolas" w:cs="Consolas"/>
-                <w:sz w:val="20"/>
-                <w:szCs w:val="20"/>
-              </w:rPr>
-            </w:pPr>
-            <w:r>
-              <w:rPr>
-                <w:rFonts w:ascii="Consolas" w:hAnsi="Consolas" w:cs="Consolas"/>
-                <w:sz w:val="20"/>
-                <w:szCs w:val="20"/>
-              </w:rPr>
-              <w:tab/>
-            </w:r>
-          </w:p>
-          <w:p>
-            <w:pPr>
-              <w:autoSpaceDE w:val="0"/>
-              <w:autoSpaceDN w:val="0"/>
-              <w:adjustRightInd w:val="0"/>
-              <w:rPr>
-                <w:rFonts w:ascii="Consolas" w:hAnsi="Consolas" w:cs="Consolas"/>
-                <w:sz w:val="20"/>
-                <w:szCs w:val="20"/>
-              </w:rPr>
-            </w:pPr>
-            <w:r>
-              <w:rPr>
-                <w:rFonts w:ascii="Consolas" w:hAnsi="Consolas" w:cs="Consolas"/>
-                <w:sz w:val="20"/>
-                <w:szCs w:val="20"/>
-              </w:rPr>
-              <w:tab/>
-              <w:t xml:space="preserve">public static void main(String[] </w:t>
-            </w:r>
-            <w:proofErr w:type="spellStart"/>
-            <w:r>
-              <w:rPr>
-                <w:rFonts w:ascii="Consolas" w:hAnsi="Consolas" w:cs="Consolas"/>
-                <w:sz w:val="20"/>
-                <w:szCs w:val="20"/>
-              </w:rPr>
-              <w:t>args</w:t>
-            </w:r>
-            <w:proofErr w:type="spellEnd"/>
-            <w:r>
-              <w:rPr>
-                <w:rFonts w:ascii="Consolas" w:hAnsi="Consolas" w:cs="Consolas"/>
-                <w:sz w:val="20"/>
-                <w:szCs w:val="20"/>
-              </w:rPr>
-              <w:t>) {</w:t>
-            </w:r>
-          </w:p>
-          <w:p>
-            <w:pPr>
-              <w:autoSpaceDE w:val="0"/>
-              <w:autoSpaceDN w:val="0"/>
-              <w:adjustRightInd w:val="0"/>
-              <w:rPr>
-                <w:rFonts w:ascii="Consolas" w:hAnsi="Consolas" w:cs="Consolas"/>
-                <w:sz w:val="20"/>
-                <w:szCs w:val="20"/>
-              </w:rPr>
-            </w:pPr>
-            <w:r>
-              <w:rPr>
-                <w:rFonts w:ascii="Consolas" w:hAnsi="Consolas" w:cs="Consolas"/>
-                <w:sz w:val="20"/>
-                <w:szCs w:val="20"/>
-              </w:rPr>
-              <w:tab/>
-            </w:r>
-            <w:r>
-              <w:rPr>
-                <w:rFonts w:ascii="Consolas" w:hAnsi="Consolas" w:cs="Consolas"/>
-                <w:sz w:val="20"/>
-                <w:szCs w:val="20"/>
-              </w:rPr>
-              <w:tab/>
-            </w:r>
-            <w:proofErr w:type="spellStart"/>
-            <w:r>
-              <w:rPr>
-                <w:rFonts w:ascii="Consolas" w:hAnsi="Consolas" w:cs="Consolas"/>
-                <w:sz w:val="20"/>
-                <w:szCs w:val="20"/>
-              </w:rPr>
-              <w:t>int</w:t>
-            </w:r>
-            <w:proofErr w:type="spellEnd"/>
-            <w:r>
-              <w:rPr>
-                <w:rFonts w:ascii="Consolas" w:hAnsi="Consolas" w:cs="Consolas"/>
-                <w:sz w:val="20"/>
-                <w:szCs w:val="20"/>
-              </w:rPr>
-              <w:t xml:space="preserve">[] </w:t>
-            </w:r>
-            <w:proofErr w:type="spellStart"/>
-            <w:r>
-              <w:rPr>
-                <w:rFonts w:ascii="Consolas" w:hAnsi="Consolas" w:cs="Consolas"/>
-                <w:sz w:val="20"/>
-                <w:szCs w:val="20"/>
-              </w:rPr>
-              <w:t>OriginalArray</w:t>
-            </w:r>
-            <w:proofErr w:type="spellEnd"/>
-            <w:r>
-              <w:rPr>
-                <w:rFonts w:ascii="Consolas" w:hAnsi="Consolas" w:cs="Consolas"/>
-                <w:sz w:val="20"/>
-                <w:szCs w:val="20"/>
-              </w:rPr>
-              <w:t xml:space="preserve"> = {4,10,6,1,8,10,9,12,14,6,15,6,7,10,8,2,7,3,9,1};</w:t>
-            </w:r>
-          </w:p>
-          <w:p>
-            <w:pPr>
-              <w:autoSpaceDE w:val="0"/>
-              <w:autoSpaceDN w:val="0"/>
-              <w:adjustRightInd w:val="0"/>
-              <w:rPr>
-                <w:rFonts w:ascii="Consolas" w:hAnsi="Consolas" w:cs="Consolas"/>
-                <w:sz w:val="20"/>
-                <w:szCs w:val="20"/>
-              </w:rPr>
-            </w:pPr>
-            <w:r>
-              <w:rPr>
-                <w:rFonts w:ascii="Consolas" w:hAnsi="Consolas" w:cs="Consolas"/>
-                <w:sz w:val="20"/>
-                <w:szCs w:val="20"/>
-              </w:rPr>
-              <w:tab/>
-            </w:r>
-            <w:r>
-              <w:rPr>
-                <w:rFonts w:ascii="Consolas" w:hAnsi="Consolas" w:cs="Consolas"/>
-                <w:sz w:val="20"/>
-                <w:szCs w:val="20"/>
-              </w:rPr>
-              <w:tab/>
-            </w:r>
-          </w:p>
-          <w:p>
-            <w:pPr>
-              <w:autoSpaceDE w:val="0"/>
-              <w:autoSpaceDN w:val="0"/>
-              <w:adjustRightInd w:val="0"/>
-              <w:rPr>
-                <w:rFonts w:ascii="Consolas" w:hAnsi="Consolas" w:cs="Consolas"/>
-                <w:sz w:val="20"/>
-                <w:szCs w:val="20"/>
-              </w:rPr>
-            </w:pPr>
-            <w:r>
-              <w:rPr>
-                <w:rFonts w:ascii="Consolas" w:hAnsi="Consolas" w:cs="Consolas"/>
-                <w:sz w:val="20"/>
-                <w:szCs w:val="20"/>
-              </w:rPr>
-              <w:tab/>
-            </w:r>
-            <w:r>
-              <w:rPr>
-                <w:rFonts w:ascii="Consolas" w:hAnsi="Consolas" w:cs="Consolas"/>
-                <w:sz w:val="20"/>
-                <w:szCs w:val="20"/>
-              </w:rPr>
-              <w:tab/>
-            </w:r>
-            <w:proofErr w:type="spellStart"/>
-            <w:r>
-              <w:rPr>
-                <w:rFonts w:ascii="Consolas" w:hAnsi="Consolas" w:cs="Consolas"/>
-                <w:i/>
-                <w:iCs/>
-                <w:sz w:val="20"/>
-                <w:szCs w:val="20"/>
-              </w:rPr>
-              <w:t>iterativeSearch</w:t>
-            </w:r>
-            <w:proofErr w:type="spellEnd"/>
-            <w:r>
-              <w:rPr>
-                <w:rFonts w:ascii="Consolas" w:hAnsi="Consolas" w:cs="Consolas"/>
-                <w:sz w:val="20"/>
-                <w:szCs w:val="20"/>
-              </w:rPr>
-              <w:t>(</w:t>
-            </w:r>
-            <w:proofErr w:type="spellStart"/>
-            <w:r>
-              <w:rPr>
-                <w:rFonts w:ascii="Consolas" w:hAnsi="Consolas" w:cs="Consolas"/>
-                <w:sz w:val="20"/>
-                <w:szCs w:val="20"/>
-              </w:rPr>
-              <w:t>OriginalArray</w:t>
-            </w:r>
-            <w:proofErr w:type="spellEnd"/>
-            <w:r>
-              <w:rPr>
-                <w:rFonts w:ascii="Consolas" w:hAnsi="Consolas" w:cs="Consolas"/>
-                <w:sz w:val="20"/>
-                <w:szCs w:val="20"/>
-              </w:rPr>
-              <w:t>);</w:t>
-            </w:r>
-          </w:p>
-          <w:p>
-            <w:pPr>
-              <w:autoSpaceDE w:val="0"/>
-              <w:autoSpaceDN w:val="0"/>
-              <w:adjustRightInd w:val="0"/>
-              <w:rPr>
-                <w:rFonts w:ascii="Consolas" w:hAnsi="Consolas" w:cs="Consolas"/>
-                <w:sz w:val="20"/>
-                <w:szCs w:val="20"/>
-              </w:rPr>
-            </w:pPr>
-            <w:r>
-              <w:rPr>
-                <w:rFonts w:ascii="Consolas" w:hAnsi="Consolas" w:cs="Consolas"/>
-                <w:sz w:val="20"/>
-                <w:szCs w:val="20"/>
-              </w:rPr>
-              <w:tab/>
-              <w:t>}</w:t>
-            </w:r>
+                <w:sz w:val="20"/>
+                <w:szCs w:val="20"/>
+              </w:rPr>
+            </w:pPr>
           </w:p>
         </w:tc>
       </w:tr>
@@ -1951,6 +2787,7 @@
           <w:sz w:val="22"/>
           <w:szCs w:val="27"/>
         </w:rPr>
+        <w:lastRenderedPageBreak/>
         <w:t xml:space="preserve">Please add developer comments </w:t>
       </w:r>
       <w:r>
@@ -2081,7 +2918,6 @@
                 <w:sz w:val="22"/>
                 <w:szCs w:val="27"/>
               </w:rPr>
-              <w:lastRenderedPageBreak/>
               <w:t>An integer value is inputted and then compared with every element of the array procedurally, if a match is found then it prints the index and adds one to the identified indexes counter. At the end it prints the amount of identified indexes</w:t>
             </w:r>
           </w:p>
@@ -4748,8 +5584,6 @@
               </w:rPr>
               <w:t>) {</w:t>
             </w:r>
-            <w:bookmarkStart w:id="0" w:name="_GoBack"/>
-            <w:bookmarkEnd w:id="0"/>
           </w:p>
           <w:p>
             <w:pPr>

</xml_diff>

<commit_message>
added missing information to binary search section
</commit_message>
<xml_diff>
--- a/Iterative Searches Analysis Assignment.docx
+++ b/Iterative Searches Analysis Assignment.docx
@@ -2569,8 +2569,6 @@
               </w:rPr>
               <w:t>) {</w:t>
             </w:r>
-            <w:bookmarkStart w:id="0" w:name="_GoBack"/>
-            <w:bookmarkEnd w:id="0"/>
           </w:p>
           <w:p>
             <w:pPr>
@@ -4751,18 +4749,238 @@
               </w:rPr>
               <w:tab/>
             </w:r>
-          </w:p>
-          <w:p>
-            <w:pPr>
-              <w:autoSpaceDE w:val="0"/>
-              <w:autoSpaceDN w:val="0"/>
-              <w:adjustRightInd w:val="0"/>
-              <w:rPr>
-                <w:rFonts w:ascii="Consolas" w:hAnsi="Consolas" w:cs="Consolas"/>
-                <w:sz w:val="20"/>
-                <w:szCs w:val="20"/>
-              </w:rPr>
-            </w:pPr>
+            <w:proofErr w:type="spellStart"/>
+            <w:r>
+              <w:rPr>
+                <w:rFonts w:ascii="Consolas" w:hAnsi="Consolas" w:cs="Consolas"/>
+                <w:sz w:val="20"/>
+                <w:szCs w:val="20"/>
+              </w:rPr>
+              <w:t>int</w:t>
+            </w:r>
+            <w:proofErr w:type="spellEnd"/>
+            <w:r>
+              <w:rPr>
+                <w:rFonts w:ascii="Consolas" w:hAnsi="Consolas" w:cs="Consolas"/>
+                <w:sz w:val="20"/>
+                <w:szCs w:val="20"/>
+              </w:rPr>
+              <w:t xml:space="preserve"> m = 0;</w:t>
+            </w:r>
+          </w:p>
+          <w:p>
+            <w:pPr>
+              <w:autoSpaceDE w:val="0"/>
+              <w:autoSpaceDN w:val="0"/>
+              <w:adjustRightInd w:val="0"/>
+              <w:rPr>
+                <w:rFonts w:ascii="Consolas" w:hAnsi="Consolas" w:cs="Consolas"/>
+                <w:sz w:val="20"/>
+                <w:szCs w:val="20"/>
+              </w:rPr>
+            </w:pPr>
+            <w:r>
+              <w:rPr>
+                <w:rFonts w:ascii="Consolas" w:hAnsi="Consolas" w:cs="Consolas"/>
+                <w:sz w:val="20"/>
+                <w:szCs w:val="20"/>
+              </w:rPr>
+              <w:tab/>
+            </w:r>
+            <w:r>
+              <w:rPr>
+                <w:rFonts w:ascii="Consolas" w:hAnsi="Consolas" w:cs="Consolas"/>
+                <w:sz w:val="20"/>
+                <w:szCs w:val="20"/>
+              </w:rPr>
+              <w:tab/>
+            </w:r>
+            <w:proofErr w:type="spellStart"/>
+            <w:r>
+              <w:rPr>
+                <w:rFonts w:ascii="Consolas" w:hAnsi="Consolas" w:cs="Consolas"/>
+                <w:sz w:val="20"/>
+                <w:szCs w:val="20"/>
+              </w:rPr>
+              <w:t>int</w:t>
+            </w:r>
+            <w:proofErr w:type="spellEnd"/>
+            <w:r>
+              <w:rPr>
+                <w:rFonts w:ascii="Consolas" w:hAnsi="Consolas" w:cs="Consolas"/>
+                <w:sz w:val="20"/>
+                <w:szCs w:val="20"/>
+              </w:rPr>
+              <w:t xml:space="preserve"> n = 0;</w:t>
+            </w:r>
+          </w:p>
+          <w:p>
+            <w:pPr>
+              <w:autoSpaceDE w:val="0"/>
+              <w:autoSpaceDN w:val="0"/>
+              <w:adjustRightInd w:val="0"/>
+              <w:rPr>
+                <w:rFonts w:ascii="Consolas" w:hAnsi="Consolas" w:cs="Consolas"/>
+                <w:sz w:val="20"/>
+                <w:szCs w:val="20"/>
+              </w:rPr>
+            </w:pPr>
+            <w:r>
+              <w:rPr>
+                <w:rFonts w:ascii="Consolas" w:hAnsi="Consolas" w:cs="Consolas"/>
+                <w:sz w:val="20"/>
+                <w:szCs w:val="20"/>
+              </w:rPr>
+              <w:tab/>
+            </w:r>
+            <w:r>
+              <w:rPr>
+                <w:rFonts w:ascii="Consolas" w:hAnsi="Consolas" w:cs="Consolas"/>
+                <w:sz w:val="20"/>
+                <w:szCs w:val="20"/>
+              </w:rPr>
+              <w:tab/>
+            </w:r>
+          </w:p>
+          <w:p>
+            <w:pPr>
+              <w:autoSpaceDE w:val="0"/>
+              <w:autoSpaceDN w:val="0"/>
+              <w:adjustRightInd w:val="0"/>
+              <w:rPr>
+                <w:rFonts w:ascii="Consolas" w:hAnsi="Consolas" w:cs="Consolas"/>
+                <w:sz w:val="20"/>
+                <w:szCs w:val="20"/>
+              </w:rPr>
+            </w:pPr>
+            <w:r>
+              <w:rPr>
+                <w:rFonts w:ascii="Consolas" w:hAnsi="Consolas" w:cs="Consolas"/>
+                <w:sz w:val="20"/>
+                <w:szCs w:val="20"/>
+              </w:rPr>
+              <w:tab/>
+            </w:r>
+            <w:r>
+              <w:rPr>
+                <w:rFonts w:ascii="Consolas" w:hAnsi="Consolas" w:cs="Consolas"/>
+                <w:sz w:val="20"/>
+                <w:szCs w:val="20"/>
+              </w:rPr>
+              <w:tab/>
+              <w:t>do {</w:t>
+            </w:r>
+          </w:p>
+          <w:p>
+            <w:pPr>
+              <w:autoSpaceDE w:val="0"/>
+              <w:autoSpaceDN w:val="0"/>
+              <w:adjustRightInd w:val="0"/>
+              <w:rPr>
+                <w:rFonts w:ascii="Consolas" w:hAnsi="Consolas" w:cs="Consolas"/>
+                <w:sz w:val="20"/>
+                <w:szCs w:val="20"/>
+              </w:rPr>
+            </w:pPr>
+            <w:r>
+              <w:rPr>
+                <w:rFonts w:ascii="Consolas" w:hAnsi="Consolas" w:cs="Consolas"/>
+                <w:sz w:val="20"/>
+                <w:szCs w:val="20"/>
+              </w:rPr>
+              <w:tab/>
+            </w:r>
+            <w:r>
+              <w:rPr>
+                <w:rFonts w:ascii="Consolas" w:hAnsi="Consolas" w:cs="Consolas"/>
+                <w:sz w:val="20"/>
+                <w:szCs w:val="20"/>
+              </w:rPr>
+              <w:tab/>
+            </w:r>
+            <w:r>
+              <w:rPr>
+                <w:rFonts w:ascii="Consolas" w:hAnsi="Consolas" w:cs="Consolas"/>
+                <w:sz w:val="20"/>
+                <w:szCs w:val="20"/>
+              </w:rPr>
+              <w:tab/>
+              <w:t>m = 0;</w:t>
+            </w:r>
+          </w:p>
+          <w:p>
+            <w:pPr>
+              <w:autoSpaceDE w:val="0"/>
+              <w:autoSpaceDN w:val="0"/>
+              <w:adjustRightInd w:val="0"/>
+              <w:rPr>
+                <w:rFonts w:ascii="Consolas" w:hAnsi="Consolas" w:cs="Consolas"/>
+                <w:sz w:val="20"/>
+                <w:szCs w:val="20"/>
+              </w:rPr>
+            </w:pPr>
+            <w:r>
+              <w:rPr>
+                <w:rFonts w:ascii="Consolas" w:hAnsi="Consolas" w:cs="Consolas"/>
+                <w:sz w:val="20"/>
+                <w:szCs w:val="20"/>
+              </w:rPr>
+              <w:tab/>
+            </w:r>
+            <w:r>
+              <w:rPr>
+                <w:rFonts w:ascii="Consolas" w:hAnsi="Consolas" w:cs="Consolas"/>
+                <w:sz w:val="20"/>
+                <w:szCs w:val="20"/>
+              </w:rPr>
+              <w:tab/>
+            </w:r>
+            <w:r>
+              <w:rPr>
+                <w:rFonts w:ascii="Consolas" w:hAnsi="Consolas" w:cs="Consolas"/>
+                <w:sz w:val="20"/>
+                <w:szCs w:val="20"/>
+              </w:rPr>
+              <w:tab/>
+            </w:r>
+            <w:proofErr w:type="spellStart"/>
+            <w:r>
+              <w:rPr>
+                <w:rFonts w:ascii="Consolas" w:hAnsi="Consolas" w:cs="Consolas"/>
+                <w:sz w:val="20"/>
+                <w:szCs w:val="20"/>
+              </w:rPr>
+              <w:t>int</w:t>
+            </w:r>
+            <w:proofErr w:type="spellEnd"/>
+            <w:r>
+              <w:rPr>
+                <w:rFonts w:ascii="Consolas" w:hAnsi="Consolas" w:cs="Consolas"/>
+                <w:sz w:val="20"/>
+                <w:szCs w:val="20"/>
+              </w:rPr>
+              <w:t xml:space="preserve"> temp=0;</w:t>
+            </w:r>
+          </w:p>
+          <w:p>
+            <w:pPr>
+              <w:autoSpaceDE w:val="0"/>
+              <w:autoSpaceDN w:val="0"/>
+              <w:adjustRightInd w:val="0"/>
+              <w:rPr>
+                <w:rFonts w:ascii="Consolas" w:hAnsi="Consolas" w:cs="Consolas"/>
+                <w:sz w:val="20"/>
+                <w:szCs w:val="20"/>
+              </w:rPr>
+            </w:pPr>
+            <w:r>
+              <w:rPr>
+                <w:rFonts w:ascii="Consolas" w:hAnsi="Consolas" w:cs="Consolas"/>
+                <w:sz w:val="20"/>
+                <w:szCs w:val="20"/>
+              </w:rPr>
+              <w:tab/>
+            </w:r>
             <w:r>
               <w:rPr>
                 <w:rFonts w:ascii="Consolas" w:hAnsi="Consolas" w:cs="Consolas"/>
@@ -4816,6 +5034,148 @@
               </w:rPr>
               <w:tab/>
             </w:r>
+            <w:r>
+              <w:rPr>
+                <w:rFonts w:ascii="Consolas" w:hAnsi="Consolas" w:cs="Consolas"/>
+                <w:sz w:val="20"/>
+                <w:szCs w:val="20"/>
+              </w:rPr>
+              <w:tab/>
+            </w:r>
+          </w:p>
+          <w:p>
+            <w:pPr>
+              <w:autoSpaceDE w:val="0"/>
+              <w:autoSpaceDN w:val="0"/>
+              <w:adjustRightInd w:val="0"/>
+              <w:rPr>
+                <w:rFonts w:ascii="Consolas" w:hAnsi="Consolas" w:cs="Consolas"/>
+                <w:sz w:val="20"/>
+                <w:szCs w:val="20"/>
+              </w:rPr>
+            </w:pPr>
+            <w:r>
+              <w:rPr>
+                <w:rFonts w:ascii="Consolas" w:hAnsi="Consolas" w:cs="Consolas"/>
+                <w:sz w:val="20"/>
+                <w:szCs w:val="20"/>
+              </w:rPr>
+              <w:tab/>
+            </w:r>
+            <w:r>
+              <w:rPr>
+                <w:rFonts w:ascii="Consolas" w:hAnsi="Consolas" w:cs="Consolas"/>
+                <w:sz w:val="20"/>
+                <w:szCs w:val="20"/>
+              </w:rPr>
+              <w:tab/>
+            </w:r>
+            <w:r>
+              <w:rPr>
+                <w:rFonts w:ascii="Consolas" w:hAnsi="Consolas" w:cs="Consolas"/>
+                <w:sz w:val="20"/>
+                <w:szCs w:val="20"/>
+              </w:rPr>
+              <w:tab/>
+            </w:r>
+            <w:r>
+              <w:rPr>
+                <w:rFonts w:ascii="Consolas" w:hAnsi="Consolas" w:cs="Consolas"/>
+                <w:sz w:val="20"/>
+                <w:szCs w:val="20"/>
+              </w:rPr>
+              <w:tab/>
+              <w:t>temp = (low + high)/2;// move index to middle of array</w:t>
+            </w:r>
+          </w:p>
+          <w:p>
+            <w:pPr>
+              <w:autoSpaceDE w:val="0"/>
+              <w:autoSpaceDN w:val="0"/>
+              <w:adjustRightInd w:val="0"/>
+              <w:rPr>
+                <w:rFonts w:ascii="Consolas" w:hAnsi="Consolas" w:cs="Consolas"/>
+                <w:sz w:val="20"/>
+                <w:szCs w:val="20"/>
+              </w:rPr>
+            </w:pPr>
+            <w:r>
+              <w:rPr>
+                <w:rFonts w:ascii="Consolas" w:hAnsi="Consolas" w:cs="Consolas"/>
+                <w:sz w:val="20"/>
+                <w:szCs w:val="20"/>
+              </w:rPr>
+              <w:tab/>
+            </w:r>
+            <w:r>
+              <w:rPr>
+                <w:rFonts w:ascii="Consolas" w:hAnsi="Consolas" w:cs="Consolas"/>
+                <w:sz w:val="20"/>
+                <w:szCs w:val="20"/>
+              </w:rPr>
+              <w:tab/>
+            </w:r>
+            <w:r>
+              <w:rPr>
+                <w:rFonts w:ascii="Consolas" w:hAnsi="Consolas" w:cs="Consolas"/>
+                <w:sz w:val="20"/>
+                <w:szCs w:val="20"/>
+              </w:rPr>
+              <w:tab/>
+            </w:r>
+            <w:r>
+              <w:rPr>
+                <w:rFonts w:ascii="Consolas" w:hAnsi="Consolas" w:cs="Consolas"/>
+                <w:sz w:val="20"/>
+                <w:szCs w:val="20"/>
+              </w:rPr>
+              <w:tab/>
+            </w:r>
+          </w:p>
+          <w:p>
+            <w:pPr>
+              <w:autoSpaceDE w:val="0"/>
+              <w:autoSpaceDN w:val="0"/>
+              <w:adjustRightInd w:val="0"/>
+              <w:rPr>
+                <w:rFonts w:ascii="Consolas" w:hAnsi="Consolas" w:cs="Consolas"/>
+                <w:sz w:val="20"/>
+                <w:szCs w:val="20"/>
+              </w:rPr>
+            </w:pPr>
+            <w:r>
+              <w:rPr>
+                <w:rFonts w:ascii="Consolas" w:hAnsi="Consolas" w:cs="Consolas"/>
+                <w:sz w:val="20"/>
+                <w:szCs w:val="20"/>
+              </w:rPr>
+              <w:tab/>
+            </w:r>
+            <w:r>
+              <w:rPr>
+                <w:rFonts w:ascii="Consolas" w:hAnsi="Consolas" w:cs="Consolas"/>
+                <w:sz w:val="20"/>
+                <w:szCs w:val="20"/>
+              </w:rPr>
+              <w:tab/>
+            </w:r>
+            <w:r>
+              <w:rPr>
+                <w:rFonts w:ascii="Consolas" w:hAnsi="Consolas" w:cs="Consolas"/>
+                <w:sz w:val="20"/>
+                <w:szCs w:val="20"/>
+              </w:rPr>
+              <w:tab/>
+            </w:r>
+            <w:r>
+              <w:rPr>
+                <w:rFonts w:ascii="Consolas" w:hAnsi="Consolas" w:cs="Consolas"/>
+                <w:sz w:val="20"/>
+                <w:szCs w:val="20"/>
+              </w:rPr>
+              <w:tab/>
+              <w:t xml:space="preserve">if(a[temp] &gt; </w:t>
+            </w:r>
             <w:proofErr w:type="spellStart"/>
             <w:r>
               <w:rPr>
@@ -4823,7 +5183,7 @@
                 <w:sz w:val="20"/>
                 <w:szCs w:val="20"/>
               </w:rPr>
-              <w:t>int</w:t>
+              <w:t>numIn</w:t>
             </w:r>
             <w:proofErr w:type="spellEnd"/>
             <w:r>
@@ -4832,80 +5192,359 @@
                 <w:sz w:val="20"/>
                 <w:szCs w:val="20"/>
               </w:rPr>
-              <w:t xml:space="preserve"> temp = (low + high)/2; // move index to middle of array</w:t>
-            </w:r>
-          </w:p>
-          <w:p>
-            <w:pPr>
-              <w:autoSpaceDE w:val="0"/>
-              <w:autoSpaceDN w:val="0"/>
-              <w:adjustRightInd w:val="0"/>
-              <w:rPr>
-                <w:rFonts w:ascii="Consolas" w:hAnsi="Consolas" w:cs="Consolas"/>
-                <w:sz w:val="20"/>
-                <w:szCs w:val="20"/>
-              </w:rPr>
-            </w:pPr>
-            <w:r>
-              <w:rPr>
-                <w:rFonts w:ascii="Consolas" w:hAnsi="Consolas" w:cs="Consolas"/>
-                <w:sz w:val="20"/>
-                <w:szCs w:val="20"/>
-              </w:rPr>
-              <w:tab/>
-            </w:r>
-            <w:r>
-              <w:rPr>
-                <w:rFonts w:ascii="Consolas" w:hAnsi="Consolas" w:cs="Consolas"/>
-                <w:sz w:val="20"/>
-                <w:szCs w:val="20"/>
-              </w:rPr>
-              <w:tab/>
-            </w:r>
-            <w:r>
-              <w:rPr>
-                <w:rFonts w:ascii="Consolas" w:hAnsi="Consolas" w:cs="Consolas"/>
-                <w:sz w:val="20"/>
-                <w:szCs w:val="20"/>
-              </w:rPr>
-              <w:tab/>
-            </w:r>
-          </w:p>
-          <w:p>
-            <w:pPr>
-              <w:autoSpaceDE w:val="0"/>
-              <w:autoSpaceDN w:val="0"/>
-              <w:adjustRightInd w:val="0"/>
-              <w:rPr>
-                <w:rFonts w:ascii="Consolas" w:hAnsi="Consolas" w:cs="Consolas"/>
-                <w:sz w:val="20"/>
-                <w:szCs w:val="20"/>
-              </w:rPr>
-            </w:pPr>
-            <w:r>
-              <w:rPr>
-                <w:rFonts w:ascii="Consolas" w:hAnsi="Consolas" w:cs="Consolas"/>
-                <w:sz w:val="20"/>
-                <w:szCs w:val="20"/>
-              </w:rPr>
-              <w:tab/>
-            </w:r>
-            <w:r>
-              <w:rPr>
-                <w:rFonts w:ascii="Consolas" w:hAnsi="Consolas" w:cs="Consolas"/>
-                <w:sz w:val="20"/>
-                <w:szCs w:val="20"/>
-              </w:rPr>
-              <w:tab/>
-            </w:r>
-            <w:r>
-              <w:rPr>
-                <w:rFonts w:ascii="Consolas" w:hAnsi="Consolas" w:cs="Consolas"/>
-                <w:sz w:val="20"/>
-                <w:szCs w:val="20"/>
-              </w:rPr>
-              <w:tab/>
-              <w:t xml:space="preserve">if(a[temp] &gt; </w:t>
+              <w:t>) { // if the currently selected element is greater than the input number then set the index to the high variable, otherwise set it to the low variable</w:t>
+            </w:r>
+          </w:p>
+          <w:p>
+            <w:pPr>
+              <w:autoSpaceDE w:val="0"/>
+              <w:autoSpaceDN w:val="0"/>
+              <w:adjustRightInd w:val="0"/>
+              <w:rPr>
+                <w:rFonts w:ascii="Consolas" w:hAnsi="Consolas" w:cs="Consolas"/>
+                <w:sz w:val="20"/>
+                <w:szCs w:val="20"/>
+              </w:rPr>
+            </w:pPr>
+            <w:r>
+              <w:rPr>
+                <w:rFonts w:ascii="Consolas" w:hAnsi="Consolas" w:cs="Consolas"/>
+                <w:sz w:val="20"/>
+                <w:szCs w:val="20"/>
+              </w:rPr>
+              <w:lastRenderedPageBreak/>
+              <w:tab/>
+            </w:r>
+            <w:r>
+              <w:rPr>
+                <w:rFonts w:ascii="Consolas" w:hAnsi="Consolas" w:cs="Consolas"/>
+                <w:sz w:val="20"/>
+                <w:szCs w:val="20"/>
+              </w:rPr>
+              <w:tab/>
+            </w:r>
+            <w:r>
+              <w:rPr>
+                <w:rFonts w:ascii="Consolas" w:hAnsi="Consolas" w:cs="Consolas"/>
+                <w:sz w:val="20"/>
+                <w:szCs w:val="20"/>
+              </w:rPr>
+              <w:tab/>
+            </w:r>
+            <w:r>
+              <w:rPr>
+                <w:rFonts w:ascii="Consolas" w:hAnsi="Consolas" w:cs="Consolas"/>
+                <w:sz w:val="20"/>
+                <w:szCs w:val="20"/>
+              </w:rPr>
+              <w:tab/>
+            </w:r>
+            <w:r>
+              <w:rPr>
+                <w:rFonts w:ascii="Consolas" w:hAnsi="Consolas" w:cs="Consolas"/>
+                <w:sz w:val="20"/>
+                <w:szCs w:val="20"/>
+              </w:rPr>
+              <w:tab/>
+              <w:t>high = temp;</w:t>
+            </w:r>
+          </w:p>
+          <w:p>
+            <w:pPr>
+              <w:autoSpaceDE w:val="0"/>
+              <w:autoSpaceDN w:val="0"/>
+              <w:adjustRightInd w:val="0"/>
+              <w:rPr>
+                <w:rFonts w:ascii="Consolas" w:hAnsi="Consolas" w:cs="Consolas"/>
+                <w:sz w:val="20"/>
+                <w:szCs w:val="20"/>
+              </w:rPr>
+            </w:pPr>
+            <w:r>
+              <w:rPr>
+                <w:rFonts w:ascii="Consolas" w:hAnsi="Consolas" w:cs="Consolas"/>
+                <w:sz w:val="20"/>
+                <w:szCs w:val="20"/>
+              </w:rPr>
+              <w:tab/>
+            </w:r>
+            <w:r>
+              <w:rPr>
+                <w:rFonts w:ascii="Consolas" w:hAnsi="Consolas" w:cs="Consolas"/>
+                <w:sz w:val="20"/>
+                <w:szCs w:val="20"/>
+              </w:rPr>
+              <w:tab/>
+            </w:r>
+            <w:r>
+              <w:rPr>
+                <w:rFonts w:ascii="Consolas" w:hAnsi="Consolas" w:cs="Consolas"/>
+                <w:sz w:val="20"/>
+                <w:szCs w:val="20"/>
+              </w:rPr>
+              <w:tab/>
+            </w:r>
+            <w:r>
+              <w:rPr>
+                <w:rFonts w:ascii="Consolas" w:hAnsi="Consolas" w:cs="Consolas"/>
+                <w:sz w:val="20"/>
+                <w:szCs w:val="20"/>
+              </w:rPr>
+              <w:tab/>
+              <w:t>}</w:t>
+            </w:r>
+          </w:p>
+          <w:p>
+            <w:pPr>
+              <w:autoSpaceDE w:val="0"/>
+              <w:autoSpaceDN w:val="0"/>
+              <w:adjustRightInd w:val="0"/>
+              <w:rPr>
+                <w:rFonts w:ascii="Consolas" w:hAnsi="Consolas" w:cs="Consolas"/>
+                <w:sz w:val="20"/>
+                <w:szCs w:val="20"/>
+              </w:rPr>
+            </w:pPr>
+            <w:r>
+              <w:rPr>
+                <w:rFonts w:ascii="Consolas" w:hAnsi="Consolas" w:cs="Consolas"/>
+                <w:sz w:val="20"/>
+                <w:szCs w:val="20"/>
+              </w:rPr>
+              <w:tab/>
+            </w:r>
+            <w:r>
+              <w:rPr>
+                <w:rFonts w:ascii="Consolas" w:hAnsi="Consolas" w:cs="Consolas"/>
+                <w:sz w:val="20"/>
+                <w:szCs w:val="20"/>
+              </w:rPr>
+              <w:tab/>
+            </w:r>
+            <w:r>
+              <w:rPr>
+                <w:rFonts w:ascii="Consolas" w:hAnsi="Consolas" w:cs="Consolas"/>
+                <w:sz w:val="20"/>
+                <w:szCs w:val="20"/>
+              </w:rPr>
+              <w:tab/>
+            </w:r>
+            <w:r>
+              <w:rPr>
+                <w:rFonts w:ascii="Consolas" w:hAnsi="Consolas" w:cs="Consolas"/>
+                <w:sz w:val="20"/>
+                <w:szCs w:val="20"/>
+              </w:rPr>
+              <w:tab/>
+              <w:t>else {</w:t>
+            </w:r>
+          </w:p>
+          <w:p>
+            <w:pPr>
+              <w:autoSpaceDE w:val="0"/>
+              <w:autoSpaceDN w:val="0"/>
+              <w:adjustRightInd w:val="0"/>
+              <w:rPr>
+                <w:rFonts w:ascii="Consolas" w:hAnsi="Consolas" w:cs="Consolas"/>
+                <w:sz w:val="20"/>
+                <w:szCs w:val="20"/>
+              </w:rPr>
+            </w:pPr>
+            <w:r>
+              <w:rPr>
+                <w:rFonts w:ascii="Consolas" w:hAnsi="Consolas" w:cs="Consolas"/>
+                <w:sz w:val="20"/>
+                <w:szCs w:val="20"/>
+              </w:rPr>
+              <w:tab/>
+            </w:r>
+            <w:r>
+              <w:rPr>
+                <w:rFonts w:ascii="Consolas" w:hAnsi="Consolas" w:cs="Consolas"/>
+                <w:sz w:val="20"/>
+                <w:szCs w:val="20"/>
+              </w:rPr>
+              <w:tab/>
+            </w:r>
+            <w:r>
+              <w:rPr>
+                <w:rFonts w:ascii="Consolas" w:hAnsi="Consolas" w:cs="Consolas"/>
+                <w:sz w:val="20"/>
+                <w:szCs w:val="20"/>
+              </w:rPr>
+              <w:tab/>
+            </w:r>
+            <w:r>
+              <w:rPr>
+                <w:rFonts w:ascii="Consolas" w:hAnsi="Consolas" w:cs="Consolas"/>
+                <w:sz w:val="20"/>
+                <w:szCs w:val="20"/>
+              </w:rPr>
+              <w:tab/>
+            </w:r>
+            <w:r>
+              <w:rPr>
+                <w:rFonts w:ascii="Consolas" w:hAnsi="Consolas" w:cs="Consolas"/>
+                <w:sz w:val="20"/>
+                <w:szCs w:val="20"/>
+              </w:rPr>
+              <w:tab/>
+              <w:t>low = temp;</w:t>
+            </w:r>
+          </w:p>
+          <w:p>
+            <w:pPr>
+              <w:autoSpaceDE w:val="0"/>
+              <w:autoSpaceDN w:val="0"/>
+              <w:adjustRightInd w:val="0"/>
+              <w:rPr>
+                <w:rFonts w:ascii="Consolas" w:hAnsi="Consolas" w:cs="Consolas"/>
+                <w:sz w:val="20"/>
+                <w:szCs w:val="20"/>
+              </w:rPr>
+            </w:pPr>
+            <w:r>
+              <w:rPr>
+                <w:rFonts w:ascii="Consolas" w:hAnsi="Consolas" w:cs="Consolas"/>
+                <w:sz w:val="20"/>
+                <w:szCs w:val="20"/>
+              </w:rPr>
+              <w:tab/>
+            </w:r>
+            <w:r>
+              <w:rPr>
+                <w:rFonts w:ascii="Consolas" w:hAnsi="Consolas" w:cs="Consolas"/>
+                <w:sz w:val="20"/>
+                <w:szCs w:val="20"/>
+              </w:rPr>
+              <w:tab/>
+            </w:r>
+            <w:r>
+              <w:rPr>
+                <w:rFonts w:ascii="Consolas" w:hAnsi="Consolas" w:cs="Consolas"/>
+                <w:sz w:val="20"/>
+                <w:szCs w:val="20"/>
+              </w:rPr>
+              <w:tab/>
+            </w:r>
+            <w:r>
+              <w:rPr>
+                <w:rFonts w:ascii="Consolas" w:hAnsi="Consolas" w:cs="Consolas"/>
+                <w:sz w:val="20"/>
+                <w:szCs w:val="20"/>
+              </w:rPr>
+              <w:tab/>
+              <w:t>}</w:t>
+            </w:r>
+          </w:p>
+          <w:p>
+            <w:pPr>
+              <w:autoSpaceDE w:val="0"/>
+              <w:autoSpaceDN w:val="0"/>
+              <w:adjustRightInd w:val="0"/>
+              <w:rPr>
+                <w:rFonts w:ascii="Consolas" w:hAnsi="Consolas" w:cs="Consolas"/>
+                <w:sz w:val="20"/>
+                <w:szCs w:val="20"/>
+              </w:rPr>
+            </w:pPr>
+            <w:r>
+              <w:rPr>
+                <w:rFonts w:ascii="Consolas" w:hAnsi="Consolas" w:cs="Consolas"/>
+                <w:sz w:val="20"/>
+                <w:szCs w:val="20"/>
+              </w:rPr>
+              <w:tab/>
+            </w:r>
+            <w:r>
+              <w:rPr>
+                <w:rFonts w:ascii="Consolas" w:hAnsi="Consolas" w:cs="Consolas"/>
+                <w:sz w:val="20"/>
+                <w:szCs w:val="20"/>
+              </w:rPr>
+              <w:tab/>
+            </w:r>
+            <w:r>
+              <w:rPr>
+                <w:rFonts w:ascii="Consolas" w:hAnsi="Consolas" w:cs="Consolas"/>
+                <w:sz w:val="20"/>
+                <w:szCs w:val="20"/>
+              </w:rPr>
+              <w:tab/>
+              <w:t>}</w:t>
+            </w:r>
+          </w:p>
+          <w:p>
+            <w:pPr>
+              <w:autoSpaceDE w:val="0"/>
+              <w:autoSpaceDN w:val="0"/>
+              <w:adjustRightInd w:val="0"/>
+              <w:rPr>
+                <w:rFonts w:ascii="Consolas" w:hAnsi="Consolas" w:cs="Consolas"/>
+                <w:sz w:val="20"/>
+                <w:szCs w:val="20"/>
+              </w:rPr>
+            </w:pPr>
+            <w:r>
+              <w:rPr>
+                <w:rFonts w:ascii="Consolas" w:hAnsi="Consolas" w:cs="Consolas"/>
+                <w:sz w:val="20"/>
+                <w:szCs w:val="20"/>
+              </w:rPr>
+              <w:tab/>
+            </w:r>
+            <w:r>
+              <w:rPr>
+                <w:rFonts w:ascii="Consolas" w:hAnsi="Consolas" w:cs="Consolas"/>
+                <w:sz w:val="20"/>
+                <w:szCs w:val="20"/>
+              </w:rPr>
+              <w:tab/>
+            </w:r>
+            <w:r>
+              <w:rPr>
+                <w:rFonts w:ascii="Consolas" w:hAnsi="Consolas" w:cs="Consolas"/>
+                <w:sz w:val="20"/>
+                <w:szCs w:val="20"/>
+              </w:rPr>
+              <w:tab/>
+            </w:r>
+          </w:p>
+          <w:p>
+            <w:pPr>
+              <w:autoSpaceDE w:val="0"/>
+              <w:autoSpaceDN w:val="0"/>
+              <w:adjustRightInd w:val="0"/>
+              <w:rPr>
+                <w:rFonts w:ascii="Consolas" w:hAnsi="Consolas" w:cs="Consolas"/>
+                <w:sz w:val="20"/>
+                <w:szCs w:val="20"/>
+              </w:rPr>
+            </w:pPr>
+            <w:r>
+              <w:rPr>
+                <w:rFonts w:ascii="Consolas" w:hAnsi="Consolas" w:cs="Consolas"/>
+                <w:sz w:val="20"/>
+                <w:szCs w:val="20"/>
+              </w:rPr>
+              <w:tab/>
+            </w:r>
+            <w:r>
+              <w:rPr>
+                <w:rFonts w:ascii="Consolas" w:hAnsi="Consolas" w:cs="Consolas"/>
+                <w:sz w:val="20"/>
+                <w:szCs w:val="20"/>
+              </w:rPr>
+              <w:tab/>
+            </w:r>
+            <w:r>
+              <w:rPr>
+                <w:rFonts w:ascii="Consolas" w:hAnsi="Consolas" w:cs="Consolas"/>
+                <w:sz w:val="20"/>
+                <w:szCs w:val="20"/>
+              </w:rPr>
+              <w:tab/>
+              <w:t xml:space="preserve">if(a[low] == </w:t>
             </w:r>
             <w:proofErr w:type="spellStart"/>
             <w:r>
@@ -4923,312 +5562,6 @@
                 <w:sz w:val="20"/>
                 <w:szCs w:val="20"/>
               </w:rPr>
-              <w:t>) { // if the currently selected element is greater than the input number then set the index to the high variable, otherwise set it to the low variable</w:t>
-            </w:r>
-          </w:p>
-          <w:p>
-            <w:pPr>
-              <w:autoSpaceDE w:val="0"/>
-              <w:autoSpaceDN w:val="0"/>
-              <w:adjustRightInd w:val="0"/>
-              <w:rPr>
-                <w:rFonts w:ascii="Consolas" w:hAnsi="Consolas" w:cs="Consolas"/>
-                <w:sz w:val="20"/>
-                <w:szCs w:val="20"/>
-              </w:rPr>
-            </w:pPr>
-            <w:r>
-              <w:rPr>
-                <w:rFonts w:ascii="Consolas" w:hAnsi="Consolas" w:cs="Consolas"/>
-                <w:sz w:val="20"/>
-                <w:szCs w:val="20"/>
-              </w:rPr>
-              <w:tab/>
-            </w:r>
-            <w:r>
-              <w:rPr>
-                <w:rFonts w:ascii="Consolas" w:hAnsi="Consolas" w:cs="Consolas"/>
-                <w:sz w:val="20"/>
-                <w:szCs w:val="20"/>
-              </w:rPr>
-              <w:tab/>
-            </w:r>
-            <w:r>
-              <w:rPr>
-                <w:rFonts w:ascii="Consolas" w:hAnsi="Consolas" w:cs="Consolas"/>
-                <w:sz w:val="20"/>
-                <w:szCs w:val="20"/>
-              </w:rPr>
-              <w:tab/>
-            </w:r>
-            <w:r>
-              <w:rPr>
-                <w:rFonts w:ascii="Consolas" w:hAnsi="Consolas" w:cs="Consolas"/>
-                <w:sz w:val="20"/>
-                <w:szCs w:val="20"/>
-              </w:rPr>
-              <w:tab/>
-              <w:t>high = temp;</w:t>
-            </w:r>
-          </w:p>
-          <w:p>
-            <w:pPr>
-              <w:autoSpaceDE w:val="0"/>
-              <w:autoSpaceDN w:val="0"/>
-              <w:adjustRightInd w:val="0"/>
-              <w:rPr>
-                <w:rFonts w:ascii="Consolas" w:hAnsi="Consolas" w:cs="Consolas"/>
-                <w:sz w:val="20"/>
-                <w:szCs w:val="20"/>
-              </w:rPr>
-            </w:pPr>
-            <w:r>
-              <w:rPr>
-                <w:rFonts w:ascii="Consolas" w:hAnsi="Consolas" w:cs="Consolas"/>
-                <w:sz w:val="20"/>
-                <w:szCs w:val="20"/>
-              </w:rPr>
-              <w:tab/>
-            </w:r>
-            <w:r>
-              <w:rPr>
-                <w:rFonts w:ascii="Consolas" w:hAnsi="Consolas" w:cs="Consolas"/>
-                <w:sz w:val="20"/>
-                <w:szCs w:val="20"/>
-              </w:rPr>
-              <w:tab/>
-            </w:r>
-            <w:r>
-              <w:rPr>
-                <w:rFonts w:ascii="Consolas" w:hAnsi="Consolas" w:cs="Consolas"/>
-                <w:sz w:val="20"/>
-                <w:szCs w:val="20"/>
-              </w:rPr>
-              <w:tab/>
-              <w:t>}</w:t>
-            </w:r>
-          </w:p>
-          <w:p>
-            <w:pPr>
-              <w:autoSpaceDE w:val="0"/>
-              <w:autoSpaceDN w:val="0"/>
-              <w:adjustRightInd w:val="0"/>
-              <w:rPr>
-                <w:rFonts w:ascii="Consolas" w:hAnsi="Consolas" w:cs="Consolas"/>
-                <w:sz w:val="20"/>
-                <w:szCs w:val="20"/>
-              </w:rPr>
-            </w:pPr>
-            <w:r>
-              <w:rPr>
-                <w:rFonts w:ascii="Consolas" w:hAnsi="Consolas" w:cs="Consolas"/>
-                <w:sz w:val="20"/>
-                <w:szCs w:val="20"/>
-              </w:rPr>
-              <w:tab/>
-            </w:r>
-            <w:r>
-              <w:rPr>
-                <w:rFonts w:ascii="Consolas" w:hAnsi="Consolas" w:cs="Consolas"/>
-                <w:sz w:val="20"/>
-                <w:szCs w:val="20"/>
-              </w:rPr>
-              <w:tab/>
-            </w:r>
-            <w:r>
-              <w:rPr>
-                <w:rFonts w:ascii="Consolas" w:hAnsi="Consolas" w:cs="Consolas"/>
-                <w:sz w:val="20"/>
-                <w:szCs w:val="20"/>
-              </w:rPr>
-              <w:tab/>
-              <w:t>else {</w:t>
-            </w:r>
-          </w:p>
-          <w:p>
-            <w:pPr>
-              <w:autoSpaceDE w:val="0"/>
-              <w:autoSpaceDN w:val="0"/>
-              <w:adjustRightInd w:val="0"/>
-              <w:rPr>
-                <w:rFonts w:ascii="Consolas" w:hAnsi="Consolas" w:cs="Consolas"/>
-                <w:sz w:val="20"/>
-                <w:szCs w:val="20"/>
-              </w:rPr>
-            </w:pPr>
-            <w:r>
-              <w:rPr>
-                <w:rFonts w:ascii="Consolas" w:hAnsi="Consolas" w:cs="Consolas"/>
-                <w:sz w:val="20"/>
-                <w:szCs w:val="20"/>
-              </w:rPr>
-              <w:tab/>
-            </w:r>
-            <w:r>
-              <w:rPr>
-                <w:rFonts w:ascii="Consolas" w:hAnsi="Consolas" w:cs="Consolas"/>
-                <w:sz w:val="20"/>
-                <w:szCs w:val="20"/>
-              </w:rPr>
-              <w:tab/>
-            </w:r>
-            <w:r>
-              <w:rPr>
-                <w:rFonts w:ascii="Consolas" w:hAnsi="Consolas" w:cs="Consolas"/>
-                <w:sz w:val="20"/>
-                <w:szCs w:val="20"/>
-              </w:rPr>
-              <w:tab/>
-            </w:r>
-            <w:r>
-              <w:rPr>
-                <w:rFonts w:ascii="Consolas" w:hAnsi="Consolas" w:cs="Consolas"/>
-                <w:sz w:val="20"/>
-                <w:szCs w:val="20"/>
-              </w:rPr>
-              <w:tab/>
-              <w:t>low = temp;</w:t>
-            </w:r>
-          </w:p>
-          <w:p>
-            <w:pPr>
-              <w:autoSpaceDE w:val="0"/>
-              <w:autoSpaceDN w:val="0"/>
-              <w:adjustRightInd w:val="0"/>
-              <w:rPr>
-                <w:rFonts w:ascii="Consolas" w:hAnsi="Consolas" w:cs="Consolas"/>
-                <w:sz w:val="20"/>
-                <w:szCs w:val="20"/>
-              </w:rPr>
-            </w:pPr>
-            <w:r>
-              <w:rPr>
-                <w:rFonts w:ascii="Consolas" w:hAnsi="Consolas" w:cs="Consolas"/>
-                <w:sz w:val="20"/>
-                <w:szCs w:val="20"/>
-              </w:rPr>
-              <w:tab/>
-            </w:r>
-            <w:r>
-              <w:rPr>
-                <w:rFonts w:ascii="Consolas" w:hAnsi="Consolas" w:cs="Consolas"/>
-                <w:sz w:val="20"/>
-                <w:szCs w:val="20"/>
-              </w:rPr>
-              <w:tab/>
-            </w:r>
-            <w:r>
-              <w:rPr>
-                <w:rFonts w:ascii="Consolas" w:hAnsi="Consolas" w:cs="Consolas"/>
-                <w:sz w:val="20"/>
-                <w:szCs w:val="20"/>
-              </w:rPr>
-              <w:tab/>
-              <w:t>}</w:t>
-            </w:r>
-          </w:p>
-          <w:p>
-            <w:pPr>
-              <w:autoSpaceDE w:val="0"/>
-              <w:autoSpaceDN w:val="0"/>
-              <w:adjustRightInd w:val="0"/>
-              <w:rPr>
-                <w:rFonts w:ascii="Consolas" w:hAnsi="Consolas" w:cs="Consolas"/>
-                <w:sz w:val="20"/>
-                <w:szCs w:val="20"/>
-              </w:rPr>
-            </w:pPr>
-            <w:r>
-              <w:rPr>
-                <w:rFonts w:ascii="Consolas" w:hAnsi="Consolas" w:cs="Consolas"/>
-                <w:sz w:val="20"/>
-                <w:szCs w:val="20"/>
-              </w:rPr>
-              <w:tab/>
-            </w:r>
-            <w:r>
-              <w:rPr>
-                <w:rFonts w:ascii="Consolas" w:hAnsi="Consolas" w:cs="Consolas"/>
-                <w:sz w:val="20"/>
-                <w:szCs w:val="20"/>
-              </w:rPr>
-              <w:tab/>
-              <w:t>}</w:t>
-            </w:r>
-          </w:p>
-          <w:p>
-            <w:pPr>
-              <w:autoSpaceDE w:val="0"/>
-              <w:autoSpaceDN w:val="0"/>
-              <w:adjustRightInd w:val="0"/>
-              <w:rPr>
-                <w:rFonts w:ascii="Consolas" w:hAnsi="Consolas" w:cs="Consolas"/>
-                <w:sz w:val="20"/>
-                <w:szCs w:val="20"/>
-              </w:rPr>
-            </w:pPr>
-            <w:r>
-              <w:rPr>
-                <w:rFonts w:ascii="Consolas" w:hAnsi="Consolas" w:cs="Consolas"/>
-                <w:sz w:val="20"/>
-                <w:szCs w:val="20"/>
-              </w:rPr>
-              <w:lastRenderedPageBreak/>
-              <w:tab/>
-            </w:r>
-            <w:r>
-              <w:rPr>
-                <w:rFonts w:ascii="Consolas" w:hAnsi="Consolas" w:cs="Consolas"/>
-                <w:sz w:val="20"/>
-                <w:szCs w:val="20"/>
-              </w:rPr>
-              <w:tab/>
-            </w:r>
-          </w:p>
-          <w:p>
-            <w:pPr>
-              <w:autoSpaceDE w:val="0"/>
-              <w:autoSpaceDN w:val="0"/>
-              <w:adjustRightInd w:val="0"/>
-              <w:rPr>
-                <w:rFonts w:ascii="Consolas" w:hAnsi="Consolas" w:cs="Consolas"/>
-                <w:sz w:val="20"/>
-                <w:szCs w:val="20"/>
-              </w:rPr>
-            </w:pPr>
-            <w:r>
-              <w:rPr>
-                <w:rFonts w:ascii="Consolas" w:hAnsi="Consolas" w:cs="Consolas"/>
-                <w:sz w:val="20"/>
-                <w:szCs w:val="20"/>
-              </w:rPr>
-              <w:tab/>
-            </w:r>
-            <w:r>
-              <w:rPr>
-                <w:rFonts w:ascii="Consolas" w:hAnsi="Consolas" w:cs="Consolas"/>
-                <w:sz w:val="20"/>
-                <w:szCs w:val="20"/>
-              </w:rPr>
-              <w:tab/>
-              <w:t xml:space="preserve">if(a[low] == </w:t>
-            </w:r>
-            <w:proofErr w:type="spellStart"/>
-            <w:r>
-              <w:rPr>
-                <w:rFonts w:ascii="Consolas" w:hAnsi="Consolas" w:cs="Consolas"/>
-                <w:sz w:val="20"/>
-                <w:szCs w:val="20"/>
-              </w:rPr>
-              <w:t>numIn</w:t>
-            </w:r>
-            <w:proofErr w:type="spellEnd"/>
-            <w:r>
-              <w:rPr>
-                <w:rFonts w:ascii="Consolas" w:hAnsi="Consolas" w:cs="Consolas"/>
-                <w:sz w:val="20"/>
-                <w:szCs w:val="20"/>
-              </w:rPr>
               <w:t>) { // if a exact match is found, print its index</w:t>
             </w:r>
           </w:p>
@@ -5243,6 +5576,14 @@
                 <w:szCs w:val="20"/>
               </w:rPr>
             </w:pPr>
+            <w:r>
+              <w:rPr>
+                <w:rFonts w:ascii="Consolas" w:hAnsi="Consolas" w:cs="Consolas"/>
+                <w:sz w:val="20"/>
+                <w:szCs w:val="20"/>
+              </w:rPr>
+              <w:tab/>
+            </w:r>
             <w:r>
               <w:rPr>
                 <w:rFonts w:ascii="Consolas" w:hAnsi="Consolas" w:cs="Consolas"/>
@@ -5303,6 +5644,113 @@
                 <w:sz w:val="20"/>
                 <w:szCs w:val="20"/>
               </w:rPr>
+              <w:t>("The number is at index %d or position %d\n", low, low+1);</w:t>
+            </w:r>
+          </w:p>
+          <w:p>
+            <w:pPr>
+              <w:autoSpaceDE w:val="0"/>
+              <w:autoSpaceDN w:val="0"/>
+              <w:adjustRightInd w:val="0"/>
+              <w:rPr>
+                <w:rFonts w:ascii="Consolas" w:hAnsi="Consolas" w:cs="Consolas"/>
+                <w:sz w:val="20"/>
+                <w:szCs w:val="20"/>
+              </w:rPr>
+            </w:pPr>
+            <w:r>
+              <w:rPr>
+                <w:rFonts w:ascii="Consolas" w:hAnsi="Consolas" w:cs="Consolas"/>
+                <w:sz w:val="20"/>
+                <w:szCs w:val="20"/>
+              </w:rPr>
+              <w:tab/>
+            </w:r>
+            <w:r>
+              <w:rPr>
+                <w:rFonts w:ascii="Consolas" w:hAnsi="Consolas" w:cs="Consolas"/>
+                <w:sz w:val="20"/>
+                <w:szCs w:val="20"/>
+              </w:rPr>
+              <w:tab/>
+            </w:r>
+            <w:r>
+              <w:rPr>
+                <w:rFonts w:ascii="Consolas" w:hAnsi="Consolas" w:cs="Consolas"/>
+                <w:sz w:val="20"/>
+                <w:szCs w:val="20"/>
+              </w:rPr>
+              <w:tab/>
+            </w:r>
+            <w:r>
+              <w:rPr>
+                <w:rFonts w:ascii="Consolas" w:hAnsi="Consolas" w:cs="Consolas"/>
+                <w:sz w:val="20"/>
+                <w:szCs w:val="20"/>
+              </w:rPr>
+              <w:tab/>
+            </w:r>
+          </w:p>
+          <w:p>
+            <w:pPr>
+              <w:autoSpaceDE w:val="0"/>
+              <w:autoSpaceDN w:val="0"/>
+              <w:adjustRightInd w:val="0"/>
+              <w:rPr>
+                <w:rFonts w:ascii="Consolas" w:hAnsi="Consolas" w:cs="Consolas"/>
+                <w:sz w:val="20"/>
+                <w:szCs w:val="20"/>
+              </w:rPr>
+            </w:pPr>
+            <w:r>
+              <w:rPr>
+                <w:rFonts w:ascii="Consolas" w:hAnsi="Consolas" w:cs="Consolas"/>
+                <w:sz w:val="20"/>
+                <w:szCs w:val="20"/>
+              </w:rPr>
+              <w:tab/>
+            </w:r>
+            <w:r>
+              <w:rPr>
+                <w:rFonts w:ascii="Consolas" w:hAnsi="Consolas" w:cs="Consolas"/>
+                <w:sz w:val="20"/>
+                <w:szCs w:val="20"/>
+              </w:rPr>
+              <w:tab/>
+            </w:r>
+            <w:r>
+              <w:rPr>
+                <w:rFonts w:ascii="Consolas" w:hAnsi="Consolas" w:cs="Consolas"/>
+                <w:sz w:val="20"/>
+                <w:szCs w:val="20"/>
+              </w:rPr>
+              <w:tab/>
+            </w:r>
+            <w:r>
+              <w:rPr>
+                <w:rFonts w:ascii="Consolas" w:hAnsi="Consolas" w:cs="Consolas"/>
+                <w:sz w:val="20"/>
+                <w:szCs w:val="20"/>
+              </w:rPr>
+              <w:tab/>
+              <w:t>//</w:t>
+            </w:r>
+            <w:proofErr w:type="spellStart"/>
+            <w:r>
+              <w:rPr>
+                <w:rFonts w:ascii="Consolas" w:hAnsi="Consolas" w:cs="Consolas"/>
+                <w:sz w:val="20"/>
+                <w:szCs w:val="20"/>
+              </w:rPr>
+              <w:t>System.out.printf</w:t>
+            </w:r>
+            <w:proofErr w:type="spellEnd"/>
+            <w:r>
+              <w:rPr>
+                <w:rFonts w:ascii="Consolas" w:hAnsi="Consolas" w:cs="Consolas"/>
+                <w:sz w:val="20"/>
+                <w:szCs w:val="20"/>
+              </w:rPr>
               <w:t>("The first instance of the number is at index %d or position %d\n", low, low+1);</w:t>
             </w:r>
           </w:p>
@@ -5332,6 +5780,228 @@
                 <w:szCs w:val="20"/>
               </w:rPr>
               <w:tab/>
+            </w:r>
+            <w:r>
+              <w:rPr>
+                <w:rFonts w:ascii="Consolas" w:hAnsi="Consolas" w:cs="Consolas"/>
+                <w:sz w:val="20"/>
+                <w:szCs w:val="20"/>
+              </w:rPr>
+              <w:tab/>
+            </w:r>
+            <w:r>
+              <w:rPr>
+                <w:rFonts w:ascii="Consolas" w:hAnsi="Consolas" w:cs="Consolas"/>
+                <w:sz w:val="20"/>
+                <w:szCs w:val="20"/>
+              </w:rPr>
+              <w:tab/>
+              <w:t>m++;</w:t>
+            </w:r>
+          </w:p>
+          <w:p>
+            <w:pPr>
+              <w:autoSpaceDE w:val="0"/>
+              <w:autoSpaceDN w:val="0"/>
+              <w:adjustRightInd w:val="0"/>
+              <w:rPr>
+                <w:rFonts w:ascii="Consolas" w:hAnsi="Consolas" w:cs="Consolas"/>
+                <w:sz w:val="20"/>
+                <w:szCs w:val="20"/>
+              </w:rPr>
+            </w:pPr>
+            <w:r>
+              <w:rPr>
+                <w:rFonts w:ascii="Consolas" w:hAnsi="Consolas" w:cs="Consolas"/>
+                <w:sz w:val="20"/>
+                <w:szCs w:val="20"/>
+              </w:rPr>
+              <w:tab/>
+            </w:r>
+            <w:r>
+              <w:rPr>
+                <w:rFonts w:ascii="Consolas" w:hAnsi="Consolas" w:cs="Consolas"/>
+                <w:sz w:val="20"/>
+                <w:szCs w:val="20"/>
+              </w:rPr>
+              <w:tab/>
+            </w:r>
+            <w:r>
+              <w:rPr>
+                <w:rFonts w:ascii="Consolas" w:hAnsi="Consolas" w:cs="Consolas"/>
+                <w:sz w:val="20"/>
+                <w:szCs w:val="20"/>
+              </w:rPr>
+              <w:tab/>
+            </w:r>
+            <w:r>
+              <w:rPr>
+                <w:rFonts w:ascii="Consolas" w:hAnsi="Consolas" w:cs="Consolas"/>
+                <w:sz w:val="20"/>
+                <w:szCs w:val="20"/>
+              </w:rPr>
+              <w:tab/>
+              <w:t>n++;</w:t>
+            </w:r>
+          </w:p>
+          <w:p>
+            <w:pPr>
+              <w:autoSpaceDE w:val="0"/>
+              <w:autoSpaceDN w:val="0"/>
+              <w:adjustRightInd w:val="0"/>
+              <w:rPr>
+                <w:rFonts w:ascii="Consolas" w:hAnsi="Consolas" w:cs="Consolas"/>
+                <w:sz w:val="20"/>
+                <w:szCs w:val="20"/>
+              </w:rPr>
+            </w:pPr>
+            <w:r>
+              <w:rPr>
+                <w:rFonts w:ascii="Consolas" w:hAnsi="Consolas" w:cs="Consolas"/>
+                <w:sz w:val="20"/>
+                <w:szCs w:val="20"/>
+              </w:rPr>
+              <w:tab/>
+            </w:r>
+            <w:r>
+              <w:rPr>
+                <w:rFonts w:ascii="Consolas" w:hAnsi="Consolas" w:cs="Consolas"/>
+                <w:sz w:val="20"/>
+                <w:szCs w:val="20"/>
+              </w:rPr>
+              <w:tab/>
+            </w:r>
+            <w:r>
+              <w:rPr>
+                <w:rFonts w:ascii="Consolas" w:hAnsi="Consolas" w:cs="Consolas"/>
+                <w:sz w:val="20"/>
+                <w:szCs w:val="20"/>
+              </w:rPr>
+              <w:tab/>
+            </w:r>
+            <w:r>
+              <w:rPr>
+                <w:rFonts w:ascii="Consolas" w:hAnsi="Consolas" w:cs="Consolas"/>
+                <w:sz w:val="20"/>
+                <w:szCs w:val="20"/>
+              </w:rPr>
+              <w:tab/>
+              <w:t>if(</w:t>
+            </w:r>
+            <w:proofErr w:type="spellStart"/>
+            <w:r>
+              <w:rPr>
+                <w:rFonts w:ascii="Consolas" w:hAnsi="Consolas" w:cs="Consolas"/>
+                <w:sz w:val="20"/>
+                <w:szCs w:val="20"/>
+              </w:rPr>
+              <w:t>numIn</w:t>
+            </w:r>
+            <w:proofErr w:type="spellEnd"/>
+            <w:r>
+              <w:rPr>
+                <w:rFonts w:ascii="Consolas" w:hAnsi="Consolas" w:cs="Consolas"/>
+                <w:sz w:val="20"/>
+                <w:szCs w:val="20"/>
+              </w:rPr>
+              <w:t xml:space="preserve"> != 0) { // need some way to add in an element to replace and eliminate a found element when identifying multiple instances of the element</w:t>
+            </w:r>
+          </w:p>
+          <w:p>
+            <w:pPr>
+              <w:autoSpaceDE w:val="0"/>
+              <w:autoSpaceDN w:val="0"/>
+              <w:adjustRightInd w:val="0"/>
+              <w:rPr>
+                <w:rFonts w:ascii="Consolas" w:hAnsi="Consolas" w:cs="Consolas"/>
+                <w:sz w:val="20"/>
+                <w:szCs w:val="20"/>
+              </w:rPr>
+            </w:pPr>
+            <w:r>
+              <w:rPr>
+                <w:rFonts w:ascii="Consolas" w:hAnsi="Consolas" w:cs="Consolas"/>
+                <w:sz w:val="20"/>
+                <w:szCs w:val="20"/>
+              </w:rPr>
+              <w:tab/>
+            </w:r>
+            <w:r>
+              <w:rPr>
+                <w:rFonts w:ascii="Consolas" w:hAnsi="Consolas" w:cs="Consolas"/>
+                <w:sz w:val="20"/>
+                <w:szCs w:val="20"/>
+              </w:rPr>
+              <w:tab/>
+            </w:r>
+            <w:r>
+              <w:rPr>
+                <w:rFonts w:ascii="Consolas" w:hAnsi="Consolas" w:cs="Consolas"/>
+                <w:sz w:val="20"/>
+                <w:szCs w:val="20"/>
+              </w:rPr>
+              <w:tab/>
+            </w:r>
+            <w:r>
+              <w:rPr>
+                <w:rFonts w:ascii="Consolas" w:hAnsi="Consolas" w:cs="Consolas"/>
+                <w:sz w:val="20"/>
+                <w:szCs w:val="20"/>
+              </w:rPr>
+              <w:tab/>
+            </w:r>
+            <w:r>
+              <w:rPr>
+                <w:rFonts w:ascii="Consolas" w:hAnsi="Consolas" w:cs="Consolas"/>
+                <w:sz w:val="20"/>
+                <w:szCs w:val="20"/>
+              </w:rPr>
+              <w:tab/>
+              <w:t>a[low] = 0;</w:t>
+            </w:r>
+          </w:p>
+          <w:p>
+            <w:pPr>
+              <w:autoSpaceDE w:val="0"/>
+              <w:autoSpaceDN w:val="0"/>
+              <w:adjustRightInd w:val="0"/>
+              <w:rPr>
+                <w:rFonts w:ascii="Consolas" w:hAnsi="Consolas" w:cs="Consolas"/>
+                <w:sz w:val="20"/>
+                <w:szCs w:val="20"/>
+              </w:rPr>
+            </w:pPr>
+            <w:r>
+              <w:rPr>
+                <w:rFonts w:ascii="Consolas" w:hAnsi="Consolas" w:cs="Consolas"/>
+                <w:sz w:val="20"/>
+                <w:szCs w:val="20"/>
+              </w:rPr>
+              <w:tab/>
+            </w:r>
+            <w:r>
+              <w:rPr>
+                <w:rFonts w:ascii="Consolas" w:hAnsi="Consolas" w:cs="Consolas"/>
+                <w:sz w:val="20"/>
+                <w:szCs w:val="20"/>
+              </w:rPr>
+              <w:tab/>
+            </w:r>
+            <w:r>
+              <w:rPr>
+                <w:rFonts w:ascii="Consolas" w:hAnsi="Consolas" w:cs="Consolas"/>
+                <w:sz w:val="20"/>
+                <w:szCs w:val="20"/>
+              </w:rPr>
+              <w:tab/>
+            </w:r>
+            <w:r>
+              <w:rPr>
+                <w:rFonts w:ascii="Consolas" w:hAnsi="Consolas" w:cs="Consolas"/>
+                <w:sz w:val="20"/>
+                <w:szCs w:val="20"/>
+              </w:rPr>
+              <w:tab/>
               <w:t>}</w:t>
             </w:r>
           </w:p>
@@ -5361,6 +6031,22 @@
                 <w:szCs w:val="20"/>
               </w:rPr>
               <w:tab/>
+            </w:r>
+            <w:r>
+              <w:rPr>
+                <w:rFonts w:ascii="Consolas" w:hAnsi="Consolas" w:cs="Consolas"/>
+                <w:sz w:val="20"/>
+                <w:szCs w:val="20"/>
+              </w:rPr>
+              <w:tab/>
+            </w:r>
+            <w:r>
+              <w:rPr>
+                <w:rFonts w:ascii="Consolas" w:hAnsi="Consolas" w:cs="Consolas"/>
+                <w:sz w:val="20"/>
+                <w:szCs w:val="20"/>
+              </w:rPr>
+              <w:tab/>
               <w:t>else {</w:t>
             </w:r>
           </w:p>
@@ -5375,6 +6061,1358 @@
                 <w:szCs w:val="20"/>
               </w:rPr>
             </w:pPr>
+            <w:r>
+              <w:rPr>
+                <w:rFonts w:ascii="Consolas" w:hAnsi="Consolas" w:cs="Consolas"/>
+                <w:sz w:val="20"/>
+                <w:szCs w:val="20"/>
+              </w:rPr>
+              <w:tab/>
+            </w:r>
+            <w:r>
+              <w:rPr>
+                <w:rFonts w:ascii="Consolas" w:hAnsi="Consolas" w:cs="Consolas"/>
+                <w:sz w:val="20"/>
+                <w:szCs w:val="20"/>
+              </w:rPr>
+              <w:tab/>
+            </w:r>
+            <w:r>
+              <w:rPr>
+                <w:rFonts w:ascii="Consolas" w:hAnsi="Consolas" w:cs="Consolas"/>
+                <w:sz w:val="20"/>
+                <w:szCs w:val="20"/>
+              </w:rPr>
+              <w:tab/>
+            </w:r>
+            <w:r>
+              <w:rPr>
+                <w:rFonts w:ascii="Consolas" w:hAnsi="Consolas" w:cs="Consolas"/>
+                <w:sz w:val="20"/>
+                <w:szCs w:val="20"/>
+              </w:rPr>
+              <w:tab/>
+            </w:r>
+            <w:r>
+              <w:rPr>
+                <w:rFonts w:ascii="Consolas" w:hAnsi="Consolas" w:cs="Consolas"/>
+                <w:sz w:val="20"/>
+                <w:szCs w:val="20"/>
+              </w:rPr>
+              <w:tab/>
+              <w:t xml:space="preserve">a[low] = 1; </w:t>
+            </w:r>
+          </w:p>
+          <w:p>
+            <w:pPr>
+              <w:autoSpaceDE w:val="0"/>
+              <w:autoSpaceDN w:val="0"/>
+              <w:adjustRightInd w:val="0"/>
+              <w:rPr>
+                <w:rFonts w:ascii="Consolas" w:hAnsi="Consolas" w:cs="Consolas"/>
+                <w:sz w:val="20"/>
+                <w:szCs w:val="20"/>
+              </w:rPr>
+            </w:pPr>
+            <w:r>
+              <w:rPr>
+                <w:rFonts w:ascii="Consolas" w:hAnsi="Consolas" w:cs="Consolas"/>
+                <w:sz w:val="20"/>
+                <w:szCs w:val="20"/>
+              </w:rPr>
+              <w:tab/>
+            </w:r>
+            <w:r>
+              <w:rPr>
+                <w:rFonts w:ascii="Consolas" w:hAnsi="Consolas" w:cs="Consolas"/>
+                <w:sz w:val="20"/>
+                <w:szCs w:val="20"/>
+              </w:rPr>
+              <w:tab/>
+            </w:r>
+            <w:r>
+              <w:rPr>
+                <w:rFonts w:ascii="Consolas" w:hAnsi="Consolas" w:cs="Consolas"/>
+                <w:sz w:val="20"/>
+                <w:szCs w:val="20"/>
+              </w:rPr>
+              <w:tab/>
+            </w:r>
+            <w:r>
+              <w:rPr>
+                <w:rFonts w:ascii="Consolas" w:hAnsi="Consolas" w:cs="Consolas"/>
+                <w:sz w:val="20"/>
+                <w:szCs w:val="20"/>
+              </w:rPr>
+              <w:tab/>
+              <w:t>}</w:t>
+            </w:r>
+          </w:p>
+          <w:p>
+            <w:pPr>
+              <w:autoSpaceDE w:val="0"/>
+              <w:autoSpaceDN w:val="0"/>
+              <w:adjustRightInd w:val="0"/>
+              <w:rPr>
+                <w:rFonts w:ascii="Consolas" w:hAnsi="Consolas" w:cs="Consolas"/>
+                <w:sz w:val="20"/>
+                <w:szCs w:val="20"/>
+              </w:rPr>
+            </w:pPr>
+            <w:r>
+              <w:rPr>
+                <w:rFonts w:ascii="Consolas" w:hAnsi="Consolas" w:cs="Consolas"/>
+                <w:sz w:val="20"/>
+                <w:szCs w:val="20"/>
+              </w:rPr>
+              <w:tab/>
+            </w:r>
+            <w:r>
+              <w:rPr>
+                <w:rFonts w:ascii="Consolas" w:hAnsi="Consolas" w:cs="Consolas"/>
+                <w:sz w:val="20"/>
+                <w:szCs w:val="20"/>
+              </w:rPr>
+              <w:tab/>
+            </w:r>
+            <w:r>
+              <w:rPr>
+                <w:rFonts w:ascii="Consolas" w:hAnsi="Consolas" w:cs="Consolas"/>
+                <w:sz w:val="20"/>
+                <w:szCs w:val="20"/>
+              </w:rPr>
+              <w:tab/>
+            </w:r>
+            <w:r>
+              <w:rPr>
+                <w:rFonts w:ascii="Consolas" w:hAnsi="Consolas" w:cs="Consolas"/>
+                <w:sz w:val="20"/>
+                <w:szCs w:val="20"/>
+              </w:rPr>
+              <w:tab/>
+              <w:t>for(</w:t>
+            </w:r>
+            <w:proofErr w:type="spellStart"/>
+            <w:r>
+              <w:rPr>
+                <w:rFonts w:ascii="Consolas" w:hAnsi="Consolas" w:cs="Consolas"/>
+                <w:sz w:val="20"/>
+                <w:szCs w:val="20"/>
+              </w:rPr>
+              <w:t>int</w:t>
+            </w:r>
+            <w:proofErr w:type="spellEnd"/>
+            <w:r>
+              <w:rPr>
+                <w:rFonts w:ascii="Consolas" w:hAnsi="Consolas" w:cs="Consolas"/>
+                <w:sz w:val="20"/>
+                <w:szCs w:val="20"/>
+              </w:rPr>
+              <w:t xml:space="preserve"> k = 1; k &lt; </w:t>
+            </w:r>
+            <w:proofErr w:type="spellStart"/>
+            <w:r>
+              <w:rPr>
+                <w:rFonts w:ascii="Consolas" w:hAnsi="Consolas" w:cs="Consolas"/>
+                <w:sz w:val="20"/>
+                <w:szCs w:val="20"/>
+              </w:rPr>
+              <w:t>a.length</w:t>
+            </w:r>
+            <w:proofErr w:type="spellEnd"/>
+            <w:r>
+              <w:rPr>
+                <w:rFonts w:ascii="Consolas" w:hAnsi="Consolas" w:cs="Consolas"/>
+                <w:sz w:val="20"/>
+                <w:szCs w:val="20"/>
+              </w:rPr>
+              <w:t>; k++) { // re-sort</w:t>
+            </w:r>
+          </w:p>
+          <w:p>
+            <w:pPr>
+              <w:autoSpaceDE w:val="0"/>
+              <w:autoSpaceDN w:val="0"/>
+              <w:adjustRightInd w:val="0"/>
+              <w:rPr>
+                <w:rFonts w:ascii="Consolas" w:hAnsi="Consolas" w:cs="Consolas"/>
+                <w:sz w:val="20"/>
+                <w:szCs w:val="20"/>
+              </w:rPr>
+            </w:pPr>
+            <w:r>
+              <w:rPr>
+                <w:rFonts w:ascii="Consolas" w:hAnsi="Consolas" w:cs="Consolas"/>
+                <w:sz w:val="20"/>
+                <w:szCs w:val="20"/>
+              </w:rPr>
+              <w:tab/>
+            </w:r>
+            <w:r>
+              <w:rPr>
+                <w:rFonts w:ascii="Consolas" w:hAnsi="Consolas" w:cs="Consolas"/>
+                <w:sz w:val="20"/>
+                <w:szCs w:val="20"/>
+              </w:rPr>
+              <w:tab/>
+            </w:r>
+            <w:r>
+              <w:rPr>
+                <w:rFonts w:ascii="Consolas" w:hAnsi="Consolas" w:cs="Consolas"/>
+                <w:sz w:val="20"/>
+                <w:szCs w:val="20"/>
+              </w:rPr>
+              <w:tab/>
+            </w:r>
+            <w:r>
+              <w:rPr>
+                <w:rFonts w:ascii="Consolas" w:hAnsi="Consolas" w:cs="Consolas"/>
+                <w:sz w:val="20"/>
+                <w:szCs w:val="20"/>
+              </w:rPr>
+              <w:tab/>
+            </w:r>
+            <w:r>
+              <w:rPr>
+                <w:rFonts w:ascii="Consolas" w:hAnsi="Consolas" w:cs="Consolas"/>
+                <w:sz w:val="20"/>
+                <w:szCs w:val="20"/>
+              </w:rPr>
+              <w:tab/>
+            </w:r>
+            <w:proofErr w:type="spellStart"/>
+            <w:r>
+              <w:rPr>
+                <w:rFonts w:ascii="Consolas" w:hAnsi="Consolas" w:cs="Consolas"/>
+                <w:sz w:val="20"/>
+                <w:szCs w:val="20"/>
+              </w:rPr>
+              <w:t>itemToInsert</w:t>
+            </w:r>
+            <w:proofErr w:type="spellEnd"/>
+            <w:r>
+              <w:rPr>
+                <w:rFonts w:ascii="Consolas" w:hAnsi="Consolas" w:cs="Consolas"/>
+                <w:sz w:val="20"/>
+                <w:szCs w:val="20"/>
+              </w:rPr>
+              <w:t xml:space="preserve"> = a[k]; </w:t>
+            </w:r>
+          </w:p>
+          <w:p>
+            <w:pPr>
+              <w:autoSpaceDE w:val="0"/>
+              <w:autoSpaceDN w:val="0"/>
+              <w:adjustRightInd w:val="0"/>
+              <w:rPr>
+                <w:rFonts w:ascii="Consolas" w:hAnsi="Consolas" w:cs="Consolas"/>
+                <w:sz w:val="20"/>
+                <w:szCs w:val="20"/>
+              </w:rPr>
+            </w:pPr>
+            <w:r>
+              <w:rPr>
+                <w:rFonts w:ascii="Consolas" w:hAnsi="Consolas" w:cs="Consolas"/>
+                <w:sz w:val="20"/>
+                <w:szCs w:val="20"/>
+              </w:rPr>
+              <w:tab/>
+            </w:r>
+            <w:r>
+              <w:rPr>
+                <w:rFonts w:ascii="Consolas" w:hAnsi="Consolas" w:cs="Consolas"/>
+                <w:sz w:val="20"/>
+                <w:szCs w:val="20"/>
+              </w:rPr>
+              <w:tab/>
+            </w:r>
+            <w:r>
+              <w:rPr>
+                <w:rFonts w:ascii="Consolas" w:hAnsi="Consolas" w:cs="Consolas"/>
+                <w:sz w:val="20"/>
+                <w:szCs w:val="20"/>
+              </w:rPr>
+              <w:tab/>
+            </w:r>
+            <w:r>
+              <w:rPr>
+                <w:rFonts w:ascii="Consolas" w:hAnsi="Consolas" w:cs="Consolas"/>
+                <w:sz w:val="20"/>
+                <w:szCs w:val="20"/>
+              </w:rPr>
+              <w:tab/>
+            </w:r>
+            <w:r>
+              <w:rPr>
+                <w:rFonts w:ascii="Consolas" w:hAnsi="Consolas" w:cs="Consolas"/>
+                <w:sz w:val="20"/>
+                <w:szCs w:val="20"/>
+              </w:rPr>
+              <w:tab/>
+              <w:t xml:space="preserve">j = k-1; </w:t>
+            </w:r>
+          </w:p>
+          <w:p>
+            <w:pPr>
+              <w:autoSpaceDE w:val="0"/>
+              <w:autoSpaceDN w:val="0"/>
+              <w:adjustRightInd w:val="0"/>
+              <w:rPr>
+                <w:rFonts w:ascii="Consolas" w:hAnsi="Consolas" w:cs="Consolas"/>
+                <w:sz w:val="20"/>
+                <w:szCs w:val="20"/>
+              </w:rPr>
+            </w:pPr>
+            <w:r>
+              <w:rPr>
+                <w:rFonts w:ascii="Consolas" w:hAnsi="Consolas" w:cs="Consolas"/>
+                <w:sz w:val="20"/>
+                <w:szCs w:val="20"/>
+              </w:rPr>
+              <w:tab/>
+            </w:r>
+            <w:r>
+              <w:rPr>
+                <w:rFonts w:ascii="Consolas" w:hAnsi="Consolas" w:cs="Consolas"/>
+                <w:sz w:val="20"/>
+                <w:szCs w:val="20"/>
+              </w:rPr>
+              <w:tab/>
+            </w:r>
+            <w:r>
+              <w:rPr>
+                <w:rFonts w:ascii="Consolas" w:hAnsi="Consolas" w:cs="Consolas"/>
+                <w:sz w:val="20"/>
+                <w:szCs w:val="20"/>
+              </w:rPr>
+              <w:tab/>
+            </w:r>
+            <w:r>
+              <w:rPr>
+                <w:rFonts w:ascii="Consolas" w:hAnsi="Consolas" w:cs="Consolas"/>
+                <w:sz w:val="20"/>
+                <w:szCs w:val="20"/>
+              </w:rPr>
+              <w:tab/>
+            </w:r>
+            <w:r>
+              <w:rPr>
+                <w:rFonts w:ascii="Consolas" w:hAnsi="Consolas" w:cs="Consolas"/>
+                <w:sz w:val="20"/>
+                <w:szCs w:val="20"/>
+              </w:rPr>
+              <w:tab/>
+              <w:t>reset = false;</w:t>
+            </w:r>
+          </w:p>
+          <w:p>
+            <w:pPr>
+              <w:autoSpaceDE w:val="0"/>
+              <w:autoSpaceDN w:val="0"/>
+              <w:adjustRightInd w:val="0"/>
+              <w:rPr>
+                <w:rFonts w:ascii="Consolas" w:hAnsi="Consolas" w:cs="Consolas"/>
+                <w:sz w:val="20"/>
+                <w:szCs w:val="20"/>
+              </w:rPr>
+            </w:pPr>
+            <w:r>
+              <w:rPr>
+                <w:rFonts w:ascii="Consolas" w:hAnsi="Consolas" w:cs="Consolas"/>
+                <w:sz w:val="20"/>
+                <w:szCs w:val="20"/>
+              </w:rPr>
+              <w:tab/>
+            </w:r>
+            <w:r>
+              <w:rPr>
+                <w:rFonts w:ascii="Consolas" w:hAnsi="Consolas" w:cs="Consolas"/>
+                <w:sz w:val="20"/>
+                <w:szCs w:val="20"/>
+              </w:rPr>
+              <w:tab/>
+            </w:r>
+            <w:r>
+              <w:rPr>
+                <w:rFonts w:ascii="Consolas" w:hAnsi="Consolas" w:cs="Consolas"/>
+                <w:sz w:val="20"/>
+                <w:szCs w:val="20"/>
+              </w:rPr>
+              <w:tab/>
+            </w:r>
+            <w:r>
+              <w:rPr>
+                <w:rFonts w:ascii="Consolas" w:hAnsi="Consolas" w:cs="Consolas"/>
+                <w:sz w:val="20"/>
+                <w:szCs w:val="20"/>
+              </w:rPr>
+              <w:tab/>
+            </w:r>
+            <w:r>
+              <w:rPr>
+                <w:rFonts w:ascii="Consolas" w:hAnsi="Consolas" w:cs="Consolas"/>
+                <w:sz w:val="20"/>
+                <w:szCs w:val="20"/>
+              </w:rPr>
+              <w:tab/>
+            </w:r>
+          </w:p>
+          <w:p>
+            <w:pPr>
+              <w:autoSpaceDE w:val="0"/>
+              <w:autoSpaceDN w:val="0"/>
+              <w:adjustRightInd w:val="0"/>
+              <w:rPr>
+                <w:rFonts w:ascii="Consolas" w:hAnsi="Consolas" w:cs="Consolas"/>
+                <w:sz w:val="20"/>
+                <w:szCs w:val="20"/>
+              </w:rPr>
+            </w:pPr>
+            <w:r>
+              <w:rPr>
+                <w:rFonts w:ascii="Consolas" w:hAnsi="Consolas" w:cs="Consolas"/>
+                <w:sz w:val="20"/>
+                <w:szCs w:val="20"/>
+              </w:rPr>
+              <w:tab/>
+            </w:r>
+            <w:r>
+              <w:rPr>
+                <w:rFonts w:ascii="Consolas" w:hAnsi="Consolas" w:cs="Consolas"/>
+                <w:sz w:val="20"/>
+                <w:szCs w:val="20"/>
+              </w:rPr>
+              <w:tab/>
+            </w:r>
+            <w:r>
+              <w:rPr>
+                <w:rFonts w:ascii="Consolas" w:hAnsi="Consolas" w:cs="Consolas"/>
+                <w:sz w:val="20"/>
+                <w:szCs w:val="20"/>
+              </w:rPr>
+              <w:tab/>
+            </w:r>
+            <w:r>
+              <w:rPr>
+                <w:rFonts w:ascii="Consolas" w:hAnsi="Consolas" w:cs="Consolas"/>
+                <w:sz w:val="20"/>
+                <w:szCs w:val="20"/>
+              </w:rPr>
+              <w:tab/>
+            </w:r>
+            <w:r>
+              <w:rPr>
+                <w:rFonts w:ascii="Consolas" w:hAnsi="Consolas" w:cs="Consolas"/>
+                <w:sz w:val="20"/>
+                <w:szCs w:val="20"/>
+              </w:rPr>
+              <w:tab/>
+              <w:t>while((j &gt;= 0) &amp;&amp; !reset) {</w:t>
+            </w:r>
+          </w:p>
+          <w:p>
+            <w:pPr>
+              <w:autoSpaceDE w:val="0"/>
+              <w:autoSpaceDN w:val="0"/>
+              <w:adjustRightInd w:val="0"/>
+              <w:rPr>
+                <w:rFonts w:ascii="Consolas" w:hAnsi="Consolas" w:cs="Consolas"/>
+                <w:sz w:val="20"/>
+                <w:szCs w:val="20"/>
+              </w:rPr>
+            </w:pPr>
+            <w:r>
+              <w:rPr>
+                <w:rFonts w:ascii="Consolas" w:hAnsi="Consolas" w:cs="Consolas"/>
+                <w:sz w:val="20"/>
+                <w:szCs w:val="20"/>
+              </w:rPr>
+              <w:tab/>
+            </w:r>
+            <w:r>
+              <w:rPr>
+                <w:rFonts w:ascii="Consolas" w:hAnsi="Consolas" w:cs="Consolas"/>
+                <w:sz w:val="20"/>
+                <w:szCs w:val="20"/>
+              </w:rPr>
+              <w:tab/>
+            </w:r>
+            <w:r>
+              <w:rPr>
+                <w:rFonts w:ascii="Consolas" w:hAnsi="Consolas" w:cs="Consolas"/>
+                <w:sz w:val="20"/>
+                <w:szCs w:val="20"/>
+              </w:rPr>
+              <w:tab/>
+            </w:r>
+            <w:r>
+              <w:rPr>
+                <w:rFonts w:ascii="Consolas" w:hAnsi="Consolas" w:cs="Consolas"/>
+                <w:sz w:val="20"/>
+                <w:szCs w:val="20"/>
+              </w:rPr>
+              <w:tab/>
+            </w:r>
+            <w:r>
+              <w:rPr>
+                <w:rFonts w:ascii="Consolas" w:hAnsi="Consolas" w:cs="Consolas"/>
+                <w:sz w:val="20"/>
+                <w:szCs w:val="20"/>
+              </w:rPr>
+              <w:tab/>
+            </w:r>
+            <w:r>
+              <w:rPr>
+                <w:rFonts w:ascii="Consolas" w:hAnsi="Consolas" w:cs="Consolas"/>
+                <w:sz w:val="20"/>
+                <w:szCs w:val="20"/>
+              </w:rPr>
+              <w:tab/>
+              <w:t>if (</w:t>
+            </w:r>
+            <w:proofErr w:type="spellStart"/>
+            <w:r>
+              <w:rPr>
+                <w:rFonts w:ascii="Consolas" w:hAnsi="Consolas" w:cs="Consolas"/>
+                <w:sz w:val="20"/>
+                <w:szCs w:val="20"/>
+              </w:rPr>
+              <w:t>itemToInsert</w:t>
+            </w:r>
+            <w:proofErr w:type="spellEnd"/>
+            <w:r>
+              <w:rPr>
+                <w:rFonts w:ascii="Consolas" w:hAnsi="Consolas" w:cs="Consolas"/>
+                <w:sz w:val="20"/>
+                <w:szCs w:val="20"/>
+              </w:rPr>
+              <w:t xml:space="preserve"> &lt; a[j] ) {</w:t>
+            </w:r>
+          </w:p>
+          <w:p>
+            <w:pPr>
+              <w:autoSpaceDE w:val="0"/>
+              <w:autoSpaceDN w:val="0"/>
+              <w:adjustRightInd w:val="0"/>
+              <w:rPr>
+                <w:rFonts w:ascii="Consolas" w:hAnsi="Consolas" w:cs="Consolas"/>
+                <w:sz w:val="20"/>
+                <w:szCs w:val="20"/>
+              </w:rPr>
+            </w:pPr>
+            <w:r>
+              <w:rPr>
+                <w:rFonts w:ascii="Consolas" w:hAnsi="Consolas" w:cs="Consolas"/>
+                <w:sz w:val="20"/>
+                <w:szCs w:val="20"/>
+              </w:rPr>
+              <w:tab/>
+            </w:r>
+            <w:r>
+              <w:rPr>
+                <w:rFonts w:ascii="Consolas" w:hAnsi="Consolas" w:cs="Consolas"/>
+                <w:sz w:val="20"/>
+                <w:szCs w:val="20"/>
+              </w:rPr>
+              <w:tab/>
+            </w:r>
+            <w:r>
+              <w:rPr>
+                <w:rFonts w:ascii="Consolas" w:hAnsi="Consolas" w:cs="Consolas"/>
+                <w:sz w:val="20"/>
+                <w:szCs w:val="20"/>
+              </w:rPr>
+              <w:tab/>
+            </w:r>
+            <w:r>
+              <w:rPr>
+                <w:rFonts w:ascii="Consolas" w:hAnsi="Consolas" w:cs="Consolas"/>
+                <w:sz w:val="20"/>
+                <w:szCs w:val="20"/>
+              </w:rPr>
+              <w:tab/>
+            </w:r>
+            <w:r>
+              <w:rPr>
+                <w:rFonts w:ascii="Consolas" w:hAnsi="Consolas" w:cs="Consolas"/>
+                <w:sz w:val="20"/>
+                <w:szCs w:val="20"/>
+              </w:rPr>
+              <w:tab/>
+            </w:r>
+            <w:r>
+              <w:rPr>
+                <w:rFonts w:ascii="Consolas" w:hAnsi="Consolas" w:cs="Consolas"/>
+                <w:sz w:val="20"/>
+                <w:szCs w:val="20"/>
+              </w:rPr>
+              <w:tab/>
+            </w:r>
+            <w:r>
+              <w:rPr>
+                <w:rFonts w:ascii="Consolas" w:hAnsi="Consolas" w:cs="Consolas"/>
+                <w:sz w:val="20"/>
+                <w:szCs w:val="20"/>
+              </w:rPr>
+              <w:tab/>
+              <w:t>a[j + 1] = a[j];</w:t>
+            </w:r>
+          </w:p>
+          <w:p>
+            <w:pPr>
+              <w:autoSpaceDE w:val="0"/>
+              <w:autoSpaceDN w:val="0"/>
+              <w:adjustRightInd w:val="0"/>
+              <w:rPr>
+                <w:rFonts w:ascii="Consolas" w:hAnsi="Consolas" w:cs="Consolas"/>
+                <w:sz w:val="20"/>
+                <w:szCs w:val="20"/>
+              </w:rPr>
+            </w:pPr>
+            <w:r>
+              <w:rPr>
+                <w:rFonts w:ascii="Consolas" w:hAnsi="Consolas" w:cs="Consolas"/>
+                <w:sz w:val="20"/>
+                <w:szCs w:val="20"/>
+              </w:rPr>
+              <w:tab/>
+            </w:r>
+            <w:r>
+              <w:rPr>
+                <w:rFonts w:ascii="Consolas" w:hAnsi="Consolas" w:cs="Consolas"/>
+                <w:sz w:val="20"/>
+                <w:szCs w:val="20"/>
+              </w:rPr>
+              <w:tab/>
+            </w:r>
+            <w:r>
+              <w:rPr>
+                <w:rFonts w:ascii="Consolas" w:hAnsi="Consolas" w:cs="Consolas"/>
+                <w:sz w:val="20"/>
+                <w:szCs w:val="20"/>
+              </w:rPr>
+              <w:tab/>
+            </w:r>
+            <w:r>
+              <w:rPr>
+                <w:rFonts w:ascii="Consolas" w:hAnsi="Consolas" w:cs="Consolas"/>
+                <w:sz w:val="20"/>
+                <w:szCs w:val="20"/>
+              </w:rPr>
+              <w:tab/>
+            </w:r>
+            <w:r>
+              <w:rPr>
+                <w:rFonts w:ascii="Consolas" w:hAnsi="Consolas" w:cs="Consolas"/>
+                <w:sz w:val="20"/>
+                <w:szCs w:val="20"/>
+              </w:rPr>
+              <w:tab/>
+            </w:r>
+            <w:r>
+              <w:rPr>
+                <w:rFonts w:ascii="Consolas" w:hAnsi="Consolas" w:cs="Consolas"/>
+                <w:sz w:val="20"/>
+                <w:szCs w:val="20"/>
+              </w:rPr>
+              <w:tab/>
+            </w:r>
+            <w:r>
+              <w:rPr>
+                <w:rFonts w:ascii="Consolas" w:hAnsi="Consolas" w:cs="Consolas"/>
+                <w:sz w:val="20"/>
+                <w:szCs w:val="20"/>
+              </w:rPr>
+              <w:tab/>
+              <w:t>j--;</w:t>
+            </w:r>
+          </w:p>
+          <w:p>
+            <w:pPr>
+              <w:autoSpaceDE w:val="0"/>
+              <w:autoSpaceDN w:val="0"/>
+              <w:adjustRightInd w:val="0"/>
+              <w:rPr>
+                <w:rFonts w:ascii="Consolas" w:hAnsi="Consolas" w:cs="Consolas"/>
+                <w:sz w:val="20"/>
+                <w:szCs w:val="20"/>
+              </w:rPr>
+            </w:pPr>
+            <w:r>
+              <w:rPr>
+                <w:rFonts w:ascii="Consolas" w:hAnsi="Consolas" w:cs="Consolas"/>
+                <w:sz w:val="20"/>
+                <w:szCs w:val="20"/>
+              </w:rPr>
+              <w:tab/>
+            </w:r>
+            <w:r>
+              <w:rPr>
+                <w:rFonts w:ascii="Consolas" w:hAnsi="Consolas" w:cs="Consolas"/>
+                <w:sz w:val="20"/>
+                <w:szCs w:val="20"/>
+              </w:rPr>
+              <w:tab/>
+            </w:r>
+            <w:r>
+              <w:rPr>
+                <w:rFonts w:ascii="Consolas" w:hAnsi="Consolas" w:cs="Consolas"/>
+                <w:sz w:val="20"/>
+                <w:szCs w:val="20"/>
+              </w:rPr>
+              <w:tab/>
+            </w:r>
+            <w:r>
+              <w:rPr>
+                <w:rFonts w:ascii="Consolas" w:hAnsi="Consolas" w:cs="Consolas"/>
+                <w:sz w:val="20"/>
+                <w:szCs w:val="20"/>
+              </w:rPr>
+              <w:tab/>
+            </w:r>
+            <w:r>
+              <w:rPr>
+                <w:rFonts w:ascii="Consolas" w:hAnsi="Consolas" w:cs="Consolas"/>
+                <w:sz w:val="20"/>
+                <w:szCs w:val="20"/>
+              </w:rPr>
+              <w:tab/>
+            </w:r>
+            <w:r>
+              <w:rPr>
+                <w:rFonts w:ascii="Consolas" w:hAnsi="Consolas" w:cs="Consolas"/>
+                <w:sz w:val="20"/>
+                <w:szCs w:val="20"/>
+              </w:rPr>
+              <w:tab/>
+            </w:r>
+            <w:r>
+              <w:rPr>
+                <w:rFonts w:ascii="Consolas" w:hAnsi="Consolas" w:cs="Consolas"/>
+                <w:sz w:val="20"/>
+                <w:szCs w:val="20"/>
+              </w:rPr>
+              <w:tab/>
+              <w:t>if(j == -1)</w:t>
+            </w:r>
+          </w:p>
+          <w:p>
+            <w:pPr>
+              <w:autoSpaceDE w:val="0"/>
+              <w:autoSpaceDN w:val="0"/>
+              <w:adjustRightInd w:val="0"/>
+              <w:rPr>
+                <w:rFonts w:ascii="Consolas" w:hAnsi="Consolas" w:cs="Consolas"/>
+                <w:sz w:val="20"/>
+                <w:szCs w:val="20"/>
+              </w:rPr>
+            </w:pPr>
+            <w:r>
+              <w:rPr>
+                <w:rFonts w:ascii="Consolas" w:hAnsi="Consolas" w:cs="Consolas"/>
+                <w:sz w:val="20"/>
+                <w:szCs w:val="20"/>
+              </w:rPr>
+              <w:tab/>
+            </w:r>
+            <w:r>
+              <w:rPr>
+                <w:rFonts w:ascii="Consolas" w:hAnsi="Consolas" w:cs="Consolas"/>
+                <w:sz w:val="20"/>
+                <w:szCs w:val="20"/>
+              </w:rPr>
+              <w:tab/>
+            </w:r>
+            <w:r>
+              <w:rPr>
+                <w:rFonts w:ascii="Consolas" w:hAnsi="Consolas" w:cs="Consolas"/>
+                <w:sz w:val="20"/>
+                <w:szCs w:val="20"/>
+              </w:rPr>
+              <w:tab/>
+            </w:r>
+            <w:r>
+              <w:rPr>
+                <w:rFonts w:ascii="Consolas" w:hAnsi="Consolas" w:cs="Consolas"/>
+                <w:sz w:val="20"/>
+                <w:szCs w:val="20"/>
+              </w:rPr>
+              <w:tab/>
+            </w:r>
+            <w:r>
+              <w:rPr>
+                <w:rFonts w:ascii="Consolas" w:hAnsi="Consolas" w:cs="Consolas"/>
+                <w:sz w:val="20"/>
+                <w:szCs w:val="20"/>
+              </w:rPr>
+              <w:tab/>
+            </w:r>
+            <w:r>
+              <w:rPr>
+                <w:rFonts w:ascii="Consolas" w:hAnsi="Consolas" w:cs="Consolas"/>
+                <w:sz w:val="20"/>
+                <w:szCs w:val="20"/>
+              </w:rPr>
+              <w:tab/>
+            </w:r>
+            <w:r>
+              <w:rPr>
+                <w:rFonts w:ascii="Consolas" w:hAnsi="Consolas" w:cs="Consolas"/>
+                <w:sz w:val="20"/>
+                <w:szCs w:val="20"/>
+              </w:rPr>
+              <w:tab/>
+              <w:t xml:space="preserve">a[0] = </w:t>
+            </w:r>
+            <w:proofErr w:type="spellStart"/>
+            <w:r>
+              <w:rPr>
+                <w:rFonts w:ascii="Consolas" w:hAnsi="Consolas" w:cs="Consolas"/>
+                <w:sz w:val="20"/>
+                <w:szCs w:val="20"/>
+              </w:rPr>
+              <w:t>itemToInsert</w:t>
+            </w:r>
+            <w:proofErr w:type="spellEnd"/>
+            <w:r>
+              <w:rPr>
+                <w:rFonts w:ascii="Consolas" w:hAnsi="Consolas" w:cs="Consolas"/>
+                <w:sz w:val="20"/>
+                <w:szCs w:val="20"/>
+              </w:rPr>
+              <w:t>;</w:t>
+            </w:r>
+          </w:p>
+          <w:p>
+            <w:pPr>
+              <w:autoSpaceDE w:val="0"/>
+              <w:autoSpaceDN w:val="0"/>
+              <w:adjustRightInd w:val="0"/>
+              <w:rPr>
+                <w:rFonts w:ascii="Consolas" w:hAnsi="Consolas" w:cs="Consolas"/>
+                <w:sz w:val="20"/>
+                <w:szCs w:val="20"/>
+              </w:rPr>
+            </w:pPr>
+            <w:r>
+              <w:rPr>
+                <w:rFonts w:ascii="Consolas" w:hAnsi="Consolas" w:cs="Consolas"/>
+                <w:sz w:val="20"/>
+                <w:szCs w:val="20"/>
+              </w:rPr>
+              <w:tab/>
+            </w:r>
+            <w:r>
+              <w:rPr>
+                <w:rFonts w:ascii="Consolas" w:hAnsi="Consolas" w:cs="Consolas"/>
+                <w:sz w:val="20"/>
+                <w:szCs w:val="20"/>
+              </w:rPr>
+              <w:tab/>
+            </w:r>
+            <w:r>
+              <w:rPr>
+                <w:rFonts w:ascii="Consolas" w:hAnsi="Consolas" w:cs="Consolas"/>
+                <w:sz w:val="20"/>
+                <w:szCs w:val="20"/>
+              </w:rPr>
+              <w:tab/>
+            </w:r>
+            <w:r>
+              <w:rPr>
+                <w:rFonts w:ascii="Consolas" w:hAnsi="Consolas" w:cs="Consolas"/>
+                <w:sz w:val="20"/>
+                <w:szCs w:val="20"/>
+              </w:rPr>
+              <w:tab/>
+            </w:r>
+            <w:r>
+              <w:rPr>
+                <w:rFonts w:ascii="Consolas" w:hAnsi="Consolas" w:cs="Consolas"/>
+                <w:sz w:val="20"/>
+                <w:szCs w:val="20"/>
+              </w:rPr>
+              <w:tab/>
+            </w:r>
+            <w:r>
+              <w:rPr>
+                <w:rFonts w:ascii="Consolas" w:hAnsi="Consolas" w:cs="Consolas"/>
+                <w:sz w:val="20"/>
+                <w:szCs w:val="20"/>
+              </w:rPr>
+              <w:tab/>
+              <w:t>}</w:t>
+            </w:r>
+          </w:p>
+          <w:p>
+            <w:pPr>
+              <w:autoSpaceDE w:val="0"/>
+              <w:autoSpaceDN w:val="0"/>
+              <w:adjustRightInd w:val="0"/>
+              <w:rPr>
+                <w:rFonts w:ascii="Consolas" w:hAnsi="Consolas" w:cs="Consolas"/>
+                <w:sz w:val="20"/>
+                <w:szCs w:val="20"/>
+              </w:rPr>
+            </w:pPr>
+            <w:r>
+              <w:rPr>
+                <w:rFonts w:ascii="Consolas" w:hAnsi="Consolas" w:cs="Consolas"/>
+                <w:sz w:val="20"/>
+                <w:szCs w:val="20"/>
+              </w:rPr>
+              <w:tab/>
+            </w:r>
+            <w:r>
+              <w:rPr>
+                <w:rFonts w:ascii="Consolas" w:hAnsi="Consolas" w:cs="Consolas"/>
+                <w:sz w:val="20"/>
+                <w:szCs w:val="20"/>
+              </w:rPr>
+              <w:tab/>
+            </w:r>
+            <w:r>
+              <w:rPr>
+                <w:rFonts w:ascii="Consolas" w:hAnsi="Consolas" w:cs="Consolas"/>
+                <w:sz w:val="20"/>
+                <w:szCs w:val="20"/>
+              </w:rPr>
+              <w:tab/>
+            </w:r>
+            <w:r>
+              <w:rPr>
+                <w:rFonts w:ascii="Consolas" w:hAnsi="Consolas" w:cs="Consolas"/>
+                <w:sz w:val="20"/>
+                <w:szCs w:val="20"/>
+              </w:rPr>
+              <w:tab/>
+            </w:r>
+            <w:r>
+              <w:rPr>
+                <w:rFonts w:ascii="Consolas" w:hAnsi="Consolas" w:cs="Consolas"/>
+                <w:sz w:val="20"/>
+                <w:szCs w:val="20"/>
+              </w:rPr>
+              <w:tab/>
+            </w:r>
+            <w:r>
+              <w:rPr>
+                <w:rFonts w:ascii="Consolas" w:hAnsi="Consolas" w:cs="Consolas"/>
+                <w:sz w:val="20"/>
+                <w:szCs w:val="20"/>
+              </w:rPr>
+              <w:tab/>
+              <w:t>else {</w:t>
+            </w:r>
+          </w:p>
+          <w:p>
+            <w:pPr>
+              <w:autoSpaceDE w:val="0"/>
+              <w:autoSpaceDN w:val="0"/>
+              <w:adjustRightInd w:val="0"/>
+              <w:rPr>
+                <w:rFonts w:ascii="Consolas" w:hAnsi="Consolas" w:cs="Consolas"/>
+                <w:sz w:val="20"/>
+                <w:szCs w:val="20"/>
+              </w:rPr>
+            </w:pPr>
+            <w:r>
+              <w:rPr>
+                <w:rFonts w:ascii="Consolas" w:hAnsi="Consolas" w:cs="Consolas"/>
+                <w:sz w:val="20"/>
+                <w:szCs w:val="20"/>
+              </w:rPr>
+              <w:tab/>
+            </w:r>
+            <w:r>
+              <w:rPr>
+                <w:rFonts w:ascii="Consolas" w:hAnsi="Consolas" w:cs="Consolas"/>
+                <w:sz w:val="20"/>
+                <w:szCs w:val="20"/>
+              </w:rPr>
+              <w:tab/>
+            </w:r>
+            <w:r>
+              <w:rPr>
+                <w:rFonts w:ascii="Consolas" w:hAnsi="Consolas" w:cs="Consolas"/>
+                <w:sz w:val="20"/>
+                <w:szCs w:val="20"/>
+              </w:rPr>
+              <w:tab/>
+            </w:r>
+            <w:r>
+              <w:rPr>
+                <w:rFonts w:ascii="Consolas" w:hAnsi="Consolas" w:cs="Consolas"/>
+                <w:sz w:val="20"/>
+                <w:szCs w:val="20"/>
+              </w:rPr>
+              <w:tab/>
+            </w:r>
+            <w:r>
+              <w:rPr>
+                <w:rFonts w:ascii="Consolas" w:hAnsi="Consolas" w:cs="Consolas"/>
+                <w:sz w:val="20"/>
+                <w:szCs w:val="20"/>
+              </w:rPr>
+              <w:tab/>
+            </w:r>
+            <w:r>
+              <w:rPr>
+                <w:rFonts w:ascii="Consolas" w:hAnsi="Consolas" w:cs="Consolas"/>
+                <w:sz w:val="20"/>
+                <w:szCs w:val="20"/>
+              </w:rPr>
+              <w:tab/>
+            </w:r>
+            <w:r>
+              <w:rPr>
+                <w:rFonts w:ascii="Consolas" w:hAnsi="Consolas" w:cs="Consolas"/>
+                <w:sz w:val="20"/>
+                <w:szCs w:val="20"/>
+              </w:rPr>
+              <w:tab/>
+              <w:t>reset = true;</w:t>
+            </w:r>
+          </w:p>
+          <w:p>
+            <w:pPr>
+              <w:autoSpaceDE w:val="0"/>
+              <w:autoSpaceDN w:val="0"/>
+              <w:adjustRightInd w:val="0"/>
+              <w:rPr>
+                <w:rFonts w:ascii="Consolas" w:hAnsi="Consolas" w:cs="Consolas"/>
+                <w:sz w:val="20"/>
+                <w:szCs w:val="20"/>
+              </w:rPr>
+            </w:pPr>
+            <w:r>
+              <w:rPr>
+                <w:rFonts w:ascii="Consolas" w:hAnsi="Consolas" w:cs="Consolas"/>
+                <w:sz w:val="20"/>
+                <w:szCs w:val="20"/>
+              </w:rPr>
+              <w:tab/>
+            </w:r>
+            <w:r>
+              <w:rPr>
+                <w:rFonts w:ascii="Consolas" w:hAnsi="Consolas" w:cs="Consolas"/>
+                <w:sz w:val="20"/>
+                <w:szCs w:val="20"/>
+              </w:rPr>
+              <w:tab/>
+            </w:r>
+            <w:r>
+              <w:rPr>
+                <w:rFonts w:ascii="Consolas" w:hAnsi="Consolas" w:cs="Consolas"/>
+                <w:sz w:val="20"/>
+                <w:szCs w:val="20"/>
+              </w:rPr>
+              <w:tab/>
+            </w:r>
+            <w:r>
+              <w:rPr>
+                <w:rFonts w:ascii="Consolas" w:hAnsi="Consolas" w:cs="Consolas"/>
+                <w:sz w:val="20"/>
+                <w:szCs w:val="20"/>
+              </w:rPr>
+              <w:tab/>
+            </w:r>
+            <w:r>
+              <w:rPr>
+                <w:rFonts w:ascii="Consolas" w:hAnsi="Consolas" w:cs="Consolas"/>
+                <w:sz w:val="20"/>
+                <w:szCs w:val="20"/>
+              </w:rPr>
+              <w:tab/>
+            </w:r>
+            <w:r>
+              <w:rPr>
+                <w:rFonts w:ascii="Consolas" w:hAnsi="Consolas" w:cs="Consolas"/>
+                <w:sz w:val="20"/>
+                <w:szCs w:val="20"/>
+              </w:rPr>
+              <w:tab/>
+            </w:r>
+            <w:r>
+              <w:rPr>
+                <w:rFonts w:ascii="Consolas" w:hAnsi="Consolas" w:cs="Consolas"/>
+                <w:sz w:val="20"/>
+                <w:szCs w:val="20"/>
+              </w:rPr>
+              <w:tab/>
+              <w:t xml:space="preserve">a[j + 1] = </w:t>
+            </w:r>
+            <w:proofErr w:type="spellStart"/>
+            <w:r>
+              <w:rPr>
+                <w:rFonts w:ascii="Consolas" w:hAnsi="Consolas" w:cs="Consolas"/>
+                <w:sz w:val="20"/>
+                <w:szCs w:val="20"/>
+              </w:rPr>
+              <w:t>itemToInsert</w:t>
+            </w:r>
+            <w:proofErr w:type="spellEnd"/>
+            <w:r>
+              <w:rPr>
+                <w:rFonts w:ascii="Consolas" w:hAnsi="Consolas" w:cs="Consolas"/>
+                <w:sz w:val="20"/>
+                <w:szCs w:val="20"/>
+              </w:rPr>
+              <w:t>;</w:t>
+            </w:r>
+          </w:p>
+          <w:p>
+            <w:pPr>
+              <w:autoSpaceDE w:val="0"/>
+              <w:autoSpaceDN w:val="0"/>
+              <w:adjustRightInd w:val="0"/>
+              <w:rPr>
+                <w:rFonts w:ascii="Consolas" w:hAnsi="Consolas" w:cs="Consolas"/>
+                <w:sz w:val="20"/>
+                <w:szCs w:val="20"/>
+              </w:rPr>
+            </w:pPr>
+            <w:r>
+              <w:rPr>
+                <w:rFonts w:ascii="Consolas" w:hAnsi="Consolas" w:cs="Consolas"/>
+                <w:sz w:val="20"/>
+                <w:szCs w:val="20"/>
+              </w:rPr>
+              <w:tab/>
+            </w:r>
+            <w:r>
+              <w:rPr>
+                <w:rFonts w:ascii="Consolas" w:hAnsi="Consolas" w:cs="Consolas"/>
+                <w:sz w:val="20"/>
+                <w:szCs w:val="20"/>
+              </w:rPr>
+              <w:tab/>
+            </w:r>
+            <w:r>
+              <w:rPr>
+                <w:rFonts w:ascii="Consolas" w:hAnsi="Consolas" w:cs="Consolas"/>
+                <w:sz w:val="20"/>
+                <w:szCs w:val="20"/>
+              </w:rPr>
+              <w:tab/>
+            </w:r>
+            <w:r>
+              <w:rPr>
+                <w:rFonts w:ascii="Consolas" w:hAnsi="Consolas" w:cs="Consolas"/>
+                <w:sz w:val="20"/>
+                <w:szCs w:val="20"/>
+              </w:rPr>
+              <w:tab/>
+            </w:r>
+            <w:r>
+              <w:rPr>
+                <w:rFonts w:ascii="Consolas" w:hAnsi="Consolas" w:cs="Consolas"/>
+                <w:sz w:val="20"/>
+                <w:szCs w:val="20"/>
+              </w:rPr>
+              <w:tab/>
+            </w:r>
+            <w:r>
+              <w:rPr>
+                <w:rFonts w:ascii="Consolas" w:hAnsi="Consolas" w:cs="Consolas"/>
+                <w:sz w:val="20"/>
+                <w:szCs w:val="20"/>
+              </w:rPr>
+              <w:tab/>
+              <w:t>}</w:t>
+            </w:r>
+          </w:p>
+          <w:p>
+            <w:pPr>
+              <w:autoSpaceDE w:val="0"/>
+              <w:autoSpaceDN w:val="0"/>
+              <w:adjustRightInd w:val="0"/>
+              <w:rPr>
+                <w:rFonts w:ascii="Consolas" w:hAnsi="Consolas" w:cs="Consolas"/>
+                <w:sz w:val="20"/>
+                <w:szCs w:val="20"/>
+              </w:rPr>
+            </w:pPr>
+            <w:r>
+              <w:rPr>
+                <w:rFonts w:ascii="Consolas" w:hAnsi="Consolas" w:cs="Consolas"/>
+                <w:sz w:val="20"/>
+                <w:szCs w:val="20"/>
+              </w:rPr>
+              <w:tab/>
+            </w:r>
+            <w:r>
+              <w:rPr>
+                <w:rFonts w:ascii="Consolas" w:hAnsi="Consolas" w:cs="Consolas"/>
+                <w:sz w:val="20"/>
+                <w:szCs w:val="20"/>
+              </w:rPr>
+              <w:tab/>
+            </w:r>
+            <w:r>
+              <w:rPr>
+                <w:rFonts w:ascii="Consolas" w:hAnsi="Consolas" w:cs="Consolas"/>
+                <w:sz w:val="20"/>
+                <w:szCs w:val="20"/>
+              </w:rPr>
+              <w:tab/>
+            </w:r>
+            <w:r>
+              <w:rPr>
+                <w:rFonts w:ascii="Consolas" w:hAnsi="Consolas" w:cs="Consolas"/>
+                <w:sz w:val="20"/>
+                <w:szCs w:val="20"/>
+              </w:rPr>
+              <w:tab/>
+            </w:r>
+            <w:r>
+              <w:rPr>
+                <w:rFonts w:ascii="Consolas" w:hAnsi="Consolas" w:cs="Consolas"/>
+                <w:sz w:val="20"/>
+                <w:szCs w:val="20"/>
+              </w:rPr>
+              <w:tab/>
+              <w:t>}</w:t>
+            </w:r>
+          </w:p>
+          <w:p>
+            <w:pPr>
+              <w:autoSpaceDE w:val="0"/>
+              <w:autoSpaceDN w:val="0"/>
+              <w:adjustRightInd w:val="0"/>
+              <w:rPr>
+                <w:rFonts w:ascii="Consolas" w:hAnsi="Consolas" w:cs="Consolas"/>
+                <w:sz w:val="20"/>
+                <w:szCs w:val="20"/>
+              </w:rPr>
+            </w:pPr>
+            <w:r>
+              <w:rPr>
+                <w:rFonts w:ascii="Consolas" w:hAnsi="Consolas" w:cs="Consolas"/>
+                <w:sz w:val="20"/>
+                <w:szCs w:val="20"/>
+              </w:rPr>
+              <w:tab/>
+            </w:r>
+            <w:r>
+              <w:rPr>
+                <w:rFonts w:ascii="Consolas" w:hAnsi="Consolas" w:cs="Consolas"/>
+                <w:sz w:val="20"/>
+                <w:szCs w:val="20"/>
+              </w:rPr>
+              <w:tab/>
+            </w:r>
+            <w:r>
+              <w:rPr>
+                <w:rFonts w:ascii="Consolas" w:hAnsi="Consolas" w:cs="Consolas"/>
+                <w:sz w:val="20"/>
+                <w:szCs w:val="20"/>
+              </w:rPr>
+              <w:tab/>
+            </w:r>
+            <w:r>
+              <w:rPr>
+                <w:rFonts w:ascii="Consolas" w:hAnsi="Consolas" w:cs="Consolas"/>
+                <w:sz w:val="20"/>
+                <w:szCs w:val="20"/>
+              </w:rPr>
+              <w:tab/>
+              <w:t>}</w:t>
+            </w:r>
+          </w:p>
+          <w:p>
+            <w:pPr>
+              <w:autoSpaceDE w:val="0"/>
+              <w:autoSpaceDN w:val="0"/>
+              <w:adjustRightInd w:val="0"/>
+              <w:rPr>
+                <w:rFonts w:ascii="Consolas" w:hAnsi="Consolas" w:cs="Consolas"/>
+                <w:sz w:val="20"/>
+                <w:szCs w:val="20"/>
+              </w:rPr>
+            </w:pPr>
+            <w:r>
+              <w:rPr>
+                <w:rFonts w:ascii="Consolas" w:hAnsi="Consolas" w:cs="Consolas"/>
+                <w:sz w:val="20"/>
+                <w:szCs w:val="20"/>
+              </w:rPr>
+              <w:tab/>
+            </w:r>
+            <w:r>
+              <w:rPr>
+                <w:rFonts w:ascii="Consolas" w:hAnsi="Consolas" w:cs="Consolas"/>
+                <w:sz w:val="20"/>
+                <w:szCs w:val="20"/>
+              </w:rPr>
+              <w:tab/>
+            </w:r>
+            <w:r>
+              <w:rPr>
+                <w:rFonts w:ascii="Consolas" w:hAnsi="Consolas" w:cs="Consolas"/>
+                <w:sz w:val="20"/>
+                <w:szCs w:val="20"/>
+              </w:rPr>
+              <w:tab/>
+              <w:t>}</w:t>
+            </w:r>
+          </w:p>
+          <w:p>
+            <w:pPr>
+              <w:autoSpaceDE w:val="0"/>
+              <w:autoSpaceDN w:val="0"/>
+              <w:adjustRightInd w:val="0"/>
+              <w:rPr>
+                <w:rFonts w:ascii="Consolas" w:hAnsi="Consolas" w:cs="Consolas"/>
+                <w:sz w:val="20"/>
+                <w:szCs w:val="20"/>
+              </w:rPr>
+            </w:pPr>
+            <w:r>
+              <w:rPr>
+                <w:rFonts w:ascii="Consolas" w:hAnsi="Consolas" w:cs="Consolas"/>
+                <w:sz w:val="20"/>
+                <w:szCs w:val="20"/>
+              </w:rPr>
+              <w:tab/>
+            </w:r>
+            <w:r>
+              <w:rPr>
+                <w:rFonts w:ascii="Consolas" w:hAnsi="Consolas" w:cs="Consolas"/>
+                <w:sz w:val="20"/>
+                <w:szCs w:val="20"/>
+              </w:rPr>
+              <w:tab/>
+            </w:r>
+            <w:r>
+              <w:rPr>
+                <w:rFonts w:ascii="Consolas" w:hAnsi="Consolas" w:cs="Consolas"/>
+                <w:sz w:val="20"/>
+                <w:szCs w:val="20"/>
+              </w:rPr>
+              <w:tab/>
+              <w:t>else {</w:t>
+            </w:r>
+          </w:p>
+          <w:p>
+            <w:pPr>
+              <w:autoSpaceDE w:val="0"/>
+              <w:autoSpaceDN w:val="0"/>
+              <w:adjustRightInd w:val="0"/>
+              <w:rPr>
+                <w:rFonts w:ascii="Consolas" w:hAnsi="Consolas" w:cs="Consolas"/>
+                <w:sz w:val="20"/>
+                <w:szCs w:val="20"/>
+              </w:rPr>
+            </w:pPr>
+            <w:r>
+              <w:rPr>
+                <w:rFonts w:ascii="Consolas" w:hAnsi="Consolas" w:cs="Consolas"/>
+                <w:sz w:val="20"/>
+                <w:szCs w:val="20"/>
+              </w:rPr>
+              <w:tab/>
+            </w:r>
             <w:r>
               <w:rPr>
                 <w:rFonts w:ascii="Consolas" w:hAnsi="Consolas" w:cs="Consolas"/>
@@ -5482,6 +7520,14 @@
                 <w:szCs w:val="20"/>
               </w:rPr>
               <w:tab/>
+            </w:r>
+            <w:r>
+              <w:rPr>
+                <w:rFonts w:ascii="Consolas" w:hAnsi="Consolas" w:cs="Consolas"/>
+                <w:sz w:val="20"/>
+                <w:szCs w:val="20"/>
+              </w:rPr>
+              <w:tab/>
               <w:t>}</w:t>
             </w:r>
           </w:p>
@@ -5503,68 +7549,71 @@
                 <w:szCs w:val="20"/>
               </w:rPr>
               <w:tab/>
-              <w:t>}</w:t>
-            </w:r>
-          </w:p>
-          <w:p>
-            <w:pPr>
-              <w:autoSpaceDE w:val="0"/>
-              <w:autoSpaceDN w:val="0"/>
-              <w:adjustRightInd w:val="0"/>
-              <w:rPr>
-                <w:rFonts w:ascii="Consolas" w:hAnsi="Consolas" w:cs="Consolas"/>
-                <w:sz w:val="20"/>
-                <w:szCs w:val="20"/>
-              </w:rPr>
-            </w:pPr>
-            <w:r>
-              <w:rPr>
-                <w:rFonts w:ascii="Consolas" w:hAnsi="Consolas" w:cs="Consolas"/>
-                <w:sz w:val="20"/>
-                <w:szCs w:val="20"/>
-              </w:rPr>
-              <w:tab/>
-            </w:r>
-          </w:p>
-          <w:p>
-            <w:pPr>
-              <w:autoSpaceDE w:val="0"/>
-              <w:autoSpaceDN w:val="0"/>
-              <w:adjustRightInd w:val="0"/>
-              <w:rPr>
-                <w:rFonts w:ascii="Consolas" w:hAnsi="Consolas" w:cs="Consolas"/>
-                <w:sz w:val="20"/>
-                <w:szCs w:val="20"/>
-              </w:rPr>
-            </w:pPr>
-            <w:r>
-              <w:rPr>
-                <w:rFonts w:ascii="Consolas" w:hAnsi="Consolas" w:cs="Consolas"/>
-                <w:sz w:val="20"/>
-                <w:szCs w:val="20"/>
-              </w:rPr>
-              <w:tab/>
-            </w:r>
-          </w:p>
-          <w:p>
-            <w:pPr>
-              <w:autoSpaceDE w:val="0"/>
-              <w:autoSpaceDN w:val="0"/>
-              <w:adjustRightInd w:val="0"/>
-              <w:rPr>
-                <w:rFonts w:ascii="Consolas" w:hAnsi="Consolas" w:cs="Consolas"/>
-                <w:sz w:val="20"/>
-                <w:szCs w:val="20"/>
-              </w:rPr>
-            </w:pPr>
-            <w:r>
-              <w:rPr>
-                <w:rFonts w:ascii="Consolas" w:hAnsi="Consolas" w:cs="Consolas"/>
-                <w:sz w:val="20"/>
-                <w:szCs w:val="20"/>
-              </w:rPr>
-              <w:tab/>
-              <w:t xml:space="preserve">public static void main(String[] </w:t>
+            </w:r>
+            <w:r>
+              <w:rPr>
+                <w:rFonts w:ascii="Consolas" w:hAnsi="Consolas" w:cs="Consolas"/>
+                <w:sz w:val="20"/>
+                <w:szCs w:val="20"/>
+              </w:rPr>
+              <w:tab/>
+              <w:t>}while(m == 1);</w:t>
+            </w:r>
+          </w:p>
+          <w:p>
+            <w:pPr>
+              <w:autoSpaceDE w:val="0"/>
+              <w:autoSpaceDN w:val="0"/>
+              <w:adjustRightInd w:val="0"/>
+              <w:rPr>
+                <w:rFonts w:ascii="Consolas" w:hAnsi="Consolas" w:cs="Consolas"/>
+                <w:sz w:val="20"/>
+                <w:szCs w:val="20"/>
+              </w:rPr>
+            </w:pPr>
+            <w:r>
+              <w:rPr>
+                <w:rFonts w:ascii="Consolas" w:hAnsi="Consolas" w:cs="Consolas"/>
+                <w:sz w:val="20"/>
+                <w:szCs w:val="20"/>
+              </w:rPr>
+              <w:tab/>
+            </w:r>
+            <w:r>
+              <w:rPr>
+                <w:rFonts w:ascii="Consolas" w:hAnsi="Consolas" w:cs="Consolas"/>
+                <w:sz w:val="20"/>
+                <w:szCs w:val="20"/>
+              </w:rPr>
+              <w:tab/>
+            </w:r>
+          </w:p>
+          <w:p>
+            <w:pPr>
+              <w:autoSpaceDE w:val="0"/>
+              <w:autoSpaceDN w:val="0"/>
+              <w:adjustRightInd w:val="0"/>
+              <w:rPr>
+                <w:rFonts w:ascii="Consolas" w:hAnsi="Consolas" w:cs="Consolas"/>
+                <w:sz w:val="20"/>
+                <w:szCs w:val="20"/>
+              </w:rPr>
+            </w:pPr>
+            <w:r>
+              <w:rPr>
+                <w:rFonts w:ascii="Consolas" w:hAnsi="Consolas" w:cs="Consolas"/>
+                <w:sz w:val="20"/>
+                <w:szCs w:val="20"/>
+              </w:rPr>
+              <w:tab/>
+            </w:r>
+            <w:r>
+              <w:rPr>
+                <w:rFonts w:ascii="Consolas" w:hAnsi="Consolas" w:cs="Consolas"/>
+                <w:sz w:val="20"/>
+                <w:szCs w:val="20"/>
+              </w:rPr>
+              <w:tab/>
             </w:r>
             <w:proofErr w:type="spellStart"/>
             <w:r>
@@ -5573,146 +7622,266 @@
                 <w:sz w:val="20"/>
                 <w:szCs w:val="20"/>
               </w:rPr>
-              <w:t>args</w:t>
-            </w:r>
-            <w:proofErr w:type="spellEnd"/>
-            <w:r>
-              <w:rPr>
-                <w:rFonts w:ascii="Consolas" w:hAnsi="Consolas" w:cs="Consolas"/>
-                <w:sz w:val="20"/>
-                <w:szCs w:val="20"/>
-              </w:rPr>
-              <w:t>) {</w:t>
-            </w:r>
-          </w:p>
-          <w:p>
-            <w:pPr>
-              <w:autoSpaceDE w:val="0"/>
-              <w:autoSpaceDN w:val="0"/>
-              <w:adjustRightInd w:val="0"/>
-              <w:rPr>
-                <w:rFonts w:ascii="Consolas" w:hAnsi="Consolas" w:cs="Consolas"/>
-                <w:sz w:val="20"/>
-                <w:szCs w:val="20"/>
-              </w:rPr>
-            </w:pPr>
-            <w:r>
-              <w:rPr>
-                <w:rFonts w:ascii="Consolas" w:hAnsi="Consolas" w:cs="Consolas"/>
-                <w:sz w:val="20"/>
-                <w:szCs w:val="20"/>
-              </w:rPr>
-              <w:tab/>
-            </w:r>
-            <w:r>
-              <w:rPr>
-                <w:rFonts w:ascii="Consolas" w:hAnsi="Consolas" w:cs="Consolas"/>
-                <w:sz w:val="20"/>
-                <w:szCs w:val="20"/>
-              </w:rPr>
-              <w:tab/>
-            </w:r>
-            <w:proofErr w:type="spellStart"/>
-            <w:r>
-              <w:rPr>
-                <w:rFonts w:ascii="Consolas" w:hAnsi="Consolas" w:cs="Consolas"/>
-                <w:sz w:val="20"/>
-                <w:szCs w:val="20"/>
-              </w:rPr>
-              <w:t>int</w:t>
-            </w:r>
-            <w:proofErr w:type="spellEnd"/>
-            <w:r>
-              <w:rPr>
-                <w:rFonts w:ascii="Consolas" w:hAnsi="Consolas" w:cs="Consolas"/>
-                <w:sz w:val="20"/>
-                <w:szCs w:val="20"/>
-              </w:rPr>
-              <w:t xml:space="preserve">[] </w:t>
-            </w:r>
-            <w:proofErr w:type="spellStart"/>
-            <w:r>
-              <w:rPr>
-                <w:rFonts w:ascii="Consolas" w:hAnsi="Consolas" w:cs="Consolas"/>
-                <w:sz w:val="20"/>
-                <w:szCs w:val="20"/>
-              </w:rPr>
-              <w:t>newOriginalArray</w:t>
-            </w:r>
-            <w:proofErr w:type="spellEnd"/>
-            <w:r>
-              <w:rPr>
-                <w:rFonts w:ascii="Consolas" w:hAnsi="Consolas" w:cs="Consolas"/>
-                <w:sz w:val="20"/>
-                <w:szCs w:val="20"/>
-              </w:rPr>
-              <w:t xml:space="preserve"> = {4,10,6,1,8,10,9,12,14,6,15,6,7,10,8,2,7,3,9,1};</w:t>
-            </w:r>
-          </w:p>
-          <w:p>
-            <w:pPr>
-              <w:autoSpaceDE w:val="0"/>
-              <w:autoSpaceDN w:val="0"/>
-              <w:adjustRightInd w:val="0"/>
-              <w:rPr>
-                <w:rFonts w:ascii="Consolas" w:hAnsi="Consolas" w:cs="Consolas"/>
-                <w:sz w:val="20"/>
-                <w:szCs w:val="20"/>
-              </w:rPr>
-            </w:pPr>
-            <w:r>
-              <w:rPr>
-                <w:rFonts w:ascii="Consolas" w:hAnsi="Consolas" w:cs="Consolas"/>
-                <w:sz w:val="20"/>
-                <w:szCs w:val="20"/>
-              </w:rPr>
-              <w:tab/>
-            </w:r>
-            <w:r>
-              <w:rPr>
-                <w:rFonts w:ascii="Consolas" w:hAnsi="Consolas" w:cs="Consolas"/>
-                <w:sz w:val="20"/>
-                <w:szCs w:val="20"/>
-              </w:rPr>
-              <w:tab/>
-            </w:r>
-          </w:p>
-          <w:p>
-            <w:pPr>
-              <w:autoSpaceDE w:val="0"/>
-              <w:autoSpaceDN w:val="0"/>
-              <w:adjustRightInd w:val="0"/>
-              <w:rPr>
-                <w:rFonts w:ascii="Consolas" w:hAnsi="Consolas" w:cs="Consolas"/>
-                <w:sz w:val="20"/>
-                <w:szCs w:val="20"/>
-              </w:rPr>
-            </w:pPr>
-            <w:r>
-              <w:rPr>
-                <w:rFonts w:ascii="Consolas" w:hAnsi="Consolas" w:cs="Consolas"/>
-                <w:sz w:val="20"/>
-                <w:szCs w:val="20"/>
-              </w:rPr>
-              <w:tab/>
-            </w:r>
-            <w:r>
-              <w:rPr>
-                <w:rFonts w:ascii="Consolas" w:hAnsi="Consolas" w:cs="Consolas"/>
-                <w:sz w:val="20"/>
-                <w:szCs w:val="20"/>
-              </w:rPr>
-              <w:tab/>
-            </w:r>
-            <w:proofErr w:type="spellStart"/>
-            <w:r>
-              <w:rPr>
-                <w:rFonts w:ascii="Consolas" w:hAnsi="Consolas" w:cs="Consolas"/>
+              <w:t>System.</w:t>
+            </w:r>
+            <w:r>
+              <w:rPr>
+                <w:rFonts w:ascii="Consolas" w:hAnsi="Consolas" w:cs="Consolas"/>
+                <w:b/>
+                <w:bCs/>
                 <w:i/>
                 <w:iCs/>
                 <w:sz w:val="20"/>
                 <w:szCs w:val="20"/>
               </w:rPr>
+              <w:t>out</w:t>
+            </w:r>
+            <w:r>
+              <w:rPr>
+                <w:rFonts w:ascii="Consolas" w:hAnsi="Consolas" w:cs="Consolas"/>
+                <w:sz w:val="20"/>
+                <w:szCs w:val="20"/>
+              </w:rPr>
+              <w:t>.printf</w:t>
+            </w:r>
+            <w:proofErr w:type="spellEnd"/>
+            <w:r>
+              <w:rPr>
+                <w:rFonts w:ascii="Consolas" w:hAnsi="Consolas" w:cs="Consolas"/>
+                <w:sz w:val="20"/>
+                <w:szCs w:val="20"/>
+              </w:rPr>
+              <w:t>("There is %d instances of this number in the array", n);</w:t>
+            </w:r>
+          </w:p>
+          <w:p>
+            <w:pPr>
+              <w:autoSpaceDE w:val="0"/>
+              <w:autoSpaceDN w:val="0"/>
+              <w:adjustRightInd w:val="0"/>
+              <w:rPr>
+                <w:rFonts w:ascii="Consolas" w:hAnsi="Consolas" w:cs="Consolas"/>
+                <w:sz w:val="20"/>
+                <w:szCs w:val="20"/>
+              </w:rPr>
+            </w:pPr>
+            <w:r>
+              <w:rPr>
+                <w:rFonts w:ascii="Consolas" w:hAnsi="Consolas" w:cs="Consolas"/>
+                <w:sz w:val="20"/>
+                <w:szCs w:val="20"/>
+              </w:rPr>
+              <w:tab/>
+              <w:t>}</w:t>
+            </w:r>
+          </w:p>
+          <w:p>
+            <w:pPr>
+              <w:autoSpaceDE w:val="0"/>
+              <w:autoSpaceDN w:val="0"/>
+              <w:adjustRightInd w:val="0"/>
+              <w:rPr>
+                <w:rFonts w:ascii="Consolas" w:hAnsi="Consolas" w:cs="Consolas"/>
+                <w:sz w:val="20"/>
+                <w:szCs w:val="20"/>
+              </w:rPr>
+            </w:pPr>
+            <w:r>
+              <w:rPr>
+                <w:rFonts w:ascii="Consolas" w:hAnsi="Consolas" w:cs="Consolas"/>
+                <w:sz w:val="20"/>
+                <w:szCs w:val="20"/>
+              </w:rPr>
+              <w:tab/>
+            </w:r>
+          </w:p>
+          <w:p>
+            <w:pPr>
+              <w:autoSpaceDE w:val="0"/>
+              <w:autoSpaceDN w:val="0"/>
+              <w:adjustRightInd w:val="0"/>
+              <w:rPr>
+                <w:rFonts w:ascii="Consolas" w:hAnsi="Consolas" w:cs="Consolas"/>
+                <w:sz w:val="20"/>
+                <w:szCs w:val="20"/>
+              </w:rPr>
+            </w:pPr>
+            <w:r>
+              <w:rPr>
+                <w:rFonts w:ascii="Consolas" w:hAnsi="Consolas" w:cs="Consolas"/>
+                <w:sz w:val="20"/>
+                <w:szCs w:val="20"/>
+              </w:rPr>
+              <w:tab/>
+            </w:r>
+          </w:p>
+          <w:p>
+            <w:pPr>
+              <w:autoSpaceDE w:val="0"/>
+              <w:autoSpaceDN w:val="0"/>
+              <w:adjustRightInd w:val="0"/>
+              <w:rPr>
+                <w:rFonts w:ascii="Consolas" w:hAnsi="Consolas" w:cs="Consolas"/>
+                <w:sz w:val="20"/>
+                <w:szCs w:val="20"/>
+              </w:rPr>
+            </w:pPr>
+            <w:r>
+              <w:rPr>
+                <w:rFonts w:ascii="Consolas" w:hAnsi="Consolas" w:cs="Consolas"/>
+                <w:sz w:val="20"/>
+                <w:szCs w:val="20"/>
+              </w:rPr>
+              <w:tab/>
+              <w:t xml:space="preserve">public static void main(String[] </w:t>
+            </w:r>
+            <w:proofErr w:type="spellStart"/>
+            <w:r>
+              <w:rPr>
+                <w:rFonts w:ascii="Consolas" w:hAnsi="Consolas" w:cs="Consolas"/>
+                <w:sz w:val="20"/>
+                <w:szCs w:val="20"/>
+              </w:rPr>
+              <w:t>args</w:t>
+            </w:r>
+            <w:proofErr w:type="spellEnd"/>
+            <w:r>
+              <w:rPr>
+                <w:rFonts w:ascii="Consolas" w:hAnsi="Consolas" w:cs="Consolas"/>
+                <w:sz w:val="20"/>
+                <w:szCs w:val="20"/>
+              </w:rPr>
+              <w:t>) {</w:t>
+            </w:r>
+          </w:p>
+          <w:p>
+            <w:pPr>
+              <w:autoSpaceDE w:val="0"/>
+              <w:autoSpaceDN w:val="0"/>
+              <w:adjustRightInd w:val="0"/>
+              <w:rPr>
+                <w:rFonts w:ascii="Consolas" w:hAnsi="Consolas" w:cs="Consolas"/>
+                <w:sz w:val="20"/>
+                <w:szCs w:val="20"/>
+              </w:rPr>
+            </w:pPr>
+            <w:r>
+              <w:rPr>
+                <w:rFonts w:ascii="Consolas" w:hAnsi="Consolas" w:cs="Consolas"/>
+                <w:sz w:val="20"/>
+                <w:szCs w:val="20"/>
+              </w:rPr>
+              <w:tab/>
+            </w:r>
+            <w:r>
+              <w:rPr>
+                <w:rFonts w:ascii="Consolas" w:hAnsi="Consolas" w:cs="Consolas"/>
+                <w:sz w:val="20"/>
+                <w:szCs w:val="20"/>
+              </w:rPr>
+              <w:tab/>
+            </w:r>
+            <w:proofErr w:type="spellStart"/>
+            <w:r>
+              <w:rPr>
+                <w:rFonts w:ascii="Consolas" w:hAnsi="Consolas" w:cs="Consolas"/>
+                <w:sz w:val="20"/>
+                <w:szCs w:val="20"/>
+              </w:rPr>
+              <w:t>int</w:t>
+            </w:r>
+            <w:proofErr w:type="spellEnd"/>
+            <w:r>
+              <w:rPr>
+                <w:rFonts w:ascii="Consolas" w:hAnsi="Consolas" w:cs="Consolas"/>
+                <w:sz w:val="20"/>
+                <w:szCs w:val="20"/>
+              </w:rPr>
+              <w:t xml:space="preserve">[] </w:t>
+            </w:r>
+            <w:proofErr w:type="spellStart"/>
+            <w:r>
+              <w:rPr>
+                <w:rFonts w:ascii="Consolas" w:hAnsi="Consolas" w:cs="Consolas"/>
+                <w:sz w:val="20"/>
+                <w:szCs w:val="20"/>
+              </w:rPr>
+              <w:t>newOriginalArray</w:t>
+            </w:r>
+            <w:proofErr w:type="spellEnd"/>
+            <w:r>
+              <w:rPr>
+                <w:rFonts w:ascii="Consolas" w:hAnsi="Consolas" w:cs="Consolas"/>
+                <w:sz w:val="20"/>
+                <w:szCs w:val="20"/>
+              </w:rPr>
+              <w:t xml:space="preserve"> = {4,10,6,1,8,10,9,12,14,6,15,6,7,10,8,2,7,3,9,1};</w:t>
+            </w:r>
+          </w:p>
+          <w:p>
+            <w:pPr>
+              <w:autoSpaceDE w:val="0"/>
+              <w:autoSpaceDN w:val="0"/>
+              <w:adjustRightInd w:val="0"/>
+              <w:rPr>
+                <w:rFonts w:ascii="Consolas" w:hAnsi="Consolas" w:cs="Consolas"/>
+                <w:sz w:val="20"/>
+                <w:szCs w:val="20"/>
+              </w:rPr>
+            </w:pPr>
+            <w:r>
+              <w:rPr>
+                <w:rFonts w:ascii="Consolas" w:hAnsi="Consolas" w:cs="Consolas"/>
+                <w:sz w:val="20"/>
+                <w:szCs w:val="20"/>
+              </w:rPr>
+              <w:tab/>
+            </w:r>
+            <w:r>
+              <w:rPr>
+                <w:rFonts w:ascii="Consolas" w:hAnsi="Consolas" w:cs="Consolas"/>
+                <w:sz w:val="20"/>
+                <w:szCs w:val="20"/>
+              </w:rPr>
+              <w:tab/>
+            </w:r>
+          </w:p>
+          <w:p>
+            <w:pPr>
+              <w:autoSpaceDE w:val="0"/>
+              <w:autoSpaceDN w:val="0"/>
+              <w:adjustRightInd w:val="0"/>
+              <w:rPr>
+                <w:rFonts w:ascii="Consolas" w:hAnsi="Consolas" w:cs="Consolas"/>
+                <w:sz w:val="20"/>
+                <w:szCs w:val="20"/>
+              </w:rPr>
+            </w:pPr>
+            <w:r>
+              <w:rPr>
+                <w:rFonts w:ascii="Consolas" w:hAnsi="Consolas" w:cs="Consolas"/>
+                <w:sz w:val="20"/>
+                <w:szCs w:val="20"/>
+              </w:rPr>
+              <w:tab/>
+            </w:r>
+            <w:r>
+              <w:rPr>
+                <w:rFonts w:ascii="Consolas" w:hAnsi="Consolas" w:cs="Consolas"/>
+                <w:sz w:val="20"/>
+                <w:szCs w:val="20"/>
+              </w:rPr>
+              <w:tab/>
+            </w:r>
+            <w:proofErr w:type="spellStart"/>
+            <w:r>
+              <w:rPr>
+                <w:rFonts w:ascii="Consolas" w:hAnsi="Consolas" w:cs="Consolas"/>
+                <w:i/>
+                <w:iCs/>
+                <w:sz w:val="20"/>
+                <w:szCs w:val="20"/>
+              </w:rPr>
               <w:t>binarySearch</w:t>
             </w:r>
             <w:proofErr w:type="spellEnd"/>
@@ -5761,26 +7930,6 @@
                 <w:szCs w:val="20"/>
               </w:rPr>
               <w:tab/>
-              <w:t>}</w:t>
-            </w:r>
-          </w:p>
-          <w:p>
-            <w:pPr>
-              <w:autoSpaceDE w:val="0"/>
-              <w:autoSpaceDN w:val="0"/>
-              <w:adjustRightInd w:val="0"/>
-              <w:rPr>
-                <w:rFonts w:ascii="Consolas" w:hAnsi="Consolas" w:cs="Consolas"/>
-                <w:sz w:val="20"/>
-                <w:szCs w:val="20"/>
-              </w:rPr>
-            </w:pPr>
-            <w:r>
-              <w:rPr>
-                <w:rFonts w:ascii="Consolas" w:hAnsi="Consolas" w:cs="Consolas"/>
-                <w:sz w:val="20"/>
-                <w:szCs w:val="20"/>
-              </w:rPr>
               <w:t>}</w:t>
             </w:r>
           </w:p>
@@ -5918,6 +8067,15 @@
                 <w:szCs w:val="27"/>
               </w:rPr>
             </w:pPr>
+            <w:r>
+              <w:rPr>
+                <w:rFonts w:ascii="Arial" w:hAnsi="Arial" w:cs="Arial"/>
+                <w:color w:val="000000"/>
+                <w:sz w:val="22"/>
+                <w:szCs w:val="27"/>
+              </w:rPr>
+              <w:t>I decided to remove the first instance of the element after it is identified and reassign it to an element that isn’t being searched for and re-sort it to be linear and re-search with the binary search</w:t>
+            </w:r>
           </w:p>
         </w:tc>
       </w:tr>
@@ -5970,6 +8128,62 @@
                 <w:szCs w:val="27"/>
               </w:rPr>
             </w:pPr>
+            <w:r>
+              <w:rPr>
+                <w:rFonts w:ascii="Arial" w:hAnsi="Arial" w:cs="Arial"/>
+                <w:color w:val="000000"/>
+                <w:sz w:val="22"/>
+                <w:szCs w:val="27"/>
+              </w:rPr>
+              <w:t xml:space="preserve">Binary search works by sorting an array </w:t>
+            </w:r>
+            <w:r>
+              <w:rPr>
+                <w:rFonts w:ascii="Arial" w:hAnsi="Arial" w:cs="Arial"/>
+                <w:color w:val="000000"/>
+                <w:sz w:val="22"/>
+                <w:szCs w:val="27"/>
+              </w:rPr>
+              <w:t>linearly</w:t>
+            </w:r>
+            <w:r>
+              <w:rPr>
+                <w:rFonts w:ascii="Arial" w:hAnsi="Arial" w:cs="Arial"/>
+                <w:color w:val="000000"/>
+                <w:sz w:val="22"/>
+                <w:szCs w:val="27"/>
+              </w:rPr>
+              <w:t xml:space="preserve"> </w:t>
+            </w:r>
+            <w:r>
+              <w:rPr>
+                <w:rFonts w:ascii="Arial" w:hAnsi="Arial" w:cs="Arial"/>
+                <w:color w:val="000000"/>
+                <w:sz w:val="22"/>
+                <w:szCs w:val="27"/>
+              </w:rPr>
+              <w:t>and then comparing</w:t>
+            </w:r>
+            <w:r>
+              <w:rPr>
+                <w:rFonts w:ascii="Arial" w:hAnsi="Arial" w:cs="Arial"/>
+                <w:color w:val="000000"/>
+                <w:sz w:val="22"/>
+                <w:szCs w:val="27"/>
+              </w:rPr>
+              <w:t xml:space="preserve"> the number being search </w:t>
+            </w:r>
+            <w:r>
+              <w:rPr>
+                <w:rFonts w:ascii="Arial" w:hAnsi="Arial" w:cs="Arial"/>
+                <w:color w:val="000000"/>
+                <w:sz w:val="22"/>
+                <w:szCs w:val="27"/>
+              </w:rPr>
+              <w:t xml:space="preserve">to half of the array and eliminating one half of it and then doing the same process with the other half until the number is identified. In most cases this can be very efficient because It eliminates a large range of numbers in the first search and the proceeding searches which allows for few searches to identify the number. </w:t>
+            </w:r>
+            <w:bookmarkStart w:id="0" w:name="_GoBack"/>
+            <w:bookmarkEnd w:id="0"/>
           </w:p>
         </w:tc>
       </w:tr>

</xml_diff>